<commit_message>
add design for recommond code
</commit_message>
<xml_diff>
--- a/金投会项目（我立方平台）的功能设计.docx
+++ b/金投会项目（我立方平台）的功能设计.docx
@@ -737,11 +737,11 @@
               </wp:anchor>
             </w:drawing>
           </mc:Choice>
-          <mc:Fallback xmlns:w15="http://schemas.microsoft.com/office/word/2012/wordml">
+          <mc:Fallback>
             <w:pict>
-              <v:group w14:anchorId="42392B5B" id="Group_x0020_14" o:spid="_x0000_s1026" style="position:absolute;margin-left:22pt;margin-top:11.3pt;width:405pt;height:153.2pt;z-index:251673600" coordsize="5143500,1945640" o:gfxdata="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">
-                <v:group id="Group_x0020_11" o:spid="_x0000_s1027" style="position:absolute;width:5143500;height:1945640" coordsize="5144135,1945640" o:gfxdata="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">
-                  <v:roundrect id="Rounded_x0020_Rectangle_x0020_1" o:spid="_x0000_s1028" style="position:absolute;top:342900;width:1028700;height:342900;visibility:visible;mso-wrap-style:square;v-text-anchor:middle" arcsize="10923f" o:gfxdata="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" fillcolor="#ed7d31 [3205]" strokecolor="#823b0b [1605]" strokeweight="1pt">
+              <v:group id="Group 14" o:spid="_x0000_s1026" style="position:absolute;margin-left:22pt;margin-top:11.3pt;width:405pt;height:153.2pt;z-index:251673600" coordsize="5143500,1945640" o:gfxdata="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">
+                <v:group id="Group 11" o:spid="_x0000_s1027" style="position:absolute;width:5143500;height:1945640" coordsize="5144135,1945640" o:gfxdata="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">
+                  <v:roundrect id="Rounded Rectangle 1" o:spid="_x0000_s1028" style="position:absolute;top:342900;width:1028700;height:342900;visibility:visible;mso-wrap-style:square;v-text-anchor:middle" arcsize="10923f" o:gfxdata="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" fillcolor="#ed7d31 [3205]" strokecolor="#823b0b [1605]" strokeweight="1pt">
                     <v:stroke joinstyle="miter"/>
                     <v:textbox>
                       <w:txbxContent>
@@ -759,7 +759,7 @@
                       </w:txbxContent>
                     </v:textbox>
                   </v:roundrect>
-                  <v:roundrect id="Rounded_x0020_Rectangle_x0020_2" o:spid="_x0000_s1029" style="position:absolute;top:1371600;width:1028700;height:342900;visibility:visible;mso-wrap-style:square;v-text-anchor:middle" arcsize="10923f" o:gfxdata="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" fillcolor="#ed7d31 [3205]" strokecolor="#823b0b [1605]" strokeweight="1pt">
+                  <v:roundrect id="Rounded Rectangle 2" o:spid="_x0000_s1029" style="position:absolute;top:1371600;width:1028700;height:342900;visibility:visible;mso-wrap-style:square;v-text-anchor:middle" arcsize="10923f" o:gfxdata="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" fillcolor="#ed7d31 [3205]" strokecolor="#823b0b [1605]" strokeweight="1pt">
                     <v:stroke joinstyle="miter"/>
                     <v:textbox>
                       <w:txbxContent>
@@ -786,7 +786,7 @@
                       </w:txbxContent>
                     </v:textbox>
                   </v:roundrect>
-                  <v:roundrect id="Rounded_x0020_Rectangle_x0020_3" o:spid="_x0000_s1030" style="position:absolute;left:1600200;width:1600835;height:802640;visibility:visible;mso-wrap-style:square;v-text-anchor:middle" arcsize="10923f" o:gfxdata="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" fillcolor="#5b9bd5 [3204]" strokecolor="#1f4d78 [1604]" strokeweight="1pt">
+                  <v:roundrect id="Rounded Rectangle 3" o:spid="_x0000_s1030" style="position:absolute;left:1600200;width:1600835;height:802640;visibility:visible;mso-wrap-style:square;v-text-anchor:middle" arcsize="10923f" o:gfxdata="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" fillcolor="#5b9bd5 [3204]" strokecolor="#1f4d78 [1604]" strokeweight="1pt">
                     <v:stroke joinstyle="miter"/>
                     <v:textbox>
                       <w:txbxContent>
@@ -807,7 +807,7 @@
                       </w:txbxContent>
                     </v:textbox>
                   </v:roundrect>
-                  <v:roundrect id="Rounded_x0020_Rectangle_x0020_4" o:spid="_x0000_s1031" style="position:absolute;left:1600200;top:1143000;width:1600835;height:802640;visibility:visible;mso-wrap-style:square;v-text-anchor:middle" arcsize="10923f" o:gfxdata="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" fillcolor="#5b9bd5 [3204]" strokecolor="#1f4d78 [1604]" strokeweight="1pt">
+                  <v:roundrect id="Rounded Rectangle 4" o:spid="_x0000_s1031" style="position:absolute;left:1600200;top:1143000;width:1600835;height:802640;visibility:visible;mso-wrap-style:square;v-text-anchor:middle" arcsize="10923f" o:gfxdata="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" fillcolor="#5b9bd5 [3204]" strokecolor="#1f4d78 [1604]" strokeweight="1pt">
                     <v:stroke joinstyle="miter"/>
                     <v:textbox>
                       <w:txbxContent>
@@ -828,7 +828,7 @@
                       </w:txbxContent>
                     </v:textbox>
                   </v:roundrect>
-                  <v:roundrect id="Rounded_x0020_Rectangle_x0020_5" o:spid="_x0000_s1032" style="position:absolute;left:3543935;top:116840;width:1600200;height:802640;visibility:visible;mso-wrap-style:square;v-text-anchor:middle" arcsize="10923f" o:gfxdata="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" fillcolor="#5b9bd5 [3204]" strokecolor="#1f4d78 [1604]" strokeweight="1pt">
+                  <v:roundrect id="Rounded Rectangle 5" o:spid="_x0000_s1032" style="position:absolute;left:3543935;top:116840;width:1600200;height:802640;visibility:visible;mso-wrap-style:square;v-text-anchor:middle" arcsize="10923f" o:gfxdata="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" fillcolor="#5b9bd5 [3204]" strokecolor="#1f4d78 [1604]" strokeweight="1pt">
                     <v:stroke joinstyle="miter"/>
                     <v:textbox>
                       <w:txbxContent>
@@ -861,20 +861,20 @@
                     </v:handles>
                     <o:lock v:ext="edit" shapetype="t"/>
                   </v:shapetype>
-                  <v:shape id="Curved_x0020_Connector_x0020_7" o:spid="_x0000_s1033" type="#_x0000_t38" style="position:absolute;left:1028700;top:457200;width:572135;height:111760;flip:y;visibility:visible;mso-wrap-style:square" o:connectortype="curved" o:gfxdata="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" adj="10800" strokecolor="#4472c4 [3208]" strokeweight="1.5pt">
+                  <v:shape id="Curved Connector 7" o:spid="_x0000_s1033" type="#_x0000_t38" style="position:absolute;left:1028700;top:457200;width:572135;height:111760;flip:y;visibility:visible;mso-wrap-style:square" o:connectortype="curved" o:gfxdata="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" adj="10800" strokecolor="#4472c4 [3208]" strokeweight="1.5pt">
                     <v:stroke endarrow="block" joinstyle="miter"/>
                   </v:shape>
-                  <v:shape id="Curved_x0020_Connector_x0020_8" o:spid="_x0000_s1034" type="#_x0000_t38" style="position:absolute;left:1028700;top:1485900;width:571500;height:114300;visibility:visible;mso-wrap-style:square" o:connectortype="curved" o:gfxdata="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" adj="10800" strokecolor="#4472c4 [3208]" strokeweight="1.5pt">
+                  <v:shape id="Curved Connector 8" o:spid="_x0000_s1034" type="#_x0000_t38" style="position:absolute;left:1028700;top:1485900;width:571500;height:114300;visibility:visible;mso-wrap-style:square" o:connectortype="curved" o:gfxdata="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" adj="10800" strokecolor="#4472c4 [3208]" strokeweight="1.5pt">
                     <v:stroke endarrow="block" joinstyle="miter"/>
                   </v:shape>
-                  <v:shape id="Curved_x0020_Connector_x0020_9" o:spid="_x0000_s1035" type="#_x0000_t38" style="position:absolute;left:3200400;top:342900;width:343535;height:175260;visibility:visible;mso-wrap-style:square" o:connectortype="curved" o:gfxdata="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" adj="10800" strokecolor="#4472c4 [3208]" strokeweight="1.5pt">
+                  <v:shape id="Curved Connector 9" o:spid="_x0000_s1035" type="#_x0000_t38" style="position:absolute;left:3200400;top:342900;width:343535;height:175260;visibility:visible;mso-wrap-style:square" o:connectortype="curved" o:gfxdata="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" adj="10800" strokecolor="#4472c4 [3208]" strokeweight="1.5pt">
                     <v:stroke endarrow="block" joinstyle="miter"/>
                   </v:shape>
                   <v:shapetype id="_x0000_t37" coordsize="21600,21600" o:spt="37" o:oned="t" path="m0,0c10800,,21600,10800,21600,21600e" filled="f">
                     <v:path arrowok="t" fillok="f" o:connecttype="none"/>
                     <o:lock v:ext="edit" shapetype="t"/>
                   </v:shapetype>
-                  <v:shape id="Curved_x0020_Connector_x0020_10" o:spid="_x0000_s1036" type="#_x0000_t37" style="position:absolute;left:2831147;top:887413;width:1082040;height:343535;rotation:90;flip:x y;visibility:visible;mso-wrap-style:square" o:connectortype="curved" o:gfxdata="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" strokecolor="#4472c4 [3208]" strokeweight="1.5pt">
+                  <v:shape id="Curved Connector 10" o:spid="_x0000_s1036" type="#_x0000_t37" style="position:absolute;left:2831147;top:887413;width:1082040;height:343535;rotation:90;flip:x y;visibility:visible;mso-wrap-style:square" o:connectortype="curved" o:gfxdata="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" strokecolor="#4472c4 [3208]" strokeweight="1.5pt">
                     <v:stroke endarrow="block" joinstyle="miter"/>
                   </v:shape>
                 </v:group>
@@ -890,8 +890,8 @@
                   </v:handles>
                   <o:complex v:ext="view"/>
                 </v:shapetype>
-                <v:shape id="Can_x0020_12" o:spid="_x0000_s1037" type="#_x0000_t22" style="position:absolute;left:4000500;top:1143000;width:686435;height:802640;visibility:visible;mso-wrap-style:square;v-text-anchor:middle" o:gfxdata="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" adj="4618" fillcolor="#82a0d7 [2168]" strokecolor="#4472c4 [3208]" strokeweight=".5pt">
-                  <v:fill color2="#678ccf [2616]" rotate="t" colors="0 #a8b7df;.5 #9aabd9;1 #879ed7" focus="100%" type="gradient">
+                <v:shape id="Can 12" o:spid="_x0000_s1037" type="#_x0000_t22" style="position:absolute;left:4000500;top:1143000;width:686435;height:802640;visibility:visible;mso-wrap-style:square;v-text-anchor:middle" o:gfxdata="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" adj="4618" fillcolor="#060a13 [328]" strokecolor="#4472c4 [3208]" strokeweight=".5pt">
+                  <v:fill color2="#030509 [168]" rotate="t" colors="0 #a8b7df;.5 #9aabd9;1 #879ed7" focus="100%" type="gradient">
                     <o:fill v:ext="view" type="gradientUnscaled"/>
                   </v:fill>
                   <v:stroke joinstyle="miter"/>
@@ -901,17 +901,19 @@
                         <w:pPr>
                           <w:jc w:val="center"/>
                         </w:pPr>
+                        <w:proofErr w:type="spellStart"/>
                         <w:r>
                           <w:rPr>
                             <w:rFonts w:hint="eastAsia"/>
                           </w:rPr>
                           <w:t>mysql</w:t>
                         </w:r>
+                        <w:proofErr w:type="spellEnd"/>
                       </w:p>
                     </w:txbxContent>
                   </v:textbox>
                 </v:shape>
-                <v:shape id="Curved_x0020_Connector_x0020_13" o:spid="_x0000_s1038" type="#_x0000_t38" style="position:absolute;left:4229100;top:914400;width:228600;height:342900;visibility:visible;mso-wrap-style:square" o:connectortype="curved" o:gfxdata="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" adj="10800" strokecolor="#4472c4 [3208]" strokeweight="1.5pt">
+                <v:shape id="Curved Connector 13" o:spid="_x0000_s1038" type="#_x0000_t38" style="position:absolute;left:4229100;top:914400;width:228600;height:342900;visibility:visible;mso-wrap-style:square" o:connectortype="curved" o:gfxdata="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" adj="10800" strokecolor="#4472c4 [3208]" strokeweight="1.5pt">
                   <v:stroke endarrow="block" joinstyle="miter"/>
                 </v:shape>
                 <w10:wrap type="through"/>
@@ -2505,7 +2507,6 @@
     <w:p>
       <w:pPr>
         <w:rPr>
-          <w:rFonts w:hint="eastAsia"/>
           <w:sz w:val="22"/>
         </w:rPr>
       </w:pPr>
@@ -2525,13 +2526,7 @@
         <w:rPr>
           <w:rFonts w:hint="eastAsia"/>
         </w:rPr>
-        <w:t>金融账号</w:t>
-      </w:r>
-      <w:r>
-        <w:rPr>
-          <w:rFonts w:hint="eastAsia"/>
-        </w:rPr>
-        <w:t>模块</w:t>
+        <w:t>金融账号模块</w:t>
       </w:r>
     </w:p>
     <w:p>
@@ -2588,66 +2583,623 @@
           <w:sz w:val="22"/>
         </w:rPr>
         <w:t>）邮寄发卡。发卡的过程中将会创建用户的金融账号并绑定卡。</w:t>
+      </w:r>
+    </w:p>
+    <w:p>
+      <w:pPr>
+        <w:pStyle w:val="Heading1"/>
+      </w:pPr>
+      <w:r>
+        <w:rPr>
+          <w:rFonts w:hint="eastAsia"/>
+        </w:rPr>
+        <w:t>模块的界面和代码设计</w:t>
+      </w:r>
+    </w:p>
+    <w:p>
+      <w:pPr>
+        <w:rPr>
+          <w:sz w:val="22"/>
+        </w:rPr>
+      </w:pPr>
+      <w:r>
+        <w:rPr>
+          <w:rFonts w:hint="eastAsia"/>
+          <w:sz w:val="22"/>
+        </w:rPr>
+        <w:t>这个部分展示各个模块的界面设计</w:t>
+      </w:r>
+      <w:r>
+        <w:rPr>
+          <w:rFonts w:hint="eastAsia"/>
+          <w:sz w:val="22"/>
+        </w:rPr>
+        <w:t>。界面设计包括手机段页面设计和</w:t>
+      </w:r>
+      <w:r>
+        <w:rPr>
+          <w:rFonts w:hint="eastAsia"/>
+          <w:sz w:val="22"/>
+        </w:rPr>
+        <w:t>PC</w:t>
+      </w:r>
+      <w:r>
+        <w:rPr>
+          <w:rFonts w:hint="eastAsia"/>
+          <w:sz w:val="22"/>
+        </w:rPr>
+        <w:t>界面设计。</w:t>
+      </w:r>
+    </w:p>
+    <w:p>
+      <w:pPr>
+        <w:pStyle w:val="Heading2"/>
+        <w:rPr>
+          <w:rFonts w:hint="eastAsia"/>
+        </w:rPr>
+      </w:pPr>
+      <w:r>
+        <w:rPr>
+          <w:rFonts w:hint="eastAsia"/>
+        </w:rPr>
+        <w:t>注册和登录</w:t>
+      </w:r>
+    </w:p>
+    <w:p>
+      <w:pPr>
+        <w:pStyle w:val="Heading3"/>
+        <w:rPr>
+          <w:rFonts w:hint="eastAsia"/>
+        </w:rPr>
+      </w:pPr>
+      <w:r>
+        <w:rPr>
+          <w:rFonts w:hint="eastAsia"/>
+        </w:rPr>
+        <w:t>推荐码功能的设计</w:t>
+      </w:r>
+    </w:p>
+    <w:p>
+      <w:pPr>
+        <w:pStyle w:val="Heading4"/>
+        <w:rPr>
+          <w:rFonts w:hint="eastAsia"/>
+        </w:rPr>
+      </w:pPr>
+      <w:r>
+        <w:rPr>
+          <w:rFonts w:hint="eastAsia"/>
+        </w:rPr>
+        <w:t>手机端</w:t>
+      </w:r>
+    </w:p>
+    <w:p>
+      <w:pPr>
+        <w:rPr>
+          <w:rFonts w:hint="eastAsia"/>
+        </w:rPr>
+      </w:pPr>
+      <w:r>
+        <w:rPr>
+          <w:rFonts w:hint="eastAsia"/>
+        </w:rPr>
+        <w:t>手机端代码都在</w:t>
+      </w:r>
+      <w:proofErr w:type="spellStart"/>
+      <w:r>
+        <w:rPr>
+          <w:rFonts w:hint="eastAsia"/>
+        </w:rPr>
+        <w:t>jintou</w:t>
+      </w:r>
+      <w:proofErr w:type="spellEnd"/>
+      <w:r>
+        <w:rPr>
+          <w:rFonts w:hint="eastAsia"/>
+        </w:rPr>
+        <w:t>-ionic</w:t>
+      </w:r>
+      <w:r>
+        <w:rPr>
+          <w:rFonts w:hint="eastAsia"/>
+        </w:rPr>
+        <w:t>项目里面</w:t>
+      </w:r>
+    </w:p>
+    <w:p>
+      <w:pPr>
+        <w:pStyle w:val="Heading5"/>
+        <w:rPr>
+          <w:rFonts w:hint="eastAsia"/>
+        </w:rPr>
+      </w:pPr>
+      <w:r>
+        <w:rPr>
+          <w:rFonts w:hint="eastAsia"/>
+        </w:rPr>
+        <w:t>手机端界面</w:t>
+      </w:r>
+      <w:r>
+        <w:rPr>
+          <w:rFonts w:hint="eastAsia"/>
+        </w:rPr>
+        <w:t>设计</w:t>
+      </w:r>
+      <w:r>
+        <w:rPr>
+          <w:rFonts w:hint="eastAsia"/>
+        </w:rPr>
+        <w:t>：</w:t>
+      </w:r>
+    </w:p>
+    <w:p>
+      <w:pPr>
+        <w:pStyle w:val="ListParagraph"/>
+        <w:numPr>
+          <w:ilvl w:val="0"/>
+          <w:numId w:val="10"/>
+        </w:numPr>
+        <w:rPr>
+          <w:rFonts w:hint="eastAsia"/>
+        </w:rPr>
+      </w:pPr>
+      <w:r>
+        <w:rPr>
+          <w:rFonts w:hint="eastAsia"/>
+        </w:rPr>
+        <w:t>推荐码功能显示在注册页上面。</w:t>
+      </w:r>
+    </w:p>
+    <w:p>
+      <w:pPr>
+        <w:pStyle w:val="ListParagraph"/>
+        <w:numPr>
+          <w:ilvl w:val="0"/>
+          <w:numId w:val="10"/>
+        </w:numPr>
+        <w:rPr>
+          <w:rFonts w:hint="eastAsia"/>
+        </w:rPr>
+      </w:pPr>
+      <w:r>
+        <w:rPr>
+          <w:rFonts w:hint="eastAsia"/>
+        </w:rPr>
+        <w:t>注册的时候，用户需要输入推荐码。</w:t>
+      </w:r>
+    </w:p>
+    <w:p>
+      <w:pPr>
+        <w:pStyle w:val="ListParagraph"/>
+        <w:numPr>
+          <w:ilvl w:val="0"/>
+          <w:numId w:val="10"/>
+        </w:numPr>
+        <w:rPr>
+          <w:rFonts w:hint="eastAsia"/>
+        </w:rPr>
+      </w:pPr>
+      <w:r>
+        <w:rPr>
+          <w:rFonts w:hint="eastAsia"/>
+        </w:rPr>
+        <w:t>推荐码的格式是：</w:t>
+      </w:r>
+      <w:proofErr w:type="spellStart"/>
+      <w:r>
+        <w:rPr>
+          <w:rFonts w:hint="eastAsia"/>
+        </w:rPr>
+        <w:t>userId@spaceID</w:t>
+      </w:r>
+      <w:proofErr w:type="spellEnd"/>
+      <w:r>
+        <w:rPr>
+          <w:rFonts w:hint="eastAsia"/>
+        </w:rPr>
+        <w:t>，如果没有</w:t>
+      </w:r>
+      <w:r>
+        <w:rPr>
+          <w:rFonts w:hint="eastAsia"/>
+        </w:rPr>
+        <w:t>@</w:t>
+      </w:r>
+      <w:r>
+        <w:rPr>
+          <w:rFonts w:hint="eastAsia"/>
+        </w:rPr>
+        <w:t>符号，输入推荐码当成</w:t>
+      </w:r>
+      <w:proofErr w:type="spellStart"/>
+      <w:r>
+        <w:rPr>
+          <w:rFonts w:hint="eastAsia"/>
+        </w:rPr>
+        <w:t>spaceID</w:t>
+      </w:r>
+      <w:proofErr w:type="spellEnd"/>
+      <w:r>
+        <w:rPr>
+          <w:rFonts w:hint="eastAsia"/>
+        </w:rPr>
+        <w:t>.</w:t>
+      </w:r>
+    </w:p>
+    <w:p>
+      <w:pPr>
+        <w:pStyle w:val="ListParagraph"/>
+        <w:numPr>
+          <w:ilvl w:val="0"/>
+          <w:numId w:val="10"/>
+        </w:numPr>
+        <w:rPr>
+          <w:rFonts w:hint="eastAsia"/>
+        </w:rPr>
+      </w:pPr>
+      <w:proofErr w:type="spellStart"/>
+      <w:r>
+        <w:t>U</w:t>
+      </w:r>
+      <w:r>
+        <w:rPr>
+          <w:rFonts w:hint="eastAsia"/>
+        </w:rPr>
+        <w:t>serId</w:t>
+      </w:r>
+      <w:proofErr w:type="spellEnd"/>
+      <w:r>
+        <w:rPr>
+          <w:rFonts w:hint="eastAsia"/>
+        </w:rPr>
+        <w:t xml:space="preserve"> </w:t>
+      </w:r>
+      <w:r>
+        <w:rPr>
+          <w:rFonts w:hint="eastAsia"/>
+        </w:rPr>
+        <w:t>可以是用户的</w:t>
+      </w:r>
+      <w:proofErr w:type="spellStart"/>
+      <w:r>
+        <w:rPr>
+          <w:rFonts w:hint="eastAsia"/>
+        </w:rPr>
+        <w:t>loginId</w:t>
+      </w:r>
+      <w:proofErr w:type="spellEnd"/>
+      <w:r>
+        <w:rPr>
+          <w:rFonts w:hint="eastAsia"/>
+        </w:rPr>
+        <w:t>或者手机号，</w:t>
+      </w:r>
+      <w:proofErr w:type="spellStart"/>
+      <w:r>
+        <w:rPr>
+          <w:rFonts w:hint="eastAsia"/>
+        </w:rPr>
+        <w:t>spaceId</w:t>
+      </w:r>
+      <w:proofErr w:type="spellEnd"/>
+      <w:r>
+        <w:rPr>
+          <w:rFonts w:hint="eastAsia"/>
+        </w:rPr>
+        <w:t xml:space="preserve"> </w:t>
+      </w:r>
+      <w:r>
+        <w:rPr>
+          <w:rFonts w:hint="eastAsia"/>
+        </w:rPr>
+        <w:t>是机构的唯一标示符号（</w:t>
+      </w:r>
+      <w:proofErr w:type="spellStart"/>
+      <w:r>
+        <w:rPr>
+          <w:rFonts w:hint="eastAsia"/>
+        </w:rPr>
+        <w:t>spaceId</w:t>
+      </w:r>
+      <w:proofErr w:type="spellEnd"/>
+      <w:r>
+        <w:rPr>
+          <w:rFonts w:hint="eastAsia"/>
+        </w:rPr>
+        <w:t>本身不能包含</w:t>
+      </w:r>
+      <w:r>
+        <w:rPr>
+          <w:rFonts w:hint="eastAsia"/>
+        </w:rPr>
+        <w:t>@</w:t>
+      </w:r>
+      <w:r>
+        <w:rPr>
+          <w:rFonts w:hint="eastAsia"/>
+        </w:rPr>
+        <w:t>符号）</w:t>
+      </w:r>
+    </w:p>
+    <w:p>
+      <w:pPr>
+        <w:pStyle w:val="Heading5"/>
+        <w:rPr>
+          <w:rFonts w:hint="eastAsia"/>
+        </w:rPr>
+      </w:pPr>
+      <w:r>
+        <w:t>S</w:t>
+      </w:r>
+      <w:r>
+        <w:rPr>
+          <w:rFonts w:hint="eastAsia"/>
+        </w:rPr>
+        <w:t>ervice</w:t>
+      </w:r>
+      <w:r>
+        <w:rPr>
+          <w:rFonts w:hint="eastAsia"/>
+        </w:rPr>
+        <w:t>设计：</w:t>
+      </w:r>
+    </w:p>
+    <w:p>
+      <w:pPr>
+        <w:pStyle w:val="ListParagraph"/>
+        <w:numPr>
+          <w:ilvl w:val="0"/>
+          <w:numId w:val="11"/>
+        </w:numPr>
+        <w:rPr>
+          <w:rFonts w:hint="eastAsia"/>
+        </w:rPr>
+      </w:pPr>
+      <w:r>
+        <w:rPr>
+          <w:rFonts w:hint="eastAsia"/>
+        </w:rPr>
+        <w:t>添加推荐码是用户注册过程中的一个功能，</w:t>
+      </w:r>
+      <w:r>
+        <w:rPr>
+          <w:rFonts w:hint="eastAsia"/>
+        </w:rPr>
+        <w:t>service</w:t>
+      </w:r>
+      <w:r>
+        <w:rPr>
+          <w:rFonts w:hint="eastAsia"/>
+        </w:rPr>
+        <w:t>端的代码在</w:t>
+      </w:r>
+      <w:proofErr w:type="spellStart"/>
+      <w:r>
+        <w:rPr>
+          <w:rFonts w:hint="eastAsia"/>
+        </w:rPr>
+        <w:t>Auth</w:t>
+      </w:r>
+      <w:r>
+        <w:t>Service</w:t>
+      </w:r>
+      <w:proofErr w:type="spellEnd"/>
+      <w:r>
+        <w:rPr>
+          <w:rFonts w:hint="eastAsia"/>
+        </w:rPr>
+        <w:t>中完成。</w:t>
+      </w:r>
+    </w:p>
+    <w:p>
+      <w:pPr>
+        <w:pStyle w:val="ListParagraph"/>
+        <w:numPr>
+          <w:ilvl w:val="0"/>
+          <w:numId w:val="11"/>
+        </w:numPr>
+        <w:rPr>
+          <w:rFonts w:hint="eastAsia"/>
+        </w:rPr>
+      </w:pPr>
+      <w:proofErr w:type="spellStart"/>
+      <w:r>
+        <w:rPr>
+          <w:rFonts w:hint="eastAsia"/>
+        </w:rPr>
+        <w:t>AuthService.register</w:t>
+      </w:r>
+      <w:proofErr w:type="spellEnd"/>
+      <w:r>
+        <w:rPr>
+          <w:rFonts w:hint="eastAsia"/>
+        </w:rPr>
+        <w:t xml:space="preserve"> </w:t>
+      </w:r>
+      <w:r>
+        <w:rPr>
+          <w:rFonts w:hint="eastAsia"/>
+        </w:rPr>
+        <w:t>中调用</w:t>
+      </w:r>
+      <w:r>
+        <w:rPr>
+          <w:rFonts w:hint="eastAsia"/>
+        </w:rPr>
+        <w:t xml:space="preserve"> </w:t>
+      </w:r>
+      <w:proofErr w:type="spellStart"/>
+      <w:r>
+        <w:rPr>
+          <w:rFonts w:hint="eastAsia"/>
+        </w:rPr>
+        <w:t>BApi.user.create</w:t>
+      </w:r>
+      <w:proofErr w:type="spellEnd"/>
+      <w:r>
+        <w:rPr>
+          <w:rFonts w:hint="eastAsia"/>
+        </w:rPr>
+        <w:t>来创建新的</w:t>
+      </w:r>
+      <w:r>
+        <w:rPr>
+          <w:rFonts w:hint="eastAsia"/>
+        </w:rPr>
+        <w:t xml:space="preserve">user, </w:t>
+      </w:r>
+      <w:proofErr w:type="spellStart"/>
+      <w:r>
+        <w:rPr>
+          <w:rFonts w:hint="eastAsia"/>
+        </w:rPr>
+        <w:t>api</w:t>
+      </w:r>
+      <w:proofErr w:type="spellEnd"/>
+      <w:r>
+        <w:rPr>
+          <w:rFonts w:hint="eastAsia"/>
+        </w:rPr>
+        <w:t>中将会取出推荐码，根据推荐码将用户加入相应的机构</w:t>
+      </w:r>
+    </w:p>
+    <w:p>
+      <w:pPr>
+        <w:pStyle w:val="Heading5"/>
+        <w:rPr>
+          <w:rFonts w:hint="eastAsia"/>
+        </w:rPr>
+      </w:pPr>
+      <w:r>
+        <w:rPr>
+          <w:rFonts w:hint="eastAsia"/>
+        </w:rPr>
+        <w:t>Backend</w:t>
+      </w:r>
+      <w:r>
+        <w:rPr>
+          <w:rFonts w:hint="eastAsia"/>
+        </w:rPr>
+        <w:t>设计：</w:t>
+      </w:r>
+    </w:p>
+    <w:p>
+      <w:pPr>
+        <w:pStyle w:val="ListParagraph"/>
+        <w:numPr>
+          <w:ilvl w:val="0"/>
+          <w:numId w:val="12"/>
+        </w:numPr>
+      </w:pPr>
+      <w:proofErr w:type="spellStart"/>
+      <w:r>
+        <w:rPr>
+          <w:rFonts w:hint="eastAsia"/>
+        </w:rPr>
+        <w:t>BApi.user.create</w:t>
+      </w:r>
+      <w:proofErr w:type="spellEnd"/>
+      <w:r>
+        <w:rPr>
+          <w:rFonts w:hint="eastAsia"/>
+        </w:rPr>
+        <w:t xml:space="preserve"> </w:t>
+      </w:r>
+      <w:r>
+        <w:rPr>
+          <w:rFonts w:hint="eastAsia"/>
+        </w:rPr>
+        <w:t>将</w:t>
+      </w:r>
+      <w:r>
+        <w:rPr>
+          <w:rFonts w:hint="eastAsia"/>
+        </w:rPr>
+        <w:t xml:space="preserve"> post </w:t>
+      </w:r>
+      <w:proofErr w:type="spellStart"/>
+      <w:r>
+        <w:rPr>
+          <w:rFonts w:hint="eastAsia"/>
+        </w:rPr>
+        <w:t>api</w:t>
+      </w:r>
+      <w:proofErr w:type="spellEnd"/>
+      <w:r>
+        <w:rPr>
+          <w:rFonts w:hint="eastAsia"/>
+        </w:rPr>
+        <w:t>/user</w:t>
+      </w:r>
+      <w:r>
+        <w:t>s</w:t>
+      </w:r>
+    </w:p>
+    <w:p>
+      <w:pPr>
+        <w:pStyle w:val="ListParagraph"/>
+        <w:numPr>
+          <w:ilvl w:val="0"/>
+          <w:numId w:val="12"/>
+        </w:numPr>
+        <w:rPr>
+          <w:rFonts w:hint="eastAsia"/>
+        </w:rPr>
+      </w:pPr>
+      <w:r>
+        <w:rPr>
+          <w:rFonts w:hint="eastAsia"/>
+        </w:rPr>
+        <w:t>在执行</w:t>
+      </w:r>
+      <w:proofErr w:type="spellStart"/>
+      <w:r>
+        <w:rPr>
+          <w:rFonts w:hint="eastAsia"/>
+        </w:rPr>
+        <w:t>api</w:t>
+      </w:r>
+      <w:proofErr w:type="spellEnd"/>
+      <w:r>
+        <w:rPr>
+          <w:rFonts w:hint="eastAsia"/>
+        </w:rPr>
+        <w:t>过程中，首先需要会检查推荐码中的</w:t>
+      </w:r>
+      <w:proofErr w:type="spellStart"/>
+      <w:r>
+        <w:rPr>
+          <w:rFonts w:hint="eastAsia"/>
+        </w:rPr>
+        <w:t>spaceId</w:t>
+      </w:r>
+      <w:proofErr w:type="spellEnd"/>
+      <w:r>
+        <w:rPr>
+          <w:rFonts w:hint="eastAsia"/>
+        </w:rPr>
+        <w:t>是否合法，如果不合法，将会返回错误信息，要求用户提供合法的推荐码</w:t>
+      </w:r>
+    </w:p>
+    <w:p>
+      <w:pPr>
+        <w:pStyle w:val="ListParagraph"/>
+        <w:numPr>
+          <w:ilvl w:val="0"/>
+          <w:numId w:val="12"/>
+        </w:numPr>
+        <w:rPr>
+          <w:rFonts w:hint="eastAsia"/>
+        </w:rPr>
+      </w:pPr>
+      <w:r>
+        <w:rPr>
+          <w:rFonts w:hint="eastAsia"/>
+        </w:rPr>
+        <w:t>注册后，用户的注册信息将会保留在用户表中。</w:t>
       </w:r>
       <w:bookmarkStart w:id="0" w:name="_GoBack"/>
       <w:bookmarkEnd w:id="0"/>
-    </w:p>
-    <w:p>
-      <w:pPr>
-        <w:pStyle w:val="Heading1"/>
-      </w:pPr>
-      <w:r>
-        <w:rPr>
-          <w:rFonts w:hint="eastAsia"/>
-        </w:rPr>
-        <w:t>模块的界面设计</w:t>
-      </w:r>
-    </w:p>
-    <w:p>
-      <w:pPr>
-        <w:rPr>
-          <w:sz w:val="22"/>
-        </w:rPr>
-      </w:pPr>
-      <w:r>
-        <w:rPr>
-          <w:rFonts w:hint="eastAsia"/>
-          <w:sz w:val="22"/>
-        </w:rPr>
-        <w:t>这个部分展示各个模块的界面设计</w:t>
-      </w:r>
-      <w:r>
-        <w:rPr>
-          <w:rFonts w:hint="eastAsia"/>
-          <w:sz w:val="22"/>
-        </w:rPr>
-        <w:t>。界面设计包括手机段页面设计和</w:t>
-      </w:r>
-      <w:r>
-        <w:rPr>
-          <w:rFonts w:hint="eastAsia"/>
-          <w:sz w:val="22"/>
-        </w:rPr>
-        <w:t>PC</w:t>
-      </w:r>
-      <w:r>
-        <w:rPr>
-          <w:rFonts w:hint="eastAsia"/>
-          <w:sz w:val="22"/>
-        </w:rPr>
-        <w:t>界面设计。</w:t>
-      </w:r>
-    </w:p>
-    <w:p>
-      <w:pPr>
-        <w:pStyle w:val="Heading2"/>
-      </w:pPr>
-      <w:r>
-        <w:rPr>
-          <w:rFonts w:hint="eastAsia"/>
-        </w:rPr>
-        <w:t>注册和登录</w:t>
-      </w:r>
     </w:p>
     <w:p>
       <w:pPr>
@@ -3010,6 +3562,92 @@
     </w:lvl>
   </w:abstractNum>
   <w:abstractNum w:abstractNumId="3">
+    <w:nsid w:val="17886C1F"/>
+    <w:multiLevelType w:val="hybridMultilevel"/>
+    <w:tmpl w:val="67A47F7E"/>
+    <w:lvl w:ilvl="0" w:tplc="0409000F">
+      <w:start w:val="1"/>
+      <w:numFmt w:val="decimal"/>
+      <w:lvlText w:val="%1."/>
+      <w:lvlJc w:val="left"/>
+      <w:pPr>
+        <w:ind w:left="720" w:hanging="360"/>
+      </w:pPr>
+    </w:lvl>
+    <w:lvl w:ilvl="1" w:tplc="04090019" w:tentative="1">
+      <w:start w:val="1"/>
+      <w:numFmt w:val="lowerLetter"/>
+      <w:lvlText w:val="%2."/>
+      <w:lvlJc w:val="left"/>
+      <w:pPr>
+        <w:ind w:left="1440" w:hanging="360"/>
+      </w:pPr>
+    </w:lvl>
+    <w:lvl w:ilvl="2" w:tplc="0409001B" w:tentative="1">
+      <w:start w:val="1"/>
+      <w:numFmt w:val="lowerRoman"/>
+      <w:lvlText w:val="%3."/>
+      <w:lvlJc w:val="right"/>
+      <w:pPr>
+        <w:ind w:left="2160" w:hanging="180"/>
+      </w:pPr>
+    </w:lvl>
+    <w:lvl w:ilvl="3" w:tplc="0409000F" w:tentative="1">
+      <w:start w:val="1"/>
+      <w:numFmt w:val="decimal"/>
+      <w:lvlText w:val="%4."/>
+      <w:lvlJc w:val="left"/>
+      <w:pPr>
+        <w:ind w:left="2880" w:hanging="360"/>
+      </w:pPr>
+    </w:lvl>
+    <w:lvl w:ilvl="4" w:tplc="04090019" w:tentative="1">
+      <w:start w:val="1"/>
+      <w:numFmt w:val="lowerLetter"/>
+      <w:lvlText w:val="%5."/>
+      <w:lvlJc w:val="left"/>
+      <w:pPr>
+        <w:ind w:left="3600" w:hanging="360"/>
+      </w:pPr>
+    </w:lvl>
+    <w:lvl w:ilvl="5" w:tplc="0409001B" w:tentative="1">
+      <w:start w:val="1"/>
+      <w:numFmt w:val="lowerRoman"/>
+      <w:lvlText w:val="%6."/>
+      <w:lvlJc w:val="right"/>
+      <w:pPr>
+        <w:ind w:left="4320" w:hanging="180"/>
+      </w:pPr>
+    </w:lvl>
+    <w:lvl w:ilvl="6" w:tplc="0409000F" w:tentative="1">
+      <w:start w:val="1"/>
+      <w:numFmt w:val="decimal"/>
+      <w:lvlText w:val="%7."/>
+      <w:lvlJc w:val="left"/>
+      <w:pPr>
+        <w:ind w:left="5040" w:hanging="360"/>
+      </w:pPr>
+    </w:lvl>
+    <w:lvl w:ilvl="7" w:tplc="04090019" w:tentative="1">
+      <w:start w:val="1"/>
+      <w:numFmt w:val="lowerLetter"/>
+      <w:lvlText w:val="%8."/>
+      <w:lvlJc w:val="left"/>
+      <w:pPr>
+        <w:ind w:left="5760" w:hanging="360"/>
+      </w:pPr>
+    </w:lvl>
+    <w:lvl w:ilvl="8" w:tplc="0409001B" w:tentative="1">
+      <w:start w:val="1"/>
+      <w:numFmt w:val="lowerRoman"/>
+      <w:lvlText w:val="%9."/>
+      <w:lvlJc w:val="right"/>
+      <w:pPr>
+        <w:ind w:left="6480" w:hanging="180"/>
+      </w:pPr>
+    </w:lvl>
+  </w:abstractNum>
+  <w:abstractNum w:abstractNumId="4">
     <w:nsid w:val="23367512"/>
     <w:multiLevelType w:val="hybridMultilevel"/>
     <w:tmpl w:val="222090CC"/>
@@ -3095,7 +3733,7 @@
       </w:pPr>
     </w:lvl>
   </w:abstractNum>
-  <w:abstractNum w:abstractNumId="4">
+  <w:abstractNum w:abstractNumId="5">
     <w:nsid w:val="238D1B87"/>
     <w:multiLevelType w:val="hybridMultilevel"/>
     <w:tmpl w:val="6D26BFC8"/>
@@ -3181,7 +3819,93 @@
       </w:pPr>
     </w:lvl>
   </w:abstractNum>
-  <w:abstractNum w:abstractNumId="5">
+  <w:abstractNum w:abstractNumId="6">
+    <w:nsid w:val="2CAD2CF3"/>
+    <w:multiLevelType w:val="hybridMultilevel"/>
+    <w:tmpl w:val="542EF87E"/>
+    <w:lvl w:ilvl="0" w:tplc="0409000F">
+      <w:start w:val="1"/>
+      <w:numFmt w:val="decimal"/>
+      <w:lvlText w:val="%1."/>
+      <w:lvlJc w:val="left"/>
+      <w:pPr>
+        <w:ind w:left="720" w:hanging="360"/>
+      </w:pPr>
+    </w:lvl>
+    <w:lvl w:ilvl="1" w:tplc="04090019" w:tentative="1">
+      <w:start w:val="1"/>
+      <w:numFmt w:val="lowerLetter"/>
+      <w:lvlText w:val="%2."/>
+      <w:lvlJc w:val="left"/>
+      <w:pPr>
+        <w:ind w:left="1440" w:hanging="360"/>
+      </w:pPr>
+    </w:lvl>
+    <w:lvl w:ilvl="2" w:tplc="0409001B" w:tentative="1">
+      <w:start w:val="1"/>
+      <w:numFmt w:val="lowerRoman"/>
+      <w:lvlText w:val="%3."/>
+      <w:lvlJc w:val="right"/>
+      <w:pPr>
+        <w:ind w:left="2160" w:hanging="180"/>
+      </w:pPr>
+    </w:lvl>
+    <w:lvl w:ilvl="3" w:tplc="0409000F" w:tentative="1">
+      <w:start w:val="1"/>
+      <w:numFmt w:val="decimal"/>
+      <w:lvlText w:val="%4."/>
+      <w:lvlJc w:val="left"/>
+      <w:pPr>
+        <w:ind w:left="2880" w:hanging="360"/>
+      </w:pPr>
+    </w:lvl>
+    <w:lvl w:ilvl="4" w:tplc="04090019" w:tentative="1">
+      <w:start w:val="1"/>
+      <w:numFmt w:val="lowerLetter"/>
+      <w:lvlText w:val="%5."/>
+      <w:lvlJc w:val="left"/>
+      <w:pPr>
+        <w:ind w:left="3600" w:hanging="360"/>
+      </w:pPr>
+    </w:lvl>
+    <w:lvl w:ilvl="5" w:tplc="0409001B" w:tentative="1">
+      <w:start w:val="1"/>
+      <w:numFmt w:val="lowerRoman"/>
+      <w:lvlText w:val="%6."/>
+      <w:lvlJc w:val="right"/>
+      <w:pPr>
+        <w:ind w:left="4320" w:hanging="180"/>
+      </w:pPr>
+    </w:lvl>
+    <w:lvl w:ilvl="6" w:tplc="0409000F" w:tentative="1">
+      <w:start w:val="1"/>
+      <w:numFmt w:val="decimal"/>
+      <w:lvlText w:val="%7."/>
+      <w:lvlJc w:val="left"/>
+      <w:pPr>
+        <w:ind w:left="5040" w:hanging="360"/>
+      </w:pPr>
+    </w:lvl>
+    <w:lvl w:ilvl="7" w:tplc="04090019" w:tentative="1">
+      <w:start w:val="1"/>
+      <w:numFmt w:val="lowerLetter"/>
+      <w:lvlText w:val="%8."/>
+      <w:lvlJc w:val="left"/>
+      <w:pPr>
+        <w:ind w:left="5760" w:hanging="360"/>
+      </w:pPr>
+    </w:lvl>
+    <w:lvl w:ilvl="8" w:tplc="0409001B" w:tentative="1">
+      <w:start w:val="1"/>
+      <w:numFmt w:val="lowerRoman"/>
+      <w:lvlText w:val="%9."/>
+      <w:lvlJc w:val="right"/>
+      <w:pPr>
+        <w:ind w:left="6480" w:hanging="180"/>
+      </w:pPr>
+    </w:lvl>
+  </w:abstractNum>
+  <w:abstractNum w:abstractNumId="7">
     <w:nsid w:val="36743F1B"/>
     <w:multiLevelType w:val="hybridMultilevel"/>
     <w:tmpl w:val="6D26BFC8"/>
@@ -3267,7 +3991,7 @@
       </w:pPr>
     </w:lvl>
   </w:abstractNum>
-  <w:abstractNum w:abstractNumId="6">
+  <w:abstractNum w:abstractNumId="8">
     <w:nsid w:val="41AC1FFF"/>
     <w:multiLevelType w:val="hybridMultilevel"/>
     <w:tmpl w:val="6D26BFC8"/>
@@ -3353,7 +4077,7 @@
       </w:pPr>
     </w:lvl>
   </w:abstractNum>
-  <w:abstractNum w:abstractNumId="7">
+  <w:abstractNum w:abstractNumId="9">
     <w:nsid w:val="4201636B"/>
     <w:multiLevelType w:val="hybridMultilevel"/>
     <w:tmpl w:val="99A6E112"/>
@@ -3439,10 +4163,96 @@
       </w:pPr>
     </w:lvl>
   </w:abstractNum>
-  <w:abstractNum w:abstractNumId="8">
+  <w:abstractNum w:abstractNumId="10">
     <w:nsid w:val="473175A8"/>
     <w:multiLevelType w:val="hybridMultilevel"/>
     <w:tmpl w:val="6D26BFC8"/>
+    <w:lvl w:ilvl="0" w:tplc="0409000F">
+      <w:start w:val="1"/>
+      <w:numFmt w:val="decimal"/>
+      <w:lvlText w:val="%1."/>
+      <w:lvlJc w:val="left"/>
+      <w:pPr>
+        <w:ind w:left="720" w:hanging="360"/>
+      </w:pPr>
+    </w:lvl>
+    <w:lvl w:ilvl="1" w:tplc="04090019" w:tentative="1">
+      <w:start w:val="1"/>
+      <w:numFmt w:val="lowerLetter"/>
+      <w:lvlText w:val="%2."/>
+      <w:lvlJc w:val="left"/>
+      <w:pPr>
+        <w:ind w:left="1440" w:hanging="360"/>
+      </w:pPr>
+    </w:lvl>
+    <w:lvl w:ilvl="2" w:tplc="0409001B" w:tentative="1">
+      <w:start w:val="1"/>
+      <w:numFmt w:val="lowerRoman"/>
+      <w:lvlText w:val="%3."/>
+      <w:lvlJc w:val="right"/>
+      <w:pPr>
+        <w:ind w:left="2160" w:hanging="180"/>
+      </w:pPr>
+    </w:lvl>
+    <w:lvl w:ilvl="3" w:tplc="0409000F" w:tentative="1">
+      <w:start w:val="1"/>
+      <w:numFmt w:val="decimal"/>
+      <w:lvlText w:val="%4."/>
+      <w:lvlJc w:val="left"/>
+      <w:pPr>
+        <w:ind w:left="2880" w:hanging="360"/>
+      </w:pPr>
+    </w:lvl>
+    <w:lvl w:ilvl="4" w:tplc="04090019" w:tentative="1">
+      <w:start w:val="1"/>
+      <w:numFmt w:val="lowerLetter"/>
+      <w:lvlText w:val="%5."/>
+      <w:lvlJc w:val="left"/>
+      <w:pPr>
+        <w:ind w:left="3600" w:hanging="360"/>
+      </w:pPr>
+    </w:lvl>
+    <w:lvl w:ilvl="5" w:tplc="0409001B" w:tentative="1">
+      <w:start w:val="1"/>
+      <w:numFmt w:val="lowerRoman"/>
+      <w:lvlText w:val="%6."/>
+      <w:lvlJc w:val="right"/>
+      <w:pPr>
+        <w:ind w:left="4320" w:hanging="180"/>
+      </w:pPr>
+    </w:lvl>
+    <w:lvl w:ilvl="6" w:tplc="0409000F" w:tentative="1">
+      <w:start w:val="1"/>
+      <w:numFmt w:val="decimal"/>
+      <w:lvlText w:val="%7."/>
+      <w:lvlJc w:val="left"/>
+      <w:pPr>
+        <w:ind w:left="5040" w:hanging="360"/>
+      </w:pPr>
+    </w:lvl>
+    <w:lvl w:ilvl="7" w:tplc="04090019" w:tentative="1">
+      <w:start w:val="1"/>
+      <w:numFmt w:val="lowerLetter"/>
+      <w:lvlText w:val="%8."/>
+      <w:lvlJc w:val="left"/>
+      <w:pPr>
+        <w:ind w:left="5760" w:hanging="360"/>
+      </w:pPr>
+    </w:lvl>
+    <w:lvl w:ilvl="8" w:tplc="0409001B" w:tentative="1">
+      <w:start w:val="1"/>
+      <w:numFmt w:val="lowerRoman"/>
+      <w:lvlText w:val="%9."/>
+      <w:lvlJc w:val="right"/>
+      <w:pPr>
+        <w:ind w:left="6480" w:hanging="180"/>
+      </w:pPr>
+    </w:lvl>
+  </w:abstractNum>
+  <w:abstractNum w:abstractNumId="11">
+    <w:nsid w:val="5A234CEA"/>
+    <w:multiLevelType w:val="hybridMultilevel"/>
+    <w:tmpl w:val="F0EC1CD8"/>
     <w:lvl w:ilvl="0" w:tplc="0409000F">
       <w:start w:val="1"/>
       <w:numFmt w:val="decimal"/>
@@ -3529,28 +4339,37 @@
     <w:abstractNumId w:val="2"/>
   </w:num>
   <w:num w:numId="2">
-    <w:abstractNumId w:val="7"/>
+    <w:abstractNumId w:val="9"/>
   </w:num>
   <w:num w:numId="3">
-    <w:abstractNumId w:val="3"/>
+    <w:abstractNumId w:val="4"/>
   </w:num>
   <w:num w:numId="4">
-    <w:abstractNumId w:val="4"/>
+    <w:abstractNumId w:val="5"/>
   </w:num>
   <w:num w:numId="5">
-    <w:abstractNumId w:val="6"/>
+    <w:abstractNumId w:val="8"/>
   </w:num>
   <w:num w:numId="6">
     <w:abstractNumId w:val="0"/>
   </w:num>
   <w:num w:numId="7">
-    <w:abstractNumId w:val="5"/>
+    <w:abstractNumId w:val="7"/>
   </w:num>
   <w:num w:numId="8">
     <w:abstractNumId w:val="1"/>
   </w:num>
   <w:num w:numId="9">
-    <w:abstractNumId w:val="8"/>
+    <w:abstractNumId w:val="10"/>
+  </w:num>
+  <w:num w:numId="10">
+    <w:abstractNumId w:val="3"/>
+  </w:num>
+  <w:num w:numId="11">
+    <w:abstractNumId w:val="11"/>
+  </w:num>
+  <w:num w:numId="12">
+    <w:abstractNumId w:val="6"/>
   </w:num>
 </w:numbering>
 </file>
@@ -3823,7 +4642,6 @@
     <w:next w:val="Normal"/>
     <w:link w:val="Heading5Char"/>
     <w:uiPriority w:val="9"/>
-    <w:semiHidden/>
     <w:unhideWhenUsed/>
     <w:qFormat/>
     <w:rsid w:val="00BF64E2"/>
@@ -4111,7 +4929,6 @@
     <w:basedOn w:val="DefaultParagraphFont"/>
     <w:link w:val="Heading5"/>
     <w:uiPriority w:val="9"/>
-    <w:semiHidden/>
     <w:rsid w:val="00BF64E2"/>
     <w:rPr>
       <w:rFonts w:asciiTheme="majorHAnsi" w:eastAsiaTheme="majorEastAsia" w:hAnsiTheme="majorHAnsi" w:cstheme="majorBidi"/>
@@ -4694,7 +5511,6 @@
     <w:next w:val="Normal"/>
     <w:link w:val="Heading5Char"/>
     <w:uiPriority w:val="9"/>
-    <w:semiHidden/>
     <w:unhideWhenUsed/>
     <w:qFormat/>
     <w:rsid w:val="00BF64E2"/>
@@ -4982,7 +5798,6 @@
     <w:basedOn w:val="DefaultParagraphFont"/>
     <w:link w:val="Heading5"/>
     <w:uiPriority w:val="9"/>
-    <w:semiHidden/>
     <w:rsid w:val="00BF64E2"/>
     <w:rPr>
       <w:rFonts w:asciiTheme="majorHAnsi" w:eastAsiaTheme="majorEastAsia" w:hAnsiTheme="majorHAnsi" w:cstheme="majorBidi"/>
@@ -5552,7 +6367,7 @@
   <a:extraClrSchemeLst/>
   <a:extLst>
     <a:ext uri="{05A4C25C-085E-4340-85A3-A5531E510DB2}">
-      <thm15:themeFamily xmlns="" xmlns:thm15="http://schemas.microsoft.com/office/thememl/2012/main" name="Office Theme" id="{62F939B6-93AF-4DB8-9C6B-D6C7DFDC589F}" vid="{4A3C46E8-61CC-4603-A589-7422A47A8E4A}"/>
+      <thm15:themeFamily xmlns:thm15="http://schemas.microsoft.com/office/thememl/2012/main" xmlns="" name="Office Theme" id="{62F939B6-93AF-4DB8-9C6B-D6C7DFDC589F}" vid="{4A3C46E8-61CC-4603-A589-7422A47A8E4A}"/>
     </a:ext>
   </a:extLst>
 </a:theme>

</xml_diff>

<commit_message>
add more content in 功能设计
</commit_message>
<xml_diff>
--- a/金投会项目（我立方平台）的功能设计.docx
+++ b/金投会项目（我立方平台）的功能设计.docx
@@ -1,6 +1,6 @@
 
 <file path=word/document.xml><?xml version="1.0" encoding="utf-8"?>
-<w:document xmlns:wpc="http://schemas.microsoft.com/office/word/2010/wordprocessingCanvas" xmlns:mo="http://schemas.microsoft.com/office/mac/office/2008/main" xmlns:mc="http://schemas.openxmlformats.org/markup-compatibility/2006" xmlns:mv="urn:schemas-microsoft-com:mac:vml" xmlns:o="urn:schemas-microsoft-com:office:office" xmlns:r="http://schemas.openxmlformats.org/officeDocument/2006/relationships" xmlns:m="http://schemas.openxmlformats.org/officeDocument/2006/math" xmlns:v="urn:schemas-microsoft-com:vml" xmlns:wp14="http://schemas.microsoft.com/office/word/2010/wordprocessingDrawing" xmlns:wp="http://schemas.openxmlformats.org/drawingml/2006/wordprocessingDrawing" xmlns:w10="urn:schemas-microsoft-com:office:word" xmlns:w="http://schemas.openxmlformats.org/wordprocessingml/2006/main" xmlns:w14="http://schemas.microsoft.com/office/word/2010/wordml" xmlns:wpg="http://schemas.microsoft.com/office/word/2010/wordprocessingGroup" xmlns:wpi="http://schemas.microsoft.com/office/word/2010/wordprocessingInk" xmlns:wne="http://schemas.microsoft.com/office/word/2006/wordml" xmlns:wps="http://schemas.microsoft.com/office/word/2010/wordprocessingShape" mc:Ignorable="w14 wp14">
+<w:document xmlns:wpc="http://schemas.microsoft.com/office/word/2010/wordprocessingCanvas" xmlns:mo="http://schemas.microsoft.com/office/mac/office/2008/main" xmlns:mc="http://schemas.openxmlformats.org/markup-compatibility/2006" xmlns:mv="urn:schemas-microsoft-com:mac:vml" xmlns:o="urn:schemas-microsoft-com:office:office" xmlns:r="http://schemas.openxmlformats.org/officeDocument/2006/relationships" xmlns:m="http://schemas.openxmlformats.org/officeDocument/2006/math" xmlns:v="urn:schemas-microsoft-com:vml" xmlns:wp14="http://schemas.microsoft.com/office/word/2010/wordprocessingDrawing" xmlns:wp="http://schemas.openxmlformats.org/drawingml/2006/wordprocessingDrawing" xmlns:w10="urn:schemas-microsoft-com:office:word" xmlns:w="http://schemas.openxmlformats.org/wordprocessingml/2006/main" xmlns:w14="http://schemas.microsoft.com/office/word/2010/wordml" xmlns:w15="http://schemas.microsoft.com/office/word/2012/wordml" xmlns:wpg="http://schemas.microsoft.com/office/word/2010/wordprocessingGroup" xmlns:wpi="http://schemas.microsoft.com/office/word/2010/wordprocessingInk" xmlns:wne="http://schemas.microsoft.com/office/word/2006/wordml" xmlns:wps="http://schemas.microsoft.com/office/word/2010/wordprocessingShape" mc:Ignorable="w14 w15 wp14">
   <w:body>
     <w:p>
       <w:pPr>
@@ -185,12 +185,11 @@
         <w:rPr>
           <w:rFonts w:hint="eastAsia"/>
           <w:noProof/>
-          <w:lang w:eastAsia="en-US"/>
         </w:rPr>
         <mc:AlternateContent>
           <mc:Choice Requires="wpg">
             <w:drawing>
-              <wp:anchor distT="0" distB="0" distL="114300" distR="114300" simplePos="0" relativeHeight="251673600" behindDoc="0" locked="0" layoutInCell="1" allowOverlap="1" wp14:anchorId="42392B5B" wp14:editId="1916A442">
+              <wp:anchor distT="0" distB="0" distL="114300" distR="114300" simplePos="0" relativeHeight="251672576" behindDoc="0" locked="0" layoutInCell="1" allowOverlap="1" wp14:anchorId="42392B5B" wp14:editId="1EA23DB3">
                 <wp:simplePos x="0" y="0"/>
                 <wp:positionH relativeFrom="column">
                   <wp:posOffset>279400</wp:posOffset>
@@ -729,9 +728,9 @@
           </mc:Choice>
           <mc:Fallback>
             <w:pict>
-              <v:group id="Group 14" o:spid="_x0000_s1026" style="position:absolute;margin-left:22pt;margin-top:11.3pt;width:405pt;height:153.2pt;z-index:251673600" coordsize="5143500,1945640" o:gfxdata="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">
-                <v:group id="Group 11" o:spid="_x0000_s1027" style="position:absolute;width:5143500;height:1945640" coordsize="5144135,1945640" o:gfxdata="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">
-                  <v:roundrect id="Rounded Rectangle 1" o:spid="_x0000_s1028" style="position:absolute;top:342900;width:1028700;height:342900;visibility:visible;mso-wrap-style:square;v-text-anchor:middle" arcsize="10923f" o:gfxdata="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" fillcolor="#ed7d31 [3205]" strokecolor="#823b0b [1605]" strokeweight="1pt">
+              <v:group w14:anchorId="42392B5B" id="Group_x0020_14" o:spid="_x0000_s1026" style="position:absolute;margin-left:22pt;margin-top:11.3pt;width:405pt;height:153.2pt;z-index:251672576" coordsize="5143500,1945640" o:gfxdata="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">
+                <v:group id="Group_x0020_11" o:spid="_x0000_s1027" style="position:absolute;width:5143500;height:1945640" coordsize="5144135,1945640" o:gfxdata="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">
+                  <v:roundrect id="Rounded_x0020_Rectangle_x0020_1" o:spid="_x0000_s1028" style="position:absolute;top:342900;width:1028700;height:342900;visibility:visible;mso-wrap-style:square;v-text-anchor:middle" arcsize="10923f" o:gfxdata="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" fillcolor="#ed7d31 [3205]" strokecolor="#823b0b [1605]" strokeweight="1pt">
                     <v:stroke joinstyle="miter"/>
                     <v:textbox>
                       <w:txbxContent>
@@ -749,7 +748,7 @@
                       </w:txbxContent>
                     </v:textbox>
                   </v:roundrect>
-                  <v:roundrect id="Rounded Rectangle 2" o:spid="_x0000_s1029" style="position:absolute;top:1371600;width:1028700;height:342900;visibility:visible;mso-wrap-style:square;v-text-anchor:middle" arcsize="10923f" o:gfxdata="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" fillcolor="#ed7d31 [3205]" strokecolor="#823b0b [1605]" strokeweight="1pt">
+                  <v:roundrect id="Rounded_x0020_Rectangle_x0020_2" o:spid="_x0000_s1029" style="position:absolute;top:1371600;width:1028700;height:342900;visibility:visible;mso-wrap-style:square;v-text-anchor:middle" arcsize="10923f" o:gfxdata="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" fillcolor="#ed7d31 [3205]" strokecolor="#823b0b [1605]" strokeweight="1pt">
                     <v:stroke joinstyle="miter"/>
                     <v:textbox>
                       <w:txbxContent>
@@ -776,7 +775,7 @@
                       </w:txbxContent>
                     </v:textbox>
                   </v:roundrect>
-                  <v:roundrect id="Rounded Rectangle 3" o:spid="_x0000_s1030" style="position:absolute;left:1600200;width:1600835;height:802640;visibility:visible;mso-wrap-style:square;v-text-anchor:middle" arcsize="10923f" o:gfxdata="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" fillcolor="#5b9bd5 [3204]" strokecolor="#1f4d78 [1604]" strokeweight="1pt">
+                  <v:roundrect id="Rounded_x0020_Rectangle_x0020_3" o:spid="_x0000_s1030" style="position:absolute;left:1600200;width:1600835;height:802640;visibility:visible;mso-wrap-style:square;v-text-anchor:middle" arcsize="10923f" o:gfxdata="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" fillcolor="#5b9bd5 [3204]" strokecolor="#1f4d78 [1604]" strokeweight="1pt">
                     <v:stroke joinstyle="miter"/>
                     <v:textbox>
                       <w:txbxContent>
@@ -797,7 +796,7 @@
                       </w:txbxContent>
                     </v:textbox>
                   </v:roundrect>
-                  <v:roundrect id="Rounded Rectangle 4" o:spid="_x0000_s1031" style="position:absolute;left:1600200;top:1143000;width:1600835;height:802640;visibility:visible;mso-wrap-style:square;v-text-anchor:middle" arcsize="10923f" o:gfxdata="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" fillcolor="#5b9bd5 [3204]" strokecolor="#1f4d78 [1604]" strokeweight="1pt">
+                  <v:roundrect id="Rounded_x0020_Rectangle_x0020_4" o:spid="_x0000_s1031" style="position:absolute;left:1600200;top:1143000;width:1600835;height:802640;visibility:visible;mso-wrap-style:square;v-text-anchor:middle" arcsize="10923f" o:gfxdata="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" fillcolor="#5b9bd5 [3204]" strokecolor="#1f4d78 [1604]" strokeweight="1pt">
                     <v:stroke joinstyle="miter"/>
                     <v:textbox>
                       <w:txbxContent>
@@ -818,7 +817,7 @@
                       </w:txbxContent>
                     </v:textbox>
                   </v:roundrect>
-                  <v:roundrect id="Rounded Rectangle 5" o:spid="_x0000_s1032" style="position:absolute;left:3543935;top:116840;width:1600200;height:802640;visibility:visible;mso-wrap-style:square;v-text-anchor:middle" arcsize="10923f" o:gfxdata="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" fillcolor="#5b9bd5 [3204]" strokecolor="#1f4d78 [1604]" strokeweight="1pt">
+                  <v:roundrect id="Rounded_x0020_Rectangle_x0020_5" o:spid="_x0000_s1032" style="position:absolute;left:3543935;top:116840;width:1600200;height:802640;visibility:visible;mso-wrap-style:square;v-text-anchor:middle" arcsize="10923f" o:gfxdata="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" fillcolor="#5b9bd5 [3204]" strokecolor="#1f4d78 [1604]" strokeweight="1pt">
                     <v:stroke joinstyle="miter"/>
                     <v:textbox>
                       <w:txbxContent>
@@ -851,20 +850,20 @@
                     </v:handles>
                     <o:lock v:ext="edit" shapetype="t"/>
                   </v:shapetype>
-                  <v:shape id="Curved Connector 7" o:spid="_x0000_s1033" type="#_x0000_t38" style="position:absolute;left:1028700;top:457200;width:572135;height:111760;flip:y;visibility:visible;mso-wrap-style:square" o:connectortype="curved" o:gfxdata="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" adj="10800" strokecolor="#4472c4 [3208]" strokeweight="1.5pt">
+                  <v:shape id="Curved_x0020_Connector_x0020_7" o:spid="_x0000_s1033" type="#_x0000_t38" style="position:absolute;left:1028700;top:457200;width:572135;height:111760;flip:y;visibility:visible;mso-wrap-style:square" o:connectortype="curved" o:gfxdata="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" adj="10800" strokecolor="#4472c4 [3208]" strokeweight="1.5pt">
                     <v:stroke endarrow="block" joinstyle="miter"/>
                   </v:shape>
-                  <v:shape id="Curved Connector 8" o:spid="_x0000_s1034" type="#_x0000_t38" style="position:absolute;left:1028700;top:1485900;width:571500;height:114300;visibility:visible;mso-wrap-style:square" o:connectortype="curved" o:gfxdata="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" adj="10800" strokecolor="#4472c4 [3208]" strokeweight="1.5pt">
+                  <v:shape id="Curved_x0020_Connector_x0020_8" o:spid="_x0000_s1034" type="#_x0000_t38" style="position:absolute;left:1028700;top:1485900;width:571500;height:114300;visibility:visible;mso-wrap-style:square" o:connectortype="curved" o:gfxdata="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" adj="10800" strokecolor="#4472c4 [3208]" strokeweight="1.5pt">
                     <v:stroke endarrow="block" joinstyle="miter"/>
                   </v:shape>
-                  <v:shape id="Curved Connector 9" o:spid="_x0000_s1035" type="#_x0000_t38" style="position:absolute;left:3200400;top:342900;width:343535;height:175260;visibility:visible;mso-wrap-style:square" o:connectortype="curved" o:gfxdata="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" adj="10800" strokecolor="#4472c4 [3208]" strokeweight="1.5pt">
+                  <v:shape id="Curved_x0020_Connector_x0020_9" o:spid="_x0000_s1035" type="#_x0000_t38" style="position:absolute;left:3200400;top:342900;width:343535;height:175260;visibility:visible;mso-wrap-style:square" o:connectortype="curved" o:gfxdata="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" adj="10800" strokecolor="#4472c4 [3208]" strokeweight="1.5pt">
                     <v:stroke endarrow="block" joinstyle="miter"/>
                   </v:shape>
                   <v:shapetype id="_x0000_t37" coordsize="21600,21600" o:spt="37" o:oned="t" path="m0,0c10800,,21600,10800,21600,21600e" filled="f">
                     <v:path arrowok="t" fillok="f" o:connecttype="none"/>
                     <o:lock v:ext="edit" shapetype="t"/>
                   </v:shapetype>
-                  <v:shape id="Curved Connector 10" o:spid="_x0000_s1036" type="#_x0000_t37" style="position:absolute;left:2831147;top:887413;width:1082040;height:343535;rotation:90;flip:x y;visibility:visible;mso-wrap-style:square" o:connectortype="curved" o:gfxdata="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" strokecolor="#4472c4 [3208]" strokeweight="1.5pt">
+                  <v:shape id="Curved_x0020_Connector_x0020_10" o:spid="_x0000_s1036" type="#_x0000_t37" style="position:absolute;left:2831147;top:887413;width:1082040;height:343535;rotation:90;flip:x y;visibility:visible;mso-wrap-style:square" o:connectortype="curved" o:gfxdata="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" strokecolor="#4472c4 [3208]" strokeweight="1.5pt">
                     <v:stroke endarrow="block" joinstyle="miter"/>
                   </v:shape>
                 </v:group>
@@ -880,8 +879,8 @@
                   </v:handles>
                   <o:complex v:ext="view"/>
                 </v:shapetype>
-                <v:shape id="Can 12" o:spid="_x0000_s1037" type="#_x0000_t22" style="position:absolute;left:4000500;top:1143000;width:686435;height:802640;visibility:visible;mso-wrap-style:square;v-text-anchor:middle" o:gfxdata="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" adj="4618" fillcolor="#060a13 [328]" strokecolor="#4472c4 [3208]" strokeweight=".5pt">
-                  <v:fill color2="#030509 [168]" rotate="t" colors="0 #a8b7df;.5 #9aabd9;1 #879ed7" focus="100%" type="gradient">
+                <v:shape id="Can_x0020_12" o:spid="_x0000_s1037" type="#_x0000_t22" style="position:absolute;left:4000500;top:1143000;width:686435;height:802640;visibility:visible;mso-wrap-style:square;v-text-anchor:middle" o:gfxdata="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" adj="4618" fillcolor="#82a0d7 [2168]" strokecolor="#4472c4 [3208]" strokeweight=".5pt">
+                  <v:fill color2="#678ccf [2616]" rotate="t" colors="0 #a8b7df;.5 #9aabd9;1 #879ed7" focus="100%" type="gradient">
                     <o:fill v:ext="view" type="gradientUnscaled"/>
                   </v:fill>
                   <v:stroke joinstyle="miter"/>
@@ -901,7 +900,7 @@
                     </w:txbxContent>
                   </v:textbox>
                 </v:shape>
-                <v:shape id="Curved Connector 13" o:spid="_x0000_s1038" type="#_x0000_t38" style="position:absolute;left:4229100;top:914400;width:228600;height:342900;visibility:visible;mso-wrap-style:square" o:connectortype="curved" o:gfxdata="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" adj="10800" strokecolor="#4472c4 [3208]" strokeweight="1.5pt">
+                <v:shape id="Curved_x0020_Connector_x0020_13" o:spid="_x0000_s1038" type="#_x0000_t38" style="position:absolute;left:4229100;top:914400;width:228600;height:342900;visibility:visible;mso-wrap-style:square" o:connectortype="curved" o:gfxdata="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" adj="10800" strokecolor="#4472c4 [3208]" strokeweight="1.5pt">
                   <v:stroke endarrow="block" joinstyle="miter"/>
                 </v:shape>
                 <w10:wrap type="through"/>
@@ -2587,9 +2586,954 @@
     <w:p>
       <w:pPr>
         <w:rPr>
-          <w:sz w:val="22"/>
-        </w:rPr>
-      </w:pPr>
+          <w:rFonts w:hint="eastAsia"/>
+          <w:sz w:val="22"/>
+        </w:rPr>
+      </w:pPr>
+      <w:r>
+        <w:rPr>
+          <w:rFonts w:hint="eastAsia"/>
+          <w:noProof/>
+        </w:rPr>
+        <mc:AlternateContent>
+          <mc:Choice Requires="wpg">
+            <w:drawing>
+              <wp:anchor distT="0" distB="0" distL="114300" distR="114300" simplePos="0" relativeHeight="251679744" behindDoc="0" locked="0" layoutInCell="1" allowOverlap="1" wp14:anchorId="6FEC842D" wp14:editId="38EA0502">
+                <wp:simplePos x="0" y="0"/>
+                <wp:positionH relativeFrom="column">
+                  <wp:posOffset>-62865</wp:posOffset>
+                </wp:positionH>
+                <wp:positionV relativeFrom="paragraph">
+                  <wp:posOffset>329565</wp:posOffset>
+                </wp:positionV>
+                <wp:extent cx="5601970" cy="2986405"/>
+                <wp:effectExtent l="0" t="0" r="113030" b="36195"/>
+                <wp:wrapThrough wrapText="bothSides">
+                  <wp:wrapPolygon edited="0">
+                    <wp:start x="10283" y="0"/>
+                    <wp:lineTo x="5093" y="2572"/>
+                    <wp:lineTo x="1567" y="3858"/>
+                    <wp:lineTo x="979" y="4225"/>
+                    <wp:lineTo x="979" y="5879"/>
+                    <wp:lineTo x="0" y="7532"/>
+                    <wp:lineTo x="0" y="10104"/>
+                    <wp:lineTo x="1175" y="11758"/>
+                    <wp:lineTo x="0" y="13044"/>
+                    <wp:lineTo x="0" y="19841"/>
+                    <wp:lineTo x="6072" y="20576"/>
+                    <wp:lineTo x="6170" y="21678"/>
+                    <wp:lineTo x="20273" y="21678"/>
+                    <wp:lineTo x="20371" y="20576"/>
+                    <wp:lineTo x="20273" y="17636"/>
+                    <wp:lineTo x="20959" y="17636"/>
+                    <wp:lineTo x="21742" y="15983"/>
+                    <wp:lineTo x="21840" y="11390"/>
+                    <wp:lineTo x="21350" y="10655"/>
+                    <wp:lineTo x="19489" y="8818"/>
+                    <wp:lineTo x="19392" y="5879"/>
+                    <wp:lineTo x="21350" y="5879"/>
+                    <wp:lineTo x="21938" y="5144"/>
+                    <wp:lineTo x="21546" y="0"/>
+                    <wp:lineTo x="10283" y="0"/>
+                  </wp:wrapPolygon>
+                </wp:wrapThrough>
+                <wp:docPr id="35" name="Group 35"/>
+                <wp:cNvGraphicFramePr/>
+                <a:graphic xmlns:a="http://schemas.openxmlformats.org/drawingml/2006/main">
+                  <a:graphicData uri="http://schemas.microsoft.com/office/word/2010/wordprocessingGroup">
+                    <wpg:wgp>
+                      <wpg:cNvGrpSpPr/>
+                      <wpg:grpSpPr>
+                        <a:xfrm>
+                          <a:off x="0" y="0"/>
+                          <a:ext cx="5601970" cy="2986405"/>
+                          <a:chOff x="0" y="0"/>
+                          <a:chExt cx="5602013" cy="2986790"/>
+                        </a:xfrm>
+                      </wpg:grpSpPr>
+                      <wps:wsp>
+                        <wps:cNvPr id="6" name="Rounded Rectangle 6"/>
+                        <wps:cNvSpPr/>
+                        <wps:spPr>
+                          <a:xfrm>
+                            <a:off x="1366463" y="349321"/>
+                            <a:ext cx="797560" cy="342265"/>
+                          </a:xfrm>
+                          <a:prstGeom prst="roundRect">
+                            <a:avLst/>
+                          </a:prstGeom>
+                        </wps:spPr>
+                        <wps:style>
+                          <a:lnRef idx="2">
+                            <a:schemeClr val="accent1">
+                              <a:shade val="50000"/>
+                            </a:schemeClr>
+                          </a:lnRef>
+                          <a:fillRef idx="1">
+                            <a:schemeClr val="accent1"/>
+                          </a:fillRef>
+                          <a:effectRef idx="0">
+                            <a:schemeClr val="accent1"/>
+                          </a:effectRef>
+                          <a:fontRef idx="minor">
+                            <a:schemeClr val="lt1"/>
+                          </a:fontRef>
+                        </wps:style>
+                        <wps:txbx>
+                          <w:txbxContent>
+                            <w:p>
+                              <w:pPr>
+                                <w:jc w:val="center"/>
+                                <w:rPr>
+                                  <w:rFonts w:hint="eastAsia"/>
+                                </w:rPr>
+                              </w:pPr>
+                              <w:r>
+                                <w:t>P</w:t>
+                              </w:r>
+                              <w:r>
+                                <w:rPr>
+                                  <w:rFonts w:hint="eastAsia"/>
+                                </w:rPr>
+                                <w:t>ublic</w:t>
+                              </w:r>
+                            </w:p>
+                          </w:txbxContent>
+                        </wps:txbx>
+                        <wps:bodyPr rot="0" spcFirstLastPara="0" vertOverflow="overflow" horzOverflow="overflow" vert="horz" wrap="square" lIns="91440" tIns="45720" rIns="91440" bIns="45720" numCol="1" spcCol="0" rtlCol="0" fromWordArt="0" anchor="ctr" anchorCtr="0" forceAA="0" compatLnSpc="1">
+                          <a:prstTxWarp prst="textNoShape">
+                            <a:avLst/>
+                          </a:prstTxWarp>
+                          <a:noAutofit/>
+                        </wps:bodyPr>
+                      </wps:wsp>
+                      <wps:wsp>
+                        <wps:cNvPr id="15" name="Rounded Rectangle 15"/>
+                        <wps:cNvSpPr/>
+                        <wps:spPr>
+                          <a:xfrm>
+                            <a:off x="0" y="1037690"/>
+                            <a:ext cx="797560" cy="342265"/>
+                          </a:xfrm>
+                          <a:prstGeom prst="roundRect">
+                            <a:avLst/>
+                          </a:prstGeom>
+                        </wps:spPr>
+                        <wps:style>
+                          <a:lnRef idx="2">
+                            <a:schemeClr val="accent1">
+                              <a:shade val="50000"/>
+                            </a:schemeClr>
+                          </a:lnRef>
+                          <a:fillRef idx="1">
+                            <a:schemeClr val="accent1"/>
+                          </a:fillRef>
+                          <a:effectRef idx="0">
+                            <a:schemeClr val="accent1"/>
+                          </a:effectRef>
+                          <a:fontRef idx="minor">
+                            <a:schemeClr val="lt1"/>
+                          </a:fontRef>
+                        </wps:style>
+                        <wps:txbx>
+                          <w:txbxContent>
+                            <w:p>
+                              <w:pPr>
+                                <w:jc w:val="center"/>
+                                <w:rPr>
+                                  <w:rFonts w:hint="eastAsia"/>
+                                </w:rPr>
+                              </w:pPr>
+                              <w:r>
+                                <w:rPr>
+                                  <w:rFonts w:hint="eastAsia"/>
+                                </w:rPr>
+                                <w:t>用户首页</w:t>
+                              </w:r>
+                            </w:p>
+                          </w:txbxContent>
+                        </wps:txbx>
+                        <wps:bodyPr rot="0" spcFirstLastPara="0" vertOverflow="overflow" horzOverflow="overflow" vert="horz" wrap="square" lIns="91440" tIns="45720" rIns="91440" bIns="45720" numCol="1" spcCol="0" rtlCol="0" fromWordArt="0" anchor="ctr" anchorCtr="0" forceAA="0" compatLnSpc="1">
+                          <a:prstTxWarp prst="textNoShape">
+                            <a:avLst/>
+                          </a:prstTxWarp>
+                          <a:noAutofit/>
+                        </wps:bodyPr>
+                      </wps:wsp>
+                      <wps:wsp>
+                        <wps:cNvPr id="18" name="Elbow Connector 18"/>
+                        <wps:cNvCnPr/>
+                        <wps:spPr>
+                          <a:xfrm flipH="1">
+                            <a:off x="339047" y="585627"/>
+                            <a:ext cx="1018404" cy="458456"/>
+                          </a:xfrm>
+                          <a:prstGeom prst="bentConnector3">
+                            <a:avLst>
+                              <a:gd name="adj1" fmla="val 100849"/>
+                            </a:avLst>
+                          </a:prstGeom>
+                          <a:ln>
+                            <a:tailEnd type="triangle"/>
+                          </a:ln>
+                        </wps:spPr>
+                        <wps:style>
+                          <a:lnRef idx="1">
+                            <a:schemeClr val="accent1"/>
+                          </a:lnRef>
+                          <a:fillRef idx="0">
+                            <a:schemeClr val="accent1"/>
+                          </a:fillRef>
+                          <a:effectRef idx="0">
+                            <a:schemeClr val="accent1"/>
+                          </a:effectRef>
+                          <a:fontRef idx="minor">
+                            <a:schemeClr val="tx1"/>
+                          </a:fontRef>
+                        </wps:style>
+                        <wps:bodyPr/>
+                      </wps:wsp>
+                      <wps:wsp>
+                        <wps:cNvPr id="20" name="Rounded Rectangle 20"/>
+                        <wps:cNvSpPr/>
+                        <wps:spPr>
+                          <a:xfrm>
+                            <a:off x="0" y="1808252"/>
+                            <a:ext cx="797560" cy="342265"/>
+                          </a:xfrm>
+                          <a:prstGeom prst="roundRect">
+                            <a:avLst/>
+                          </a:prstGeom>
+                        </wps:spPr>
+                        <wps:style>
+                          <a:lnRef idx="2">
+                            <a:schemeClr val="accent1">
+                              <a:shade val="50000"/>
+                            </a:schemeClr>
+                          </a:lnRef>
+                          <a:fillRef idx="1">
+                            <a:schemeClr val="accent1"/>
+                          </a:fillRef>
+                          <a:effectRef idx="0">
+                            <a:schemeClr val="accent1"/>
+                          </a:effectRef>
+                          <a:fontRef idx="minor">
+                            <a:schemeClr val="lt1"/>
+                          </a:fontRef>
+                        </wps:style>
+                        <wps:txbx>
+                          <w:txbxContent>
+                            <w:p>
+                              <w:pPr>
+                                <w:jc w:val="center"/>
+                                <w:rPr>
+                                  <w:rFonts w:hint="eastAsia"/>
+                                </w:rPr>
+                              </w:pPr>
+                              <w:r>
+                                <w:rPr>
+                                  <w:rFonts w:hint="eastAsia"/>
+                                </w:rPr>
+                                <w:t>机构首页</w:t>
+                              </w:r>
+                            </w:p>
+                          </w:txbxContent>
+                        </wps:txbx>
+                        <wps:bodyPr rot="0" spcFirstLastPara="0" vertOverflow="overflow" horzOverflow="overflow" vert="horz" wrap="square" lIns="91440" tIns="45720" rIns="91440" bIns="45720" numCol="1" spcCol="0" rtlCol="0" fromWordArt="0" anchor="ctr" anchorCtr="0" forceAA="0" compatLnSpc="1">
+                          <a:prstTxWarp prst="textNoShape">
+                            <a:avLst/>
+                          </a:prstTxWarp>
+                          <a:noAutofit/>
+                        </wps:bodyPr>
+                      </wps:wsp>
+                      <wps:wsp>
+                        <wps:cNvPr id="21" name="Rounded Rectangle 21"/>
+                        <wps:cNvSpPr/>
+                        <wps:spPr>
+                          <a:xfrm>
+                            <a:off x="0" y="2383605"/>
+                            <a:ext cx="797560" cy="342265"/>
+                          </a:xfrm>
+                          <a:prstGeom prst="roundRect">
+                            <a:avLst/>
+                          </a:prstGeom>
+                        </wps:spPr>
+                        <wps:style>
+                          <a:lnRef idx="2">
+                            <a:schemeClr val="accent1">
+                              <a:shade val="50000"/>
+                            </a:schemeClr>
+                          </a:lnRef>
+                          <a:fillRef idx="1">
+                            <a:schemeClr val="accent1"/>
+                          </a:fillRef>
+                          <a:effectRef idx="0">
+                            <a:schemeClr val="accent1"/>
+                          </a:effectRef>
+                          <a:fontRef idx="minor">
+                            <a:schemeClr val="lt1"/>
+                          </a:fontRef>
+                        </wps:style>
+                        <wps:txbx>
+                          <w:txbxContent>
+                            <w:p>
+                              <w:pPr>
+                                <w:jc w:val="center"/>
+                                <w:rPr>
+                                  <w:rFonts w:hint="eastAsia"/>
+                                </w:rPr>
+                              </w:pPr>
+                              <w:r>
+                                <w:rPr>
+                                  <w:rFonts w:hint="eastAsia"/>
+                                </w:rPr>
+                                <w:t>功能首页</w:t>
+                              </w:r>
+                            </w:p>
+                          </w:txbxContent>
+                        </wps:txbx>
+                        <wps:bodyPr rot="0" spcFirstLastPara="0" vertOverflow="overflow" horzOverflow="overflow" vert="horz" wrap="square" lIns="91440" tIns="45720" rIns="91440" bIns="45720" numCol="1" spcCol="0" rtlCol="0" fromWordArt="0" anchor="ctr" anchorCtr="0" forceAA="0" compatLnSpc="1">
+                          <a:prstTxWarp prst="textNoShape">
+                            <a:avLst/>
+                          </a:prstTxWarp>
+                          <a:noAutofit/>
+                        </wps:bodyPr>
+                      </wps:wsp>
+                      <wps:wsp>
+                        <wps:cNvPr id="22" name="Straight Arrow Connector 22"/>
+                        <wps:cNvCnPr/>
+                        <wps:spPr>
+                          <a:xfrm>
+                            <a:off x="349322" y="1387011"/>
+                            <a:ext cx="0" cy="443230"/>
+                          </a:xfrm>
+                          <a:prstGeom prst="straightConnector1">
+                            <a:avLst/>
+                          </a:prstGeom>
+                          <a:ln>
+                            <a:tailEnd type="triangle"/>
+                          </a:ln>
+                        </wps:spPr>
+                        <wps:style>
+                          <a:lnRef idx="1">
+                            <a:schemeClr val="accent1"/>
+                          </a:lnRef>
+                          <a:fillRef idx="0">
+                            <a:schemeClr val="accent1"/>
+                          </a:fillRef>
+                          <a:effectRef idx="0">
+                            <a:schemeClr val="accent1"/>
+                          </a:effectRef>
+                          <a:fontRef idx="minor">
+                            <a:schemeClr val="tx1"/>
+                          </a:fontRef>
+                        </wps:style>
+                        <wps:bodyPr/>
+                      </wps:wsp>
+                      <wps:wsp>
+                        <wps:cNvPr id="24" name="Double Brace 24"/>
+                        <wps:cNvSpPr/>
+                        <wps:spPr>
+                          <a:xfrm>
+                            <a:off x="1726059" y="811659"/>
+                            <a:ext cx="3314700" cy="575310"/>
+                          </a:xfrm>
+                          <a:prstGeom prst="bracePair">
+                            <a:avLst/>
+                          </a:prstGeom>
+                        </wps:spPr>
+                        <wps:style>
+                          <a:lnRef idx="1">
+                            <a:schemeClr val="accent1"/>
+                          </a:lnRef>
+                          <a:fillRef idx="0">
+                            <a:schemeClr val="accent1"/>
+                          </a:fillRef>
+                          <a:effectRef idx="0">
+                            <a:schemeClr val="accent1"/>
+                          </a:effectRef>
+                          <a:fontRef idx="minor">
+                            <a:schemeClr val="tx1"/>
+                          </a:fontRef>
+                        </wps:style>
+                        <wps:txbx>
+                          <w:txbxContent>
+                            <w:p>
+                              <w:pPr>
+                                <w:jc w:val="center"/>
+                                <w:rPr>
+                                  <w:rFonts w:hint="eastAsia"/>
+                                </w:rPr>
+                              </w:pPr>
+                              <w:r>
+                                <w:rPr>
+                                  <w:rFonts w:hint="eastAsia"/>
+                                </w:rPr>
+                                <w:t>显示用户的所有机构，以及用户的个人信息和功能，比如个人档案，个人金融账号等都从这里进入</w:t>
+                              </w:r>
+                            </w:p>
+                          </w:txbxContent>
+                        </wps:txbx>
+                        <wps:bodyPr rot="0" spcFirstLastPara="0" vertOverflow="overflow" horzOverflow="overflow" vert="horz" wrap="square" lIns="91440" tIns="45720" rIns="91440" bIns="45720" numCol="1" spcCol="0" rtlCol="0" fromWordArt="0" anchor="ctr" anchorCtr="0" forceAA="0" compatLnSpc="1">
+                          <a:prstTxWarp prst="textNoShape">
+                            <a:avLst/>
+                          </a:prstTxWarp>
+                          <a:noAutofit/>
+                        </wps:bodyPr>
+                      </wps:wsp>
+                      <wps:wsp>
+                        <wps:cNvPr id="25" name="Double Brace 25"/>
+                        <wps:cNvSpPr/>
+                        <wps:spPr>
+                          <a:xfrm>
+                            <a:off x="1489753" y="1500027"/>
+                            <a:ext cx="4112260" cy="790575"/>
+                          </a:xfrm>
+                          <a:prstGeom prst="bracePair">
+                            <a:avLst/>
+                          </a:prstGeom>
+                        </wps:spPr>
+                        <wps:style>
+                          <a:lnRef idx="1">
+                            <a:schemeClr val="accent1"/>
+                          </a:lnRef>
+                          <a:fillRef idx="0">
+                            <a:schemeClr val="accent1"/>
+                          </a:fillRef>
+                          <a:effectRef idx="0">
+                            <a:schemeClr val="accent1"/>
+                          </a:effectRef>
+                          <a:fontRef idx="minor">
+                            <a:schemeClr val="tx1"/>
+                          </a:fontRef>
+                        </wps:style>
+                        <wps:txbx>
+                          <w:txbxContent>
+                            <w:p>
+                              <w:pPr>
+                                <w:jc w:val="center"/>
+                                <w:rPr>
+                                  <w:rFonts w:hint="eastAsia"/>
+                                </w:rPr>
+                              </w:pPr>
+                              <w:r>
+                                <w:rPr>
+                                  <w:rFonts w:hint="eastAsia"/>
+                                </w:rPr>
+                                <w:t>显示机构信息以及个人在机构里面可以执行的功能（根据角色确定功能，比如显示我立方机构以及机构里面的产品模块，当然机构首页也可以显示机构重要的产品，如加油赚产品</w:t>
+                              </w:r>
+                            </w:p>
+                          </w:txbxContent>
+                        </wps:txbx>
+                        <wps:bodyPr rot="0" spcFirstLastPara="0" vertOverflow="overflow" horzOverflow="overflow" vert="horz" wrap="square" lIns="91440" tIns="45720" rIns="91440" bIns="45720" numCol="1" spcCol="0" rtlCol="0" fromWordArt="0" anchor="ctr" anchorCtr="0" forceAA="0" compatLnSpc="1">
+                          <a:prstTxWarp prst="textNoShape">
+                            <a:avLst/>
+                          </a:prstTxWarp>
+                          <a:noAutofit/>
+                        </wps:bodyPr>
+                      </wps:wsp>
+                      <wps:wsp>
+                        <wps:cNvPr id="27" name="Straight Arrow Connector 27"/>
+                        <wps:cNvCnPr/>
+                        <wps:spPr>
+                          <a:xfrm>
+                            <a:off x="349322" y="1993187"/>
+                            <a:ext cx="0" cy="415636"/>
+                          </a:xfrm>
+                          <a:prstGeom prst="straightConnector1">
+                            <a:avLst/>
+                          </a:prstGeom>
+                          <a:ln>
+                            <a:tailEnd type="triangle"/>
+                          </a:ln>
+                        </wps:spPr>
+                        <wps:style>
+                          <a:lnRef idx="1">
+                            <a:schemeClr val="accent1"/>
+                          </a:lnRef>
+                          <a:fillRef idx="0">
+                            <a:schemeClr val="accent1"/>
+                          </a:fillRef>
+                          <a:effectRef idx="0">
+                            <a:schemeClr val="accent1"/>
+                          </a:effectRef>
+                          <a:fontRef idx="minor">
+                            <a:schemeClr val="tx1"/>
+                          </a:fontRef>
+                        </wps:style>
+                        <wps:bodyPr/>
+                      </wps:wsp>
+                      <wps:wsp>
+                        <wps:cNvPr id="28" name="Double Brace 28"/>
+                        <wps:cNvSpPr/>
+                        <wps:spPr>
+                          <a:xfrm>
+                            <a:off x="1602769" y="2434975"/>
+                            <a:ext cx="3657600" cy="551815"/>
+                          </a:xfrm>
+                          <a:prstGeom prst="bracePair">
+                            <a:avLst/>
+                          </a:prstGeom>
+                        </wps:spPr>
+                        <wps:style>
+                          <a:lnRef idx="1">
+                            <a:schemeClr val="accent1"/>
+                          </a:lnRef>
+                          <a:fillRef idx="0">
+                            <a:schemeClr val="accent1"/>
+                          </a:fillRef>
+                          <a:effectRef idx="0">
+                            <a:schemeClr val="accent1"/>
+                          </a:effectRef>
+                          <a:fontRef idx="minor">
+                            <a:schemeClr val="tx1"/>
+                          </a:fontRef>
+                        </wps:style>
+                        <wps:txbx>
+                          <w:txbxContent>
+                            <w:p>
+                              <w:pPr>
+                                <w:jc w:val="center"/>
+                                <w:rPr>
+                                  <w:rFonts w:hint="eastAsia"/>
+                                </w:rPr>
+                              </w:pPr>
+                              <w:r>
+                                <w:rPr>
+                                  <w:rFonts w:hint="eastAsia"/>
+                                </w:rPr>
+                                <w:t>显示具体的功能页面，比如加油赚产品的客户端页面就从这里进入，客户可以充值，查看等等</w:t>
+                              </w:r>
+                            </w:p>
+                          </w:txbxContent>
+                        </wps:txbx>
+                        <wps:bodyPr rot="0" spcFirstLastPara="0" vertOverflow="overflow" horzOverflow="overflow" vert="horz" wrap="square" lIns="91440" tIns="45720" rIns="91440" bIns="45720" numCol="1" spcCol="0" rtlCol="0" fromWordArt="0" anchor="ctr" anchorCtr="0" forceAA="0" compatLnSpc="1">
+                          <a:prstTxWarp prst="textNoShape">
+                            <a:avLst/>
+                          </a:prstTxWarp>
+                          <a:noAutofit/>
+                        </wps:bodyPr>
+                      </wps:wsp>
+                      <wps:wsp>
+                        <wps:cNvPr id="30" name="Curved Connector 30"/>
+                        <wps:cNvCnPr/>
+                        <wps:spPr>
+                          <a:xfrm flipV="1">
+                            <a:off x="801385" y="1150706"/>
+                            <a:ext cx="915748" cy="113722"/>
+                          </a:xfrm>
+                          <a:prstGeom prst="curvedConnector3">
+                            <a:avLst/>
+                          </a:prstGeom>
+                          <a:ln>
+                            <a:tailEnd type="triangle"/>
+                          </a:ln>
+                        </wps:spPr>
+                        <wps:style>
+                          <a:lnRef idx="1">
+                            <a:schemeClr val="accent1"/>
+                          </a:lnRef>
+                          <a:fillRef idx="0">
+                            <a:schemeClr val="accent1"/>
+                          </a:fillRef>
+                          <a:effectRef idx="0">
+                            <a:schemeClr val="accent1"/>
+                          </a:effectRef>
+                          <a:fontRef idx="minor">
+                            <a:schemeClr val="tx1"/>
+                          </a:fontRef>
+                        </wps:style>
+                        <wps:bodyPr/>
+                      </wps:wsp>
+                      <wps:wsp>
+                        <wps:cNvPr id="31" name="Curved Connector 31"/>
+                        <wps:cNvCnPr/>
+                        <wps:spPr>
+                          <a:xfrm flipV="1">
+                            <a:off x="801385" y="1839074"/>
+                            <a:ext cx="687148" cy="107907"/>
+                          </a:xfrm>
+                          <a:prstGeom prst="curvedConnector3">
+                            <a:avLst/>
+                          </a:prstGeom>
+                          <a:ln>
+                            <a:tailEnd type="triangle"/>
+                          </a:ln>
+                        </wps:spPr>
+                        <wps:style>
+                          <a:lnRef idx="1">
+                            <a:schemeClr val="accent1"/>
+                          </a:lnRef>
+                          <a:fillRef idx="0">
+                            <a:schemeClr val="accent1"/>
+                          </a:fillRef>
+                          <a:effectRef idx="0">
+                            <a:schemeClr val="accent1"/>
+                          </a:effectRef>
+                          <a:fontRef idx="minor">
+                            <a:schemeClr val="tx1"/>
+                          </a:fontRef>
+                        </wps:style>
+                        <wps:bodyPr/>
+                      </wps:wsp>
+                      <wps:wsp>
+                        <wps:cNvPr id="32" name="Curved Connector 32"/>
+                        <wps:cNvCnPr/>
+                        <wps:spPr>
+                          <a:xfrm>
+                            <a:off x="801385" y="2527443"/>
+                            <a:ext cx="800100" cy="228600"/>
+                          </a:xfrm>
+                          <a:prstGeom prst="curvedConnector3">
+                            <a:avLst/>
+                          </a:prstGeom>
+                          <a:ln>
+                            <a:tailEnd type="triangle"/>
+                          </a:ln>
+                        </wps:spPr>
+                        <wps:style>
+                          <a:lnRef idx="1">
+                            <a:schemeClr val="accent1"/>
+                          </a:lnRef>
+                          <a:fillRef idx="0">
+                            <a:schemeClr val="accent1"/>
+                          </a:fillRef>
+                          <a:effectRef idx="0">
+                            <a:schemeClr val="accent1"/>
+                          </a:effectRef>
+                          <a:fontRef idx="minor">
+                            <a:schemeClr val="tx1"/>
+                          </a:fontRef>
+                        </wps:style>
+                        <wps:bodyPr/>
+                      </wps:wsp>
+                      <wps:wsp>
+                        <wps:cNvPr id="33" name="Double Brace 33"/>
+                        <wps:cNvSpPr/>
+                        <wps:spPr>
+                          <a:xfrm>
+                            <a:off x="2630185" y="0"/>
+                            <a:ext cx="2971165" cy="796925"/>
+                          </a:xfrm>
+                          <a:prstGeom prst="bracePair">
+                            <a:avLst/>
+                          </a:prstGeom>
+                        </wps:spPr>
+                        <wps:style>
+                          <a:lnRef idx="1">
+                            <a:schemeClr val="accent1"/>
+                          </a:lnRef>
+                          <a:fillRef idx="0">
+                            <a:schemeClr val="accent1"/>
+                          </a:fillRef>
+                          <a:effectRef idx="0">
+                            <a:schemeClr val="accent1"/>
+                          </a:effectRef>
+                          <a:fontRef idx="minor">
+                            <a:schemeClr val="tx1"/>
+                          </a:fontRef>
+                        </wps:style>
+                        <wps:txbx>
+                          <w:txbxContent>
+                            <w:p>
+                              <w:pPr>
+                                <w:jc w:val="center"/>
+                                <w:rPr>
+                                  <w:rFonts w:hint="eastAsia"/>
+                                </w:rPr>
+                              </w:pPr>
+                              <w:r>
+                                <w:rPr>
+                                  <w:rFonts w:hint="eastAsia"/>
+                                </w:rPr>
+                                <w:t>没有登录的用户将会看见这个页面，这个页面会成为机构产品的广告页面，用户从产品进去可以成为某个机构的成员。</w:t>
+                              </w:r>
+                            </w:p>
+                          </w:txbxContent>
+                        </wps:txbx>
+                        <wps:bodyPr rot="0" spcFirstLastPara="0" vertOverflow="overflow" horzOverflow="overflow" vert="horz" wrap="square" lIns="91440" tIns="45720" rIns="91440" bIns="45720" numCol="1" spcCol="0" rtlCol="0" fromWordArt="0" anchor="ctr" anchorCtr="0" forceAA="0" compatLnSpc="1">
+                          <a:prstTxWarp prst="textNoShape">
+                            <a:avLst/>
+                          </a:prstTxWarp>
+                          <a:noAutofit/>
+                        </wps:bodyPr>
+                      </wps:wsp>
+                      <wps:wsp>
+                        <wps:cNvPr id="34" name="Curved Connector 34"/>
+                        <wps:cNvCnPr/>
+                        <wps:spPr>
+                          <a:xfrm flipV="1">
+                            <a:off x="2178122" y="339047"/>
+                            <a:ext cx="457200" cy="228600"/>
+                          </a:xfrm>
+                          <a:prstGeom prst="curvedConnector3">
+                            <a:avLst/>
+                          </a:prstGeom>
+                          <a:ln>
+                            <a:tailEnd type="triangle"/>
+                          </a:ln>
+                        </wps:spPr>
+                        <wps:style>
+                          <a:lnRef idx="1">
+                            <a:schemeClr val="accent1"/>
+                          </a:lnRef>
+                          <a:fillRef idx="0">
+                            <a:schemeClr val="accent1"/>
+                          </a:fillRef>
+                          <a:effectRef idx="0">
+                            <a:schemeClr val="accent1"/>
+                          </a:effectRef>
+                          <a:fontRef idx="minor">
+                            <a:schemeClr val="tx1"/>
+                          </a:fontRef>
+                        </wps:style>
+                        <wps:bodyPr/>
+                      </wps:wsp>
+                    </wpg:wgp>
+                  </a:graphicData>
+                </a:graphic>
+              </wp:anchor>
+            </w:drawing>
+          </mc:Choice>
+          <mc:Fallback>
+            <w:pict>
+              <v:group w14:anchorId="6FEC842D" id="Group_x0020_35" o:spid="_x0000_s1039" style="position:absolute;margin-left:-4.95pt;margin-top:25.95pt;width:441.1pt;height:235.15pt;z-index:251679744" coordsize="5602013,2986790" o:gfxdata="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">
+                <v:roundrect id="Rounded_x0020_Rectangle_x0020_6" o:spid="_x0000_s1040" style="position:absolute;left:1366463;top:349321;width:797560;height:342265;visibility:visible;mso-wrap-style:square;v-text-anchor:middle" arcsize="10923f" o:gfxdata="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" fillcolor="#5b9bd5 [3204]" strokecolor="#1f4d78 [1604]" strokeweight="1pt">
+                  <v:stroke joinstyle="miter"/>
+                  <v:textbox>
+                    <w:txbxContent>
+                      <w:p>
+                        <w:pPr>
+                          <w:jc w:val="center"/>
+                          <w:rPr>
+                            <w:rFonts w:hint="eastAsia"/>
+                          </w:rPr>
+                        </w:pPr>
+                        <w:r>
+                          <w:t>P</w:t>
+                        </w:r>
+                        <w:r>
+                          <w:rPr>
+                            <w:rFonts w:hint="eastAsia"/>
+                          </w:rPr>
+                          <w:t>ublic</w:t>
+                        </w:r>
+                      </w:p>
+                    </w:txbxContent>
+                  </v:textbox>
+                </v:roundrect>
+                <v:roundrect id="Rounded_x0020_Rectangle_x0020_15" o:spid="_x0000_s1041" style="position:absolute;top:1037690;width:797560;height:342265;visibility:visible;mso-wrap-style:square;v-text-anchor:middle" arcsize="10923f" o:gfxdata="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" fillcolor="#5b9bd5 [3204]" strokecolor="#1f4d78 [1604]" strokeweight="1pt">
+                  <v:stroke joinstyle="miter"/>
+                  <v:textbox>
+                    <w:txbxContent>
+                      <w:p>
+                        <w:pPr>
+                          <w:jc w:val="center"/>
+                          <w:rPr>
+                            <w:rFonts w:hint="eastAsia"/>
+                          </w:rPr>
+                        </w:pPr>
+                        <w:r>
+                          <w:rPr>
+                            <w:rFonts w:hint="eastAsia"/>
+                          </w:rPr>
+                          <w:t>用户首页</w:t>
+                        </w:r>
+                      </w:p>
+                    </w:txbxContent>
+                  </v:textbox>
+                </v:roundrect>
+                <v:shapetype id="_x0000_t34" coordsize="21600,21600" o:spt="34" o:oned="t" adj="10800" path="m0,0l@0,0@0,21600,21600,21600e" filled="f">
+                  <v:stroke joinstyle="miter"/>
+                  <v:formulas>
+                    <v:f eqn="val #0"/>
+                  </v:formulas>
+                  <v:path arrowok="t" fillok="f" o:connecttype="none"/>
+                  <v:handles>
+                    <v:h position="#0,center"/>
+                  </v:handles>
+                  <o:lock v:ext="edit" shapetype="t"/>
+                </v:shapetype>
+                <v:shape id="Elbow_x0020_Connector_x0020_18" o:spid="_x0000_s1042" type="#_x0000_t34" style="position:absolute;left:339047;top:585627;width:1018404;height:458456;flip:x;visibility:visible;mso-wrap-style:square" o:connectortype="elbow" o:gfxdata="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" adj="21783" strokecolor="#5b9bd5 [3204]" strokeweight=".5pt">
+                  <v:stroke endarrow="block"/>
+                </v:shape>
+                <v:roundrect id="Rounded_x0020_Rectangle_x0020_20" o:spid="_x0000_s1043" style="position:absolute;top:1808252;width:797560;height:342265;visibility:visible;mso-wrap-style:square;v-text-anchor:middle" arcsize="10923f" o:gfxdata="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" fillcolor="#5b9bd5 [3204]" strokecolor="#1f4d78 [1604]" strokeweight="1pt">
+                  <v:stroke joinstyle="miter"/>
+                  <v:textbox>
+                    <w:txbxContent>
+                      <w:p>
+                        <w:pPr>
+                          <w:jc w:val="center"/>
+                          <w:rPr>
+                            <w:rFonts w:hint="eastAsia"/>
+                          </w:rPr>
+                        </w:pPr>
+                        <w:r>
+                          <w:rPr>
+                            <w:rFonts w:hint="eastAsia"/>
+                          </w:rPr>
+                          <w:t>机构首页</w:t>
+                        </w:r>
+                      </w:p>
+                    </w:txbxContent>
+                  </v:textbox>
+                </v:roundrect>
+                <v:roundrect id="Rounded_x0020_Rectangle_x0020_21" o:spid="_x0000_s1044" style="position:absolute;top:2383605;width:797560;height:342265;visibility:visible;mso-wrap-style:square;v-text-anchor:middle" arcsize="10923f" o:gfxdata="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" fillcolor="#5b9bd5 [3204]" strokecolor="#1f4d78 [1604]" strokeweight="1pt">
+                  <v:stroke joinstyle="miter"/>
+                  <v:textbox>
+                    <w:txbxContent>
+                      <w:p>
+                        <w:pPr>
+                          <w:jc w:val="center"/>
+                          <w:rPr>
+                            <w:rFonts w:hint="eastAsia"/>
+                          </w:rPr>
+                        </w:pPr>
+                        <w:r>
+                          <w:rPr>
+                            <w:rFonts w:hint="eastAsia"/>
+                          </w:rPr>
+                          <w:t>功能首页</w:t>
+                        </w:r>
+                      </w:p>
+                    </w:txbxContent>
+                  </v:textbox>
+                </v:roundrect>
+                <v:shapetype id="_x0000_t32" coordsize="21600,21600" o:spt="32" o:oned="t" path="m0,0l21600,21600e" filled="f">
+                  <v:path arrowok="t" fillok="f" o:connecttype="none"/>
+                  <o:lock v:ext="edit" shapetype="t"/>
+                </v:shapetype>
+                <v:shape id="Straight_x0020_Arrow_x0020_Connector_x0020_22" o:spid="_x0000_s1045" type="#_x0000_t32" style="position:absolute;left:349322;top:1387011;width:0;height:443230;visibility:visible;mso-wrap-style:square" o:connectortype="straight" o:gfxdata="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" strokecolor="#5b9bd5 [3204]" strokeweight=".5pt">
+                  <v:stroke endarrow="block" joinstyle="miter"/>
+                </v:shape>
+                <v:shapetype id="_x0000_t186" coordsize="21600,21600" o:spt="186" adj="1800" path="m@9,0nfqx@0@0l@0@7qy0@4@0@8l@0@6qy@9,21600em@10,0nfqx@5@0l@5@7qy21600@4@5@8l@5@6qy@10,21600em@9,0nsqx@0@0l@0@7qy0@4@0@8l@0@6qy@9,21600l@10,21600qx@5@6l@5@8qy21600@4@5@7l@5@0qy@10,0xe" filled="f">
+                  <v:formulas>
+                    <v:f eqn="val #0"/>
+                    <v:f eqn="val width"/>
+                    <v:f eqn="val height"/>
+                    <v:f eqn="prod width 1 2"/>
+                    <v:f eqn="prod height 1 2"/>
+                    <v:f eqn="sum width 0 #0"/>
+                    <v:f eqn="sum height 0 #0"/>
+                    <v:f eqn="sum @4 0 #0"/>
+                    <v:f eqn="sum @4 #0 0"/>
+                    <v:f eqn="prod #0 2 1"/>
+                    <v:f eqn="sum width 0 @9"/>
+                    <v:f eqn="prod #0 9598 32768"/>
+                    <v:f eqn="sum height 0 @11"/>
+                    <v:f eqn="sum @11 #0 0"/>
+                    <v:f eqn="sum width 0 @13"/>
+                  </v:formulas>
+                  <v:path o:extrusionok="f" limo="10800,10800" o:connecttype="custom" o:connectlocs="@3,0;0,@4;@3,@2;@1,@4" textboxrect="@13,@11,@14,@12"/>
+                  <v:handles>
+                    <v:h position="topLeft,#0" switch="" yrange="0,5400"/>
+                  </v:handles>
+                </v:shapetype>
+                <v:shape id="Double_x0020_Brace_x0020_24" o:spid="_x0000_s1046" type="#_x0000_t186" style="position:absolute;left:1726059;top:811659;width:3314700;height:575310;visibility:visible;mso-wrap-style:square;v-text-anchor:middle" o:gfxdata="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" strokecolor="#5b9bd5 [3204]" strokeweight=".5pt">
+                  <v:stroke joinstyle="miter"/>
+                  <v:textbox>
+                    <w:txbxContent>
+                      <w:p>
+                        <w:pPr>
+                          <w:jc w:val="center"/>
+                          <w:rPr>
+                            <w:rFonts w:hint="eastAsia"/>
+                          </w:rPr>
+                        </w:pPr>
+                        <w:r>
+                          <w:rPr>
+                            <w:rFonts w:hint="eastAsia"/>
+                          </w:rPr>
+                          <w:t>显示用户的所有机构，以及用户的个人信息和功能，比如个人档案，个人金融账号等都从这里进入</w:t>
+                        </w:r>
+                      </w:p>
+                    </w:txbxContent>
+                  </v:textbox>
+                </v:shape>
+                <v:shape id="Double_x0020_Brace_x0020_25" o:spid="_x0000_s1047" type="#_x0000_t186" style="position:absolute;left:1489753;top:1500027;width:4112260;height:790575;visibility:visible;mso-wrap-style:square;v-text-anchor:middle" o:gfxdata="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" strokecolor="#5b9bd5 [3204]" strokeweight=".5pt">
+                  <v:stroke joinstyle="miter"/>
+                  <v:textbox>
+                    <w:txbxContent>
+                      <w:p>
+                        <w:pPr>
+                          <w:jc w:val="center"/>
+                          <w:rPr>
+                            <w:rFonts w:hint="eastAsia"/>
+                          </w:rPr>
+                        </w:pPr>
+                        <w:r>
+                          <w:rPr>
+                            <w:rFonts w:hint="eastAsia"/>
+                          </w:rPr>
+                          <w:t>显示机构信息以及个人在机构里面可以执行的功能（根据角色确定功能，比如显示我立方机构以及机构里面的产品模块，当然机构首页也可以显示机构重要的产品，如加油赚产品</w:t>
+                        </w:r>
+                      </w:p>
+                    </w:txbxContent>
+                  </v:textbox>
+                </v:shape>
+                <v:shape id="Straight_x0020_Arrow_x0020_Connector_x0020_27" o:spid="_x0000_s1048" type="#_x0000_t32" style="position:absolute;left:349322;top:1993187;width:0;height:415636;visibility:visible;mso-wrap-style:square" o:connectortype="straight" o:gfxdata="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" strokecolor="#5b9bd5 [3204]" strokeweight=".5pt">
+                  <v:stroke endarrow="block" joinstyle="miter"/>
+                </v:shape>
+                <v:shape id="Double_x0020_Brace_x0020_28" o:spid="_x0000_s1049" type="#_x0000_t186" style="position:absolute;left:1602769;top:2434975;width:3657600;height:551815;visibility:visible;mso-wrap-style:square;v-text-anchor:middle" o:gfxdata="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" strokecolor="#5b9bd5 [3204]" strokeweight=".5pt">
+                  <v:stroke joinstyle="miter"/>
+                  <v:textbox>
+                    <w:txbxContent>
+                      <w:p>
+                        <w:pPr>
+                          <w:jc w:val="center"/>
+                          <w:rPr>
+                            <w:rFonts w:hint="eastAsia"/>
+                          </w:rPr>
+                        </w:pPr>
+                        <w:r>
+                          <w:rPr>
+                            <w:rFonts w:hint="eastAsia"/>
+                          </w:rPr>
+                          <w:t>显示具体的功能页面，比如加油赚产品的客户端页面就从这里进入，客户可以充值，查看等等</w:t>
+                        </w:r>
+                      </w:p>
+                    </w:txbxContent>
+                  </v:textbox>
+                </v:shape>
+                <v:shape id="Curved_x0020_Connector_x0020_30" o:spid="_x0000_s1050" type="#_x0000_t38" style="position:absolute;left:801385;top:1150706;width:915748;height:113722;flip:y;visibility:visible;mso-wrap-style:square" o:connectortype="curved" o:gfxdata="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" adj="10800" strokecolor="#5b9bd5 [3204]" strokeweight=".5pt">
+                  <v:stroke endarrow="block" joinstyle="miter"/>
+                </v:shape>
+                <v:shape id="Curved_x0020_Connector_x0020_31" o:spid="_x0000_s1051" type="#_x0000_t38" style="position:absolute;left:801385;top:1839074;width:687148;height:107907;flip:y;visibility:visible;mso-wrap-style:square" o:connectortype="curved" o:gfxdata="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" adj="10800" strokecolor="#5b9bd5 [3204]" strokeweight=".5pt">
+                  <v:stroke endarrow="block" joinstyle="miter"/>
+                </v:shape>
+                <v:shape id="Curved_x0020_Connector_x0020_32" o:spid="_x0000_s1052" type="#_x0000_t38" style="position:absolute;left:801385;top:2527443;width:800100;height:228600;visibility:visible;mso-wrap-style:square" o:connectortype="curved" o:gfxdata="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" adj="10800" strokecolor="#5b9bd5 [3204]" strokeweight=".5pt">
+                  <v:stroke endarrow="block" joinstyle="miter"/>
+                </v:shape>
+                <v:shape id="Double_x0020_Brace_x0020_33" o:spid="_x0000_s1053" type="#_x0000_t186" style="position:absolute;left:2630185;width:2971165;height:796925;visibility:visible;mso-wrap-style:square;v-text-anchor:middle" o:gfxdata="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" strokecolor="#5b9bd5 [3204]" strokeweight=".5pt">
+                  <v:stroke joinstyle="miter"/>
+                  <v:textbox>
+                    <w:txbxContent>
+                      <w:p>
+                        <w:pPr>
+                          <w:jc w:val="center"/>
+                          <w:rPr>
+                            <w:rFonts w:hint="eastAsia"/>
+                          </w:rPr>
+                        </w:pPr>
+                        <w:r>
+                          <w:rPr>
+                            <w:rFonts w:hint="eastAsia"/>
+                          </w:rPr>
+                          <w:t>没有登录的用户将会看见这个页面，这个页面会成为机构产品的广告页面，用户从产品进去可以成为某个机构的成员。</w:t>
+                        </w:r>
+                      </w:p>
+                    </w:txbxContent>
+                  </v:textbox>
+                </v:shape>
+                <v:shape id="Curved_x0020_Connector_x0020_34" o:spid="_x0000_s1054" type="#_x0000_t38" style="position:absolute;left:2178122;top:339047;width:457200;height:228600;flip:y;visibility:visible;mso-wrap-style:square" o:connectortype="curved" o:gfxdata="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" adj="10800" strokecolor="#5b9bd5 [3204]" strokeweight=".5pt">
+                  <v:stroke endarrow="block" joinstyle="miter"/>
+                </v:shape>
+                <w10:wrap type="through"/>
+              </v:group>
+            </w:pict>
+          </mc:Fallback>
+        </mc:AlternateContent>
+      </w:r>
       <w:r>
         <w:rPr>
           <w:rFonts w:hint="eastAsia"/>
@@ -2618,6 +3562,61 @@
         </w:rPr>
         <w:t>界面设计。</w:t>
       </w:r>
+    </w:p>
+    <w:p>
+      <w:pPr>
+        <w:rPr>
+          <w:rFonts w:hint="eastAsia"/>
+          <w:sz w:val="22"/>
+        </w:rPr>
+      </w:pPr>
+    </w:p>
+    <w:p>
+      <w:pPr>
+        <w:rPr>
+          <w:rFonts w:hint="eastAsia"/>
+          <w:sz w:val="22"/>
+        </w:rPr>
+      </w:pPr>
+    </w:p>
+    <w:p>
+      <w:pPr>
+        <w:rPr>
+          <w:rFonts w:hint="eastAsia"/>
+          <w:sz w:val="22"/>
+        </w:rPr>
+      </w:pPr>
+    </w:p>
+    <w:p>
+      <w:pPr>
+        <w:rPr>
+          <w:rFonts w:hint="eastAsia"/>
+          <w:sz w:val="22"/>
+        </w:rPr>
+      </w:pPr>
+    </w:p>
+    <w:p>
+      <w:pPr>
+        <w:rPr>
+          <w:rFonts w:hint="eastAsia"/>
+          <w:sz w:val="22"/>
+        </w:rPr>
+      </w:pPr>
+    </w:p>
+    <w:p>
+      <w:pPr>
+        <w:rPr>
+          <w:sz w:val="22"/>
+        </w:rPr>
+      </w:pPr>
+    </w:p>
+    <w:p>
+      <w:pPr>
+        <w:pStyle w:val="Heading2"/>
+        <w:rPr>
+          <w:rFonts w:hint="eastAsia"/>
+        </w:rPr>
+      </w:pPr>
     </w:p>
     <w:p>
       <w:pPr>
@@ -4016,9 +5015,6 @@
     <w:p>
       <w:pPr>
         <w:pStyle w:val="Heading2"/>
-        <w:rPr>
-          <w:rFonts w:hint="eastAsia"/>
-        </w:rPr>
       </w:pPr>
       <w:r>
         <w:rPr>
@@ -4046,7 +5042,6 @@
       <w:pPr>
         <w:rPr>
           <w:rStyle w:val="Heading5Char"/>
-          <w:rFonts w:hint="eastAsia"/>
         </w:rPr>
       </w:pPr>
       <w:r>
@@ -4080,7 +5075,7 @@
         </w:numPr>
         <w:rPr>
           <w:rStyle w:val="Heading5Char"/>
-          <w:rFonts w:asciiTheme="minorHAnsi" w:eastAsiaTheme="minorEastAsia" w:hAnsiTheme="minorHAnsi" w:cstheme="minorBidi" w:hint="eastAsia"/>
+          <w:rFonts w:asciiTheme="minorHAnsi" w:eastAsiaTheme="minorEastAsia" w:hAnsiTheme="minorHAnsi" w:cstheme="minorBidi"/>
           <w:color w:val="44546A" w:themeColor="text2"/>
         </w:rPr>
       </w:pPr>
@@ -4101,11 +5096,11 @@
         </w:numPr>
         <w:rPr>
           <w:rStyle w:val="Heading5Char"/>
-          <w:rFonts w:asciiTheme="minorHAnsi" w:eastAsiaTheme="minorEastAsia" w:hAnsiTheme="minorHAnsi" w:cstheme="minorBidi" w:hint="eastAsia"/>
+          <w:rFonts w:asciiTheme="minorHAnsi" w:eastAsiaTheme="minorEastAsia" w:hAnsiTheme="minorHAnsi" w:cstheme="minorBidi"/>
           <w:color w:val="44546A" w:themeColor="text2"/>
         </w:rPr>
       </w:pPr>
-      <w:hyperlink r:id="rId6" w:history="1">
+      <w:hyperlink r:id="rId5" w:history="1">
         <w:r>
           <w:rPr>
             <w:rStyle w:val="Hyperlink"/>
@@ -4131,7 +5126,7 @@
         </w:numPr>
         <w:rPr>
           <w:rStyle w:val="Heading5Char"/>
-          <w:rFonts w:asciiTheme="minorHAnsi" w:eastAsiaTheme="minorEastAsia" w:hAnsiTheme="minorHAnsi" w:cstheme="minorBidi" w:hint="eastAsia"/>
+          <w:rFonts w:asciiTheme="minorHAnsi" w:eastAsiaTheme="minorEastAsia" w:hAnsiTheme="minorHAnsi" w:cstheme="minorBidi"/>
           <w:color w:val="44546A" w:themeColor="text2"/>
         </w:rPr>
       </w:pPr>
@@ -4152,7 +5147,7 @@
         </w:numPr>
         <w:rPr>
           <w:rStyle w:val="Heading5Char"/>
-          <w:rFonts w:asciiTheme="minorHAnsi" w:eastAsiaTheme="minorEastAsia" w:hAnsiTheme="minorHAnsi" w:cstheme="minorBidi" w:hint="eastAsia"/>
+          <w:rFonts w:asciiTheme="minorHAnsi" w:eastAsiaTheme="minorEastAsia" w:hAnsiTheme="minorHAnsi" w:cstheme="minorBidi"/>
           <w:color w:val="44546A" w:themeColor="text2"/>
         </w:rPr>
       </w:pPr>
@@ -4163,7 +5158,7 @@
         </w:rPr>
         <w:t>我立方创建后，</w:t>
       </w:r>
-      <w:hyperlink r:id="rId7" w:history="1">
+      <w:hyperlink r:id="rId6" w:history="1">
         <w:r>
           <w:rPr>
             <w:rStyle w:val="Hyperlink"/>
@@ -4304,9 +5299,6 @@
     <w:p>
       <w:pPr>
         <w:pStyle w:val="Heading5"/>
-        <w:rPr>
-          <w:rFonts w:hint="eastAsia"/>
-        </w:rPr>
       </w:pPr>
       <w:r>
         <w:rPr>
@@ -4321,13 +5313,7 @@
         <w:t>设计：</w:t>
       </w:r>
     </w:p>
-    <w:p>
-      <w:pPr>
-        <w:rPr>
-          <w:rFonts w:hint="eastAsia"/>
-        </w:rPr>
-      </w:pPr>
-    </w:p>
+    <w:p/>
     <w:p>
       <w:pPr>
         <w:pStyle w:val="Heading3"/>
@@ -4340,21 +5326,13 @@
           <w:rFonts w:hint="eastAsia"/>
           <w:color w:val="ED7D31" w:themeColor="accent2"/>
         </w:rPr>
-        <w:t>其他</w:t>
-      </w:r>
-      <w:r>
-        <w:rPr>
-          <w:rFonts w:hint="eastAsia"/>
-          <w:color w:val="ED7D31" w:themeColor="accent2"/>
-        </w:rPr>
-        <w:t>机构的创建和设置</w:t>
+        <w:t>其他机构的创建和设置</w:t>
       </w:r>
     </w:p>
     <w:p>
       <w:pPr>
         <w:rPr>
           <w:rStyle w:val="Heading5Char"/>
-          <w:rFonts w:hint="eastAsia"/>
         </w:rPr>
       </w:pPr>
       <w:r>
@@ -4414,9 +5392,6 @@
     <w:p>
       <w:pPr>
         <w:pStyle w:val="Heading2"/>
-        <w:rPr>
-          <w:rFonts w:hint="eastAsia"/>
-        </w:rPr>
       </w:pPr>
       <w:r>
         <w:rPr>
@@ -4444,7 +5419,6 @@
       <w:pPr>
         <w:rPr>
           <w:rStyle w:val="Heading5Char"/>
-          <w:rFonts w:hint="eastAsia"/>
         </w:rPr>
       </w:pPr>
       <w:r>
@@ -4493,23 +5467,450 @@
           <w:ilvl w:val="0"/>
           <w:numId w:val="26"/>
         </w:numPr>
-      </w:pPr>
-      <w:r>
-        <w:rPr>
-          <w:rFonts w:hint="eastAsia"/>
-        </w:rPr>
-        <w:t>一些</w:t>
+        <w:rPr>
+          <w:rFonts w:hint="eastAsia"/>
+        </w:rPr>
+      </w:pPr>
+      <w:r>
+        <w:rPr>
+          <w:rFonts w:hint="eastAsia"/>
+        </w:rPr>
+        <w:t>一些管理页面需要进行修改和调整</w:t>
+      </w:r>
+    </w:p>
+    <w:p>
+      <w:pPr>
+        <w:pStyle w:val="Heading2"/>
+        <w:rPr>
+          <w:rFonts w:hint="eastAsia"/>
+        </w:rPr>
+      </w:pPr>
+      <w:r>
+        <w:rPr>
+          <w:rFonts w:hint="eastAsia"/>
+        </w:rPr>
+        <w:t>机构的会员管理</w:t>
+      </w:r>
+    </w:p>
+    <w:p>
+      <w:pPr>
+        <w:pStyle w:val="Heading3"/>
+        <w:rPr>
+          <w:color w:val="ED7D31" w:themeColor="accent2"/>
+        </w:rPr>
+      </w:pPr>
+      <w:r>
+        <w:rPr>
+          <w:rFonts w:hint="eastAsia"/>
+          <w:color w:val="ED7D31" w:themeColor="accent2"/>
+        </w:rPr>
+        <w:t>机构的会员管理</w:t>
+      </w:r>
+    </w:p>
+    <w:p>
+      <w:pPr>
+        <w:rPr>
+          <w:rFonts w:asciiTheme="majorHAnsi" w:eastAsiaTheme="majorEastAsia" w:hAnsiTheme="majorHAnsi" w:cstheme="majorBidi" w:hint="eastAsia"/>
+          <w:color w:val="000000"/>
+        </w:rPr>
+      </w:pPr>
+      <w:r>
+        <w:rPr>
+          <w:rStyle w:val="Heading5Char"/>
+          <w:rFonts w:hint="eastAsia"/>
+        </w:rPr>
+        <w:t>机构的会员管理功能大部分已经实现，需要做一些界面的调整和功能的调整</w:t>
+      </w:r>
+      <w:r>
+        <w:rPr>
+          <w:rFonts w:asciiTheme="majorHAnsi" w:eastAsiaTheme="majorEastAsia" w:hAnsiTheme="majorHAnsi" w:cstheme="majorBidi" w:hint="eastAsia"/>
+          <w:color w:val="000000"/>
+        </w:rPr>
+        <w:t>。</w:t>
+      </w:r>
+    </w:p>
+    <w:p>
+      <w:pPr>
+        <w:pStyle w:val="Heading2"/>
+      </w:pPr>
+      <w:r>
+        <w:rPr>
+          <w:rFonts w:hint="eastAsia"/>
+        </w:rPr>
+        <w:t>产品模块</w:t>
+      </w:r>
+    </w:p>
+    <w:p>
+      <w:pPr>
+        <w:rPr>
+          <w:rFonts w:hint="eastAsia"/>
+        </w:rPr>
+      </w:pPr>
+      <w:r>
+        <w:rPr>
+          <w:rFonts w:hint="eastAsia"/>
+        </w:rPr>
+        <w:t>产品模块用于</w:t>
+      </w:r>
+      <w:r>
+        <w:rPr>
+          <w:rFonts w:hint="eastAsia"/>
+        </w:rPr>
+        <w:t>管理机构的产品。产品可以是机构的商品，也可以是机构的服务。</w:t>
+      </w:r>
+    </w:p>
+    <w:p>
+      <w:pPr>
+        <w:pStyle w:val="Heading5"/>
+      </w:pPr>
+      <w:r>
+        <w:rPr>
+          <w:rFonts w:hint="eastAsia"/>
+        </w:rPr>
+        <w:t>手机端主要页面</w:t>
+      </w:r>
+      <w:r>
+        <w:rPr>
+          <w:rFonts w:hint="eastAsia"/>
+        </w:rPr>
+        <w:t>：</w:t>
+      </w:r>
+    </w:p>
+    <w:p>
+      <w:pPr>
+        <w:pStyle w:val="ListParagraph"/>
+        <w:numPr>
+          <w:ilvl w:val="0"/>
+          <w:numId w:val="28"/>
+        </w:numPr>
+      </w:pPr>
+      <w:r>
+        <w:rPr>
+          <w:rFonts w:hint="eastAsia"/>
+        </w:rPr>
+        <w:t>产品模块的首页：从机构页面以及机构的应用页（</w:t>
+      </w:r>
+      <w:r>
+        <w:rPr>
+          <w:rFonts w:hint="eastAsia"/>
+        </w:rPr>
+        <w:t>app</w:t>
+      </w:r>
+      <w:r>
+        <w:rPr>
+          <w:rFonts w:hint="eastAsia"/>
+        </w:rPr>
+        <w:t>）页面</w:t>
+      </w:r>
+      <w:r>
+        <w:rPr>
+          <w:rFonts w:hint="eastAsia"/>
+        </w:rPr>
+        <w:t>进入产品模块首页，这个页面会列出机构添加的产品。</w:t>
       </w:r>
       <w:bookmarkStart w:id="0" w:name="_GoBack"/>
       <w:bookmarkEnd w:id="0"/>
-      <w:r>
-        <w:rPr>
-          <w:rFonts w:hint="eastAsia"/>
-        </w:rPr>
-        <w:t>管理页面需要进行修改和调整</w:t>
-      </w:r>
-    </w:p>
-    <w:p/>
+    </w:p>
+    <w:p>
+      <w:pPr>
+        <w:pStyle w:val="ListParagraph"/>
+        <w:numPr>
+          <w:ilvl w:val="0"/>
+          <w:numId w:val="28"/>
+        </w:numPr>
+      </w:pPr>
+      <w:r>
+        <w:rPr>
+          <w:rFonts w:hint="eastAsia"/>
+        </w:rPr>
+        <w:t>用户的微信注册页面中，会给出注册新账号还是绑定已有账号的选择。</w:t>
+      </w:r>
+    </w:p>
+    <w:p>
+      <w:pPr>
+        <w:pStyle w:val="ListParagraph"/>
+        <w:numPr>
+          <w:ilvl w:val="0"/>
+          <w:numId w:val="28"/>
+        </w:numPr>
+      </w:pPr>
+      <w:r>
+        <w:rPr>
+          <w:rFonts w:hint="eastAsia"/>
+        </w:rPr>
+        <w:t>如果注册新账号，要求用户提供手机号，用来发送短信信息，手机号将验证是否已经使用过。</w:t>
+      </w:r>
+    </w:p>
+    <w:p>
+      <w:pPr>
+        <w:pStyle w:val="ListParagraph"/>
+        <w:numPr>
+          <w:ilvl w:val="0"/>
+          <w:numId w:val="28"/>
+        </w:numPr>
+      </w:pPr>
+      <w:r>
+        <w:rPr>
+          <w:rFonts w:hint="eastAsia"/>
+        </w:rPr>
+        <w:t>如果绑定已有账号，用户可以输入登录号码，手机号或者邮件，并要求用户输入密码。</w:t>
+      </w:r>
+    </w:p>
+    <w:p>
+      <w:pPr>
+        <w:pStyle w:val="ListParagraph"/>
+        <w:numPr>
+          <w:ilvl w:val="0"/>
+          <w:numId w:val="28"/>
+        </w:numPr>
+      </w:pPr>
+      <w:r>
+        <w:rPr>
+          <w:rFonts w:hint="eastAsia"/>
+        </w:rPr>
+        <w:t>注册新账号还需要提供推荐码，如果没有提供推荐码，将会使用默认的推荐码。</w:t>
+      </w:r>
+    </w:p>
+    <w:p>
+      <w:r>
+        <w:rPr>
+          <w:rFonts w:hint="eastAsia"/>
+        </w:rPr>
+        <w:t>输入所有信息后，将会显示一个确认页面，确认用户已经输入的信息。</w:t>
+      </w:r>
+    </w:p>
+    <w:p>
+      <w:pPr>
+        <w:pStyle w:val="Heading5"/>
+      </w:pPr>
+      <w:r>
+        <w:rPr>
+          <w:rFonts w:hint="eastAsia"/>
+        </w:rPr>
+        <w:t>手机端界面设计：</w:t>
+      </w:r>
+    </w:p>
+    <w:p>
+      <w:pPr>
+        <w:pStyle w:val="ListParagraph"/>
+        <w:numPr>
+          <w:ilvl w:val="0"/>
+          <w:numId w:val="29"/>
+        </w:numPr>
+      </w:pPr>
+      <w:r>
+        <w:rPr>
+          <w:rFonts w:hint="eastAsia"/>
+        </w:rPr>
+        <w:t>微信用户第一次关注微信公众号，会取出用户的信息，包括</w:t>
+      </w:r>
+      <w:r>
+        <w:rPr>
+          <w:rFonts w:hint="eastAsia"/>
+        </w:rPr>
+        <w:t>openid</w:t>
+      </w:r>
+      <w:r>
+        <w:rPr>
+          <w:rFonts w:hint="eastAsia"/>
+        </w:rPr>
+        <w:t>，如果用户没有注册过，就进入用户微信注册页面。</w:t>
+      </w:r>
+    </w:p>
+    <w:p>
+      <w:pPr>
+        <w:pStyle w:val="ListParagraph"/>
+        <w:numPr>
+          <w:ilvl w:val="0"/>
+          <w:numId w:val="29"/>
+        </w:numPr>
+      </w:pPr>
+      <w:r>
+        <w:rPr>
+          <w:rFonts w:hint="eastAsia"/>
+        </w:rPr>
+        <w:t>用户的微信注册页面中，会给出注册新账号还是绑定已有账号的选择。</w:t>
+      </w:r>
+    </w:p>
+    <w:p>
+      <w:pPr>
+        <w:pStyle w:val="ListParagraph"/>
+        <w:numPr>
+          <w:ilvl w:val="0"/>
+          <w:numId w:val="29"/>
+        </w:numPr>
+      </w:pPr>
+      <w:r>
+        <w:rPr>
+          <w:rFonts w:hint="eastAsia"/>
+        </w:rPr>
+        <w:t>如果注册新账号，要求用户提供手机号，用来发送短信信息，手机号将验证是否已经使用过。</w:t>
+      </w:r>
+    </w:p>
+    <w:p>
+      <w:pPr>
+        <w:pStyle w:val="ListParagraph"/>
+        <w:numPr>
+          <w:ilvl w:val="0"/>
+          <w:numId w:val="29"/>
+        </w:numPr>
+      </w:pPr>
+      <w:r>
+        <w:rPr>
+          <w:rFonts w:hint="eastAsia"/>
+        </w:rPr>
+        <w:t>如果绑定已有账号，用户可以输入登录号码，手机号或者邮件，并要求用户输入密码。</w:t>
+      </w:r>
+    </w:p>
+    <w:p>
+      <w:pPr>
+        <w:pStyle w:val="ListParagraph"/>
+        <w:numPr>
+          <w:ilvl w:val="0"/>
+          <w:numId w:val="29"/>
+        </w:numPr>
+      </w:pPr>
+      <w:r>
+        <w:rPr>
+          <w:rFonts w:hint="eastAsia"/>
+        </w:rPr>
+        <w:t>注册新账号还需要提供推荐码，如果没有提供推荐码，将会使用默认的推荐码。</w:t>
+      </w:r>
+    </w:p>
+    <w:p>
+      <w:pPr>
+        <w:pStyle w:val="ListParagraph"/>
+        <w:numPr>
+          <w:ilvl w:val="0"/>
+          <w:numId w:val="29"/>
+        </w:numPr>
+      </w:pPr>
+      <w:r>
+        <w:rPr>
+          <w:rFonts w:hint="eastAsia"/>
+        </w:rPr>
+        <w:t>输入所有信息后，将会显示一个确认页面，确认用户已经输入的信息。</w:t>
+      </w:r>
+    </w:p>
+    <w:p>
+      <w:pPr>
+        <w:pStyle w:val="Heading5"/>
+      </w:pPr>
+      <w:r>
+        <w:t>S</w:t>
+      </w:r>
+      <w:r>
+        <w:rPr>
+          <w:rFonts w:hint="eastAsia"/>
+        </w:rPr>
+        <w:t>ervice</w:t>
+      </w:r>
+      <w:r>
+        <w:rPr>
+          <w:rFonts w:hint="eastAsia"/>
+        </w:rPr>
+        <w:t>设计：</w:t>
+      </w:r>
+    </w:p>
+    <w:p>
+      <w:pPr>
+        <w:pStyle w:val="ListParagraph"/>
+        <w:numPr>
+          <w:ilvl w:val="0"/>
+          <w:numId w:val="17"/>
+        </w:numPr>
+      </w:pPr>
+      <w:r>
+        <w:rPr>
+          <w:rFonts w:hint="eastAsia"/>
+        </w:rPr>
+        <w:t>调用</w:t>
+      </w:r>
+      <w:r>
+        <w:rPr>
+          <w:rFonts w:hint="eastAsia"/>
+        </w:rPr>
+        <w:t>AuthService.register</w:t>
+      </w:r>
+      <w:r>
+        <w:rPr>
+          <w:rFonts w:hint="eastAsia"/>
+        </w:rPr>
+        <w:t>来注册新用户。</w:t>
+      </w:r>
+      <w:r>
+        <w:t>S</w:t>
+      </w:r>
+      <w:r>
+        <w:rPr>
+          <w:rFonts w:hint="eastAsia"/>
+        </w:rPr>
+        <w:t xml:space="preserve">ervice </w:t>
+      </w:r>
+      <w:r>
+        <w:rPr>
+          <w:rFonts w:hint="eastAsia"/>
+        </w:rPr>
+        <w:t>的调用需要在确认注册信息之后进行。</w:t>
+      </w:r>
+    </w:p>
+    <w:p>
+      <w:pPr>
+        <w:pStyle w:val="Heading5"/>
+      </w:pPr>
+      <w:r>
+        <w:rPr>
+          <w:rFonts w:hint="eastAsia"/>
+        </w:rPr>
+        <w:t>Backend</w:t>
+      </w:r>
+      <w:r>
+        <w:rPr>
+          <w:rFonts w:hint="eastAsia"/>
+        </w:rPr>
+        <w:t>设计：</w:t>
+      </w:r>
+    </w:p>
+    <w:p>
+      <w:pPr>
+        <w:rPr>
+          <w:rFonts w:hint="eastAsia"/>
+        </w:rPr>
+      </w:pPr>
+      <w:r>
+        <w:rPr>
+          <w:rFonts w:hint="eastAsia"/>
+        </w:rPr>
+        <w:t>调用</w:t>
+      </w:r>
+      <w:r>
+        <w:rPr>
+          <w:rFonts w:hint="eastAsia"/>
+        </w:rPr>
+        <w:t xml:space="preserve">BApi.user.create </w:t>
+      </w:r>
+      <w:r>
+        <w:rPr>
+          <w:rFonts w:hint="eastAsia"/>
+        </w:rPr>
+        <w:t>发送</w:t>
+      </w:r>
+      <w:r>
+        <w:rPr>
+          <w:rFonts w:hint="eastAsia"/>
+        </w:rPr>
+        <w:t xml:space="preserve"> post api/user</w:t>
+      </w:r>
+      <w:r>
+        <w:t xml:space="preserve">s </w:t>
+      </w:r>
+      <w:r>
+        <w:rPr>
+          <w:rFonts w:hint="eastAsia"/>
+        </w:rPr>
+        <w:t>来执行后台操作。</w:t>
+      </w:r>
+    </w:p>
     <w:p>
       <w:pPr>
         <w:pStyle w:val="Heading2"/>
@@ -4518,7 +5919,7 @@
         <w:rPr>
           <w:rFonts w:hint="eastAsia"/>
         </w:rPr>
-        <w:t>机构的会员管理</w:t>
+        <w:t>价格模块</w:t>
       </w:r>
     </w:p>
     <w:p>
@@ -4529,7 +5930,7 @@
         <w:rPr>
           <w:rFonts w:hint="eastAsia"/>
         </w:rPr>
-        <w:t>产品模块</w:t>
+        <w:t>金融账号模块</w:t>
       </w:r>
     </w:p>
     <w:p>
@@ -4540,32 +5941,149 @@
         <w:rPr>
           <w:rFonts w:hint="eastAsia"/>
         </w:rPr>
-        <w:t>价格模块</w:t>
+        <w:t>充值模块</w:t>
       </w:r>
     </w:p>
     <w:p>
       <w:pPr>
         <w:pStyle w:val="Heading2"/>
-      </w:pPr>
-      <w:r>
-        <w:rPr>
-          <w:rFonts w:hint="eastAsia"/>
-        </w:rPr>
-        <w:t>金融账号模块</w:t>
-      </w:r>
-    </w:p>
-    <w:p>
-      <w:pPr>
-        <w:pStyle w:val="Heading2"/>
-      </w:pPr>
-      <w:r>
-        <w:rPr>
-          <w:rFonts w:hint="eastAsia"/>
-        </w:rPr>
-        <w:t>充值模块</w:t>
-      </w:r>
-    </w:p>
-    <w:p/>
+        <w:rPr>
+          <w:rFonts w:hint="eastAsia"/>
+        </w:rPr>
+      </w:pPr>
+      <w:r>
+        <w:rPr>
+          <w:rFonts w:hint="eastAsia"/>
+        </w:rPr>
+        <w:t>手机界面概述</w:t>
+      </w:r>
+    </w:p>
+    <w:p>
+      <w:pPr>
+        <w:rPr>
+          <w:rFonts w:hint="eastAsia"/>
+        </w:rPr>
+      </w:pPr>
+      <w:r>
+        <w:rPr>
+          <w:rFonts w:hint="eastAsia"/>
+          <w:noProof/>
+        </w:rPr>
+        <mc:AlternateContent>
+          <mc:Choice Requires="wps">
+            <w:drawing>
+              <wp:anchor distT="0" distB="0" distL="114300" distR="114300" simplePos="0" relativeHeight="251677696" behindDoc="0" locked="0" layoutInCell="1" allowOverlap="1" wp14:anchorId="5BE3B80C" wp14:editId="306E3B25">
+                <wp:simplePos x="0" y="0"/>
+                <wp:positionH relativeFrom="column">
+                  <wp:posOffset>741045</wp:posOffset>
+                </wp:positionH>
+                <wp:positionV relativeFrom="paragraph">
+                  <wp:posOffset>263525</wp:posOffset>
+                </wp:positionV>
+                <wp:extent cx="685800" cy="228600"/>
+                <wp:effectExtent l="0" t="0" r="0" b="0"/>
+                <wp:wrapSquare wrapText="bothSides"/>
+                <wp:docPr id="19" name="Text Box 19"/>
+                <wp:cNvGraphicFramePr/>
+                <a:graphic xmlns:a="http://schemas.openxmlformats.org/drawingml/2006/main">
+                  <a:graphicData uri="http://schemas.microsoft.com/office/word/2010/wordprocessingShape">
+                    <wps:wsp>
+                      <wps:cNvSpPr txBox="1"/>
+                      <wps:spPr>
+                        <a:xfrm>
+                          <a:off x="0" y="0"/>
+                          <a:ext cx="685800" cy="228600"/>
+                        </a:xfrm>
+                        <a:prstGeom prst="rect">
+                          <a:avLst/>
+                        </a:prstGeom>
+                        <a:noFill/>
+                        <a:ln>
+                          <a:noFill/>
+                        </a:ln>
+                        <a:effectLst/>
+                      </wps:spPr>
+                      <wps:style>
+                        <a:lnRef idx="0">
+                          <a:schemeClr val="accent1"/>
+                        </a:lnRef>
+                        <a:fillRef idx="0">
+                          <a:schemeClr val="accent1"/>
+                        </a:fillRef>
+                        <a:effectRef idx="0">
+                          <a:schemeClr val="accent1"/>
+                        </a:effectRef>
+                        <a:fontRef idx="minor">
+                          <a:schemeClr val="dk1"/>
+                        </a:fontRef>
+                      </wps:style>
+                      <wps:txbx>
+                        <w:txbxContent>
+                          <w:p>
+                            <w:pPr>
+                              <w:rPr>
+                                <w:rFonts w:hint="eastAsia"/>
+                              </w:rPr>
+                            </w:pPr>
+                            <w:r>
+                              <w:rPr>
+                                <w:rFonts w:hint="eastAsia"/>
+                              </w:rPr>
+                              <w:t>登录</w:t>
+                            </w:r>
+                          </w:p>
+                        </w:txbxContent>
+                      </wps:txbx>
+                      <wps:bodyPr rot="0" spcFirstLastPara="0" vertOverflow="overflow" horzOverflow="overflow" vert="horz" wrap="square" lIns="91440" tIns="45720" rIns="91440" bIns="45720" numCol="1" spcCol="0" rtlCol="0" fromWordArt="0" anchor="t" anchorCtr="0" forceAA="0" compatLnSpc="1">
+                        <a:prstTxWarp prst="textNoShape">
+                          <a:avLst/>
+                        </a:prstTxWarp>
+                        <a:noAutofit/>
+                      </wps:bodyPr>
+                    </wps:wsp>
+                  </a:graphicData>
+                </a:graphic>
+              </wp:anchor>
+            </w:drawing>
+          </mc:Choice>
+          <mc:Fallback>
+            <w:pict>
+              <v:shapetype w14:anchorId="5BE3B80C" id="_x0000_t202" coordsize="21600,21600" o:spt="202" path="m0,0l0,21600,21600,21600,21600,0xe">
+                <v:stroke joinstyle="miter"/>
+                <v:path gradientshapeok="t" o:connecttype="rect"/>
+              </v:shapetype>
+              <v:shape id="Text_x0020_Box_x0020_19" o:spid="_x0000_s1055" type="#_x0000_t202" style="position:absolute;margin-left:58.35pt;margin-top:20.75pt;width:54pt;height:18pt;z-index:251677696;visibility:visible;mso-wrap-style:square;mso-wrap-distance-left:9pt;mso-wrap-distance-top:0;mso-wrap-distance-right:9pt;mso-wrap-distance-bottom:0;mso-position-horizontal:absolute;mso-position-horizontal-relative:text;mso-position-vertical:absolute;mso-position-vertical-relative:text;v-text-anchor:top" o:gfxdata="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" filled="f" stroked="f">
+                <v:textbox>
+                  <w:txbxContent>
+                    <w:p>
+                      <w:pPr>
+                        <w:rPr>
+                          <w:rFonts w:hint="eastAsia"/>
+                        </w:rPr>
+                      </w:pPr>
+                      <w:r>
+                        <w:rPr>
+                          <w:rFonts w:hint="eastAsia"/>
+                        </w:rPr>
+                        <w:t>登录</w:t>
+                      </w:r>
+                    </w:p>
+                  </w:txbxContent>
+                </v:textbox>
+                <w10:wrap type="square"/>
+              </v:shape>
+            </w:pict>
+          </mc:Fallback>
+        </mc:AlternateContent>
+      </w:r>
+    </w:p>
+    <w:p>
+      <w:pPr>
+        <w:rPr>
+          <w:rFonts w:hint="eastAsia"/>
+        </w:rPr>
+      </w:pPr>
+    </w:p>
     <w:p/>
     <w:p/>
     <w:p/>
@@ -4589,7 +6107,7 @@
 </file>
 
 <file path=word/numbering.xml><?xml version="1.0" encoding="utf-8"?>
-<w:numbering xmlns:wpc="http://schemas.microsoft.com/office/word/2010/wordprocessingCanvas" xmlns:mo="http://schemas.microsoft.com/office/mac/office/2008/main" xmlns:mc="http://schemas.openxmlformats.org/markup-compatibility/2006" xmlns:mv="urn:schemas-microsoft-com:mac:vml" xmlns:o="urn:schemas-microsoft-com:office:office" xmlns:r="http://schemas.openxmlformats.org/officeDocument/2006/relationships" xmlns:m="http://schemas.openxmlformats.org/officeDocument/2006/math" xmlns:v="urn:schemas-microsoft-com:vml" xmlns:wp14="http://schemas.microsoft.com/office/word/2010/wordprocessingDrawing" xmlns:wp="http://schemas.openxmlformats.org/drawingml/2006/wordprocessingDrawing" xmlns:w10="urn:schemas-microsoft-com:office:word" xmlns:w="http://schemas.openxmlformats.org/wordprocessingml/2006/main" xmlns:w14="http://schemas.microsoft.com/office/word/2010/wordml" xmlns:wpg="http://schemas.microsoft.com/office/word/2010/wordprocessingGroup" xmlns:wpi="http://schemas.microsoft.com/office/word/2010/wordprocessingInk" xmlns:wne="http://schemas.microsoft.com/office/word/2006/wordml" xmlns:wps="http://schemas.microsoft.com/office/word/2010/wordprocessingShape" mc:Ignorable="w14 wp14">
+<w:numbering xmlns:wpc="http://schemas.microsoft.com/office/word/2010/wordprocessingCanvas" xmlns:mo="http://schemas.microsoft.com/office/mac/office/2008/main" xmlns:mc="http://schemas.openxmlformats.org/markup-compatibility/2006" xmlns:mv="urn:schemas-microsoft-com:mac:vml" xmlns:o="urn:schemas-microsoft-com:office:office" xmlns:r="http://schemas.openxmlformats.org/officeDocument/2006/relationships" xmlns:m="http://schemas.openxmlformats.org/officeDocument/2006/math" xmlns:v="urn:schemas-microsoft-com:vml" xmlns:wp14="http://schemas.microsoft.com/office/word/2010/wordprocessingDrawing" xmlns:wp="http://schemas.openxmlformats.org/drawingml/2006/wordprocessingDrawing" xmlns:w10="urn:schemas-microsoft-com:office:word" xmlns:w="http://schemas.openxmlformats.org/wordprocessingml/2006/main" xmlns:w14="http://schemas.microsoft.com/office/word/2010/wordml" xmlns:w15="http://schemas.microsoft.com/office/word/2012/wordml" xmlns:wpg="http://schemas.microsoft.com/office/word/2010/wordprocessingGroup" xmlns:wpi="http://schemas.microsoft.com/office/word/2010/wordprocessingInk" xmlns:wne="http://schemas.microsoft.com/office/word/2006/wordml" xmlns:wps="http://schemas.microsoft.com/office/word/2010/wordprocessingShape" mc:Ignorable="w14 w15 wp14">
   <w:abstractNum w:abstractNumId="0">
     <w:nsid w:val="00FD202B"/>
     <w:multiLevelType w:val="hybridMultilevel"/>
@@ -5193,6 +6711,92 @@
     </w:lvl>
   </w:abstractNum>
   <w:abstractNum w:abstractNumId="7">
+    <w:nsid w:val="17AC56B6"/>
+    <w:multiLevelType w:val="hybridMultilevel"/>
+    <w:tmpl w:val="67A47F7E"/>
+    <w:lvl w:ilvl="0" w:tplc="0409000F">
+      <w:start w:val="1"/>
+      <w:numFmt w:val="decimal"/>
+      <w:lvlText w:val="%1."/>
+      <w:lvlJc w:val="left"/>
+      <w:pPr>
+        <w:ind w:left="720" w:hanging="360"/>
+      </w:pPr>
+    </w:lvl>
+    <w:lvl w:ilvl="1" w:tplc="04090019" w:tentative="1">
+      <w:start w:val="1"/>
+      <w:numFmt w:val="lowerLetter"/>
+      <w:lvlText w:val="%2."/>
+      <w:lvlJc w:val="left"/>
+      <w:pPr>
+        <w:ind w:left="1440" w:hanging="360"/>
+      </w:pPr>
+    </w:lvl>
+    <w:lvl w:ilvl="2" w:tplc="0409001B" w:tentative="1">
+      <w:start w:val="1"/>
+      <w:numFmt w:val="lowerRoman"/>
+      <w:lvlText w:val="%3."/>
+      <w:lvlJc w:val="right"/>
+      <w:pPr>
+        <w:ind w:left="2160" w:hanging="180"/>
+      </w:pPr>
+    </w:lvl>
+    <w:lvl w:ilvl="3" w:tplc="0409000F" w:tentative="1">
+      <w:start w:val="1"/>
+      <w:numFmt w:val="decimal"/>
+      <w:lvlText w:val="%4."/>
+      <w:lvlJc w:val="left"/>
+      <w:pPr>
+        <w:ind w:left="2880" w:hanging="360"/>
+      </w:pPr>
+    </w:lvl>
+    <w:lvl w:ilvl="4" w:tplc="04090019" w:tentative="1">
+      <w:start w:val="1"/>
+      <w:numFmt w:val="lowerLetter"/>
+      <w:lvlText w:val="%5."/>
+      <w:lvlJc w:val="left"/>
+      <w:pPr>
+        <w:ind w:left="3600" w:hanging="360"/>
+      </w:pPr>
+    </w:lvl>
+    <w:lvl w:ilvl="5" w:tplc="0409001B" w:tentative="1">
+      <w:start w:val="1"/>
+      <w:numFmt w:val="lowerRoman"/>
+      <w:lvlText w:val="%6."/>
+      <w:lvlJc w:val="right"/>
+      <w:pPr>
+        <w:ind w:left="4320" w:hanging="180"/>
+      </w:pPr>
+    </w:lvl>
+    <w:lvl w:ilvl="6" w:tplc="0409000F" w:tentative="1">
+      <w:start w:val="1"/>
+      <w:numFmt w:val="decimal"/>
+      <w:lvlText w:val="%7."/>
+      <w:lvlJc w:val="left"/>
+      <w:pPr>
+        <w:ind w:left="5040" w:hanging="360"/>
+      </w:pPr>
+    </w:lvl>
+    <w:lvl w:ilvl="7" w:tplc="04090019" w:tentative="1">
+      <w:start w:val="1"/>
+      <w:numFmt w:val="lowerLetter"/>
+      <w:lvlText w:val="%8."/>
+      <w:lvlJc w:val="left"/>
+      <w:pPr>
+        <w:ind w:left="5760" w:hanging="360"/>
+      </w:pPr>
+    </w:lvl>
+    <w:lvl w:ilvl="8" w:tplc="0409001B" w:tentative="1">
+      <w:start w:val="1"/>
+      <w:numFmt w:val="lowerRoman"/>
+      <w:lvlText w:val="%9."/>
+      <w:lvlJc w:val="right"/>
+      <w:pPr>
+        <w:ind w:left="6480" w:hanging="180"/>
+      </w:pPr>
+    </w:lvl>
+  </w:abstractNum>
+  <w:abstractNum w:abstractNumId="8">
     <w:nsid w:val="18D312C8"/>
     <w:multiLevelType w:val="hybridMultilevel"/>
     <w:tmpl w:val="87F2CF30"/>
@@ -5278,7 +6882,7 @@
       </w:pPr>
     </w:lvl>
   </w:abstractNum>
-  <w:abstractNum w:abstractNumId="8">
+  <w:abstractNum w:abstractNumId="9">
     <w:nsid w:val="1AE3286E"/>
     <w:multiLevelType w:val="hybridMultilevel"/>
     <w:tmpl w:val="67A47F7E"/>
@@ -5364,7 +6968,93 @@
       </w:pPr>
     </w:lvl>
   </w:abstractNum>
-  <w:abstractNum w:abstractNumId="9">
+  <w:abstractNum w:abstractNumId="10">
+    <w:nsid w:val="1FD744C5"/>
+    <w:multiLevelType w:val="hybridMultilevel"/>
+    <w:tmpl w:val="67A47F7E"/>
+    <w:lvl w:ilvl="0" w:tplc="0409000F">
+      <w:start w:val="1"/>
+      <w:numFmt w:val="decimal"/>
+      <w:lvlText w:val="%1."/>
+      <w:lvlJc w:val="left"/>
+      <w:pPr>
+        <w:ind w:left="720" w:hanging="360"/>
+      </w:pPr>
+    </w:lvl>
+    <w:lvl w:ilvl="1" w:tplc="04090019" w:tentative="1">
+      <w:start w:val="1"/>
+      <w:numFmt w:val="lowerLetter"/>
+      <w:lvlText w:val="%2."/>
+      <w:lvlJc w:val="left"/>
+      <w:pPr>
+        <w:ind w:left="1440" w:hanging="360"/>
+      </w:pPr>
+    </w:lvl>
+    <w:lvl w:ilvl="2" w:tplc="0409001B" w:tentative="1">
+      <w:start w:val="1"/>
+      <w:numFmt w:val="lowerRoman"/>
+      <w:lvlText w:val="%3."/>
+      <w:lvlJc w:val="right"/>
+      <w:pPr>
+        <w:ind w:left="2160" w:hanging="180"/>
+      </w:pPr>
+    </w:lvl>
+    <w:lvl w:ilvl="3" w:tplc="0409000F" w:tentative="1">
+      <w:start w:val="1"/>
+      <w:numFmt w:val="decimal"/>
+      <w:lvlText w:val="%4."/>
+      <w:lvlJc w:val="left"/>
+      <w:pPr>
+        <w:ind w:left="2880" w:hanging="360"/>
+      </w:pPr>
+    </w:lvl>
+    <w:lvl w:ilvl="4" w:tplc="04090019" w:tentative="1">
+      <w:start w:val="1"/>
+      <w:numFmt w:val="lowerLetter"/>
+      <w:lvlText w:val="%5."/>
+      <w:lvlJc w:val="left"/>
+      <w:pPr>
+        <w:ind w:left="3600" w:hanging="360"/>
+      </w:pPr>
+    </w:lvl>
+    <w:lvl w:ilvl="5" w:tplc="0409001B" w:tentative="1">
+      <w:start w:val="1"/>
+      <w:numFmt w:val="lowerRoman"/>
+      <w:lvlText w:val="%6."/>
+      <w:lvlJc w:val="right"/>
+      <w:pPr>
+        <w:ind w:left="4320" w:hanging="180"/>
+      </w:pPr>
+    </w:lvl>
+    <w:lvl w:ilvl="6" w:tplc="0409000F" w:tentative="1">
+      <w:start w:val="1"/>
+      <w:numFmt w:val="decimal"/>
+      <w:lvlText w:val="%7."/>
+      <w:lvlJc w:val="left"/>
+      <w:pPr>
+        <w:ind w:left="5040" w:hanging="360"/>
+      </w:pPr>
+    </w:lvl>
+    <w:lvl w:ilvl="7" w:tplc="04090019" w:tentative="1">
+      <w:start w:val="1"/>
+      <w:numFmt w:val="lowerLetter"/>
+      <w:lvlText w:val="%8."/>
+      <w:lvlJc w:val="left"/>
+      <w:pPr>
+        <w:ind w:left="5760" w:hanging="360"/>
+      </w:pPr>
+    </w:lvl>
+    <w:lvl w:ilvl="8" w:tplc="0409001B" w:tentative="1">
+      <w:start w:val="1"/>
+      <w:numFmt w:val="lowerRoman"/>
+      <w:lvlText w:val="%9."/>
+      <w:lvlJc w:val="right"/>
+      <w:pPr>
+        <w:ind w:left="6480" w:hanging="180"/>
+      </w:pPr>
+    </w:lvl>
+  </w:abstractNum>
+  <w:abstractNum w:abstractNumId="11">
     <w:nsid w:val="23367512"/>
     <w:multiLevelType w:val="hybridMultilevel"/>
     <w:tmpl w:val="222090CC"/>
@@ -5450,7 +7140,7 @@
       </w:pPr>
     </w:lvl>
   </w:abstractNum>
-  <w:abstractNum w:abstractNumId="10">
+  <w:abstractNum w:abstractNumId="12">
     <w:nsid w:val="238D1B87"/>
     <w:multiLevelType w:val="hybridMultilevel"/>
     <w:tmpl w:val="6D26BFC8"/>
@@ -5536,7 +7226,7 @@
       </w:pPr>
     </w:lvl>
   </w:abstractNum>
-  <w:abstractNum w:abstractNumId="11">
+  <w:abstractNum w:abstractNumId="13">
     <w:nsid w:val="243D700E"/>
     <w:multiLevelType w:val="hybridMultilevel"/>
     <w:tmpl w:val="67A47F7E"/>
@@ -5622,7 +7312,7 @@
       </w:pPr>
     </w:lvl>
   </w:abstractNum>
-  <w:abstractNum w:abstractNumId="12">
+  <w:abstractNum w:abstractNumId="14">
     <w:nsid w:val="2953019E"/>
     <w:multiLevelType w:val="hybridMultilevel"/>
     <w:tmpl w:val="67A47F7E"/>
@@ -5708,7 +7398,7 @@
       </w:pPr>
     </w:lvl>
   </w:abstractNum>
-  <w:abstractNum w:abstractNumId="13">
+  <w:abstractNum w:abstractNumId="15">
     <w:nsid w:val="2CAD2CF3"/>
     <w:multiLevelType w:val="hybridMultilevel"/>
     <w:tmpl w:val="542EF87E"/>
@@ -5794,7 +7484,7 @@
       </w:pPr>
     </w:lvl>
   </w:abstractNum>
-  <w:abstractNum w:abstractNumId="14">
+  <w:abstractNum w:abstractNumId="16">
     <w:nsid w:val="2E4245D6"/>
     <w:multiLevelType w:val="hybridMultilevel"/>
     <w:tmpl w:val="F0EC1CD8"/>
@@ -5880,7 +7570,7 @@
       </w:pPr>
     </w:lvl>
   </w:abstractNum>
-  <w:abstractNum w:abstractNumId="15">
+  <w:abstractNum w:abstractNumId="17">
     <w:nsid w:val="31455429"/>
     <w:multiLevelType w:val="hybridMultilevel"/>
     <w:tmpl w:val="F0EC1CD8"/>
@@ -5966,7 +7656,7 @@
       </w:pPr>
     </w:lvl>
   </w:abstractNum>
-  <w:abstractNum w:abstractNumId="16">
+  <w:abstractNum w:abstractNumId="18">
     <w:nsid w:val="36743F1B"/>
     <w:multiLevelType w:val="hybridMultilevel"/>
     <w:tmpl w:val="6D26BFC8"/>
@@ -6052,7 +7742,7 @@
       </w:pPr>
     </w:lvl>
   </w:abstractNum>
-  <w:abstractNum w:abstractNumId="17">
+  <w:abstractNum w:abstractNumId="19">
     <w:nsid w:val="3A383E9F"/>
     <w:multiLevelType w:val="hybridMultilevel"/>
     <w:tmpl w:val="87F2CF30"/>
@@ -6138,7 +7828,7 @@
       </w:pPr>
     </w:lvl>
   </w:abstractNum>
-  <w:abstractNum w:abstractNumId="18">
+  <w:abstractNum w:abstractNumId="20">
     <w:nsid w:val="3BDA5D7C"/>
     <w:multiLevelType w:val="hybridMultilevel"/>
     <w:tmpl w:val="542EF87E"/>
@@ -6224,7 +7914,7 @@
       </w:pPr>
     </w:lvl>
   </w:abstractNum>
-  <w:abstractNum w:abstractNumId="19">
+  <w:abstractNum w:abstractNumId="21">
     <w:nsid w:val="41AC1FFF"/>
     <w:multiLevelType w:val="hybridMultilevel"/>
     <w:tmpl w:val="6D26BFC8"/>
@@ -6310,7 +8000,7 @@
       </w:pPr>
     </w:lvl>
   </w:abstractNum>
-  <w:abstractNum w:abstractNumId="20">
+  <w:abstractNum w:abstractNumId="22">
     <w:nsid w:val="4201636B"/>
     <w:multiLevelType w:val="hybridMultilevel"/>
     <w:tmpl w:val="99A6E112"/>
@@ -6396,7 +8086,7 @@
       </w:pPr>
     </w:lvl>
   </w:abstractNum>
-  <w:abstractNum w:abstractNumId="21">
+  <w:abstractNum w:abstractNumId="23">
     <w:nsid w:val="473175A8"/>
     <w:multiLevelType w:val="hybridMultilevel"/>
     <w:tmpl w:val="6D26BFC8"/>
@@ -6482,7 +8172,7 @@
       </w:pPr>
     </w:lvl>
   </w:abstractNum>
-  <w:abstractNum w:abstractNumId="22">
+  <w:abstractNum w:abstractNumId="24">
     <w:nsid w:val="48A70534"/>
     <w:multiLevelType w:val="hybridMultilevel"/>
     <w:tmpl w:val="F0EC1CD8"/>
@@ -6568,7 +8258,7 @@
       </w:pPr>
     </w:lvl>
   </w:abstractNum>
-  <w:abstractNum w:abstractNumId="23">
+  <w:abstractNum w:abstractNumId="25">
     <w:nsid w:val="5A234CEA"/>
     <w:multiLevelType w:val="hybridMultilevel"/>
     <w:tmpl w:val="F0EC1CD8"/>
@@ -6654,7 +8344,7 @@
       </w:pPr>
     </w:lvl>
   </w:abstractNum>
-  <w:abstractNum w:abstractNumId="24">
+  <w:abstractNum w:abstractNumId="26">
     <w:nsid w:val="5B70100D"/>
     <w:multiLevelType w:val="hybridMultilevel"/>
     <w:tmpl w:val="542EF87E"/>
@@ -6740,8 +8430,94 @@
       </w:pPr>
     </w:lvl>
   </w:abstractNum>
-  <w:abstractNum w:abstractNumId="25">
+  <w:abstractNum w:abstractNumId="27">
     <w:nsid w:val="79BD1DA5"/>
+    <w:multiLevelType w:val="hybridMultilevel"/>
+    <w:tmpl w:val="67A47F7E"/>
+    <w:lvl w:ilvl="0" w:tplc="0409000F">
+      <w:start w:val="1"/>
+      <w:numFmt w:val="decimal"/>
+      <w:lvlText w:val="%1."/>
+      <w:lvlJc w:val="left"/>
+      <w:pPr>
+        <w:ind w:left="720" w:hanging="360"/>
+      </w:pPr>
+    </w:lvl>
+    <w:lvl w:ilvl="1" w:tplc="04090019" w:tentative="1">
+      <w:start w:val="1"/>
+      <w:numFmt w:val="lowerLetter"/>
+      <w:lvlText w:val="%2."/>
+      <w:lvlJc w:val="left"/>
+      <w:pPr>
+        <w:ind w:left="1440" w:hanging="360"/>
+      </w:pPr>
+    </w:lvl>
+    <w:lvl w:ilvl="2" w:tplc="0409001B" w:tentative="1">
+      <w:start w:val="1"/>
+      <w:numFmt w:val="lowerRoman"/>
+      <w:lvlText w:val="%3."/>
+      <w:lvlJc w:val="right"/>
+      <w:pPr>
+        <w:ind w:left="2160" w:hanging="180"/>
+      </w:pPr>
+    </w:lvl>
+    <w:lvl w:ilvl="3" w:tplc="0409000F" w:tentative="1">
+      <w:start w:val="1"/>
+      <w:numFmt w:val="decimal"/>
+      <w:lvlText w:val="%4."/>
+      <w:lvlJc w:val="left"/>
+      <w:pPr>
+        <w:ind w:left="2880" w:hanging="360"/>
+      </w:pPr>
+    </w:lvl>
+    <w:lvl w:ilvl="4" w:tplc="04090019" w:tentative="1">
+      <w:start w:val="1"/>
+      <w:numFmt w:val="lowerLetter"/>
+      <w:lvlText w:val="%5."/>
+      <w:lvlJc w:val="left"/>
+      <w:pPr>
+        <w:ind w:left="3600" w:hanging="360"/>
+      </w:pPr>
+    </w:lvl>
+    <w:lvl w:ilvl="5" w:tplc="0409001B" w:tentative="1">
+      <w:start w:val="1"/>
+      <w:numFmt w:val="lowerRoman"/>
+      <w:lvlText w:val="%6."/>
+      <w:lvlJc w:val="right"/>
+      <w:pPr>
+        <w:ind w:left="4320" w:hanging="180"/>
+      </w:pPr>
+    </w:lvl>
+    <w:lvl w:ilvl="6" w:tplc="0409000F" w:tentative="1">
+      <w:start w:val="1"/>
+      <w:numFmt w:val="decimal"/>
+      <w:lvlText w:val="%7."/>
+      <w:lvlJc w:val="left"/>
+      <w:pPr>
+        <w:ind w:left="5040" w:hanging="360"/>
+      </w:pPr>
+    </w:lvl>
+    <w:lvl w:ilvl="7" w:tplc="04090019" w:tentative="1">
+      <w:start w:val="1"/>
+      <w:numFmt w:val="lowerLetter"/>
+      <w:lvlText w:val="%8."/>
+      <w:lvlJc w:val="left"/>
+      <w:pPr>
+        <w:ind w:left="5760" w:hanging="360"/>
+      </w:pPr>
+    </w:lvl>
+    <w:lvl w:ilvl="8" w:tplc="0409001B" w:tentative="1">
+      <w:start w:val="1"/>
+      <w:numFmt w:val="lowerRoman"/>
+      <w:lvlText w:val="%9."/>
+      <w:lvlJc w:val="right"/>
+      <w:pPr>
+        <w:ind w:left="6480" w:hanging="180"/>
+      </w:pPr>
+    </w:lvl>
+  </w:abstractNum>
+  <w:abstractNum w:abstractNumId="28">
+    <w:nsid w:val="7BF82DA7"/>
     <w:multiLevelType w:val="hybridMultilevel"/>
     <w:tmpl w:val="67A47F7E"/>
     <w:lvl w:ilvl="0" w:tplc="0409000F">
@@ -6830,70 +8606,70 @@
     <w:abstractNumId w:val="5"/>
   </w:num>
   <w:num w:numId="2">
-    <w:abstractNumId w:val="20"/>
+    <w:abstractNumId w:val="22"/>
   </w:num>
   <w:num w:numId="3">
-    <w:abstractNumId w:val="9"/>
+    <w:abstractNumId w:val="11"/>
   </w:num>
   <w:num w:numId="4">
-    <w:abstractNumId w:val="10"/>
+    <w:abstractNumId w:val="12"/>
   </w:num>
   <w:num w:numId="5">
-    <w:abstractNumId w:val="19"/>
+    <w:abstractNumId w:val="21"/>
   </w:num>
   <w:num w:numId="6">
     <w:abstractNumId w:val="3"/>
   </w:num>
   <w:num w:numId="7">
-    <w:abstractNumId w:val="16"/>
+    <w:abstractNumId w:val="18"/>
   </w:num>
   <w:num w:numId="8">
     <w:abstractNumId w:val="4"/>
   </w:num>
   <w:num w:numId="9">
-    <w:abstractNumId w:val="21"/>
+    <w:abstractNumId w:val="23"/>
   </w:num>
   <w:num w:numId="10">
     <w:abstractNumId w:val="6"/>
   </w:num>
   <w:num w:numId="11">
-    <w:abstractNumId w:val="23"/>
+    <w:abstractNumId w:val="25"/>
   </w:num>
   <w:num w:numId="12">
-    <w:abstractNumId w:val="13"/>
+    <w:abstractNumId w:val="15"/>
   </w:num>
   <w:num w:numId="13">
-    <w:abstractNumId w:val="8"/>
+    <w:abstractNumId w:val="9"/>
   </w:num>
   <w:num w:numId="14">
-    <w:abstractNumId w:val="22"/>
+    <w:abstractNumId w:val="24"/>
   </w:num>
   <w:num w:numId="15">
-    <w:abstractNumId w:val="24"/>
+    <w:abstractNumId w:val="26"/>
   </w:num>
   <w:num w:numId="16">
-    <w:abstractNumId w:val="25"/>
+    <w:abstractNumId w:val="27"/>
   </w:num>
   <w:num w:numId="17">
-    <w:abstractNumId w:val="15"/>
+    <w:abstractNumId w:val="17"/>
   </w:num>
   <w:num w:numId="18">
-    <w:abstractNumId w:val="18"/>
+    <w:abstractNumId w:val="20"/>
   </w:num>
   <w:num w:numId="19">
     <w:abstractNumId w:val="2"/>
   </w:num>
   <w:num w:numId="20">
-    <w:abstractNumId w:val="14"/>
+    <w:abstractNumId w:val="16"/>
   </w:num>
   <w:num w:numId="21">
-    <w:abstractNumId w:val="17"/>
+    <w:abstractNumId w:val="19"/>
   </w:num>
   <w:num w:numId="22">
-    <w:abstractNumId w:val="7"/>
+    <w:abstractNumId w:val="8"/>
   </w:num>
   <w:num w:numId="23">
-    <w:abstractNumId w:val="12"/>
+    <w:abstractNumId w:val="14"/>
   </w:num>
   <w:num w:numId="24">
     <w:abstractNumId w:val="1"/>
@@ -6902,13 +8678,22 @@
     <w:abstractNumId w:val="0"/>
   </w:num>
   <w:num w:numId="26">
-    <w:abstractNumId w:val="11"/>
+    <w:abstractNumId w:val="13"/>
+  </w:num>
+  <w:num w:numId="27">
+    <w:abstractNumId w:val="28"/>
+  </w:num>
+  <w:num w:numId="28">
+    <w:abstractNumId w:val="10"/>
+  </w:num>
+  <w:num w:numId="29">
+    <w:abstractNumId w:val="7"/>
   </w:num>
 </w:numbering>
 </file>
 
 <file path=word/styles.xml><?xml version="1.0" encoding="utf-8"?>
-<w:styles xmlns:mc="http://schemas.openxmlformats.org/markup-compatibility/2006" xmlns:r="http://schemas.openxmlformats.org/officeDocument/2006/relationships" xmlns:w="http://schemas.openxmlformats.org/wordprocessingml/2006/main" xmlns:w14="http://schemas.microsoft.com/office/word/2010/wordml" mc:Ignorable="w14">
+<w:styles xmlns:mc="http://schemas.openxmlformats.org/markup-compatibility/2006" xmlns:r="http://schemas.openxmlformats.org/officeDocument/2006/relationships" xmlns:w="http://schemas.openxmlformats.org/wordprocessingml/2006/main" xmlns:w14="http://schemas.microsoft.com/office/word/2010/wordml" xmlns:w15="http://schemas.microsoft.com/office/word/2012/wordml" mc:Ignorable="w14 w15">
   <w:docDefaults>
     <w:rPrDefault>
       <w:rPr>
@@ -6924,1024 +8709,387 @@
       </w:pPr>
     </w:pPrDefault>
   </w:docDefaults>
-  <w:latentStyles w:defLockedState="0" w:defUIPriority="99" w:defSemiHidden="1" w:defUnhideWhenUsed="1" w:defQFormat="0" w:count="276">
-    <w:lsdException w:name="Normal" w:semiHidden="0" w:uiPriority="0" w:unhideWhenUsed="0" w:qFormat="1"/>
-    <w:lsdException w:name="heading 1" w:semiHidden="0" w:uiPriority="9" w:unhideWhenUsed="0" w:qFormat="1"/>
-    <w:lsdException w:name="heading 2" w:uiPriority="9" w:qFormat="1"/>
-    <w:lsdException w:name="heading 3" w:uiPriority="9" w:qFormat="1"/>
-    <w:lsdException w:name="heading 4" w:uiPriority="9" w:qFormat="1"/>
-    <w:lsdException w:name="heading 5" w:uiPriority="9" w:qFormat="1"/>
-    <w:lsdException w:name="heading 6" w:uiPriority="9" w:qFormat="1"/>
-    <w:lsdException w:name="heading 7" w:uiPriority="9" w:qFormat="1"/>
-    <w:lsdException w:name="heading 8" w:uiPriority="9" w:qFormat="1"/>
-    <w:lsdException w:name="heading 9" w:uiPriority="9" w:qFormat="1"/>
-    <w:lsdException w:name="toc 1" w:uiPriority="39"/>
-    <w:lsdException w:name="toc 2" w:uiPriority="39"/>
-    <w:lsdException w:name="toc 3" w:uiPriority="39"/>
-    <w:lsdException w:name="toc 4" w:uiPriority="39"/>
-    <w:lsdException w:name="toc 5" w:uiPriority="39"/>
-    <w:lsdException w:name="toc 6" w:uiPriority="39"/>
-    <w:lsdException w:name="toc 7" w:uiPriority="39"/>
-    <w:lsdException w:name="toc 8" w:uiPriority="39"/>
-    <w:lsdException w:name="toc 9" w:uiPriority="39"/>
-    <w:lsdException w:name="caption" w:uiPriority="35" w:qFormat="1"/>
-    <w:lsdException w:name="Title" w:semiHidden="0" w:uiPriority="10" w:unhideWhenUsed="0" w:qFormat="1"/>
-    <w:lsdException w:name="Default Paragraph Font" w:uiPriority="1"/>
-    <w:lsdException w:name="Subtitle" w:semiHidden="0" w:uiPriority="11" w:unhideWhenUsed="0" w:qFormat="1"/>
-    <w:lsdException w:name="Strong" w:semiHidden="0" w:uiPriority="22" w:unhideWhenUsed="0" w:qFormat="1"/>
-    <w:lsdException w:name="Emphasis" w:semiHidden="0" w:uiPriority="20" w:unhideWhenUsed="0" w:qFormat="1"/>
-    <w:lsdException w:name="Table Grid" w:semiHidden="0" w:uiPriority="39" w:unhideWhenUsed="0"/>
-    <w:lsdException w:name="Placeholder Text" w:unhideWhenUsed="0"/>
-    <w:lsdException w:name="No Spacing" w:semiHidden="0" w:uiPriority="1" w:unhideWhenUsed="0" w:qFormat="1"/>
-    <w:lsdException w:name="Light Shading" w:semiHidden="0" w:uiPriority="60" w:unhideWhenUsed="0"/>
-    <w:lsdException w:name="Light List" w:semiHidden="0" w:uiPriority="61" w:unhideWhenUsed="0"/>
-    <w:lsdException w:name="Light Grid" w:semiHidden="0" w:uiPriority="62" w:unhideWhenUsed="0"/>
-    <w:lsdException w:name="Medium Shading 1" w:semiHidden="0" w:uiPriority="63" w:unhideWhenUsed="0"/>
-    <w:lsdException w:name="Medium Shading 2" w:semiHidden="0" w:uiPriority="64" w:unhideWhenUsed="0"/>
-    <w:lsdException w:name="Medium List 1" w:semiHidden="0" w:uiPriority="65" w:unhideWhenUsed="0"/>
-    <w:lsdException w:name="Medium List 2" w:semiHidden="0" w:uiPriority="66" w:unhideWhenUsed="0"/>
-    <w:lsdException w:name="Medium Grid 1" w:semiHidden="0" w:uiPriority="67" w:unhideWhenUsed="0"/>
-    <w:lsdException w:name="Medium Grid 2" w:semiHidden="0" w:uiPriority="68" w:unhideWhenUsed="0"/>
-    <w:lsdException w:name="Medium Grid 3" w:semiHidden="0" w:uiPriority="69" w:unhideWhenUsed="0"/>
-    <w:lsdException w:name="Dark List" w:semiHidden="0" w:uiPriority="70" w:unhideWhenUsed="0"/>
-    <w:lsdException w:name="Colorful Shading" w:semiHidden="0" w:uiPriority="71" w:unhideWhenUsed="0"/>
-    <w:lsdException w:name="Colorful List" w:semiHidden="0" w:uiPriority="72" w:unhideWhenUsed="0"/>
-    <w:lsdException w:name="Colorful Grid" w:semiHidden="0" w:uiPriority="73" w:unhideWhenUsed="0"/>
-    <w:lsdException w:name="Light Shading Accent 1" w:semiHidden="0" w:uiPriority="60" w:unhideWhenUsed="0"/>
-    <w:lsdException w:name="Light List Accent 1" w:semiHidden="0" w:uiPriority="61" w:unhideWhenUsed="0"/>
-    <w:lsdException w:name="Light Grid Accent 1" w:semiHidden="0" w:uiPriority="62" w:unhideWhenUsed="0"/>
-    <w:lsdException w:name="Medium Shading 1 Accent 1" w:semiHidden="0" w:uiPriority="63" w:unhideWhenUsed="0"/>
-    <w:lsdException w:name="Medium Shading 2 Accent 1" w:semiHidden="0" w:uiPriority="64" w:unhideWhenUsed="0"/>
-    <w:lsdException w:name="Medium List 1 Accent 1" w:semiHidden="0" w:uiPriority="65" w:unhideWhenUsed="0"/>
-    <w:lsdException w:name="Revision" w:unhideWhenUsed="0"/>
-    <w:lsdException w:name="List Paragraph" w:semiHidden="0" w:uiPriority="34" w:unhideWhenUsed="0" w:qFormat="1"/>
-    <w:lsdException w:name="Quote" w:semiHidden="0" w:uiPriority="29" w:unhideWhenUsed="0" w:qFormat="1"/>
-    <w:lsdException w:name="Intense Quote" w:semiHidden="0" w:uiPriority="30" w:unhideWhenUsed="0" w:qFormat="1"/>
-    <w:lsdException w:name="Medium List 2 Accent 1" w:semiHidden="0" w:uiPriority="66" w:unhideWhenUsed="0"/>
-    <w:lsdException w:name="Medium Grid 1 Accent 1" w:semiHidden="0" w:uiPriority="67" w:unhideWhenUsed="0"/>
-    <w:lsdException w:name="Medium Grid 2 Accent 1" w:semiHidden="0" w:uiPriority="68" w:unhideWhenUsed="0"/>
-    <w:lsdException w:name="Medium Grid 3 Accent 1" w:semiHidden="0" w:uiPriority="69" w:unhideWhenUsed="0"/>
-    <w:lsdException w:name="Dark List Accent 1" w:semiHidden="0" w:uiPriority="70" w:unhideWhenUsed="0"/>
-    <w:lsdException w:name="Colorful Shading Accent 1" w:semiHidden="0" w:uiPriority="71" w:unhideWhenUsed="0"/>
-    <w:lsdException w:name="Colorful List Accent 1" w:semiHidden="0" w:uiPriority="72" w:unhideWhenUsed="0"/>
-    <w:lsdException w:name="Colorful Grid Accent 1" w:semiHidden="0" w:uiPriority="73" w:unhideWhenUsed="0"/>
-    <w:lsdException w:name="Light Shading Accent 2" w:semiHidden="0" w:uiPriority="60" w:unhideWhenUsed="0"/>
-    <w:lsdException w:name="Light List Accent 2" w:semiHidden="0" w:uiPriority="61" w:unhideWhenUsed="0"/>
-    <w:lsdException w:name="Light Grid Accent 2" w:semiHidden="0" w:uiPriority="62" w:unhideWhenUsed="0"/>
-    <w:lsdException w:name="Medium Shading 1 Accent 2" w:semiHidden="0" w:uiPriority="63" w:unhideWhenUsed="0"/>
-    <w:lsdException w:name="Medium Shading 2 Accent 2" w:semiHidden="0" w:uiPriority="64" w:unhideWhenUsed="0"/>
-    <w:lsdException w:name="Medium List 1 Accent 2" w:semiHidden="0" w:uiPriority="65" w:unhideWhenUsed="0"/>
-    <w:lsdException w:name="Medium List 2 Accent 2" w:semiHidden="0" w:uiPriority="66" w:unhideWhenUsed="0"/>
-    <w:lsdException w:name="Medium Grid 1 Accent 2" w:semiHidden="0" w:uiPriority="67" w:unhideWhenUsed="0"/>
-    <w:lsdException w:name="Medium Grid 2 Accent 2" w:semiHidden="0" w:uiPriority="68" w:unhideWhenUsed="0"/>
-    <w:lsdException w:name="Medium Grid 3 Accent 2" w:semiHidden="0" w:uiPriority="69" w:unhideWhenUsed="0"/>
-    <w:lsdException w:name="Dark List Accent 2" w:semiHidden="0" w:uiPriority="70" w:unhideWhenUsed="0"/>
-    <w:lsdException w:name="Colorful Shading Accent 2" w:semiHidden="0" w:uiPriority="71" w:unhideWhenUsed="0"/>
-    <w:lsdException w:name="Colorful List Accent 2" w:semiHidden="0" w:uiPriority="72" w:unhideWhenUsed="0"/>
-    <w:lsdException w:name="Colorful Grid Accent 2" w:semiHidden="0" w:uiPriority="73" w:unhideWhenUsed="0"/>
-    <w:lsdException w:name="Light Shading Accent 3" w:semiHidden="0" w:uiPriority="60" w:unhideWhenUsed="0"/>
-    <w:lsdException w:name="Light List Accent 3" w:semiHidden="0" w:uiPriority="61" w:unhideWhenUsed="0"/>
-    <w:lsdException w:name="Light Grid Accent 3" w:semiHidden="0" w:uiPriority="62" w:unhideWhenUsed="0"/>
-    <w:lsdException w:name="Medium Shading 1 Accent 3" w:semiHidden="0" w:uiPriority="63" w:unhideWhenUsed="0"/>
-    <w:lsdException w:name="Medium Shading 2 Accent 3" w:semiHidden="0" w:uiPriority="64" w:unhideWhenUsed="0"/>
-    <w:lsdException w:name="Medium List 1 Accent 3" w:semiHidden="0" w:uiPriority="65" w:unhideWhenUsed="0"/>
-    <w:lsdException w:name="Medium List 2 Accent 3" w:semiHidden="0" w:uiPriority="66" w:unhideWhenUsed="0"/>
-    <w:lsdException w:name="Medium Grid 1 Accent 3" w:semiHidden="0" w:uiPriority="67" w:unhideWhenUsed="0"/>
-    <w:lsdException w:name="Medium Grid 2 Accent 3" w:semiHidden="0" w:uiPriority="68" w:unhideWhenUsed="0"/>
-    <w:lsdException w:name="Medium Grid 3 Accent 3" w:semiHidden="0" w:uiPriority="69" w:unhideWhenUsed="0"/>
-    <w:lsdException w:name="Dark List Accent 3" w:semiHidden="0" w:uiPriority="70" w:unhideWhenUsed="0"/>
-    <w:lsdException w:name="Colorful Shading Accent 3" w:semiHidden="0" w:uiPriority="71" w:unhideWhenUsed="0"/>
-    <w:lsdException w:name="Colorful List Accent 3" w:semiHidden="0" w:uiPriority="72" w:unhideWhenUsed="0"/>
-    <w:lsdException w:name="Colorful Grid Accent 3" w:semiHidden="0" w:uiPriority="73" w:unhideWhenUsed="0"/>
-    <w:lsdException w:name="Light Shading Accent 4" w:semiHidden="0" w:uiPriority="60" w:unhideWhenUsed="0"/>
-    <w:lsdException w:name="Light List Accent 4" w:semiHidden="0" w:uiPriority="61" w:unhideWhenUsed="0"/>
-    <w:lsdException w:name="Light Grid Accent 4" w:semiHidden="0" w:uiPriority="62" w:unhideWhenUsed="0"/>
-    <w:lsdException w:name="Medium Shading 1 Accent 4" w:semiHidden="0" w:uiPriority="63" w:unhideWhenUsed="0"/>
-    <w:lsdException w:name="Medium Shading 2 Accent 4" w:semiHidden="0" w:uiPriority="64" w:unhideWhenUsed="0"/>
-    <w:lsdException w:name="Medium List 1 Accent 4" w:semiHidden="0" w:uiPriority="65" w:unhideWhenUsed="0"/>
-    <w:lsdException w:name="Medium List 2 Accent 4" w:semiHidden="0" w:uiPriority="66" w:unhideWhenUsed="0"/>
-    <w:lsdException w:name="Medium Grid 1 Accent 4" w:semiHidden="0" w:uiPriority="67" w:unhideWhenUsed="0"/>
-    <w:lsdException w:name="Medium Grid 2 Accent 4" w:semiHidden="0" w:uiPriority="68" w:unhideWhenUsed="0"/>
-    <w:lsdException w:name="Medium Grid 3 Accent 4" w:semiHidden="0" w:uiPriority="69" w:unhideWhenUsed="0"/>
-    <w:lsdException w:name="Dark List Accent 4" w:semiHidden="0" w:uiPriority="70" w:unhideWhenUsed="0"/>
-    <w:lsdException w:name="Colorful Shading Accent 4" w:semiHidden="0" w:uiPriority="71" w:unhideWhenUsed="0"/>
-    <w:lsdException w:name="Colorful List Accent 4" w:semiHidden="0" w:uiPriority="72" w:unhideWhenUsed="0"/>
-    <w:lsdException w:name="Colorful Grid Accent 4" w:semiHidden="0" w:uiPriority="73" w:unhideWhenUsed="0"/>
-    <w:lsdException w:name="Light Shading Accent 5" w:semiHidden="0" w:uiPriority="60" w:unhideWhenUsed="0"/>
-    <w:lsdException w:name="Light List Accent 5" w:semiHidden="0" w:uiPriority="61" w:unhideWhenUsed="0"/>
-    <w:lsdException w:name="Light Grid Accent 5" w:semiHidden="0" w:uiPriority="62" w:unhideWhenUsed="0"/>
-    <w:lsdException w:name="Medium Shading 1 Accent 5" w:semiHidden="0" w:uiPriority="63" w:unhideWhenUsed="0"/>
-    <w:lsdException w:name="Medium Shading 2 Accent 5" w:semiHidden="0" w:uiPriority="64" w:unhideWhenUsed="0"/>
-    <w:lsdException w:name="Medium List 1 Accent 5" w:semiHidden="0" w:uiPriority="65" w:unhideWhenUsed="0"/>
-    <w:lsdException w:name="Medium List 2 Accent 5" w:semiHidden="0" w:uiPriority="66" w:unhideWhenUsed="0"/>
-    <w:lsdException w:name="Medium Grid 1 Accent 5" w:semiHidden="0" w:uiPriority="67" w:unhideWhenUsed="0"/>
-    <w:lsdException w:name="Medium Grid 2 Accent 5" w:semiHidden="0" w:uiPriority="68" w:unhideWhenUsed="0"/>
-    <w:lsdException w:name="Medium Grid 3 Accent 5" w:semiHidden="0" w:uiPriority="69" w:unhideWhenUsed="0"/>
-    <w:lsdException w:name="Dark List Accent 5" w:semiHidden="0" w:uiPriority="70" w:unhideWhenUsed="0"/>
-    <w:lsdException w:name="Colorful Shading Accent 5" w:semiHidden="0" w:uiPriority="71" w:unhideWhenUsed="0"/>
-    <w:lsdException w:name="Colorful List Accent 5" w:semiHidden="0" w:uiPriority="72" w:unhideWhenUsed="0"/>
-    <w:lsdException w:name="Colorful Grid Accent 5" w:semiHidden="0" w:uiPriority="73" w:unhideWhenUsed="0"/>
-    <w:lsdException w:name="Light Shading Accent 6" w:semiHidden="0" w:uiPriority="60" w:unhideWhenUsed="0"/>
-    <w:lsdException w:name="Light List Accent 6" w:semiHidden="0" w:uiPriority="61" w:unhideWhenUsed="0"/>
-    <w:lsdException w:name="Light Grid Accent 6" w:semiHidden="0" w:uiPriority="62" w:unhideWhenUsed="0"/>
-    <w:lsdException w:name="Medium Shading 1 Accent 6" w:semiHidden="0" w:uiPriority="63" w:unhideWhenUsed="0"/>
-    <w:lsdException w:name="Medium Shading 2 Accent 6" w:semiHidden="0" w:uiPriority="64" w:unhideWhenUsed="0"/>
-    <w:lsdException w:name="Medium List 1 Accent 6" w:semiHidden="0" w:uiPriority="65" w:unhideWhenUsed="0"/>
-    <w:lsdException w:name="Medium List 2 Accent 6" w:semiHidden="0" w:uiPriority="66" w:unhideWhenUsed="0"/>
-    <w:lsdException w:name="Medium Grid 1 Accent 6" w:semiHidden="0" w:uiPriority="67" w:unhideWhenUsed="0"/>
-    <w:lsdException w:name="Medium Grid 2 Accent 6" w:semiHidden="0" w:uiPriority="68" w:unhideWhenUsed="0"/>
-    <w:lsdException w:name="Medium Grid 3 Accent 6" w:semiHidden="0" w:uiPriority="69" w:unhideWhenUsed="0"/>
-    <w:lsdException w:name="Dark List Accent 6" w:semiHidden="0" w:uiPriority="70" w:unhideWhenUsed="0"/>
-    <w:lsdException w:name="Colorful Shading Accent 6" w:semiHidden="0" w:uiPriority="71" w:unhideWhenUsed="0"/>
-    <w:lsdException w:name="Colorful List Accent 6" w:semiHidden="0" w:uiPriority="72" w:unhideWhenUsed="0"/>
-    <w:lsdException w:name="Colorful Grid Accent 6" w:semiHidden="0" w:uiPriority="73" w:unhideWhenUsed="0"/>
-    <w:lsdException w:name="Subtle Emphasis" w:semiHidden="0" w:uiPriority="19" w:unhideWhenUsed="0" w:qFormat="1"/>
-    <w:lsdException w:name="Intense Emphasis" w:semiHidden="0" w:uiPriority="21" w:unhideWhenUsed="0" w:qFormat="1"/>
-    <w:lsdException w:name="Subtle Reference" w:semiHidden="0" w:uiPriority="31" w:unhideWhenUsed="0" w:qFormat="1"/>
-    <w:lsdException w:name="Intense Reference" w:semiHidden="0" w:uiPriority="32" w:unhideWhenUsed="0" w:qFormat="1"/>
-    <w:lsdException w:name="Book Title" w:semiHidden="0" w:uiPriority="33" w:unhideWhenUsed="0" w:qFormat="1"/>
-    <w:lsdException w:name="Bibliography" w:uiPriority="37"/>
-    <w:lsdException w:name="TOC Heading" w:uiPriority="39" w:qFormat="1"/>
-  </w:latentStyles>
-  <w:style w:type="paragraph" w:default="1" w:styleId="Normal">
-    <w:name w:val="Normal"/>
-    <w:qFormat/>
-    <w:rsid w:val="00BF64E2"/>
-    <w:pPr>
-      <w:spacing w:after="180" w:line="274" w:lineRule="auto"/>
-    </w:pPr>
-    <w:rPr>
-      <w:sz w:val="21"/>
-    </w:rPr>
-  </w:style>
-  <w:style w:type="paragraph" w:styleId="Heading1">
-    <w:name w:val="heading 1"/>
-    <w:basedOn w:val="Normal"/>
-    <w:next w:val="Normal"/>
-    <w:link w:val="Heading1Char"/>
-    <w:uiPriority w:val="9"/>
-    <w:qFormat/>
-    <w:rsid w:val="00BF64E2"/>
-    <w:pPr>
-      <w:keepNext/>
-      <w:keepLines/>
-      <w:spacing w:before="360" w:after="0" w:line="240" w:lineRule="auto"/>
-      <w:outlineLvl w:val="0"/>
-    </w:pPr>
-    <w:rPr>
-      <w:rFonts w:asciiTheme="majorHAnsi" w:eastAsiaTheme="majorEastAsia" w:hAnsiTheme="majorHAnsi" w:cstheme="majorBidi"/>
-      <w:bCs/>
-      <w:color w:val="5B9BD5" w:themeColor="accent1"/>
-      <w:spacing w:val="20"/>
-      <w:sz w:val="32"/>
-      <w:szCs w:val="28"/>
-    </w:rPr>
-  </w:style>
-  <w:style w:type="paragraph" w:styleId="Heading2">
-    <w:name w:val="heading 2"/>
-    <w:basedOn w:val="Normal"/>
-    <w:next w:val="Normal"/>
-    <w:link w:val="Heading2Char"/>
-    <w:uiPriority w:val="9"/>
-    <w:unhideWhenUsed/>
-    <w:qFormat/>
-    <w:rsid w:val="00BF64E2"/>
-    <w:pPr>
-      <w:keepNext/>
-      <w:keepLines/>
-      <w:spacing w:before="120" w:after="0" w:line="240" w:lineRule="auto"/>
-      <w:outlineLvl w:val="1"/>
-    </w:pPr>
-    <w:rPr>
-      <w:rFonts w:eastAsiaTheme="majorEastAsia" w:cstheme="majorBidi"/>
-      <w:b/>
-      <w:bCs/>
-      <w:color w:val="5B9BD5" w:themeColor="accent1"/>
-      <w:sz w:val="28"/>
-      <w:szCs w:val="26"/>
-    </w:rPr>
-  </w:style>
-  <w:style w:type="paragraph" w:styleId="Heading3">
-    <w:name w:val="heading 3"/>
-    <w:basedOn w:val="Normal"/>
-    <w:next w:val="Normal"/>
-    <w:link w:val="Heading3Char"/>
-    <w:uiPriority w:val="9"/>
-    <w:unhideWhenUsed/>
-    <w:qFormat/>
-    <w:rsid w:val="00BF64E2"/>
-    <w:pPr>
-      <w:keepNext/>
-      <w:keepLines/>
-      <w:spacing w:before="20" w:after="0" w:line="240" w:lineRule="auto"/>
-      <w:outlineLvl w:val="2"/>
-    </w:pPr>
-    <w:rPr>
-      <w:rFonts w:asciiTheme="majorHAnsi" w:eastAsiaTheme="majorEastAsia" w:hAnsiTheme="majorHAnsi" w:cstheme="majorBidi"/>
-      <w:bCs/>
-      <w:color w:val="44546A" w:themeColor="text2"/>
-      <w:spacing w:val="14"/>
-      <w:sz w:val="24"/>
-    </w:rPr>
-  </w:style>
-  <w:style w:type="paragraph" w:styleId="Heading4">
-    <w:name w:val="heading 4"/>
-    <w:basedOn w:val="Normal"/>
-    <w:next w:val="Normal"/>
-    <w:link w:val="Heading4Char"/>
-    <w:uiPriority w:val="9"/>
-    <w:unhideWhenUsed/>
-    <w:qFormat/>
-    <w:rsid w:val="00BF64E2"/>
-    <w:pPr>
-      <w:keepNext/>
-      <w:keepLines/>
-      <w:spacing w:before="200" w:after="0"/>
-      <w:outlineLvl w:val="3"/>
-    </w:pPr>
-    <w:rPr>
-      <w:rFonts w:eastAsiaTheme="majorEastAsia" w:cstheme="majorBidi"/>
-      <w:b/>
-      <w:bCs/>
-      <w:i/>
-      <w:iCs/>
-      <w:color w:val="000000"/>
-      <w:sz w:val="24"/>
-    </w:rPr>
-  </w:style>
-  <w:style w:type="paragraph" w:styleId="Heading5">
-    <w:name w:val="heading 5"/>
-    <w:basedOn w:val="Normal"/>
-    <w:next w:val="Normal"/>
-    <w:link w:val="Heading5Char"/>
-    <w:uiPriority w:val="9"/>
-    <w:unhideWhenUsed/>
-    <w:qFormat/>
-    <w:rsid w:val="00BF64E2"/>
-    <w:pPr>
-      <w:keepNext/>
-      <w:keepLines/>
-      <w:spacing w:before="200" w:after="0"/>
-      <w:outlineLvl w:val="4"/>
-    </w:pPr>
-    <w:rPr>
-      <w:rFonts w:asciiTheme="majorHAnsi" w:eastAsiaTheme="majorEastAsia" w:hAnsiTheme="majorHAnsi" w:cstheme="majorBidi"/>
-      <w:color w:val="000000"/>
-      <w:sz w:val="22"/>
-    </w:rPr>
-  </w:style>
-  <w:style w:type="paragraph" w:styleId="Heading6">
-    <w:name w:val="heading 6"/>
-    <w:basedOn w:val="Normal"/>
-    <w:next w:val="Normal"/>
-    <w:link w:val="Heading6Char"/>
-    <w:uiPriority w:val="9"/>
-    <w:semiHidden/>
-    <w:unhideWhenUsed/>
-    <w:qFormat/>
-    <w:rsid w:val="00BF64E2"/>
-    <w:pPr>
-      <w:keepNext/>
-      <w:keepLines/>
-      <w:spacing w:before="200" w:after="0"/>
-      <w:outlineLvl w:val="5"/>
-    </w:pPr>
-    <w:rPr>
-      <w:rFonts w:asciiTheme="majorHAnsi" w:eastAsiaTheme="majorEastAsia" w:hAnsiTheme="majorHAnsi" w:cstheme="majorBidi"/>
-      <w:iCs/>
-      <w:color w:val="5B9BD5" w:themeColor="accent1"/>
-      <w:sz w:val="22"/>
-    </w:rPr>
-  </w:style>
-  <w:style w:type="paragraph" w:styleId="Heading7">
-    <w:name w:val="heading 7"/>
-    <w:basedOn w:val="Normal"/>
-    <w:next w:val="Normal"/>
-    <w:link w:val="Heading7Char"/>
-    <w:uiPriority w:val="9"/>
-    <w:semiHidden/>
-    <w:unhideWhenUsed/>
-    <w:qFormat/>
-    <w:rsid w:val="00BF64E2"/>
-    <w:pPr>
-      <w:keepNext/>
-      <w:keepLines/>
-      <w:spacing w:before="200" w:after="0"/>
-      <w:outlineLvl w:val="6"/>
-    </w:pPr>
-    <w:rPr>
-      <w:rFonts w:asciiTheme="majorHAnsi" w:eastAsiaTheme="majorEastAsia" w:hAnsiTheme="majorHAnsi" w:cstheme="majorBidi"/>
-      <w:i/>
-      <w:iCs/>
-      <w:color w:val="000000"/>
-      <w:sz w:val="22"/>
-    </w:rPr>
-  </w:style>
-  <w:style w:type="paragraph" w:styleId="Heading8">
-    <w:name w:val="heading 8"/>
-    <w:basedOn w:val="Normal"/>
-    <w:next w:val="Normal"/>
-    <w:link w:val="Heading8Char"/>
-    <w:uiPriority w:val="9"/>
-    <w:semiHidden/>
-    <w:unhideWhenUsed/>
-    <w:qFormat/>
-    <w:rsid w:val="00BF64E2"/>
-    <w:pPr>
-      <w:keepNext/>
-      <w:keepLines/>
-      <w:spacing w:before="200" w:after="0"/>
-      <w:outlineLvl w:val="7"/>
-    </w:pPr>
-    <w:rPr>
-      <w:rFonts w:asciiTheme="majorHAnsi" w:eastAsiaTheme="majorEastAsia" w:hAnsiTheme="majorHAnsi" w:cstheme="majorBidi"/>
-      <w:color w:val="000000"/>
-      <w:sz w:val="20"/>
-      <w:szCs w:val="20"/>
-    </w:rPr>
-  </w:style>
-  <w:style w:type="paragraph" w:styleId="Heading9">
-    <w:name w:val="heading 9"/>
-    <w:basedOn w:val="Normal"/>
-    <w:next w:val="Normal"/>
-    <w:link w:val="Heading9Char"/>
-    <w:uiPriority w:val="9"/>
-    <w:semiHidden/>
-    <w:unhideWhenUsed/>
-    <w:qFormat/>
-    <w:rsid w:val="00BF64E2"/>
-    <w:pPr>
-      <w:keepNext/>
-      <w:keepLines/>
-      <w:spacing w:before="200" w:after="0"/>
-      <w:outlineLvl w:val="8"/>
-    </w:pPr>
-    <w:rPr>
-      <w:rFonts w:asciiTheme="majorHAnsi" w:eastAsiaTheme="majorEastAsia" w:hAnsiTheme="majorHAnsi" w:cstheme="majorBidi"/>
-      <w:i/>
-      <w:iCs/>
-      <w:color w:val="000000"/>
-      <w:sz w:val="20"/>
-      <w:szCs w:val="20"/>
-    </w:rPr>
-  </w:style>
-  <w:style w:type="character" w:default="1" w:styleId="DefaultParagraphFont">
-    <w:name w:val="Default Paragraph Font"/>
-    <w:uiPriority w:val="1"/>
-    <w:semiHidden/>
-    <w:unhideWhenUsed/>
-  </w:style>
-  <w:style w:type="table" w:default="1" w:styleId="TableNormal">
-    <w:name w:val="Normal Table"/>
-    <w:uiPriority w:val="99"/>
-    <w:semiHidden/>
-    <w:unhideWhenUsed/>
-    <w:tblPr>
-      <w:tblInd w:w="0" w:type="dxa"/>
-      <w:tblCellMar>
-        <w:top w:w="0" w:type="dxa"/>
-        <w:left w:w="108" w:type="dxa"/>
-        <w:bottom w:w="0" w:type="dxa"/>
-        <w:right w:w="108" w:type="dxa"/>
-      </w:tblCellMar>
-    </w:tblPr>
-  </w:style>
-  <w:style w:type="numbering" w:default="1" w:styleId="NoList">
-    <w:name w:val="No List"/>
-    <w:uiPriority w:val="99"/>
-    <w:semiHidden/>
-    <w:unhideWhenUsed/>
-  </w:style>
-  <w:style w:type="paragraph" w:styleId="Title">
-    <w:name w:val="Title"/>
-    <w:basedOn w:val="Normal"/>
-    <w:next w:val="Normal"/>
-    <w:link w:val="TitleChar"/>
-    <w:uiPriority w:val="10"/>
-    <w:qFormat/>
-    <w:rsid w:val="00BF64E2"/>
-    <w:pPr>
-      <w:spacing w:after="120" w:line="240" w:lineRule="auto"/>
-      <w:contextualSpacing/>
-    </w:pPr>
-    <w:rPr>
-      <w:rFonts w:asciiTheme="majorHAnsi" w:eastAsiaTheme="majorEastAsia" w:hAnsiTheme="majorHAnsi" w:cstheme="majorBidi"/>
-      <w:color w:val="44546A" w:themeColor="text2"/>
-      <w:spacing w:val="30"/>
-      <w:kern w:val="28"/>
-      <w:sz w:val="96"/>
-      <w:szCs w:val="52"/>
-    </w:rPr>
-  </w:style>
-  <w:style w:type="character" w:customStyle="1" w:styleId="TitleChar">
-    <w:name w:val="Title Char"/>
-    <w:basedOn w:val="DefaultParagraphFont"/>
-    <w:link w:val="Title"/>
-    <w:uiPriority w:val="10"/>
-    <w:rsid w:val="00BF64E2"/>
-    <w:rPr>
-      <w:rFonts w:asciiTheme="majorHAnsi" w:eastAsiaTheme="majorEastAsia" w:hAnsiTheme="majorHAnsi" w:cstheme="majorBidi"/>
-      <w:color w:val="44546A" w:themeColor="text2"/>
-      <w:spacing w:val="30"/>
-      <w:kern w:val="28"/>
-      <w:sz w:val="96"/>
-      <w:szCs w:val="52"/>
-    </w:rPr>
-  </w:style>
-  <w:style w:type="paragraph" w:styleId="Subtitle">
-    <w:name w:val="Subtitle"/>
-    <w:basedOn w:val="Normal"/>
-    <w:next w:val="Normal"/>
-    <w:link w:val="SubtitleChar"/>
-    <w:uiPriority w:val="11"/>
-    <w:qFormat/>
-    <w:rsid w:val="00BF64E2"/>
-    <w:pPr>
-      <w:numPr>
-        <w:ilvl w:val="1"/>
-      </w:numPr>
-    </w:pPr>
-    <w:rPr>
-      <w:rFonts w:eastAsiaTheme="majorEastAsia" w:cstheme="majorBidi"/>
-      <w:iCs/>
-      <w:color w:val="44546A" w:themeColor="text2"/>
-      <w:sz w:val="40"/>
-      <w:szCs w:val="24"/>
-      <w:lang w:bidi="hi-IN"/>
-    </w:rPr>
-  </w:style>
-  <w:style w:type="character" w:customStyle="1" w:styleId="SubtitleChar">
-    <w:name w:val="Subtitle Char"/>
-    <w:basedOn w:val="DefaultParagraphFont"/>
-    <w:link w:val="Subtitle"/>
-    <w:uiPriority w:val="11"/>
-    <w:rsid w:val="00BF64E2"/>
-    <w:rPr>
-      <w:rFonts w:eastAsiaTheme="majorEastAsia" w:cstheme="majorBidi"/>
-      <w:iCs/>
-      <w:color w:val="44546A" w:themeColor="text2"/>
-      <w:sz w:val="40"/>
-      <w:szCs w:val="24"/>
-      <w:lang w:bidi="hi-IN"/>
-    </w:rPr>
-  </w:style>
-  <w:style w:type="character" w:customStyle="1" w:styleId="Heading1Char">
-    <w:name w:val="Heading 1 Char"/>
-    <w:basedOn w:val="DefaultParagraphFont"/>
-    <w:link w:val="Heading1"/>
-    <w:uiPriority w:val="9"/>
-    <w:rsid w:val="00BF64E2"/>
-    <w:rPr>
-      <w:rFonts w:asciiTheme="majorHAnsi" w:eastAsiaTheme="majorEastAsia" w:hAnsiTheme="majorHAnsi" w:cstheme="majorBidi"/>
-      <w:bCs/>
-      <w:color w:val="5B9BD5" w:themeColor="accent1"/>
-      <w:spacing w:val="20"/>
-      <w:sz w:val="32"/>
-      <w:szCs w:val="28"/>
-    </w:rPr>
-  </w:style>
-  <w:style w:type="character" w:customStyle="1" w:styleId="Heading2Char">
-    <w:name w:val="Heading 2 Char"/>
-    <w:basedOn w:val="DefaultParagraphFont"/>
-    <w:link w:val="Heading2"/>
-    <w:uiPriority w:val="9"/>
-    <w:rsid w:val="00BF64E2"/>
-    <w:rPr>
-      <w:rFonts w:eastAsiaTheme="majorEastAsia" w:cstheme="majorBidi"/>
-      <w:b/>
-      <w:bCs/>
-      <w:color w:val="5B9BD5" w:themeColor="accent1"/>
-      <w:sz w:val="28"/>
-      <w:szCs w:val="26"/>
-    </w:rPr>
-  </w:style>
-  <w:style w:type="character" w:styleId="SubtleEmphasis">
-    <w:name w:val="Subtle Emphasis"/>
-    <w:basedOn w:val="DefaultParagraphFont"/>
-    <w:uiPriority w:val="19"/>
-    <w:qFormat/>
-    <w:rsid w:val="00BF64E2"/>
-    <w:rPr>
-      <w:i/>
-      <w:iCs/>
-      <w:color w:val="000000"/>
-    </w:rPr>
-  </w:style>
-  <w:style w:type="character" w:customStyle="1" w:styleId="Heading3Char">
-    <w:name w:val="Heading 3 Char"/>
-    <w:basedOn w:val="DefaultParagraphFont"/>
-    <w:link w:val="Heading3"/>
-    <w:uiPriority w:val="9"/>
-    <w:rsid w:val="00BF64E2"/>
-    <w:rPr>
-      <w:rFonts w:asciiTheme="majorHAnsi" w:eastAsiaTheme="majorEastAsia" w:hAnsiTheme="majorHAnsi" w:cstheme="majorBidi"/>
-      <w:bCs/>
-      <w:color w:val="44546A" w:themeColor="text2"/>
-      <w:spacing w:val="14"/>
-      <w:sz w:val="24"/>
-    </w:rPr>
-  </w:style>
-  <w:style w:type="character" w:customStyle="1" w:styleId="Heading4Char">
-    <w:name w:val="Heading 4 Char"/>
-    <w:basedOn w:val="DefaultParagraphFont"/>
-    <w:link w:val="Heading4"/>
-    <w:uiPriority w:val="9"/>
-    <w:rsid w:val="00BF64E2"/>
-    <w:rPr>
-      <w:rFonts w:eastAsiaTheme="majorEastAsia" w:cstheme="majorBidi"/>
-      <w:b/>
-      <w:bCs/>
-      <w:i/>
-      <w:iCs/>
-      <w:color w:val="000000"/>
-      <w:sz w:val="24"/>
-    </w:rPr>
-  </w:style>
-  <w:style w:type="character" w:customStyle="1" w:styleId="Heading5Char">
-    <w:name w:val="Heading 5 Char"/>
-    <w:basedOn w:val="DefaultParagraphFont"/>
-    <w:link w:val="Heading5"/>
-    <w:uiPriority w:val="9"/>
-    <w:rsid w:val="00BF64E2"/>
-    <w:rPr>
-      <w:rFonts w:asciiTheme="majorHAnsi" w:eastAsiaTheme="majorEastAsia" w:hAnsiTheme="majorHAnsi" w:cstheme="majorBidi"/>
-      <w:color w:val="000000"/>
-    </w:rPr>
-  </w:style>
-  <w:style w:type="character" w:customStyle="1" w:styleId="Heading6Char">
-    <w:name w:val="Heading 6 Char"/>
-    <w:basedOn w:val="DefaultParagraphFont"/>
-    <w:link w:val="Heading6"/>
-    <w:uiPriority w:val="9"/>
-    <w:semiHidden/>
-    <w:rsid w:val="00BF64E2"/>
-    <w:rPr>
-      <w:rFonts w:asciiTheme="majorHAnsi" w:eastAsiaTheme="majorEastAsia" w:hAnsiTheme="majorHAnsi" w:cstheme="majorBidi"/>
-      <w:iCs/>
-      <w:color w:val="5B9BD5" w:themeColor="accent1"/>
-    </w:rPr>
-  </w:style>
-  <w:style w:type="character" w:customStyle="1" w:styleId="Heading7Char">
-    <w:name w:val="Heading 7 Char"/>
-    <w:basedOn w:val="DefaultParagraphFont"/>
-    <w:link w:val="Heading7"/>
-    <w:uiPriority w:val="9"/>
-    <w:semiHidden/>
-    <w:rsid w:val="00BF64E2"/>
-    <w:rPr>
-      <w:rFonts w:asciiTheme="majorHAnsi" w:eastAsiaTheme="majorEastAsia" w:hAnsiTheme="majorHAnsi" w:cstheme="majorBidi"/>
-      <w:i/>
-      <w:iCs/>
-      <w:color w:val="000000"/>
-    </w:rPr>
-  </w:style>
-  <w:style w:type="character" w:customStyle="1" w:styleId="Heading8Char">
-    <w:name w:val="Heading 8 Char"/>
-    <w:basedOn w:val="DefaultParagraphFont"/>
-    <w:link w:val="Heading8"/>
-    <w:uiPriority w:val="9"/>
-    <w:semiHidden/>
-    <w:rsid w:val="00BF64E2"/>
-    <w:rPr>
-      <w:rFonts w:asciiTheme="majorHAnsi" w:eastAsiaTheme="majorEastAsia" w:hAnsiTheme="majorHAnsi" w:cstheme="majorBidi"/>
-      <w:color w:val="000000"/>
-      <w:sz w:val="20"/>
-      <w:szCs w:val="20"/>
-    </w:rPr>
-  </w:style>
-  <w:style w:type="character" w:customStyle="1" w:styleId="Heading9Char">
-    <w:name w:val="Heading 9 Char"/>
-    <w:basedOn w:val="DefaultParagraphFont"/>
-    <w:link w:val="Heading9"/>
-    <w:uiPriority w:val="9"/>
-    <w:semiHidden/>
-    <w:rsid w:val="00BF64E2"/>
-    <w:rPr>
-      <w:rFonts w:asciiTheme="majorHAnsi" w:eastAsiaTheme="majorEastAsia" w:hAnsiTheme="majorHAnsi" w:cstheme="majorBidi"/>
-      <w:i/>
-      <w:iCs/>
-      <w:color w:val="000000"/>
-      <w:sz w:val="20"/>
-      <w:szCs w:val="20"/>
-    </w:rPr>
-  </w:style>
-  <w:style w:type="paragraph" w:styleId="Caption">
-    <w:name w:val="caption"/>
-    <w:basedOn w:val="Normal"/>
-    <w:next w:val="Normal"/>
-    <w:uiPriority w:val="35"/>
-    <w:semiHidden/>
-    <w:unhideWhenUsed/>
-    <w:qFormat/>
-    <w:rsid w:val="00BF64E2"/>
-    <w:pPr>
-      <w:spacing w:line="240" w:lineRule="auto"/>
-    </w:pPr>
-    <w:rPr>
-      <w:rFonts w:asciiTheme="majorHAnsi" w:hAnsiTheme="majorHAnsi"/>
-      <w:bCs/>
-      <w:smallCaps/>
-      <w:color w:val="44546A" w:themeColor="text2"/>
-      <w:spacing w:val="6"/>
-      <w:sz w:val="22"/>
-      <w:szCs w:val="18"/>
-      <w:lang w:bidi="hi-IN"/>
-    </w:rPr>
-  </w:style>
-  <w:style w:type="character" w:styleId="Strong">
-    <w:name w:val="Strong"/>
-    <w:basedOn w:val="DefaultParagraphFont"/>
-    <w:uiPriority w:val="22"/>
-    <w:qFormat/>
-    <w:rsid w:val="00BF64E2"/>
-    <w:rPr>
-      <w:b w:val="0"/>
-      <w:bCs/>
-      <w:i/>
-      <w:color w:val="44546A" w:themeColor="text2"/>
-    </w:rPr>
-  </w:style>
-  <w:style w:type="character" w:styleId="Emphasis">
-    <w:name w:val="Emphasis"/>
-    <w:basedOn w:val="DefaultParagraphFont"/>
-    <w:uiPriority w:val="20"/>
-    <w:qFormat/>
-    <w:rsid w:val="00BF64E2"/>
-    <w:rPr>
-      <w:b/>
-      <w:i/>
-      <w:iCs/>
-    </w:rPr>
-  </w:style>
-  <w:style w:type="paragraph" w:styleId="NoSpacing">
-    <w:name w:val="No Spacing"/>
-    <w:link w:val="NoSpacingChar"/>
-    <w:uiPriority w:val="1"/>
-    <w:qFormat/>
-    <w:rsid w:val="00BF64E2"/>
-    <w:pPr>
-      <w:spacing w:after="0" w:line="240" w:lineRule="auto"/>
-    </w:pPr>
-  </w:style>
-  <w:style w:type="paragraph" w:styleId="ListParagraph">
-    <w:name w:val="List Paragraph"/>
-    <w:basedOn w:val="Normal"/>
-    <w:uiPriority w:val="34"/>
-    <w:qFormat/>
-    <w:rsid w:val="00BF64E2"/>
-    <w:pPr>
-      <w:spacing w:line="240" w:lineRule="auto"/>
-      <w:ind w:left="720" w:hanging="288"/>
-      <w:contextualSpacing/>
-    </w:pPr>
-    <w:rPr>
-      <w:color w:val="44546A" w:themeColor="text2"/>
-    </w:rPr>
-  </w:style>
-  <w:style w:type="paragraph" w:styleId="Quote">
-    <w:name w:val="Quote"/>
-    <w:basedOn w:val="Normal"/>
-    <w:next w:val="Normal"/>
-    <w:link w:val="QuoteChar"/>
-    <w:uiPriority w:val="29"/>
-    <w:qFormat/>
-    <w:rsid w:val="00BF64E2"/>
-    <w:pPr>
-      <w:spacing w:after="0" w:line="360" w:lineRule="auto"/>
-      <w:jc w:val="center"/>
-    </w:pPr>
-    <w:rPr>
-      <w:b/>
-      <w:i/>
-      <w:iCs/>
-      <w:color w:val="5B9BD5" w:themeColor="accent1"/>
-      <w:sz w:val="26"/>
-      <w:lang w:bidi="hi-IN"/>
-    </w:rPr>
-  </w:style>
-  <w:style w:type="character" w:customStyle="1" w:styleId="QuoteChar">
-    <w:name w:val="Quote Char"/>
-    <w:basedOn w:val="DefaultParagraphFont"/>
-    <w:link w:val="Quote"/>
-    <w:uiPriority w:val="29"/>
-    <w:rsid w:val="00BF64E2"/>
-    <w:rPr>
-      <w:rFonts w:eastAsiaTheme="minorEastAsia"/>
-      <w:b/>
-      <w:i/>
-      <w:iCs/>
-      <w:color w:val="5B9BD5" w:themeColor="accent1"/>
-      <w:sz w:val="26"/>
-      <w:lang w:bidi="hi-IN"/>
-    </w:rPr>
-  </w:style>
-  <w:style w:type="paragraph" w:styleId="IntenseQuote">
-    <w:name w:val="Intense Quote"/>
-    <w:basedOn w:val="Normal"/>
-    <w:next w:val="Normal"/>
-    <w:link w:val="IntenseQuoteChar"/>
-    <w:uiPriority w:val="30"/>
-    <w:qFormat/>
-    <w:rsid w:val="00BF64E2"/>
-    <w:pPr>
-      <w:pBdr>
-        <w:top w:val="single" w:sz="36" w:space="8" w:color="5B9BD5" w:themeColor="accent1"/>
-        <w:left w:val="single" w:sz="36" w:space="8" w:color="5B9BD5" w:themeColor="accent1"/>
-        <w:bottom w:val="single" w:sz="36" w:space="8" w:color="5B9BD5" w:themeColor="accent1"/>
-        <w:right w:val="single" w:sz="36" w:space="8" w:color="5B9BD5" w:themeColor="accent1"/>
-      </w:pBdr>
-      <w:shd w:val="clear" w:color="auto" w:fill="5B9BD5" w:themeFill="accent1"/>
-      <w:spacing w:before="200" w:after="200" w:line="360" w:lineRule="auto"/>
-      <w:ind w:left="259" w:right="259"/>
-      <w:jc w:val="center"/>
-    </w:pPr>
-    <w:rPr>
-      <w:rFonts w:asciiTheme="majorHAnsi" w:hAnsiTheme="majorHAnsi"/>
-      <w:bCs/>
-      <w:iCs/>
-      <w:color w:val="FFFFFF" w:themeColor="background1"/>
-      <w:sz w:val="28"/>
-      <w:lang w:bidi="hi-IN"/>
-    </w:rPr>
-  </w:style>
-  <w:style w:type="character" w:customStyle="1" w:styleId="IntenseQuoteChar">
-    <w:name w:val="Intense Quote Char"/>
-    <w:basedOn w:val="DefaultParagraphFont"/>
-    <w:link w:val="IntenseQuote"/>
-    <w:uiPriority w:val="30"/>
-    <w:rsid w:val="00BF64E2"/>
-    <w:rPr>
-      <w:rFonts w:asciiTheme="majorHAnsi" w:eastAsiaTheme="minorEastAsia" w:hAnsiTheme="majorHAnsi"/>
-      <w:bCs/>
-      <w:iCs/>
-      <w:color w:val="FFFFFF" w:themeColor="background1"/>
-      <w:sz w:val="28"/>
-      <w:shd w:val="clear" w:color="auto" w:fill="5B9BD5" w:themeFill="accent1"/>
-      <w:lang w:bidi="hi-IN"/>
-    </w:rPr>
-  </w:style>
-  <w:style w:type="character" w:styleId="IntenseEmphasis">
-    <w:name w:val="Intense Emphasis"/>
-    <w:basedOn w:val="DefaultParagraphFont"/>
-    <w:uiPriority w:val="21"/>
-    <w:qFormat/>
-    <w:rsid w:val="00BF64E2"/>
-    <w:rPr>
-      <w:b/>
-      <w:bCs/>
-      <w:i/>
-      <w:iCs/>
-      <w:color w:val="5B9BD5" w:themeColor="accent1"/>
-    </w:rPr>
-  </w:style>
-  <w:style w:type="character" w:styleId="SubtleReference">
-    <w:name w:val="Subtle Reference"/>
-    <w:basedOn w:val="DefaultParagraphFont"/>
-    <w:uiPriority w:val="31"/>
-    <w:qFormat/>
-    <w:rsid w:val="00BF64E2"/>
-    <w:rPr>
-      <w:smallCaps/>
-      <w:color w:val="000000"/>
-      <w:u w:val="single"/>
-    </w:rPr>
-  </w:style>
-  <w:style w:type="character" w:styleId="IntenseReference">
-    <w:name w:val="Intense Reference"/>
-    <w:basedOn w:val="DefaultParagraphFont"/>
-    <w:uiPriority w:val="32"/>
-    <w:qFormat/>
-    <w:rsid w:val="00BF64E2"/>
-    <w:rPr>
-      <w:b w:val="0"/>
-      <w:bCs/>
-      <w:smallCaps/>
-      <w:color w:val="5B9BD5" w:themeColor="accent1"/>
-      <w:spacing w:val="5"/>
-      <w:u w:val="single"/>
-    </w:rPr>
-  </w:style>
-  <w:style w:type="character" w:styleId="BookTitle">
-    <w:name w:val="Book Title"/>
-    <w:basedOn w:val="DefaultParagraphFont"/>
-    <w:uiPriority w:val="33"/>
-    <w:qFormat/>
-    <w:rsid w:val="00BF64E2"/>
-    <w:rPr>
-      <w:b/>
-      <w:bCs/>
-      <w:caps/>
-      <w:smallCaps w:val="0"/>
-      <w:color w:val="44546A" w:themeColor="text2"/>
-      <w:spacing w:val="10"/>
-    </w:rPr>
-  </w:style>
-  <w:style w:type="paragraph" w:styleId="TOCHeading">
-    <w:name w:val="TOC Heading"/>
-    <w:basedOn w:val="Heading1"/>
-    <w:next w:val="Normal"/>
-    <w:uiPriority w:val="39"/>
-    <w:semiHidden/>
-    <w:unhideWhenUsed/>
-    <w:qFormat/>
-    <w:rsid w:val="00BF64E2"/>
-    <w:pPr>
-      <w:spacing w:before="480" w:line="264" w:lineRule="auto"/>
-      <w:outlineLvl w:val="9"/>
-    </w:pPr>
-    <w:rPr>
-      <w:b/>
-    </w:rPr>
-  </w:style>
-  <w:style w:type="character" w:customStyle="1" w:styleId="NoSpacingChar">
-    <w:name w:val="No Spacing Char"/>
-    <w:basedOn w:val="DefaultParagraphFont"/>
-    <w:link w:val="NoSpacing"/>
-    <w:uiPriority w:val="1"/>
-    <w:rsid w:val="00BF64E2"/>
-  </w:style>
-  <w:style w:type="paragraph" w:customStyle="1" w:styleId="PersonalName">
-    <w:name w:val="Personal Name"/>
-    <w:basedOn w:val="Title"/>
-    <w:qFormat/>
-    <w:rsid w:val="00BF64E2"/>
-    <w:rPr>
-      <w:b/>
-      <w:caps/>
-      <w:color w:val="000000"/>
-      <w:sz w:val="28"/>
-      <w:szCs w:val="28"/>
-    </w:rPr>
-  </w:style>
-  <w:style w:type="character" w:styleId="Hyperlink">
-    <w:name w:val="Hyperlink"/>
-    <w:basedOn w:val="DefaultParagraphFont"/>
-    <w:uiPriority w:val="99"/>
-    <w:unhideWhenUsed/>
-    <w:rsid w:val="0098625F"/>
-    <w:rPr>
-      <w:color w:val="0563C1" w:themeColor="hyperlink"/>
-      <w:u w:val="single"/>
-    </w:rPr>
-  </w:style>
-</w:styles>
-</file>
-
-<file path=word/stylesWithEffects.xml><?xml version="1.0" encoding="utf-8"?>
-<w:styles xmlns:wpc="http://schemas.microsoft.com/office/word/2010/wordprocessingCanvas" xmlns:mo="http://schemas.microsoft.com/office/mac/office/2008/main" xmlns:mc="http://schemas.openxmlformats.org/markup-compatibility/2006" xmlns:mv="urn:schemas-microsoft-com:mac:vml" xmlns:o="urn:schemas-microsoft-com:office:office" xmlns:r="http://schemas.openxmlformats.org/officeDocument/2006/relationships" xmlns:m="http://schemas.openxmlformats.org/officeDocument/2006/math" xmlns:v="urn:schemas-microsoft-com:vml" xmlns:wp14="http://schemas.microsoft.com/office/word/2010/wordprocessingDrawing" xmlns:wp="http://schemas.openxmlformats.org/drawingml/2006/wordprocessingDrawing" xmlns:w10="urn:schemas-microsoft-com:office:word" xmlns:w="http://schemas.openxmlformats.org/wordprocessingml/2006/main" xmlns:w14="http://schemas.microsoft.com/office/word/2010/wordml" xmlns:wpg="http://schemas.microsoft.com/office/word/2010/wordprocessingGroup" xmlns:wpi="http://schemas.microsoft.com/office/word/2010/wordprocessingInk" xmlns:wne="http://schemas.microsoft.com/office/word/2006/wordml" xmlns:wps="http://schemas.microsoft.com/office/word/2010/wordprocessingShape" mc:Ignorable="w14 wp14">
-  <w:docDefaults>
-    <w:rPrDefault>
-      <w:rPr>
-        <w:rFonts w:asciiTheme="minorHAnsi" w:eastAsiaTheme="minorEastAsia" w:hAnsiTheme="minorHAnsi" w:cstheme="minorBidi"/>
-        <w:sz w:val="22"/>
-        <w:szCs w:val="22"/>
-        <w:lang w:val="en-US" w:eastAsia="zh-CN" w:bidi="ar-SA"/>
-      </w:rPr>
-    </w:rPrDefault>
-    <w:pPrDefault>
-      <w:pPr>
-        <w:spacing w:after="200" w:line="276" w:lineRule="auto"/>
-      </w:pPr>
-    </w:pPrDefault>
-  </w:docDefaults>
-  <w:latentStyles w:defLockedState="0" w:defUIPriority="99" w:defSemiHidden="1" w:defUnhideWhenUsed="1" w:defQFormat="0" w:count="276">
-    <w:lsdException w:name="Normal" w:semiHidden="0" w:uiPriority="0" w:unhideWhenUsed="0" w:qFormat="1"/>
-    <w:lsdException w:name="heading 1" w:semiHidden="0" w:uiPriority="9" w:unhideWhenUsed="0" w:qFormat="1"/>
-    <w:lsdException w:name="heading 2" w:uiPriority="9" w:qFormat="1"/>
-    <w:lsdException w:name="heading 3" w:uiPriority="9" w:qFormat="1"/>
-    <w:lsdException w:name="heading 4" w:uiPriority="9" w:qFormat="1"/>
-    <w:lsdException w:name="heading 5" w:uiPriority="9" w:qFormat="1"/>
-    <w:lsdException w:name="heading 6" w:uiPriority="9" w:qFormat="1"/>
-    <w:lsdException w:name="heading 7" w:uiPriority="9" w:qFormat="1"/>
-    <w:lsdException w:name="heading 8" w:uiPriority="9" w:qFormat="1"/>
-    <w:lsdException w:name="heading 9" w:uiPriority="9" w:qFormat="1"/>
-    <w:lsdException w:name="toc 1" w:uiPriority="39"/>
-    <w:lsdException w:name="toc 2" w:uiPriority="39"/>
-    <w:lsdException w:name="toc 3" w:uiPriority="39"/>
-    <w:lsdException w:name="toc 4" w:uiPriority="39"/>
-    <w:lsdException w:name="toc 5" w:uiPriority="39"/>
-    <w:lsdException w:name="toc 6" w:uiPriority="39"/>
-    <w:lsdException w:name="toc 7" w:uiPriority="39"/>
-    <w:lsdException w:name="toc 8" w:uiPriority="39"/>
-    <w:lsdException w:name="toc 9" w:uiPriority="39"/>
-    <w:lsdException w:name="caption" w:uiPriority="35" w:qFormat="1"/>
-    <w:lsdException w:name="Title" w:semiHidden="0" w:uiPriority="10" w:unhideWhenUsed="0" w:qFormat="1"/>
-    <w:lsdException w:name="Default Paragraph Font" w:uiPriority="1"/>
-    <w:lsdException w:name="Subtitle" w:semiHidden="0" w:uiPriority="11" w:unhideWhenUsed="0" w:qFormat="1"/>
-    <w:lsdException w:name="Strong" w:semiHidden="0" w:uiPriority="22" w:unhideWhenUsed="0" w:qFormat="1"/>
-    <w:lsdException w:name="Emphasis" w:semiHidden="0" w:uiPriority="20" w:unhideWhenUsed="0" w:qFormat="1"/>
-    <w:lsdException w:name="Table Grid" w:semiHidden="0" w:uiPriority="39" w:unhideWhenUsed="0"/>
-    <w:lsdException w:name="Placeholder Text" w:unhideWhenUsed="0"/>
-    <w:lsdException w:name="No Spacing" w:semiHidden="0" w:uiPriority="1" w:unhideWhenUsed="0" w:qFormat="1"/>
-    <w:lsdException w:name="Light Shading" w:semiHidden="0" w:uiPriority="60" w:unhideWhenUsed="0"/>
-    <w:lsdException w:name="Light List" w:semiHidden="0" w:uiPriority="61" w:unhideWhenUsed="0"/>
-    <w:lsdException w:name="Light Grid" w:semiHidden="0" w:uiPriority="62" w:unhideWhenUsed="0"/>
-    <w:lsdException w:name="Medium Shading 1" w:semiHidden="0" w:uiPriority="63" w:unhideWhenUsed="0"/>
-    <w:lsdException w:name="Medium Shading 2" w:semiHidden="0" w:uiPriority="64" w:unhideWhenUsed="0"/>
-    <w:lsdException w:name="Medium List 1" w:semiHidden="0" w:uiPriority="65" w:unhideWhenUsed="0"/>
-    <w:lsdException w:name="Medium List 2" w:semiHidden="0" w:uiPriority="66" w:unhideWhenUsed="0"/>
-    <w:lsdException w:name="Medium Grid 1" w:semiHidden="0" w:uiPriority="67" w:unhideWhenUsed="0"/>
-    <w:lsdException w:name="Medium Grid 2" w:semiHidden="0" w:uiPriority="68" w:unhideWhenUsed="0"/>
-    <w:lsdException w:name="Medium Grid 3" w:semiHidden="0" w:uiPriority="69" w:unhideWhenUsed="0"/>
-    <w:lsdException w:name="Dark List" w:semiHidden="0" w:uiPriority="70" w:unhideWhenUsed="0"/>
-    <w:lsdException w:name="Colorful Shading" w:semiHidden="0" w:uiPriority="71" w:unhideWhenUsed="0"/>
-    <w:lsdException w:name="Colorful List" w:semiHidden="0" w:uiPriority="72" w:unhideWhenUsed="0"/>
-    <w:lsdException w:name="Colorful Grid" w:semiHidden="0" w:uiPriority="73" w:unhideWhenUsed="0"/>
-    <w:lsdException w:name="Light Shading Accent 1" w:semiHidden="0" w:uiPriority="60" w:unhideWhenUsed="0"/>
-    <w:lsdException w:name="Light List Accent 1" w:semiHidden="0" w:uiPriority="61" w:unhideWhenUsed="0"/>
-    <w:lsdException w:name="Light Grid Accent 1" w:semiHidden="0" w:uiPriority="62" w:unhideWhenUsed="0"/>
-    <w:lsdException w:name="Medium Shading 1 Accent 1" w:semiHidden="0" w:uiPriority="63" w:unhideWhenUsed="0"/>
-    <w:lsdException w:name="Medium Shading 2 Accent 1" w:semiHidden="0" w:uiPriority="64" w:unhideWhenUsed="0"/>
-    <w:lsdException w:name="Medium List 1 Accent 1" w:semiHidden="0" w:uiPriority="65" w:unhideWhenUsed="0"/>
-    <w:lsdException w:name="Revision" w:unhideWhenUsed="0"/>
-    <w:lsdException w:name="List Paragraph" w:semiHidden="0" w:uiPriority="34" w:unhideWhenUsed="0" w:qFormat="1"/>
-    <w:lsdException w:name="Quote" w:semiHidden="0" w:uiPriority="29" w:unhideWhenUsed="0" w:qFormat="1"/>
-    <w:lsdException w:name="Intense Quote" w:semiHidden="0" w:uiPriority="30" w:unhideWhenUsed="0" w:qFormat="1"/>
-    <w:lsdException w:name="Medium List 2 Accent 1" w:semiHidden="0" w:uiPriority="66" w:unhideWhenUsed="0"/>
-    <w:lsdException w:name="Medium Grid 1 Accent 1" w:semiHidden="0" w:uiPriority="67" w:unhideWhenUsed="0"/>
-    <w:lsdException w:name="Medium Grid 2 Accent 1" w:semiHidden="0" w:uiPriority="68" w:unhideWhenUsed="0"/>
-    <w:lsdException w:name="Medium Grid 3 Accent 1" w:semiHidden="0" w:uiPriority="69" w:unhideWhenUsed="0"/>
-    <w:lsdException w:name="Dark List Accent 1" w:semiHidden="0" w:uiPriority="70" w:unhideWhenUsed="0"/>
-    <w:lsdException w:name="Colorful Shading Accent 1" w:semiHidden="0" w:uiPriority="71" w:unhideWhenUsed="0"/>
-    <w:lsdException w:name="Colorful List Accent 1" w:semiHidden="0" w:uiPriority="72" w:unhideWhenUsed="0"/>
-    <w:lsdException w:name="Colorful Grid Accent 1" w:semiHidden="0" w:uiPriority="73" w:unhideWhenUsed="0"/>
-    <w:lsdException w:name="Light Shading Accent 2" w:semiHidden="0" w:uiPriority="60" w:unhideWhenUsed="0"/>
-    <w:lsdException w:name="Light List Accent 2" w:semiHidden="0" w:uiPriority="61" w:unhideWhenUsed="0"/>
-    <w:lsdException w:name="Light Grid Accent 2" w:semiHidden="0" w:uiPriority="62" w:unhideWhenUsed="0"/>
-    <w:lsdException w:name="Medium Shading 1 Accent 2" w:semiHidden="0" w:uiPriority="63" w:unhideWhenUsed="0"/>
-    <w:lsdException w:name="Medium Shading 2 Accent 2" w:semiHidden="0" w:uiPriority="64" w:unhideWhenUsed="0"/>
-    <w:lsdException w:name="Medium List 1 Accent 2" w:semiHidden="0" w:uiPriority="65" w:unhideWhenUsed="0"/>
-    <w:lsdException w:name="Medium List 2 Accent 2" w:semiHidden="0" w:uiPriority="66" w:unhideWhenUsed="0"/>
-    <w:lsdException w:name="Medium Grid 1 Accent 2" w:semiHidden="0" w:uiPriority="67" w:unhideWhenUsed="0"/>
-    <w:lsdException w:name="Medium Grid 2 Accent 2" w:semiHidden="0" w:uiPriority="68" w:unhideWhenUsed="0"/>
-    <w:lsdException w:name="Medium Grid 3 Accent 2" w:semiHidden="0" w:uiPriority="69" w:unhideWhenUsed="0"/>
-    <w:lsdException w:name="Dark List Accent 2" w:semiHidden="0" w:uiPriority="70" w:unhideWhenUsed="0"/>
-    <w:lsdException w:name="Colorful Shading Accent 2" w:semiHidden="0" w:uiPriority="71" w:unhideWhenUsed="0"/>
-    <w:lsdException w:name="Colorful List Accent 2" w:semiHidden="0" w:uiPriority="72" w:unhideWhenUsed="0"/>
-    <w:lsdException w:name="Colorful Grid Accent 2" w:semiHidden="0" w:uiPriority="73" w:unhideWhenUsed="0"/>
-    <w:lsdException w:name="Light Shading Accent 3" w:semiHidden="0" w:uiPriority="60" w:unhideWhenUsed="0"/>
-    <w:lsdException w:name="Light List Accent 3" w:semiHidden="0" w:uiPriority="61" w:unhideWhenUsed="0"/>
-    <w:lsdException w:name="Light Grid Accent 3" w:semiHidden="0" w:uiPriority="62" w:unhideWhenUsed="0"/>
-    <w:lsdException w:name="Medium Shading 1 Accent 3" w:semiHidden="0" w:uiPriority="63" w:unhideWhenUsed="0"/>
-    <w:lsdException w:name="Medium Shading 2 Accent 3" w:semiHidden="0" w:uiPriority="64" w:unhideWhenUsed="0"/>
-    <w:lsdException w:name="Medium List 1 Accent 3" w:semiHidden="0" w:uiPriority="65" w:unhideWhenUsed="0"/>
-    <w:lsdException w:name="Medium List 2 Accent 3" w:semiHidden="0" w:uiPriority="66" w:unhideWhenUsed="0"/>
-    <w:lsdException w:name="Medium Grid 1 Accent 3" w:semiHidden="0" w:uiPriority="67" w:unhideWhenUsed="0"/>
-    <w:lsdException w:name="Medium Grid 2 Accent 3" w:semiHidden="0" w:uiPriority="68" w:unhideWhenUsed="0"/>
-    <w:lsdException w:name="Medium Grid 3 Accent 3" w:semiHidden="0" w:uiPriority="69" w:unhideWhenUsed="0"/>
-    <w:lsdException w:name="Dark List Accent 3" w:semiHidden="0" w:uiPriority="70" w:unhideWhenUsed="0"/>
-    <w:lsdException w:name="Colorful Shading Accent 3" w:semiHidden="0" w:uiPriority="71" w:unhideWhenUsed="0"/>
-    <w:lsdException w:name="Colorful List Accent 3" w:semiHidden="0" w:uiPriority="72" w:unhideWhenUsed="0"/>
-    <w:lsdException w:name="Colorful Grid Accent 3" w:semiHidden="0" w:uiPriority="73" w:unhideWhenUsed="0"/>
-    <w:lsdException w:name="Light Shading Accent 4" w:semiHidden="0" w:uiPriority="60" w:unhideWhenUsed="0"/>
-    <w:lsdException w:name="Light List Accent 4" w:semiHidden="0" w:uiPriority="61" w:unhideWhenUsed="0"/>
-    <w:lsdException w:name="Light Grid Accent 4" w:semiHidden="0" w:uiPriority="62" w:unhideWhenUsed="0"/>
-    <w:lsdException w:name="Medium Shading 1 Accent 4" w:semiHidden="0" w:uiPriority="63" w:unhideWhenUsed="0"/>
-    <w:lsdException w:name="Medium Shading 2 Accent 4" w:semiHidden="0" w:uiPriority="64" w:unhideWhenUsed="0"/>
-    <w:lsdException w:name="Medium List 1 Accent 4" w:semiHidden="0" w:uiPriority="65" w:unhideWhenUsed="0"/>
-    <w:lsdException w:name="Medium List 2 Accent 4" w:semiHidden="0" w:uiPriority="66" w:unhideWhenUsed="0"/>
-    <w:lsdException w:name="Medium Grid 1 Accent 4" w:semiHidden="0" w:uiPriority="67" w:unhideWhenUsed="0"/>
-    <w:lsdException w:name="Medium Grid 2 Accent 4" w:semiHidden="0" w:uiPriority="68" w:unhideWhenUsed="0"/>
-    <w:lsdException w:name="Medium Grid 3 Accent 4" w:semiHidden="0" w:uiPriority="69" w:unhideWhenUsed="0"/>
-    <w:lsdException w:name="Dark List Accent 4" w:semiHidden="0" w:uiPriority="70" w:unhideWhenUsed="0"/>
-    <w:lsdException w:name="Colorful Shading Accent 4" w:semiHidden="0" w:uiPriority="71" w:unhideWhenUsed="0"/>
-    <w:lsdException w:name="Colorful List Accent 4" w:semiHidden="0" w:uiPriority="72" w:unhideWhenUsed="0"/>
-    <w:lsdException w:name="Colorful Grid Accent 4" w:semiHidden="0" w:uiPriority="73" w:unhideWhenUsed="0"/>
-    <w:lsdException w:name="Light Shading Accent 5" w:semiHidden="0" w:uiPriority="60" w:unhideWhenUsed="0"/>
-    <w:lsdException w:name="Light List Accent 5" w:semiHidden="0" w:uiPriority="61" w:unhideWhenUsed="0"/>
-    <w:lsdException w:name="Light Grid Accent 5" w:semiHidden="0" w:uiPriority="62" w:unhideWhenUsed="0"/>
-    <w:lsdException w:name="Medium Shading 1 Accent 5" w:semiHidden="0" w:uiPriority="63" w:unhideWhenUsed="0"/>
-    <w:lsdException w:name="Medium Shading 2 Accent 5" w:semiHidden="0" w:uiPriority="64" w:unhideWhenUsed="0"/>
-    <w:lsdException w:name="Medium List 1 Accent 5" w:semiHidden="0" w:uiPriority="65" w:unhideWhenUsed="0"/>
-    <w:lsdException w:name="Medium List 2 Accent 5" w:semiHidden="0" w:uiPriority="66" w:unhideWhenUsed="0"/>
-    <w:lsdException w:name="Medium Grid 1 Accent 5" w:semiHidden="0" w:uiPriority="67" w:unhideWhenUsed="0"/>
-    <w:lsdException w:name="Medium Grid 2 Accent 5" w:semiHidden="0" w:uiPriority="68" w:unhideWhenUsed="0"/>
-    <w:lsdException w:name="Medium Grid 3 Accent 5" w:semiHidden="0" w:uiPriority="69" w:unhideWhenUsed="0"/>
-    <w:lsdException w:name="Dark List Accent 5" w:semiHidden="0" w:uiPriority="70" w:unhideWhenUsed="0"/>
-    <w:lsdException w:name="Colorful Shading Accent 5" w:semiHidden="0" w:uiPriority="71" w:unhideWhenUsed="0"/>
-    <w:lsdException w:name="Colorful List Accent 5" w:semiHidden="0" w:uiPriority="72" w:unhideWhenUsed="0"/>
-    <w:lsdException w:name="Colorful Grid Accent 5" w:semiHidden="0" w:uiPriority="73" w:unhideWhenUsed="0"/>
-    <w:lsdException w:name="Light Shading Accent 6" w:semiHidden="0" w:uiPriority="60" w:unhideWhenUsed="0"/>
-    <w:lsdException w:name="Light List Accent 6" w:semiHidden="0" w:uiPriority="61" w:unhideWhenUsed="0"/>
-    <w:lsdException w:name="Light Grid Accent 6" w:semiHidden="0" w:uiPriority="62" w:unhideWhenUsed="0"/>
-    <w:lsdException w:name="Medium Shading 1 Accent 6" w:semiHidden="0" w:uiPriority="63" w:unhideWhenUsed="0"/>
-    <w:lsdException w:name="Medium Shading 2 Accent 6" w:semiHidden="0" w:uiPriority="64" w:unhideWhenUsed="0"/>
-    <w:lsdException w:name="Medium List 1 Accent 6" w:semiHidden="0" w:uiPriority="65" w:unhideWhenUsed="0"/>
-    <w:lsdException w:name="Medium List 2 Accent 6" w:semiHidden="0" w:uiPriority="66" w:unhideWhenUsed="0"/>
-    <w:lsdException w:name="Medium Grid 1 Accent 6" w:semiHidden="0" w:uiPriority="67" w:unhideWhenUsed="0"/>
-    <w:lsdException w:name="Medium Grid 2 Accent 6" w:semiHidden="0" w:uiPriority="68" w:unhideWhenUsed="0"/>
-    <w:lsdException w:name="Medium Grid 3 Accent 6" w:semiHidden="0" w:uiPriority="69" w:unhideWhenUsed="0"/>
-    <w:lsdException w:name="Dark List Accent 6" w:semiHidden="0" w:uiPriority="70" w:unhideWhenUsed="0"/>
-    <w:lsdException w:name="Colorful Shading Accent 6" w:semiHidden="0" w:uiPriority="71" w:unhideWhenUsed="0"/>
-    <w:lsdException w:name="Colorful List Accent 6" w:semiHidden="0" w:uiPriority="72" w:unhideWhenUsed="0"/>
-    <w:lsdException w:name="Colorful Grid Accent 6" w:semiHidden="0" w:uiPriority="73" w:unhideWhenUsed="0"/>
-    <w:lsdException w:name="Subtle Emphasis" w:semiHidden="0" w:uiPriority="19" w:unhideWhenUsed="0" w:qFormat="1"/>
-    <w:lsdException w:name="Intense Emphasis" w:semiHidden="0" w:uiPriority="21" w:unhideWhenUsed="0" w:qFormat="1"/>
-    <w:lsdException w:name="Subtle Reference" w:semiHidden="0" w:uiPriority="31" w:unhideWhenUsed="0" w:qFormat="1"/>
-    <w:lsdException w:name="Intense Reference" w:semiHidden="0" w:uiPriority="32" w:unhideWhenUsed="0" w:qFormat="1"/>
-    <w:lsdException w:name="Book Title" w:semiHidden="0" w:uiPriority="33" w:unhideWhenUsed="0" w:qFormat="1"/>
-    <w:lsdException w:name="Bibliography" w:uiPriority="37"/>
-    <w:lsdException w:name="TOC Heading" w:uiPriority="39" w:qFormat="1"/>
+  <w:latentStyles w:defLockedState="0" w:defUIPriority="99" w:defSemiHidden="0" w:defUnhideWhenUsed="0" w:defQFormat="0" w:count="380">
+    <w:lsdException w:name="Normal" w:uiPriority="0" w:qFormat="1"/>
+    <w:lsdException w:name="heading 1" w:uiPriority="9" w:qFormat="1"/>
+    <w:lsdException w:name="heading 2" w:semiHidden="1" w:uiPriority="9" w:unhideWhenUsed="1" w:qFormat="1"/>
+    <w:lsdException w:name="heading 3" w:semiHidden="1" w:uiPriority="9" w:unhideWhenUsed="1" w:qFormat="1"/>
+    <w:lsdException w:name="heading 4" w:semiHidden="1" w:uiPriority="9" w:unhideWhenUsed="1" w:qFormat="1"/>
+    <w:lsdException w:name="heading 5" w:semiHidden="1" w:uiPriority="9" w:unhideWhenUsed="1" w:qFormat="1"/>
+    <w:lsdException w:name="heading 6" w:semiHidden="1" w:uiPriority="9" w:unhideWhenUsed="1" w:qFormat="1"/>
+    <w:lsdException w:name="heading 7" w:semiHidden="1" w:uiPriority="9" w:unhideWhenUsed="1" w:qFormat="1"/>
+    <w:lsdException w:name="heading 8" w:semiHidden="1" w:uiPriority="9" w:unhideWhenUsed="1" w:qFormat="1"/>
+    <w:lsdException w:name="heading 9" w:semiHidden="1" w:uiPriority="9" w:unhideWhenUsed="1" w:qFormat="1"/>
+    <w:lsdException w:name="index 1" w:semiHidden="1" w:unhideWhenUsed="1"/>
+    <w:lsdException w:name="index 2" w:semiHidden="1" w:unhideWhenUsed="1"/>
+    <w:lsdException w:name="index 3" w:semiHidden="1" w:unhideWhenUsed="1"/>
+    <w:lsdException w:name="index 4" w:semiHidden="1" w:unhideWhenUsed="1"/>
+    <w:lsdException w:name="index 5" w:semiHidden="1" w:unhideWhenUsed="1"/>
+    <w:lsdException w:name="index 6" w:semiHidden="1" w:unhideWhenUsed="1"/>
+    <w:lsdException w:name="index 7" w:semiHidden="1" w:unhideWhenUsed="1"/>
+    <w:lsdException w:name="index 8" w:semiHidden="1" w:unhideWhenUsed="1"/>
+    <w:lsdException w:name="index 9" w:semiHidden="1" w:unhideWhenUsed="1"/>
+    <w:lsdException w:name="toc 1" w:semiHidden="1" w:uiPriority="39" w:unhideWhenUsed="1"/>
+    <w:lsdException w:name="toc 2" w:semiHidden="1" w:uiPriority="39" w:unhideWhenUsed="1"/>
+    <w:lsdException w:name="toc 3" w:semiHidden="1" w:uiPriority="39" w:unhideWhenUsed="1"/>
+    <w:lsdException w:name="toc 4" w:semiHidden="1" w:uiPriority="39" w:unhideWhenUsed="1"/>
+    <w:lsdException w:name="toc 5" w:semiHidden="1" w:uiPriority="39" w:unhideWhenUsed="1"/>
+    <w:lsdException w:name="toc 6" w:semiHidden="1" w:uiPriority="39" w:unhideWhenUsed="1"/>
+    <w:lsdException w:name="toc 7" w:semiHidden="1" w:uiPriority="39" w:unhideWhenUsed="1"/>
+    <w:lsdException w:name="toc 8" w:semiHidden="1" w:uiPriority="39" w:unhideWhenUsed="1"/>
+    <w:lsdException w:name="toc 9" w:semiHidden="1" w:uiPriority="39" w:unhideWhenUsed="1"/>
+    <w:lsdException w:name="Normal Indent" w:semiHidden="1" w:unhideWhenUsed="1"/>
+    <w:lsdException w:name="footnote text" w:semiHidden="1" w:unhideWhenUsed="1"/>
+    <w:lsdException w:name="annotation text" w:semiHidden="1" w:unhideWhenUsed="1"/>
+    <w:lsdException w:name="header" w:semiHidden="1" w:unhideWhenUsed="1"/>
+    <w:lsdException w:name="footer" w:semiHidden="1" w:unhideWhenUsed="1"/>
+    <w:lsdException w:name="index heading" w:semiHidden="1" w:unhideWhenUsed="1"/>
+    <w:lsdException w:name="caption" w:semiHidden="1" w:uiPriority="35" w:unhideWhenUsed="1" w:qFormat="1"/>
+    <w:lsdException w:name="table of figures" w:semiHidden="1" w:unhideWhenUsed="1"/>
+    <w:lsdException w:name="envelope address" w:semiHidden="1" w:unhideWhenUsed="1"/>
+    <w:lsdException w:name="envelope return" w:semiHidden="1" w:unhideWhenUsed="1"/>
+    <w:lsdException w:name="footnote reference" w:semiHidden="1" w:unhideWhenUsed="1"/>
+    <w:lsdException w:name="annotation reference" w:semiHidden="1" w:unhideWhenUsed="1"/>
+    <w:lsdException w:name="line number" w:semiHidden="1" w:unhideWhenUsed="1"/>
+    <w:lsdException w:name="page number" w:semiHidden="1" w:unhideWhenUsed="1"/>
+    <w:lsdException w:name="endnote reference" w:semiHidden="1" w:unhideWhenUsed="1"/>
+    <w:lsdException w:name="endnote text" w:semiHidden="1" w:unhideWhenUsed="1"/>
+    <w:lsdException w:name="table of authorities" w:semiHidden="1" w:unhideWhenUsed="1"/>
+    <w:lsdException w:name="macro" w:semiHidden="1" w:unhideWhenUsed="1"/>
+    <w:lsdException w:name="toa heading" w:semiHidden="1" w:unhideWhenUsed="1"/>
+    <w:lsdException w:name="List" w:semiHidden="1" w:unhideWhenUsed="1"/>
+    <w:lsdException w:name="List Bullet" w:semiHidden="1" w:unhideWhenUsed="1"/>
+    <w:lsdException w:name="List Number" w:semiHidden="1" w:unhideWhenUsed="1"/>
+    <w:lsdException w:name="List 2" w:semiHidden="1" w:unhideWhenUsed="1"/>
+    <w:lsdException w:name="List 3" w:semiHidden="1" w:unhideWhenUsed="1"/>
+    <w:lsdException w:name="List 4" w:semiHidden="1" w:unhideWhenUsed="1"/>
+    <w:lsdException w:name="List 5" w:semiHidden="1" w:unhideWhenUsed="1"/>
+    <w:lsdException w:name="List Bullet 2" w:semiHidden="1" w:unhideWhenUsed="1"/>
+    <w:lsdException w:name="List Bullet 3" w:semiHidden="1" w:unhideWhenUsed="1"/>
+    <w:lsdException w:name="List Bullet 4" w:semiHidden="1" w:unhideWhenUsed="1"/>
+    <w:lsdException w:name="List Bullet 5" w:semiHidden="1" w:unhideWhenUsed="1"/>
+    <w:lsdException w:name="List Number 2" w:semiHidden="1" w:unhideWhenUsed="1"/>
+    <w:lsdException w:name="List Number 3" w:semiHidden="1" w:unhideWhenUsed="1"/>
+    <w:lsdException w:name="List Number 4" w:semiHidden="1" w:unhideWhenUsed="1"/>
+    <w:lsdException w:name="List Number 5" w:semiHidden="1" w:unhideWhenUsed="1"/>
+    <w:lsdException w:name="Title" w:uiPriority="10" w:qFormat="1"/>
+    <w:lsdException w:name="Closing" w:semiHidden="1" w:unhideWhenUsed="1"/>
+    <w:lsdException w:name="Signature" w:semiHidden="1" w:unhideWhenUsed="1"/>
+    <w:lsdException w:name="Default Paragraph Font" w:semiHidden="1" w:uiPriority="1" w:unhideWhenUsed="1"/>
+    <w:lsdException w:name="Body Text" w:semiHidden="1" w:unhideWhenUsed="1"/>
+    <w:lsdException w:name="Body Text Indent" w:semiHidden="1" w:unhideWhenUsed="1"/>
+    <w:lsdException w:name="List Continue" w:semiHidden="1" w:unhideWhenUsed="1"/>
+    <w:lsdException w:name="List Continue 2" w:semiHidden="1" w:unhideWhenUsed="1"/>
+    <w:lsdException w:name="List Continue 3" w:semiHidden="1" w:unhideWhenUsed="1"/>
+    <w:lsdException w:name="List Continue 4" w:semiHidden="1" w:unhideWhenUsed="1"/>
+    <w:lsdException w:name="List Continue 5" w:semiHidden="1" w:unhideWhenUsed="1"/>
+    <w:lsdException w:name="Message Header" w:semiHidden="1" w:unhideWhenUsed="1"/>
+    <w:lsdException w:name="Subtitle" w:uiPriority="11" w:qFormat="1"/>
+    <w:lsdException w:name="Salutation" w:semiHidden="1" w:unhideWhenUsed="1"/>
+    <w:lsdException w:name="Date" w:semiHidden="1" w:unhideWhenUsed="1"/>
+    <w:lsdException w:name="Body Text First Indent" w:semiHidden="1" w:unhideWhenUsed="1"/>
+    <w:lsdException w:name="Body Text First Indent 2" w:semiHidden="1" w:unhideWhenUsed="1"/>
+    <w:lsdException w:name="Note Heading" w:semiHidden="1" w:unhideWhenUsed="1"/>
+    <w:lsdException w:name="Body Text 2" w:semiHidden="1" w:unhideWhenUsed="1"/>
+    <w:lsdException w:name="Body Text 3" w:semiHidden="1" w:unhideWhenUsed="1"/>
+    <w:lsdException w:name="Body Text Indent 2" w:semiHidden="1" w:unhideWhenUsed="1"/>
+    <w:lsdException w:name="Body Text Indent 3" w:semiHidden="1" w:unhideWhenUsed="1"/>
+    <w:lsdException w:name="Block Text" w:semiHidden="1" w:unhideWhenUsed="1"/>
+    <w:lsdException w:name="Hyperlink" w:semiHidden="1" w:unhideWhenUsed="1"/>
+    <w:lsdException w:name="FollowedHyperlink" w:semiHidden="1" w:unhideWhenUsed="1"/>
+    <w:lsdException w:name="Strong" w:uiPriority="22" w:qFormat="1"/>
+    <w:lsdException w:name="Emphasis" w:uiPriority="20" w:qFormat="1"/>
+    <w:lsdException w:name="Document Map" w:semiHidden="1" w:unhideWhenUsed="1"/>
+    <w:lsdException w:name="Plain Text" w:semiHidden="1" w:unhideWhenUsed="1"/>
+    <w:lsdException w:name="E-mail Signature" w:semiHidden="1" w:unhideWhenUsed="1"/>
+    <w:lsdException w:name="HTML Top of Form" w:semiHidden="1" w:unhideWhenUsed="1"/>
+    <w:lsdException w:name="HTML Bottom of Form" w:semiHidden="1" w:unhideWhenUsed="1"/>
+    <w:lsdException w:name="Normal (Web)" w:semiHidden="1" w:unhideWhenUsed="1"/>
+    <w:lsdException w:name="HTML Acronym" w:semiHidden="1" w:unhideWhenUsed="1"/>
+    <w:lsdException w:name="HTML Address" w:semiHidden="1" w:unhideWhenUsed="1"/>
+    <w:lsdException w:name="HTML Cite" w:semiHidden="1" w:unhideWhenUsed="1"/>
+    <w:lsdException w:name="HTML Code" w:semiHidden="1" w:unhideWhenUsed="1"/>
+    <w:lsdException w:name="HTML Definition" w:semiHidden="1" w:unhideWhenUsed="1"/>
+    <w:lsdException w:name="HTML Keyboard" w:semiHidden="1" w:unhideWhenUsed="1"/>
+    <w:lsdException w:name="HTML Preformatted" w:semiHidden="1" w:unhideWhenUsed="1"/>
+    <w:lsdException w:name="HTML Sample" w:semiHidden="1" w:unhideWhenUsed="1"/>
+    <w:lsdException w:name="HTML Typewriter" w:semiHidden="1" w:unhideWhenUsed="1"/>
+    <w:lsdException w:name="HTML Variable" w:semiHidden="1" w:unhideWhenUsed="1"/>
+    <w:lsdException w:name="Normal Table" w:semiHidden="1" w:unhideWhenUsed="1"/>
+    <w:lsdException w:name="annotation subject" w:semiHidden="1" w:unhideWhenUsed="1"/>
+    <w:lsdException w:name="No List" w:semiHidden="1" w:unhideWhenUsed="1"/>
+    <w:lsdException w:name="Outline List 1" w:semiHidden="1" w:unhideWhenUsed="1"/>
+    <w:lsdException w:name="Outline List 2" w:semiHidden="1" w:unhideWhenUsed="1"/>
+    <w:lsdException w:name="Outline List 3" w:semiHidden="1" w:unhideWhenUsed="1"/>
+    <w:lsdException w:name="Table Simple 1" w:semiHidden="1" w:unhideWhenUsed="1"/>
+    <w:lsdException w:name="Table Simple 2" w:semiHidden="1" w:unhideWhenUsed="1"/>
+    <w:lsdException w:name="Table Simple 3" w:semiHidden="1" w:unhideWhenUsed="1"/>
+    <w:lsdException w:name="Table Classic 1" w:semiHidden="1" w:unhideWhenUsed="1"/>
+    <w:lsdException w:name="Table Classic 2" w:semiHidden="1" w:unhideWhenUsed="1"/>
+    <w:lsdException w:name="Table Classic 3" w:semiHidden="1" w:unhideWhenUsed="1"/>
+    <w:lsdException w:name="Table Classic 4" w:semiHidden="1" w:unhideWhenUsed="1"/>
+    <w:lsdException w:name="Table Colorful 1" w:semiHidden="1" w:unhideWhenUsed="1"/>
+    <w:lsdException w:name="Table Colorful 2" w:semiHidden="1" w:unhideWhenUsed="1"/>
+    <w:lsdException w:name="Table Colorful 3" w:semiHidden="1" w:unhideWhenUsed="1"/>
+    <w:lsdException w:name="Table Columns 1" w:semiHidden="1" w:unhideWhenUsed="1"/>
+    <w:lsdException w:name="Table Columns 2" w:semiHidden="1" w:unhideWhenUsed="1"/>
+    <w:lsdException w:name="Table Columns 3" w:semiHidden="1" w:unhideWhenUsed="1"/>
+    <w:lsdException w:name="Table Columns 4" w:semiHidden="1" w:unhideWhenUsed="1"/>
+    <w:lsdException w:name="Table Columns 5" w:semiHidden="1" w:unhideWhenUsed="1"/>
+    <w:lsdException w:name="Table Grid 1" w:semiHidden="1" w:unhideWhenUsed="1"/>
+    <w:lsdException w:name="Table Grid 2" w:semiHidden="1" w:unhideWhenUsed="1"/>
+    <w:lsdException w:name="Table Grid 3" w:semiHidden="1" w:unhideWhenUsed="1"/>
+    <w:lsdException w:name="Table Grid 4" w:semiHidden="1" w:unhideWhenUsed="1"/>
+    <w:lsdException w:name="Table Grid 5" w:semiHidden="1" w:unhideWhenUsed="1"/>
+    <w:lsdException w:name="Table Grid 6" w:semiHidden="1" w:unhideWhenUsed="1"/>
+    <w:lsdException w:name="Table Grid 7" w:semiHidden="1" w:unhideWhenUsed="1"/>
+    <w:lsdException w:name="Table Grid 8" w:semiHidden="1" w:unhideWhenUsed="1"/>
+    <w:lsdException w:name="Table List 1" w:semiHidden="1" w:unhideWhenUsed="1"/>
+    <w:lsdException w:name="Table List 2" w:semiHidden="1" w:unhideWhenUsed="1"/>
+    <w:lsdException w:name="Table List 3" w:semiHidden="1" w:unhideWhenUsed="1"/>
+    <w:lsdException w:name="Table List 4" w:semiHidden="1" w:unhideWhenUsed="1"/>
+    <w:lsdException w:name="Table List 5" w:semiHidden="1" w:unhideWhenUsed="1"/>
+    <w:lsdException w:name="Table List 6" w:semiHidden="1" w:unhideWhenUsed="1"/>
+    <w:lsdException w:name="Table List 7" w:semiHidden="1" w:unhideWhenUsed="1"/>
+    <w:lsdException w:name="Table List 8" w:semiHidden="1" w:unhideWhenUsed="1"/>
+    <w:lsdException w:name="Table 3D effects 1" w:semiHidden="1" w:unhideWhenUsed="1"/>
+    <w:lsdException w:name="Table 3D effects 2" w:semiHidden="1" w:unhideWhenUsed="1"/>
+    <w:lsdException w:name="Table 3D effects 3" w:semiHidden="1" w:unhideWhenUsed="1"/>
+    <w:lsdException w:name="Table Contemporary" w:semiHidden="1" w:unhideWhenUsed="1"/>
+    <w:lsdException w:name="Table Elegant" w:semiHidden="1" w:unhideWhenUsed="1"/>
+    <w:lsdException w:name="Table Professional" w:semiHidden="1" w:unhideWhenUsed="1"/>
+    <w:lsdException w:name="Table Subtle 1" w:semiHidden="1" w:unhideWhenUsed="1"/>
+    <w:lsdException w:name="Table Subtle 2" w:semiHidden="1" w:unhideWhenUsed="1"/>
+    <w:lsdException w:name="Table Web 1" w:semiHidden="1" w:unhideWhenUsed="1"/>
+    <w:lsdException w:name="Table Web 2" w:semiHidden="1" w:unhideWhenUsed="1"/>
+    <w:lsdException w:name="Table Web 3" w:semiHidden="1" w:unhideWhenUsed="1"/>
+    <w:lsdException w:name="Balloon Text" w:semiHidden="1" w:unhideWhenUsed="1"/>
+    <w:lsdException w:name="Table Grid" w:uiPriority="39"/>
+    <w:lsdException w:name="Table Theme" w:semiHidden="1" w:unhideWhenUsed="1"/>
+    <w:lsdException w:name="Note Level 1" w:semiHidden="1" w:unhideWhenUsed="1"/>
+    <w:lsdException w:name="Note Level 2" w:semiHidden="1" w:unhideWhenUsed="1"/>
+    <w:lsdException w:name="Note Level 3" w:semiHidden="1" w:unhideWhenUsed="1"/>
+    <w:lsdException w:name="Note Level 4" w:semiHidden="1" w:unhideWhenUsed="1"/>
+    <w:lsdException w:name="Note Level 5" w:semiHidden="1" w:unhideWhenUsed="1"/>
+    <w:lsdException w:name="Note Level 6" w:semiHidden="1" w:unhideWhenUsed="1"/>
+    <w:lsdException w:name="Note Level 7" w:semiHidden="1" w:unhideWhenUsed="1"/>
+    <w:lsdException w:name="Note Level 8" w:semiHidden="1" w:unhideWhenUsed="1"/>
+    <w:lsdException w:name="Note Level 9" w:semiHidden="1" w:unhideWhenUsed="1"/>
+    <w:lsdException w:name="Placeholder Text" w:semiHidden="1"/>
+    <w:lsdException w:name="No Spacing" w:uiPriority="1" w:qFormat="1"/>
+    <w:lsdException w:name="Light Shading" w:uiPriority="60"/>
+    <w:lsdException w:name="Light List" w:uiPriority="61"/>
+    <w:lsdException w:name="Light Grid" w:uiPriority="62"/>
+    <w:lsdException w:name="Medium Shading 1" w:uiPriority="63"/>
+    <w:lsdException w:name="Medium Shading 2" w:uiPriority="64"/>
+    <w:lsdException w:name="Medium List 1" w:uiPriority="65"/>
+    <w:lsdException w:name="Medium List 2" w:uiPriority="66"/>
+    <w:lsdException w:name="Medium Grid 1" w:uiPriority="67"/>
+    <w:lsdException w:name="Medium Grid 2" w:uiPriority="68"/>
+    <w:lsdException w:name="Medium Grid 3" w:uiPriority="69"/>
+    <w:lsdException w:name="Dark List" w:uiPriority="70"/>
+    <w:lsdException w:name="Colorful Shading" w:uiPriority="71"/>
+    <w:lsdException w:name="Colorful List" w:uiPriority="72"/>
+    <w:lsdException w:name="Colorful Grid" w:uiPriority="73"/>
+    <w:lsdException w:name="Light Shading Accent 1" w:uiPriority="60"/>
+    <w:lsdException w:name="Light List Accent 1" w:uiPriority="61"/>
+    <w:lsdException w:name="Light Grid Accent 1" w:uiPriority="62"/>
+    <w:lsdException w:name="Medium Shading 1 Accent 1" w:uiPriority="63"/>
+    <w:lsdException w:name="Medium Shading 2 Accent 1" w:uiPriority="64"/>
+    <w:lsdException w:name="Medium List 1 Accent 1" w:uiPriority="65"/>
+    <w:lsdException w:name="Revision" w:semiHidden="1"/>
+    <w:lsdException w:name="List Paragraph" w:uiPriority="34" w:qFormat="1"/>
+    <w:lsdException w:name="Quote" w:uiPriority="29" w:qFormat="1"/>
+    <w:lsdException w:name="Intense Quote" w:uiPriority="30" w:qFormat="1"/>
+    <w:lsdException w:name="Medium List 2 Accent 1" w:uiPriority="66"/>
+    <w:lsdException w:name="Medium Grid 1 Accent 1" w:uiPriority="67"/>
+    <w:lsdException w:name="Medium Grid 2 Accent 1" w:uiPriority="68"/>
+    <w:lsdException w:name="Medium Grid 3 Accent 1" w:uiPriority="69"/>
+    <w:lsdException w:name="Dark List Accent 1" w:uiPriority="70"/>
+    <w:lsdException w:name="Colorful Shading Accent 1" w:uiPriority="71"/>
+    <w:lsdException w:name="Colorful List Accent 1" w:uiPriority="72"/>
+    <w:lsdException w:name="Colorful Grid Accent 1" w:uiPriority="73"/>
+    <w:lsdException w:name="Light Shading Accent 2" w:uiPriority="60"/>
+    <w:lsdException w:name="Light List Accent 2" w:uiPriority="61"/>
+    <w:lsdException w:name="Light Grid Accent 2" w:uiPriority="62"/>
+    <w:lsdException w:name="Medium Shading 1 Accent 2" w:uiPriority="63"/>
+    <w:lsdException w:name="Medium Shading 2 Accent 2" w:uiPriority="64"/>
+    <w:lsdException w:name="Medium List 1 Accent 2" w:uiPriority="65"/>
+    <w:lsdException w:name="Medium List 2 Accent 2" w:uiPriority="66"/>
+    <w:lsdException w:name="Medium Grid 1 Accent 2" w:uiPriority="67"/>
+    <w:lsdException w:name="Medium Grid 2 Accent 2" w:uiPriority="68"/>
+    <w:lsdException w:name="Medium Grid 3 Accent 2" w:uiPriority="69"/>
+    <w:lsdException w:name="Dark List Accent 2" w:uiPriority="70"/>
+    <w:lsdException w:name="Colorful Shading Accent 2" w:uiPriority="71"/>
+    <w:lsdException w:name="Colorful List Accent 2" w:uiPriority="72"/>
+    <w:lsdException w:name="Colorful Grid Accent 2" w:uiPriority="73"/>
+    <w:lsdException w:name="Light Shading Accent 3" w:uiPriority="60"/>
+    <w:lsdException w:name="Light List Accent 3" w:uiPriority="61"/>
+    <w:lsdException w:name="Light Grid Accent 3" w:uiPriority="62"/>
+    <w:lsdException w:name="Medium Shading 1 Accent 3" w:uiPriority="63"/>
+    <w:lsdException w:name="Medium Shading 2 Accent 3" w:uiPriority="64"/>
+    <w:lsdException w:name="Medium List 1 Accent 3" w:uiPriority="65"/>
+    <w:lsdException w:name="Medium List 2 Accent 3" w:uiPriority="66"/>
+    <w:lsdException w:name="Medium Grid 1 Accent 3" w:uiPriority="67"/>
+    <w:lsdException w:name="Medium Grid 2 Accent 3" w:uiPriority="68"/>
+    <w:lsdException w:name="Medium Grid 3 Accent 3" w:uiPriority="69"/>
+    <w:lsdException w:name="Dark List Accent 3" w:uiPriority="70"/>
+    <w:lsdException w:name="Colorful Shading Accent 3" w:uiPriority="71"/>
+    <w:lsdException w:name="Colorful List Accent 3" w:uiPriority="72"/>
+    <w:lsdException w:name="Colorful Grid Accent 3" w:uiPriority="73"/>
+    <w:lsdException w:name="Light Shading Accent 4" w:uiPriority="60"/>
+    <w:lsdException w:name="Light List Accent 4" w:uiPriority="61"/>
+    <w:lsdException w:name="Light Grid Accent 4" w:uiPriority="62"/>
+    <w:lsdException w:name="Medium Shading 1 Accent 4" w:uiPriority="63"/>
+    <w:lsdException w:name="Medium Shading 2 Accent 4" w:uiPriority="64"/>
+    <w:lsdException w:name="Medium List 1 Accent 4" w:uiPriority="65"/>
+    <w:lsdException w:name="Medium List 2 Accent 4" w:uiPriority="66"/>
+    <w:lsdException w:name="Medium Grid 1 Accent 4" w:uiPriority="67"/>
+    <w:lsdException w:name="Medium Grid 2 Accent 4" w:uiPriority="68"/>
+    <w:lsdException w:name="Medium Grid 3 Accent 4" w:uiPriority="69"/>
+    <w:lsdException w:name="Dark List Accent 4" w:uiPriority="70"/>
+    <w:lsdException w:name="Colorful Shading Accent 4" w:uiPriority="71"/>
+    <w:lsdException w:name="Colorful List Accent 4" w:uiPriority="72"/>
+    <w:lsdException w:name="Colorful Grid Accent 4" w:uiPriority="73"/>
+    <w:lsdException w:name="Light Shading Accent 5" w:uiPriority="60"/>
+    <w:lsdException w:name="Light List Accent 5" w:uiPriority="61"/>
+    <w:lsdException w:name="Light Grid Accent 5" w:uiPriority="62"/>
+    <w:lsdException w:name="Medium Shading 1 Accent 5" w:uiPriority="63"/>
+    <w:lsdException w:name="Medium Shading 2 Accent 5" w:uiPriority="64"/>
+    <w:lsdException w:name="Medium List 1 Accent 5" w:uiPriority="65"/>
+    <w:lsdException w:name="Medium List 2 Accent 5" w:uiPriority="66"/>
+    <w:lsdException w:name="Medium Grid 1 Accent 5" w:uiPriority="67"/>
+    <w:lsdException w:name="Medium Grid 2 Accent 5" w:uiPriority="68"/>
+    <w:lsdException w:name="Medium Grid 3 Accent 5" w:uiPriority="69"/>
+    <w:lsdException w:name="Dark List Accent 5" w:uiPriority="70"/>
+    <w:lsdException w:name="Colorful Shading Accent 5" w:uiPriority="71"/>
+    <w:lsdException w:name="Colorful List Accent 5" w:uiPriority="72"/>
+    <w:lsdException w:name="Colorful Grid Accent 5" w:uiPriority="73"/>
+    <w:lsdException w:name="Light Shading Accent 6" w:uiPriority="60"/>
+    <w:lsdException w:name="Light List Accent 6" w:uiPriority="61"/>
+    <w:lsdException w:name="Light Grid Accent 6" w:uiPriority="62"/>
+    <w:lsdException w:name="Medium Shading 1 Accent 6" w:uiPriority="63"/>
+    <w:lsdException w:name="Medium Shading 2 Accent 6" w:uiPriority="64"/>
+    <w:lsdException w:name="Medium List 1 Accent 6" w:uiPriority="65"/>
+    <w:lsdException w:name="Medium List 2 Accent 6" w:uiPriority="66"/>
+    <w:lsdException w:name="Medium Grid 1 Accent 6" w:uiPriority="67"/>
+    <w:lsdException w:name="Medium Grid 2 Accent 6" w:uiPriority="68"/>
+    <w:lsdException w:name="Medium Grid 3 Accent 6" w:uiPriority="69"/>
+    <w:lsdException w:name="Dark List Accent 6" w:uiPriority="70"/>
+    <w:lsdException w:name="Colorful Shading Accent 6" w:uiPriority="71"/>
+    <w:lsdException w:name="Colorful List Accent 6" w:uiPriority="72"/>
+    <w:lsdException w:name="Colorful Grid Accent 6" w:uiPriority="73"/>
+    <w:lsdException w:name="Subtle Emphasis" w:uiPriority="19" w:qFormat="1"/>
+    <w:lsdException w:name="Intense Emphasis" w:uiPriority="21" w:qFormat="1"/>
+    <w:lsdException w:name="Subtle Reference" w:uiPriority="31" w:qFormat="1"/>
+    <w:lsdException w:name="Intense Reference" w:uiPriority="32" w:qFormat="1"/>
+    <w:lsdException w:name="Book Title" w:uiPriority="33" w:qFormat="1"/>
+    <w:lsdException w:name="Bibliography" w:semiHidden="1" w:uiPriority="37" w:unhideWhenUsed="1"/>
+    <w:lsdException w:name="TOC Heading" w:semiHidden="1" w:uiPriority="39" w:unhideWhenUsed="1" w:qFormat="1"/>
+    <w:lsdException w:name="Plain Table 1" w:uiPriority="41"/>
+    <w:lsdException w:name="Plain Table 2" w:uiPriority="42"/>
+    <w:lsdException w:name="Plain Table 3" w:uiPriority="43"/>
+    <w:lsdException w:name="Plain Table 4" w:uiPriority="44"/>
+    <w:lsdException w:name="Plain Table 5" w:uiPriority="45"/>
+    <w:lsdException w:name="Grid Table Light" w:uiPriority="40"/>
+    <w:lsdException w:name="Grid Table 1 Light" w:uiPriority="46"/>
+    <w:lsdException w:name="Grid Table 2" w:uiPriority="47"/>
+    <w:lsdException w:name="Grid Table 3" w:uiPriority="48"/>
+    <w:lsdException w:name="Grid Table 4" w:uiPriority="49"/>
+    <w:lsdException w:name="Grid Table 5 Dark" w:uiPriority="50"/>
+    <w:lsdException w:name="Grid Table 6 Colorful" w:uiPriority="51"/>
+    <w:lsdException w:name="Grid Table 7 Colorful" w:uiPriority="52"/>
+    <w:lsdException w:name="Grid Table 1 Light Accent 1" w:uiPriority="46"/>
+    <w:lsdException w:name="Grid Table 2 Accent 1" w:uiPriority="47"/>
+    <w:lsdException w:name="Grid Table 3 Accent 1" w:uiPriority="48"/>
+    <w:lsdException w:name="Grid Table 4 Accent 1" w:uiPriority="49"/>
+    <w:lsdException w:name="Grid Table 5 Dark Accent 1" w:uiPriority="50"/>
+    <w:lsdException w:name="Grid Table 6 Colorful Accent 1" w:uiPriority="51"/>
+    <w:lsdException w:name="Grid Table 7 Colorful Accent 1" w:uiPriority="52"/>
+    <w:lsdException w:name="Grid Table 1 Light Accent 2" w:uiPriority="46"/>
+    <w:lsdException w:name="Grid Table 2 Accent 2" w:uiPriority="47"/>
+    <w:lsdException w:name="Grid Table 3 Accent 2" w:uiPriority="48"/>
+    <w:lsdException w:name="Grid Table 4 Accent 2" w:uiPriority="49"/>
+    <w:lsdException w:name="Grid Table 5 Dark Accent 2" w:uiPriority="50"/>
+    <w:lsdException w:name="Grid Table 6 Colorful Accent 2" w:uiPriority="51"/>
+    <w:lsdException w:name="Grid Table 7 Colorful Accent 2" w:uiPriority="52"/>
+    <w:lsdException w:name="Grid Table 1 Light Accent 3" w:uiPriority="46"/>
+    <w:lsdException w:name="Grid Table 2 Accent 3" w:uiPriority="47"/>
+    <w:lsdException w:name="Grid Table 3 Accent 3" w:uiPriority="48"/>
+    <w:lsdException w:name="Grid Table 4 Accent 3" w:uiPriority="49"/>
+    <w:lsdException w:name="Grid Table 5 Dark Accent 3" w:uiPriority="50"/>
+    <w:lsdException w:name="Grid Table 6 Colorful Accent 3" w:uiPriority="51"/>
+    <w:lsdException w:name="Grid Table 7 Colorful Accent 3" w:uiPriority="52"/>
+    <w:lsdException w:name="Grid Table 1 Light Accent 4" w:uiPriority="46"/>
+    <w:lsdException w:name="Grid Table 2 Accent 4" w:uiPriority="47"/>
+    <w:lsdException w:name="Grid Table 3 Accent 4" w:uiPriority="48"/>
+    <w:lsdException w:name="Grid Table 4 Accent 4" w:uiPriority="49"/>
+    <w:lsdException w:name="Grid Table 5 Dark Accent 4" w:uiPriority="50"/>
+    <w:lsdException w:name="Grid Table 6 Colorful Accent 4" w:uiPriority="51"/>
+    <w:lsdException w:name="Grid Table 7 Colorful Accent 4" w:uiPriority="52"/>
+    <w:lsdException w:name="Grid Table 1 Light Accent 5" w:uiPriority="46"/>
+    <w:lsdException w:name="Grid Table 2 Accent 5" w:uiPriority="47"/>
+    <w:lsdException w:name="Grid Table 3 Accent 5" w:uiPriority="48"/>
+    <w:lsdException w:name="Grid Table 4 Accent 5" w:uiPriority="49"/>
+    <w:lsdException w:name="Grid Table 5 Dark Accent 5" w:uiPriority="50"/>
+    <w:lsdException w:name="Grid Table 6 Colorful Accent 5" w:uiPriority="51"/>
+    <w:lsdException w:name="Grid Table 7 Colorful Accent 5" w:uiPriority="52"/>
+    <w:lsdException w:name="Grid Table 1 Light Accent 6" w:uiPriority="46"/>
+    <w:lsdException w:name="Grid Table 2 Accent 6" w:uiPriority="47"/>
+    <w:lsdException w:name="Grid Table 3 Accent 6" w:uiPriority="48"/>
+    <w:lsdException w:name="Grid Table 4 Accent 6" w:uiPriority="49"/>
+    <w:lsdException w:name="Grid Table 5 Dark Accent 6" w:uiPriority="50"/>
+    <w:lsdException w:name="Grid Table 6 Colorful Accent 6" w:uiPriority="51"/>
+    <w:lsdException w:name="Grid Table 7 Colorful Accent 6" w:uiPriority="52"/>
+    <w:lsdException w:name="List Table 1 Light" w:uiPriority="46"/>
+    <w:lsdException w:name="List Table 2" w:uiPriority="47"/>
+    <w:lsdException w:name="List Table 3" w:uiPriority="48"/>
+    <w:lsdException w:name="List Table 4" w:uiPriority="49"/>
+    <w:lsdException w:name="List Table 5 Dark" w:uiPriority="50"/>
+    <w:lsdException w:name="List Table 6 Colorful" w:uiPriority="51"/>
+    <w:lsdException w:name="List Table 7 Colorful" w:uiPriority="52"/>
+    <w:lsdException w:name="List Table 1 Light Accent 1" w:uiPriority="46"/>
+    <w:lsdException w:name="List Table 2 Accent 1" w:uiPriority="47"/>
+    <w:lsdException w:name="List Table 3 Accent 1" w:uiPriority="48"/>
+    <w:lsdException w:name="List Table 4 Accent 1" w:uiPriority="49"/>
+    <w:lsdException w:name="List Table 5 Dark Accent 1" w:uiPriority="50"/>
+    <w:lsdException w:name="List Table 6 Colorful Accent 1" w:uiPriority="51"/>
+    <w:lsdException w:name="List Table 7 Colorful Accent 1" w:uiPriority="52"/>
+    <w:lsdException w:name="List Table 1 Light Accent 2" w:uiPriority="46"/>
+    <w:lsdException w:name="List Table 2 Accent 2" w:uiPriority="47"/>
+    <w:lsdException w:name="List Table 3 Accent 2" w:uiPriority="48"/>
+    <w:lsdException w:name="List Table 4 Accent 2" w:uiPriority="49"/>
+    <w:lsdException w:name="List Table 5 Dark Accent 2" w:uiPriority="50"/>
+    <w:lsdException w:name="List Table 6 Colorful Accent 2" w:uiPriority="51"/>
+    <w:lsdException w:name="List Table 7 Colorful Accent 2" w:uiPriority="52"/>
+    <w:lsdException w:name="List Table 1 Light Accent 3" w:uiPriority="46"/>
+    <w:lsdException w:name="List Table 2 Accent 3" w:uiPriority="47"/>
+    <w:lsdException w:name="List Table 3 Accent 3" w:uiPriority="48"/>
+    <w:lsdException w:name="List Table 4 Accent 3" w:uiPriority="49"/>
+    <w:lsdException w:name="List Table 5 Dark Accent 3" w:uiPriority="50"/>
+    <w:lsdException w:name="List Table 6 Colorful Accent 3" w:uiPriority="51"/>
+    <w:lsdException w:name="List Table 7 Colorful Accent 3" w:uiPriority="52"/>
+    <w:lsdException w:name="List Table 1 Light Accent 4" w:uiPriority="46"/>
+    <w:lsdException w:name="List Table 2 Accent 4" w:uiPriority="47"/>
+    <w:lsdException w:name="List Table 3 Accent 4" w:uiPriority="48"/>
+    <w:lsdException w:name="List Table 4 Accent 4" w:uiPriority="49"/>
+    <w:lsdException w:name="List Table 5 Dark Accent 4" w:uiPriority="50"/>
+    <w:lsdException w:name="List Table 6 Colorful Accent 4" w:uiPriority="51"/>
+    <w:lsdException w:name="List Table 7 Colorful Accent 4" w:uiPriority="52"/>
+    <w:lsdException w:name="List Table 1 Light Accent 5" w:uiPriority="46"/>
+    <w:lsdException w:name="List Table 2 Accent 5" w:uiPriority="47"/>
+    <w:lsdException w:name="List Table 3 Accent 5" w:uiPriority="48"/>
+    <w:lsdException w:name="List Table 4 Accent 5" w:uiPriority="49"/>
+    <w:lsdException w:name="List Table 5 Dark Accent 5" w:uiPriority="50"/>
+    <w:lsdException w:name="List Table 6 Colorful Accent 5" w:uiPriority="51"/>
+    <w:lsdException w:name="List Table 7 Colorful Accent 5" w:uiPriority="52"/>
+    <w:lsdException w:name="List Table 1 Light Accent 6" w:uiPriority="46"/>
+    <w:lsdException w:name="List Table 2 Accent 6" w:uiPriority="47"/>
+    <w:lsdException w:name="List Table 3 Accent 6" w:uiPriority="48"/>
+    <w:lsdException w:name="List Table 4 Accent 6" w:uiPriority="49"/>
+    <w:lsdException w:name="List Table 5 Dark Accent 6" w:uiPriority="50"/>
+    <w:lsdException w:name="List Table 6 Colorful Accent 6" w:uiPriority="51"/>
+    <w:lsdException w:name="List Table 7 Colorful Accent 6" w:uiPriority="52"/>
   </w:latentStyles>
   <w:style w:type="paragraph" w:default="1" w:styleId="Normal">
     <w:name w:val="Normal"/>
@@ -8922,7 +10070,7 @@
   <a:extraClrSchemeLst/>
   <a:extLst>
     <a:ext uri="{05A4C25C-085E-4340-85A3-A5531E510DB2}">
-      <thm15:themeFamily xmlns:thm15="http://schemas.microsoft.com/office/thememl/2012/main" xmlns="" name="Office Theme" id="{62F939B6-93AF-4DB8-9C6B-D6C7DFDC589F}" vid="{4A3C46E8-61CC-4603-A589-7422A47A8E4A}"/>
+      <thm15:themeFamily xmlns:thm15="http://schemas.microsoft.com/office/thememl/2012/main" name="Office Theme" id="{62F939B6-93AF-4DB8-9C6B-D6C7DFDC589F}" vid="{4A3C46E8-61CC-4603-A589-7422A47A8E4A}"/>
     </a:ext>
   </a:extLst>
 </a:theme>

</xml_diff>

<commit_message>
add more content for design of nuts
</commit_message>
<xml_diff>
--- a/金投会项目（我立方平台）的功能设计.docx
+++ b/金投会项目（我立方平台）的功能设计.docx
@@ -1,6 +1,6 @@
 
 <file path=word/document.xml><?xml version="1.0" encoding="utf-8"?>
-<w:document xmlns:wpc="http://schemas.microsoft.com/office/word/2010/wordprocessingCanvas" xmlns:mo="http://schemas.microsoft.com/office/mac/office/2008/main" xmlns:mc="http://schemas.openxmlformats.org/markup-compatibility/2006" xmlns:mv="urn:schemas-microsoft-com:mac:vml" xmlns:o="urn:schemas-microsoft-com:office:office" xmlns:r="http://schemas.openxmlformats.org/officeDocument/2006/relationships" xmlns:m="http://schemas.openxmlformats.org/officeDocument/2006/math" xmlns:v="urn:schemas-microsoft-com:vml" xmlns:wp14="http://schemas.microsoft.com/office/word/2010/wordprocessingDrawing" xmlns:wp="http://schemas.openxmlformats.org/drawingml/2006/wordprocessingDrawing" xmlns:w10="urn:schemas-microsoft-com:office:word" xmlns:w="http://schemas.openxmlformats.org/wordprocessingml/2006/main" xmlns:w14="http://schemas.microsoft.com/office/word/2010/wordml" xmlns:w15="http://schemas.microsoft.com/office/word/2012/wordml" xmlns:wpg="http://schemas.microsoft.com/office/word/2010/wordprocessingGroup" xmlns:wpi="http://schemas.microsoft.com/office/word/2010/wordprocessingInk" xmlns:wne="http://schemas.microsoft.com/office/word/2006/wordml" xmlns:wps="http://schemas.microsoft.com/office/word/2010/wordprocessingShape" mc:Ignorable="w14 w15 wp14">
+<w:document xmlns:wpc="http://schemas.microsoft.com/office/word/2010/wordprocessingCanvas" xmlns:mo="http://schemas.microsoft.com/office/mac/office/2008/main" xmlns:mc="http://schemas.openxmlformats.org/markup-compatibility/2006" xmlns:mv="urn:schemas-microsoft-com:mac:vml" xmlns:o="urn:schemas-microsoft-com:office:office" xmlns:r="http://schemas.openxmlformats.org/officeDocument/2006/relationships" xmlns:m="http://schemas.openxmlformats.org/officeDocument/2006/math" xmlns:v="urn:schemas-microsoft-com:vml" xmlns:wp14="http://schemas.microsoft.com/office/word/2010/wordprocessingDrawing" xmlns:wp="http://schemas.openxmlformats.org/drawingml/2006/wordprocessingDrawing" xmlns:w10="urn:schemas-microsoft-com:office:word" xmlns:w="http://schemas.openxmlformats.org/wordprocessingml/2006/main" xmlns:w14="http://schemas.microsoft.com/office/word/2010/wordml" xmlns:wpg="http://schemas.microsoft.com/office/word/2010/wordprocessingGroup" xmlns:wpi="http://schemas.microsoft.com/office/word/2010/wordprocessingInk" xmlns:wne="http://schemas.microsoft.com/office/word/2006/wordml" xmlns:wps="http://schemas.microsoft.com/office/word/2010/wordprocessingShape" mc:Ignorable="w14 wp14">
   <w:body>
     <w:p>
       <w:pPr>
@@ -185,6 +185,7 @@
         <w:rPr>
           <w:rFonts w:hint="eastAsia"/>
           <w:noProof/>
+          <w:lang w:eastAsia="en-US"/>
         </w:rPr>
         <mc:AlternateContent>
           <mc:Choice Requires="wpg">
@@ -726,7 +727,7 @@
               </wp:anchor>
             </w:drawing>
           </mc:Choice>
-          <mc:Fallback>
+          <mc:Fallback xmlns:w15="http://schemas.microsoft.com/office/word/2012/wordml">
             <w:pict>
               <v:group w14:anchorId="42392B5B" id="Group_x0020_14" o:spid="_x0000_s1026" style="position:absolute;margin-left:22pt;margin-top:11.3pt;width:405pt;height:153.2pt;z-index:251672576" coordsize="5143500,1945640" o:gfxdata="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">
                 <v:group id="Group_x0020_11" o:spid="_x0000_s1027" style="position:absolute;width:5143500;height:1945640" coordsize="5144135,1945640" o:gfxdata="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">
@@ -2586,7 +2587,6 @@
     <w:p>
       <w:pPr>
         <w:rPr>
-          <w:rFonts w:hint="eastAsia"/>
           <w:sz w:val="22"/>
         </w:rPr>
       </w:pPr>
@@ -2594,6 +2594,7 @@
         <w:rPr>
           <w:rFonts w:hint="eastAsia"/>
           <w:noProof/>
+          <w:lang w:eastAsia="en-US"/>
         </w:rPr>
         <mc:AlternateContent>
           <mc:Choice Requires="wpg">
@@ -2684,9 +2685,6 @@
                             <w:p>
                               <w:pPr>
                                 <w:jc w:val="center"/>
-                                <w:rPr>
-                                  <w:rFonts w:hint="eastAsia"/>
-                                </w:rPr>
                               </w:pPr>
                               <w:r>
                                 <w:t>P</w:t>
@@ -2740,9 +2738,6 @@
                             <w:p>
                               <w:pPr>
                                 <w:jc w:val="center"/>
-                                <w:rPr>
-                                  <w:rFonts w:hint="eastAsia"/>
-                                </w:rPr>
                               </w:pPr>
                               <w:r>
                                 <w:rPr>
@@ -2826,9 +2821,6 @@
                             <w:p>
                               <w:pPr>
                                 <w:jc w:val="center"/>
-                                <w:rPr>
-                                  <w:rFonts w:hint="eastAsia"/>
-                                </w:rPr>
                               </w:pPr>
                               <w:r>
                                 <w:rPr>
@@ -2879,9 +2871,6 @@
                             <w:p>
                               <w:pPr>
                                 <w:jc w:val="center"/>
-                                <w:rPr>
-                                  <w:rFonts w:hint="eastAsia"/>
-                                </w:rPr>
                               </w:pPr>
                               <w:r>
                                 <w:rPr>
@@ -2961,9 +2950,6 @@
                             <w:p>
                               <w:pPr>
                                 <w:jc w:val="center"/>
-                                <w:rPr>
-                                  <w:rFonts w:hint="eastAsia"/>
-                                </w:rPr>
                               </w:pPr>
                               <w:r>
                                 <w:rPr>
@@ -3012,9 +2998,6 @@
                             <w:p>
                               <w:pPr>
                                 <w:jc w:val="center"/>
-                                <w:rPr>
-                                  <w:rFonts w:hint="eastAsia"/>
-                                </w:rPr>
                               </w:pPr>
                               <w:r>
                                 <w:rPr>
@@ -3094,9 +3077,6 @@
                             <w:p>
                               <w:pPr>
                                 <w:jc w:val="center"/>
-                                <w:rPr>
-                                  <w:rFonts w:hint="eastAsia"/>
-                                </w:rPr>
                               </w:pPr>
                               <w:r>
                                 <w:rPr>
@@ -3238,9 +3218,6 @@
                             <w:p>
                               <w:pPr>
                                 <w:jc w:val="center"/>
-                                <w:rPr>
-                                  <w:rFonts w:hint="eastAsia"/>
-                                </w:rPr>
                               </w:pPr>
                               <w:r>
                                 <w:rPr>
@@ -3295,7 +3272,7 @@
               </wp:anchor>
             </w:drawing>
           </mc:Choice>
-          <mc:Fallback>
+          <mc:Fallback xmlns:w15="http://schemas.microsoft.com/office/word/2012/wordml">
             <w:pict>
               <v:group w14:anchorId="6FEC842D" id="Group_x0020_35" o:spid="_x0000_s1039" style="position:absolute;margin-left:-4.95pt;margin-top:25.95pt;width:441.1pt;height:235.15pt;z-index:251679744" coordsize="5602013,2986790" o:gfxdata="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">
                 <v:roundrect id="Rounded_x0020_Rectangle_x0020_6" o:spid="_x0000_s1040" style="position:absolute;left:1366463;top:349321;width:797560;height:342265;visibility:visible;mso-wrap-style:square;v-text-anchor:middle" arcsize="10923f" o:gfxdata="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" fillcolor="#5b9bd5 [3204]" strokecolor="#1f4d78 [1604]" strokeweight="1pt">
@@ -3566,39 +3543,34 @@
     <w:p>
       <w:pPr>
         <w:rPr>
-          <w:rFonts w:hint="eastAsia"/>
-          <w:sz w:val="22"/>
-        </w:rPr>
-      </w:pPr>
-    </w:p>
-    <w:p>
-      <w:pPr>
-        <w:rPr>
-          <w:rFonts w:hint="eastAsia"/>
-          <w:sz w:val="22"/>
-        </w:rPr>
-      </w:pPr>
-    </w:p>
-    <w:p>
-      <w:pPr>
-        <w:rPr>
-          <w:rFonts w:hint="eastAsia"/>
-          <w:sz w:val="22"/>
-        </w:rPr>
-      </w:pPr>
-    </w:p>
-    <w:p>
-      <w:pPr>
-        <w:rPr>
-          <w:rFonts w:hint="eastAsia"/>
-          <w:sz w:val="22"/>
-        </w:rPr>
-      </w:pPr>
-    </w:p>
-    <w:p>
-      <w:pPr>
-        <w:rPr>
-          <w:rFonts w:hint="eastAsia"/>
+          <w:sz w:val="22"/>
+        </w:rPr>
+      </w:pPr>
+    </w:p>
+    <w:p>
+      <w:pPr>
+        <w:rPr>
+          <w:sz w:val="22"/>
+        </w:rPr>
+      </w:pPr>
+    </w:p>
+    <w:p>
+      <w:pPr>
+        <w:rPr>
+          <w:sz w:val="22"/>
+        </w:rPr>
+      </w:pPr>
+    </w:p>
+    <w:p>
+      <w:pPr>
+        <w:rPr>
+          <w:sz w:val="22"/>
+        </w:rPr>
+      </w:pPr>
+    </w:p>
+    <w:p>
+      <w:pPr>
+        <w:rPr>
           <w:sz w:val="22"/>
         </w:rPr>
       </w:pPr>
@@ -3613,9 +3585,6 @@
     <w:p>
       <w:pPr>
         <w:pStyle w:val="Heading2"/>
-        <w:rPr>
-          <w:rFonts w:hint="eastAsia"/>
-        </w:rPr>
       </w:pPr>
     </w:p>
     <w:p>
@@ -5100,7 +5069,7 @@
           <w:color w:val="44546A" w:themeColor="text2"/>
         </w:rPr>
       </w:pPr>
-      <w:hyperlink r:id="rId5" w:history="1">
+      <w:hyperlink r:id="rId6" w:history="1">
         <w:r>
           <w:rPr>
             <w:rStyle w:val="Hyperlink"/>
@@ -5158,7 +5127,7 @@
         </w:rPr>
         <w:t>我立方创建后，</w:t>
       </w:r>
-      <w:hyperlink r:id="rId6" w:history="1">
+      <w:hyperlink r:id="rId7" w:history="1">
         <w:r>
           <w:rPr>
             <w:rStyle w:val="Hyperlink"/>
@@ -5467,9 +5436,6 @@
           <w:ilvl w:val="0"/>
           <w:numId w:val="26"/>
         </w:numPr>
-        <w:rPr>
-          <w:rFonts w:hint="eastAsia"/>
-        </w:rPr>
       </w:pPr>
       <w:r>
         <w:rPr>
@@ -5481,9 +5447,6 @@
     <w:p>
       <w:pPr>
         <w:pStyle w:val="Heading2"/>
-        <w:rPr>
-          <w:rFonts w:hint="eastAsia"/>
-        </w:rPr>
       </w:pPr>
       <w:r>
         <w:rPr>
@@ -5509,23 +5472,23 @@
     </w:p>
     <w:p>
       <w:pPr>
+        <w:rPr>
+          <w:rFonts w:asciiTheme="majorHAnsi" w:eastAsiaTheme="majorEastAsia" w:hAnsiTheme="majorHAnsi" w:cstheme="majorBidi"/>
+          <w:color w:val="000000"/>
+        </w:rPr>
+      </w:pPr>
+      <w:r>
+        <w:rPr>
+          <w:rStyle w:val="Heading5Char"/>
+          <w:rFonts w:hint="eastAsia"/>
+        </w:rPr>
+        <w:t>机构的会员管理功能大部分已经实现，需要做一些界面的调整和功能的调整</w:t>
+      </w:r>
+      <w:r>
         <w:rPr>
           <w:rFonts w:asciiTheme="majorHAnsi" w:eastAsiaTheme="majorEastAsia" w:hAnsiTheme="majorHAnsi" w:cstheme="majorBidi" w:hint="eastAsia"/>
           <w:color w:val="000000"/>
         </w:rPr>
-      </w:pPr>
-      <w:r>
-        <w:rPr>
-          <w:rStyle w:val="Heading5Char"/>
-          <w:rFonts w:hint="eastAsia"/>
-        </w:rPr>
-        <w:t>机构的会员管理功能大部分已经实现，需要做一些界面的调整和功能的调整</w:t>
-      </w:r>
-      <w:r>
-        <w:rPr>
-          <w:rFonts w:asciiTheme="majorHAnsi" w:eastAsiaTheme="majorEastAsia" w:hAnsiTheme="majorHAnsi" w:cstheme="majorBidi" w:hint="eastAsia"/>
-          <w:color w:val="000000"/>
-        </w:rPr>
         <w:t>。</w:t>
       </w:r>
     </w:p>
@@ -5541,11 +5504,6 @@
       </w:r>
     </w:p>
     <w:p>
-      <w:pPr>
-        <w:rPr>
-          <w:rFonts w:hint="eastAsia"/>
-        </w:rPr>
-      </w:pPr>
       <w:r>
         <w:rPr>
           <w:rFonts w:hint="eastAsia"/>
@@ -5567,13 +5525,7 @@
         <w:rPr>
           <w:rFonts w:hint="eastAsia"/>
         </w:rPr>
-        <w:t>手机端主要页面</w:t>
-      </w:r>
-      <w:r>
-        <w:rPr>
-          <w:rFonts w:hint="eastAsia"/>
-        </w:rPr>
-        <w:t>：</w:t>
+        <w:t>手机端主要页面：</w:t>
       </w:r>
     </w:p>
     <w:p>
@@ -5588,28 +5540,68 @@
         <w:rPr>
           <w:rFonts w:hint="eastAsia"/>
         </w:rPr>
-        <w:t>产品模块的首页：从机构页面以及机构的应用页（</w:t>
-      </w:r>
-      <w:r>
-        <w:rPr>
-          <w:rFonts w:hint="eastAsia"/>
-        </w:rPr>
-        <w:t>app</w:t>
-      </w:r>
-      <w:r>
-        <w:rPr>
-          <w:rFonts w:hint="eastAsia"/>
-        </w:rPr>
-        <w:t>）页面</w:t>
-      </w:r>
-      <w:r>
-        <w:rPr>
-          <w:rFonts w:hint="eastAsia"/>
-        </w:rPr>
-        <w:t>进入产品模块首页，这个页面会列出机构添加的产品。</w:t>
-      </w:r>
-      <w:bookmarkStart w:id="0" w:name="_GoBack"/>
-      <w:bookmarkEnd w:id="0"/>
+        <w:t>模块</w:t>
+      </w:r>
+      <w:r>
+        <w:rPr>
+          <w:rFonts w:hint="eastAsia"/>
+        </w:rPr>
+        <w:t>(nut)</w:t>
+      </w:r>
+      <w:r>
+        <w:rPr>
+          <w:rFonts w:hint="eastAsia"/>
+        </w:rPr>
+        <w:t>首页：每个模块</w:t>
+      </w:r>
+      <w:r>
+        <w:rPr>
+          <w:rFonts w:hint="eastAsia"/>
+        </w:rPr>
+        <w:t>都有多个基于功能的入口（</w:t>
+      </w:r>
+      <w:r>
+        <w:rPr>
+          <w:rFonts w:hint="eastAsia"/>
+        </w:rPr>
+        <w:t>nut permit entry)</w:t>
+      </w:r>
+      <w:r>
+        <w:rPr>
+          <w:rFonts w:hint="eastAsia"/>
+        </w:rPr>
+        <w:t>。</w:t>
+      </w:r>
+      <w:r>
+        <w:rPr>
+          <w:rFonts w:hint="eastAsia"/>
+        </w:rPr>
+        <w:t>对产品模块来说，主要包含</w:t>
+      </w:r>
+      <w:r>
+        <w:rPr>
+          <w:rFonts w:hint="eastAsia"/>
+        </w:rPr>
+        <w:t>2</w:t>
+      </w:r>
+      <w:r>
+        <w:rPr>
+          <w:rFonts w:hint="eastAsia"/>
+        </w:rPr>
+        <w:t>个入口，即管理员入口和客户入口。在手机上，首先需要实现客户入口页面，管理员入口页面将会呈现在</w:t>
+      </w:r>
+      <w:r>
+        <w:rPr>
+          <w:rFonts w:hint="eastAsia"/>
+        </w:rPr>
+        <w:t>PC</w:t>
+      </w:r>
+      <w:r>
+        <w:rPr>
+          <w:rFonts w:hint="eastAsia"/>
+        </w:rPr>
+        <w:t>端。客户端入口首先将会显示所有的机构产品。对我立方机构而言，将会列出加油赚产品。</w:t>
+      </w:r>
     </w:p>
     <w:p>
       <w:pPr>
@@ -5618,12 +5610,41 @@
           <w:ilvl w:val="0"/>
           <w:numId w:val="28"/>
         </w:numPr>
-      </w:pPr>
-      <w:r>
-        <w:rPr>
-          <w:rFonts w:hint="eastAsia"/>
-        </w:rPr>
-        <w:t>用户的微信注册页面中，会给出注册新账号还是绑定已有账号的选择。</w:t>
+        <w:rPr>
+          <w:rFonts w:hint="eastAsia"/>
+        </w:rPr>
+      </w:pPr>
+      <w:r>
+        <w:rPr>
+          <w:rFonts w:hint="eastAsia"/>
+        </w:rPr>
+        <w:t>从加油赚产品进入，进入加油赚产品页面，从这里可以进入加油赚产品的相关功能，比如充值，检查余额，交易查询等等</w:t>
+      </w:r>
+      <w:r>
+        <w:rPr>
+          <w:rFonts w:hint="eastAsia"/>
+        </w:rPr>
+        <w:t>。</w:t>
+      </w:r>
+    </w:p>
+    <w:p>
+      <w:pPr>
+        <w:pStyle w:val="Heading5"/>
+      </w:pPr>
+      <w:r>
+        <w:t>S</w:t>
+      </w:r>
+      <w:r>
+        <w:rPr>
+          <w:rFonts w:hint="eastAsia"/>
+        </w:rPr>
+        <w:t>ervice</w:t>
+      </w:r>
+      <w:r>
+        <w:rPr>
+          <w:rFonts w:hint="eastAsia"/>
+        </w:rPr>
+        <w:t>设计：</w:t>
       </w:r>
     </w:p>
     <w:p>
@@ -5631,14 +5652,126 @@
         <w:pStyle w:val="ListParagraph"/>
         <w:numPr>
           <w:ilvl w:val="0"/>
-          <w:numId w:val="28"/>
+          <w:numId w:val="30"/>
         </w:numPr>
       </w:pPr>
       <w:r>
         <w:rPr>
           <w:rFonts w:hint="eastAsia"/>
         </w:rPr>
-        <w:t>如果注册新账号，要求用户提供手机号，用来发送短信信息，手机号将验证是否已经使用过。</w:t>
+        <w:t>将会有一个</w:t>
+      </w:r>
+      <w:r>
+        <w:rPr>
+          <w:rFonts w:hint="eastAsia"/>
+        </w:rPr>
+        <w:t>ProductServie</w:t>
+      </w:r>
+      <w:r>
+        <w:rPr>
+          <w:rFonts w:hint="eastAsia"/>
+        </w:rPr>
+        <w:t>来处理产品模块的数据</w:t>
+      </w:r>
+      <w:r>
+        <w:rPr>
+          <w:rFonts w:hint="eastAsia"/>
+        </w:rPr>
+        <w:t>。</w:t>
+      </w:r>
+    </w:p>
+    <w:p>
+      <w:pPr>
+        <w:pStyle w:val="Heading5"/>
+      </w:pPr>
+      <w:r>
+        <w:rPr>
+          <w:rFonts w:hint="eastAsia"/>
+        </w:rPr>
+        <w:t>Backend</w:t>
+      </w:r>
+      <w:r>
+        <w:rPr>
+          <w:rFonts w:hint="eastAsia"/>
+        </w:rPr>
+        <w:t>设计：</w:t>
+      </w:r>
+    </w:p>
+    <w:p>
+      <w:r>
+        <w:rPr>
+          <w:rFonts w:hint="eastAsia"/>
+        </w:rPr>
+        <w:t>调用</w:t>
+      </w:r>
+      <w:r>
+        <w:rPr>
+          <w:rFonts w:hint="eastAsia"/>
+        </w:rPr>
+        <w:t>BApi.</w:t>
+      </w:r>
+      <w:r>
+        <w:t>product</w:t>
+      </w:r>
+      <w:r>
+        <w:rPr>
+          <w:rFonts w:hint="eastAsia"/>
+        </w:rPr>
+        <w:t>.</w:t>
+      </w:r>
+      <w:r>
+        <w:t xml:space="preserve">xxx api </w:t>
+      </w:r>
+      <w:r>
+        <w:rPr>
+          <w:rFonts w:hint="eastAsia"/>
+        </w:rPr>
+        <w:t>来获取产品的后台访问。</w:t>
+      </w:r>
+    </w:p>
+    <w:p>
+      <w:pPr>
+        <w:pStyle w:val="Heading2"/>
+        <w:rPr>
+          <w:rFonts w:hint="eastAsia"/>
+        </w:rPr>
+      </w:pPr>
+      <w:r>
+        <w:rPr>
+          <w:rFonts w:hint="eastAsia"/>
+        </w:rPr>
+        <w:t>价格模块</w:t>
+      </w:r>
+    </w:p>
+    <w:p>
+      <w:r>
+        <w:rPr>
+          <w:rFonts w:hint="eastAsia"/>
+        </w:rPr>
+        <w:t>价格模块用于定义机构的价格策略</w:t>
+      </w:r>
+      <w:r>
+        <w:rPr>
+          <w:rFonts w:hint="eastAsia"/>
+        </w:rPr>
+        <w:t>。</w:t>
+      </w:r>
+      <w:r>
+        <w:rPr>
+          <w:rFonts w:hint="eastAsia"/>
+        </w:rPr>
+        <w:t>价格策略可以针对一个产品或者多个产品。</w:t>
+      </w:r>
+    </w:p>
+    <w:p>
+      <w:pPr>
+        <w:pStyle w:val="Heading5"/>
+      </w:pPr>
+      <w:r>
+        <w:rPr>
+          <w:rFonts w:hint="eastAsia"/>
+        </w:rPr>
+        <w:t>手机端主要页面：</w:t>
       </w:r>
     </w:p>
     <w:p>
@@ -5646,14 +5779,64 @@
         <w:pStyle w:val="ListParagraph"/>
         <w:numPr>
           <w:ilvl w:val="0"/>
-          <w:numId w:val="28"/>
+          <w:numId w:val="31"/>
         </w:numPr>
       </w:pPr>
       <w:r>
         <w:rPr>
           <w:rFonts w:hint="eastAsia"/>
         </w:rPr>
-        <w:t>如果绑定已有账号，用户可以输入登录号码，手机号或者邮件，并要求用户输入密码。</w:t>
+        <w:t>模块</w:t>
+      </w:r>
+      <w:r>
+        <w:rPr>
+          <w:rFonts w:hint="eastAsia"/>
+        </w:rPr>
+        <w:t>(nut)</w:t>
+      </w:r>
+      <w:r>
+        <w:rPr>
+          <w:rFonts w:hint="eastAsia"/>
+        </w:rPr>
+        <w:t>首页：</w:t>
+      </w:r>
+      <w:r>
+        <w:rPr>
+          <w:rFonts w:hint="eastAsia"/>
+        </w:rPr>
+        <w:t>主要包含管理员入口，管理员可以定义价格策略，用户在价格模块通常没有入口</w:t>
+      </w:r>
+      <w:r>
+        <w:rPr>
+          <w:rFonts w:hint="eastAsia"/>
+        </w:rPr>
+        <w:t xml:space="preserve"> </w:t>
+      </w:r>
+      <w:r>
+        <w:rPr>
+          <w:rFonts w:hint="eastAsia"/>
+        </w:rPr>
+        <w:t>。</w:t>
+      </w:r>
+    </w:p>
+    <w:p>
+      <w:pPr>
+        <w:pStyle w:val="Heading5"/>
+      </w:pPr>
+      <w:r>
+        <w:t>S</w:t>
+      </w:r>
+      <w:r>
+        <w:rPr>
+          <w:rFonts w:hint="eastAsia"/>
+        </w:rPr>
+        <w:t>ervice</w:t>
+      </w:r>
+      <w:r>
+        <w:rPr>
+          <w:rFonts w:hint="eastAsia"/>
+        </w:rPr>
+        <w:t>设计：</w:t>
       </w:r>
     </w:p>
     <w:p>
@@ -5661,22 +5844,32 @@
         <w:pStyle w:val="ListParagraph"/>
         <w:numPr>
           <w:ilvl w:val="0"/>
-          <w:numId w:val="28"/>
+          <w:numId w:val="30"/>
         </w:numPr>
       </w:pPr>
       <w:r>
         <w:rPr>
           <w:rFonts w:hint="eastAsia"/>
         </w:rPr>
-        <w:t>注册新账号还需要提供推荐码，如果没有提供推荐码，将会使用默认的推荐码。</w:t>
-      </w:r>
-    </w:p>
-    <w:p>
-      <w:r>
-        <w:rPr>
-          <w:rFonts w:hint="eastAsia"/>
-        </w:rPr>
-        <w:t>输入所有信息后，将会显示一个确认页面，确认用户已经输入的信息。</w:t>
+        <w:t>将会有一个</w:t>
+      </w:r>
+      <w:r>
+        <w:rPr>
+          <w:rFonts w:hint="eastAsia"/>
+        </w:rPr>
+        <w:t>Price</w:t>
+      </w:r>
+      <w:r>
+        <w:rPr>
+          <w:rFonts w:hint="eastAsia"/>
+        </w:rPr>
+        <w:t>Servie</w:t>
+      </w:r>
+      <w:r>
+        <w:rPr>
+          <w:rFonts w:hint="eastAsia"/>
+        </w:rPr>
+        <w:t>来处理产品模块的数据。</w:t>
       </w:r>
     </w:p>
     <w:p>
@@ -5687,123 +5880,7 @@
         <w:rPr>
           <w:rFonts w:hint="eastAsia"/>
         </w:rPr>
-        <w:t>手机端界面设计：</w:t>
-      </w:r>
-    </w:p>
-    <w:p>
-      <w:pPr>
-        <w:pStyle w:val="ListParagraph"/>
-        <w:numPr>
-          <w:ilvl w:val="0"/>
-          <w:numId w:val="29"/>
-        </w:numPr>
-      </w:pPr>
-      <w:r>
-        <w:rPr>
-          <w:rFonts w:hint="eastAsia"/>
-        </w:rPr>
-        <w:t>微信用户第一次关注微信公众号，会取出用户的信息，包括</w:t>
-      </w:r>
-      <w:r>
-        <w:rPr>
-          <w:rFonts w:hint="eastAsia"/>
-        </w:rPr>
-        <w:t>openid</w:t>
-      </w:r>
-      <w:r>
-        <w:rPr>
-          <w:rFonts w:hint="eastAsia"/>
-        </w:rPr>
-        <w:t>，如果用户没有注册过，就进入用户微信注册页面。</w:t>
-      </w:r>
-    </w:p>
-    <w:p>
-      <w:pPr>
-        <w:pStyle w:val="ListParagraph"/>
-        <w:numPr>
-          <w:ilvl w:val="0"/>
-          <w:numId w:val="29"/>
-        </w:numPr>
-      </w:pPr>
-      <w:r>
-        <w:rPr>
-          <w:rFonts w:hint="eastAsia"/>
-        </w:rPr>
-        <w:t>用户的微信注册页面中，会给出注册新账号还是绑定已有账号的选择。</w:t>
-      </w:r>
-    </w:p>
-    <w:p>
-      <w:pPr>
-        <w:pStyle w:val="ListParagraph"/>
-        <w:numPr>
-          <w:ilvl w:val="0"/>
-          <w:numId w:val="29"/>
-        </w:numPr>
-      </w:pPr>
-      <w:r>
-        <w:rPr>
-          <w:rFonts w:hint="eastAsia"/>
-        </w:rPr>
-        <w:t>如果注册新账号，要求用户提供手机号，用来发送短信信息，手机号将验证是否已经使用过。</w:t>
-      </w:r>
-    </w:p>
-    <w:p>
-      <w:pPr>
-        <w:pStyle w:val="ListParagraph"/>
-        <w:numPr>
-          <w:ilvl w:val="0"/>
-          <w:numId w:val="29"/>
-        </w:numPr>
-      </w:pPr>
-      <w:r>
-        <w:rPr>
-          <w:rFonts w:hint="eastAsia"/>
-        </w:rPr>
-        <w:t>如果绑定已有账号，用户可以输入登录号码，手机号或者邮件，并要求用户输入密码。</w:t>
-      </w:r>
-    </w:p>
-    <w:p>
-      <w:pPr>
-        <w:pStyle w:val="ListParagraph"/>
-        <w:numPr>
-          <w:ilvl w:val="0"/>
-          <w:numId w:val="29"/>
-        </w:numPr>
-      </w:pPr>
-      <w:r>
-        <w:rPr>
-          <w:rFonts w:hint="eastAsia"/>
-        </w:rPr>
-        <w:t>注册新账号还需要提供推荐码，如果没有提供推荐码，将会使用默认的推荐码。</w:t>
-      </w:r>
-    </w:p>
-    <w:p>
-      <w:pPr>
-        <w:pStyle w:val="ListParagraph"/>
-        <w:numPr>
-          <w:ilvl w:val="0"/>
-          <w:numId w:val="29"/>
-        </w:numPr>
-      </w:pPr>
-      <w:r>
-        <w:rPr>
-          <w:rFonts w:hint="eastAsia"/>
-        </w:rPr>
-        <w:t>输入所有信息后，将会显示一个确认页面，确认用户已经输入的信息。</w:t>
-      </w:r>
-    </w:p>
-    <w:p>
-      <w:pPr>
-        <w:pStyle w:val="Heading5"/>
-      </w:pPr>
-      <w:r>
-        <w:t>S</w:t>
-      </w:r>
-      <w:r>
-        <w:rPr>
-          <w:rFonts w:hint="eastAsia"/>
-        </w:rPr>
-        <w:t>ervice</w:t>
+        <w:t>Backend</w:t>
       </w:r>
       <w:r>
         <w:rPr>
@@ -5814,11 +5891,9 @@
     </w:p>
     <w:p>
       <w:pPr>
-        <w:pStyle w:val="ListParagraph"/>
-        <w:numPr>
-          <w:ilvl w:val="0"/>
-          <w:numId w:val="17"/>
-        </w:numPr>
+        <w:rPr>
+          <w:rFonts w:hint="eastAsia"/>
+        </w:rPr>
       </w:pPr>
       <w:r>
         <w:rPr>
@@ -5830,85 +5905,33 @@
         <w:rPr>
           <w:rFonts w:hint="eastAsia"/>
         </w:rPr>
-        <w:t>AuthService.register</w:t>
-      </w:r>
-      <w:r>
-        <w:rPr>
-          <w:rFonts w:hint="eastAsia"/>
-        </w:rPr>
-        <w:t>来注册新用户。</w:t>
-      </w:r>
-      <w:r>
-        <w:t>S</w:t>
-      </w:r>
-      <w:r>
-        <w:rPr>
-          <w:rFonts w:hint="eastAsia"/>
-        </w:rPr>
-        <w:t xml:space="preserve">ervice </w:t>
-      </w:r>
-      <w:r>
-        <w:rPr>
-          <w:rFonts w:hint="eastAsia"/>
-        </w:rPr>
-        <w:t>的调用需要在确认注册信息之后进行。</w:t>
-      </w:r>
-    </w:p>
-    <w:p>
-      <w:pPr>
-        <w:pStyle w:val="Heading5"/>
-      </w:pPr>
-      <w:r>
-        <w:rPr>
-          <w:rFonts w:hint="eastAsia"/>
-        </w:rPr>
-        <w:t>Backend</w:t>
-      </w:r>
-      <w:r>
-        <w:rPr>
-          <w:rFonts w:hint="eastAsia"/>
-        </w:rPr>
-        <w:t>设计：</w:t>
-      </w:r>
-    </w:p>
-    <w:p>
-      <w:pPr>
-        <w:rPr>
-          <w:rFonts w:hint="eastAsia"/>
-        </w:rPr>
-      </w:pPr>
-      <w:r>
-        <w:rPr>
-          <w:rFonts w:hint="eastAsia"/>
-        </w:rPr>
-        <w:t>调用</w:t>
-      </w:r>
-      <w:r>
-        <w:rPr>
-          <w:rFonts w:hint="eastAsia"/>
-        </w:rPr>
-        <w:t xml:space="preserve">BApi.user.create </w:t>
-      </w:r>
-      <w:r>
-        <w:rPr>
-          <w:rFonts w:hint="eastAsia"/>
-        </w:rPr>
-        <w:t>发送</w:t>
-      </w:r>
-      <w:r>
-        <w:rPr>
-          <w:rFonts w:hint="eastAsia"/>
-        </w:rPr>
-        <w:t xml:space="preserve"> post api/user</w:t>
-      </w:r>
-      <w:r>
-        <w:t xml:space="preserve">s </w:t>
-      </w:r>
-      <w:r>
-        <w:rPr>
-          <w:rFonts w:hint="eastAsia"/>
-        </w:rPr>
-        <w:t>来执行后台操作。</w:t>
+        <w:t>BApi.</w:t>
+      </w:r>
+      <w:r>
+        <w:t>price</w:t>
+      </w:r>
+      <w:r>
+        <w:rPr>
+          <w:rFonts w:hint="eastAsia"/>
+        </w:rPr>
+        <w:t>.</w:t>
+      </w:r>
+      <w:r>
+        <w:t xml:space="preserve">xxx api </w:t>
+      </w:r>
+      <w:r>
+        <w:rPr>
+          <w:rFonts w:hint="eastAsia"/>
+        </w:rPr>
+        <w:t>来获取</w:t>
+      </w:r>
+      <w:bookmarkStart w:id="0" w:name="_GoBack"/>
+      <w:bookmarkEnd w:id="0"/>
+      <w:r>
+        <w:rPr>
+          <w:rFonts w:hint="eastAsia"/>
+        </w:rPr>
+        <w:t>后台访问。</w:t>
       </w:r>
     </w:p>
     <w:p>
@@ -5919,7 +5942,7 @@
         <w:rPr>
           <w:rFonts w:hint="eastAsia"/>
         </w:rPr>
-        <w:t>价格模块</w:t>
+        <w:t>金融账号模块</w:t>
       </w:r>
     </w:p>
     <w:p>
@@ -5930,7 +5953,7 @@
         <w:rPr>
           <w:rFonts w:hint="eastAsia"/>
         </w:rPr>
-        <w:t>金融账号模块</w:t>
+        <w:t>充值模块</w:t>
       </w:r>
     </w:p>
     <w:p>
@@ -5941,33 +5964,15 @@
         <w:rPr>
           <w:rFonts w:hint="eastAsia"/>
         </w:rPr>
-        <w:t>充值模块</w:t>
-      </w:r>
-    </w:p>
-    <w:p>
-      <w:pPr>
-        <w:pStyle w:val="Heading2"/>
-        <w:rPr>
-          <w:rFonts w:hint="eastAsia"/>
-        </w:rPr>
-      </w:pPr>
-      <w:r>
-        <w:rPr>
-          <w:rFonts w:hint="eastAsia"/>
-        </w:rPr>
         <w:t>手机界面概述</w:t>
       </w:r>
     </w:p>
     <w:p>
-      <w:pPr>
-        <w:rPr>
-          <w:rFonts w:hint="eastAsia"/>
-        </w:rPr>
-      </w:pPr>
       <w:r>
         <w:rPr>
           <w:rFonts w:hint="eastAsia"/>
           <w:noProof/>
+          <w:lang w:eastAsia="en-US"/>
         </w:rPr>
         <mc:AlternateContent>
           <mc:Choice Requires="wps">
@@ -6020,11 +6025,6 @@
                       <wps:txbx>
                         <w:txbxContent>
                           <w:p>
-                            <w:pPr>
-                              <w:rPr>
-                                <w:rFonts w:hint="eastAsia"/>
-                              </w:rPr>
-                            </w:pPr>
                             <w:r>
                               <w:rPr>
                                 <w:rFonts w:hint="eastAsia"/>
@@ -6046,7 +6046,7 @@
               </wp:anchor>
             </w:drawing>
           </mc:Choice>
-          <mc:Fallback>
+          <mc:Fallback xmlns:w15="http://schemas.microsoft.com/office/word/2012/wordml">
             <w:pict>
               <v:shapetype w14:anchorId="5BE3B80C" id="_x0000_t202" coordsize="21600,21600" o:spt="202" path="m0,0l0,21600,21600,21600,21600,0xe">
                 <v:stroke joinstyle="miter"/>
@@ -6077,13 +6077,7 @@
         </mc:AlternateContent>
       </w:r>
     </w:p>
-    <w:p>
-      <w:pPr>
-        <w:rPr>
-          <w:rFonts w:hint="eastAsia"/>
-        </w:rPr>
-      </w:pPr>
-    </w:p>
+    <w:p/>
     <w:p/>
     <w:p/>
     <w:p/>
@@ -6107,7 +6101,7 @@
 </file>
 
 <file path=word/numbering.xml><?xml version="1.0" encoding="utf-8"?>
-<w:numbering xmlns:wpc="http://schemas.microsoft.com/office/word/2010/wordprocessingCanvas" xmlns:mo="http://schemas.microsoft.com/office/mac/office/2008/main" xmlns:mc="http://schemas.openxmlformats.org/markup-compatibility/2006" xmlns:mv="urn:schemas-microsoft-com:mac:vml" xmlns:o="urn:schemas-microsoft-com:office:office" xmlns:r="http://schemas.openxmlformats.org/officeDocument/2006/relationships" xmlns:m="http://schemas.openxmlformats.org/officeDocument/2006/math" xmlns:v="urn:schemas-microsoft-com:vml" xmlns:wp14="http://schemas.microsoft.com/office/word/2010/wordprocessingDrawing" xmlns:wp="http://schemas.openxmlformats.org/drawingml/2006/wordprocessingDrawing" xmlns:w10="urn:schemas-microsoft-com:office:word" xmlns:w="http://schemas.openxmlformats.org/wordprocessingml/2006/main" xmlns:w14="http://schemas.microsoft.com/office/word/2010/wordml" xmlns:w15="http://schemas.microsoft.com/office/word/2012/wordml" xmlns:wpg="http://schemas.microsoft.com/office/word/2010/wordprocessingGroup" xmlns:wpi="http://schemas.microsoft.com/office/word/2010/wordprocessingInk" xmlns:wne="http://schemas.microsoft.com/office/word/2006/wordml" xmlns:wps="http://schemas.microsoft.com/office/word/2010/wordprocessingShape" mc:Ignorable="w14 w15 wp14">
+<w:numbering xmlns:wpc="http://schemas.microsoft.com/office/word/2010/wordprocessingCanvas" xmlns:mo="http://schemas.microsoft.com/office/mac/office/2008/main" xmlns:mc="http://schemas.openxmlformats.org/markup-compatibility/2006" xmlns:mv="urn:schemas-microsoft-com:mac:vml" xmlns:o="urn:schemas-microsoft-com:office:office" xmlns:r="http://schemas.openxmlformats.org/officeDocument/2006/relationships" xmlns:m="http://schemas.openxmlformats.org/officeDocument/2006/math" xmlns:v="urn:schemas-microsoft-com:vml" xmlns:wp14="http://schemas.microsoft.com/office/word/2010/wordprocessingDrawing" xmlns:wp="http://schemas.openxmlformats.org/drawingml/2006/wordprocessingDrawing" xmlns:w10="urn:schemas-microsoft-com:office:word" xmlns:w="http://schemas.openxmlformats.org/wordprocessingml/2006/main" xmlns:w14="http://schemas.microsoft.com/office/word/2010/wordml" xmlns:wpg="http://schemas.microsoft.com/office/word/2010/wordprocessingGroup" xmlns:wpi="http://schemas.microsoft.com/office/word/2010/wordprocessingInk" xmlns:wne="http://schemas.microsoft.com/office/word/2006/wordml" xmlns:wps="http://schemas.microsoft.com/office/word/2010/wordprocessingShape" mc:Ignorable="w14 wp14">
   <w:abstractNum w:abstractNumId="0">
     <w:nsid w:val="00FD202B"/>
     <w:multiLevelType w:val="hybridMultilevel"/>
@@ -6281,6 +6275,92 @@
     </w:lvl>
   </w:abstractNum>
   <w:abstractNum w:abstractNumId="2">
+    <w:nsid w:val="0B4457B2"/>
+    <w:multiLevelType w:val="hybridMultilevel"/>
+    <w:tmpl w:val="F0EC1CD8"/>
+    <w:lvl w:ilvl="0" w:tplc="0409000F">
+      <w:start w:val="1"/>
+      <w:numFmt w:val="decimal"/>
+      <w:lvlText w:val="%1."/>
+      <w:lvlJc w:val="left"/>
+      <w:pPr>
+        <w:ind w:left="720" w:hanging="360"/>
+      </w:pPr>
+    </w:lvl>
+    <w:lvl w:ilvl="1" w:tplc="04090019" w:tentative="1">
+      <w:start w:val="1"/>
+      <w:numFmt w:val="lowerLetter"/>
+      <w:lvlText w:val="%2."/>
+      <w:lvlJc w:val="left"/>
+      <w:pPr>
+        <w:ind w:left="1440" w:hanging="360"/>
+      </w:pPr>
+    </w:lvl>
+    <w:lvl w:ilvl="2" w:tplc="0409001B" w:tentative="1">
+      <w:start w:val="1"/>
+      <w:numFmt w:val="lowerRoman"/>
+      <w:lvlText w:val="%3."/>
+      <w:lvlJc w:val="right"/>
+      <w:pPr>
+        <w:ind w:left="2160" w:hanging="180"/>
+      </w:pPr>
+    </w:lvl>
+    <w:lvl w:ilvl="3" w:tplc="0409000F" w:tentative="1">
+      <w:start w:val="1"/>
+      <w:numFmt w:val="decimal"/>
+      <w:lvlText w:val="%4."/>
+      <w:lvlJc w:val="left"/>
+      <w:pPr>
+        <w:ind w:left="2880" w:hanging="360"/>
+      </w:pPr>
+    </w:lvl>
+    <w:lvl w:ilvl="4" w:tplc="04090019" w:tentative="1">
+      <w:start w:val="1"/>
+      <w:numFmt w:val="lowerLetter"/>
+      <w:lvlText w:val="%5."/>
+      <w:lvlJc w:val="left"/>
+      <w:pPr>
+        <w:ind w:left="3600" w:hanging="360"/>
+      </w:pPr>
+    </w:lvl>
+    <w:lvl w:ilvl="5" w:tplc="0409001B" w:tentative="1">
+      <w:start w:val="1"/>
+      <w:numFmt w:val="lowerRoman"/>
+      <w:lvlText w:val="%6."/>
+      <w:lvlJc w:val="right"/>
+      <w:pPr>
+        <w:ind w:left="4320" w:hanging="180"/>
+      </w:pPr>
+    </w:lvl>
+    <w:lvl w:ilvl="6" w:tplc="0409000F" w:tentative="1">
+      <w:start w:val="1"/>
+      <w:numFmt w:val="decimal"/>
+      <w:lvlText w:val="%7."/>
+      <w:lvlJc w:val="left"/>
+      <w:pPr>
+        <w:ind w:left="5040" w:hanging="360"/>
+      </w:pPr>
+    </w:lvl>
+    <w:lvl w:ilvl="7" w:tplc="04090019" w:tentative="1">
+      <w:start w:val="1"/>
+      <w:numFmt w:val="lowerLetter"/>
+      <w:lvlText w:val="%8."/>
+      <w:lvlJc w:val="left"/>
+      <w:pPr>
+        <w:ind w:left="5760" w:hanging="360"/>
+      </w:pPr>
+    </w:lvl>
+    <w:lvl w:ilvl="8" w:tplc="0409001B" w:tentative="1">
+      <w:start w:val="1"/>
+      <w:numFmt w:val="lowerRoman"/>
+      <w:lvlText w:val="%9."/>
+      <w:lvlJc w:val="right"/>
+      <w:pPr>
+        <w:ind w:left="6480" w:hanging="180"/>
+      </w:pPr>
+    </w:lvl>
+  </w:abstractNum>
+  <w:abstractNum w:abstractNumId="3">
     <w:nsid w:val="0C942AAC"/>
     <w:multiLevelType w:val="hybridMultilevel"/>
     <w:tmpl w:val="67A47F7E"/>
@@ -6366,7 +6446,7 @@
       </w:pPr>
     </w:lvl>
   </w:abstractNum>
-  <w:abstractNum w:abstractNumId="3">
+  <w:abstractNum w:abstractNumId="4">
     <w:nsid w:val="0E807BE2"/>
     <w:multiLevelType w:val="hybridMultilevel"/>
     <w:tmpl w:val="6D26BFC8"/>
@@ -6452,7 +6532,93 @@
       </w:pPr>
     </w:lvl>
   </w:abstractNum>
-  <w:abstractNum w:abstractNumId="4">
+  <w:abstractNum w:abstractNumId="5">
+    <w:nsid w:val="109E2980"/>
+    <w:multiLevelType w:val="hybridMultilevel"/>
+    <w:tmpl w:val="67A47F7E"/>
+    <w:lvl w:ilvl="0" w:tplc="0409000F">
+      <w:start w:val="1"/>
+      <w:numFmt w:val="decimal"/>
+      <w:lvlText w:val="%1."/>
+      <w:lvlJc w:val="left"/>
+      <w:pPr>
+        <w:ind w:left="720" w:hanging="360"/>
+      </w:pPr>
+    </w:lvl>
+    <w:lvl w:ilvl="1" w:tplc="04090019" w:tentative="1">
+      <w:start w:val="1"/>
+      <w:numFmt w:val="lowerLetter"/>
+      <w:lvlText w:val="%2."/>
+      <w:lvlJc w:val="left"/>
+      <w:pPr>
+        <w:ind w:left="1440" w:hanging="360"/>
+      </w:pPr>
+    </w:lvl>
+    <w:lvl w:ilvl="2" w:tplc="0409001B" w:tentative="1">
+      <w:start w:val="1"/>
+      <w:numFmt w:val="lowerRoman"/>
+      <w:lvlText w:val="%3."/>
+      <w:lvlJc w:val="right"/>
+      <w:pPr>
+        <w:ind w:left="2160" w:hanging="180"/>
+      </w:pPr>
+    </w:lvl>
+    <w:lvl w:ilvl="3" w:tplc="0409000F" w:tentative="1">
+      <w:start w:val="1"/>
+      <w:numFmt w:val="decimal"/>
+      <w:lvlText w:val="%4."/>
+      <w:lvlJc w:val="left"/>
+      <w:pPr>
+        <w:ind w:left="2880" w:hanging="360"/>
+      </w:pPr>
+    </w:lvl>
+    <w:lvl w:ilvl="4" w:tplc="04090019" w:tentative="1">
+      <w:start w:val="1"/>
+      <w:numFmt w:val="lowerLetter"/>
+      <w:lvlText w:val="%5."/>
+      <w:lvlJc w:val="left"/>
+      <w:pPr>
+        <w:ind w:left="3600" w:hanging="360"/>
+      </w:pPr>
+    </w:lvl>
+    <w:lvl w:ilvl="5" w:tplc="0409001B" w:tentative="1">
+      <w:start w:val="1"/>
+      <w:numFmt w:val="lowerRoman"/>
+      <w:lvlText w:val="%6."/>
+      <w:lvlJc w:val="right"/>
+      <w:pPr>
+        <w:ind w:left="4320" w:hanging="180"/>
+      </w:pPr>
+    </w:lvl>
+    <w:lvl w:ilvl="6" w:tplc="0409000F" w:tentative="1">
+      <w:start w:val="1"/>
+      <w:numFmt w:val="decimal"/>
+      <w:lvlText w:val="%7."/>
+      <w:lvlJc w:val="left"/>
+      <w:pPr>
+        <w:ind w:left="5040" w:hanging="360"/>
+      </w:pPr>
+    </w:lvl>
+    <w:lvl w:ilvl="7" w:tplc="04090019" w:tentative="1">
+      <w:start w:val="1"/>
+      <w:numFmt w:val="lowerLetter"/>
+      <w:lvlText w:val="%8."/>
+      <w:lvlJc w:val="left"/>
+      <w:pPr>
+        <w:ind w:left="5760" w:hanging="360"/>
+      </w:pPr>
+    </w:lvl>
+    <w:lvl w:ilvl="8" w:tplc="0409001B" w:tentative="1">
+      <w:start w:val="1"/>
+      <w:numFmt w:val="lowerRoman"/>
+      <w:lvlText w:val="%9."/>
+      <w:lvlJc w:val="right"/>
+      <w:pPr>
+        <w:ind w:left="6480" w:hanging="180"/>
+      </w:pPr>
+    </w:lvl>
+  </w:abstractNum>
+  <w:abstractNum w:abstractNumId="6">
     <w:nsid w:val="122B3C78"/>
     <w:multiLevelType w:val="hybridMultilevel"/>
     <w:tmpl w:val="6D26BFC8"/>
@@ -6538,7 +6704,7 @@
       </w:pPr>
     </w:lvl>
   </w:abstractNum>
-  <w:abstractNum w:abstractNumId="5">
+  <w:abstractNum w:abstractNumId="7">
     <w:nsid w:val="15092B4F"/>
     <w:multiLevelType w:val="hybridMultilevel"/>
     <w:tmpl w:val="67A22D92"/>
@@ -6624,7 +6790,7 @@
       </w:pPr>
     </w:lvl>
   </w:abstractNum>
-  <w:abstractNum w:abstractNumId="6">
+  <w:abstractNum w:abstractNumId="8">
     <w:nsid w:val="17886C1F"/>
     <w:multiLevelType w:val="hybridMultilevel"/>
     <w:tmpl w:val="67A47F7E"/>
@@ -6710,7 +6876,7 @@
       </w:pPr>
     </w:lvl>
   </w:abstractNum>
-  <w:abstractNum w:abstractNumId="7">
+  <w:abstractNum w:abstractNumId="9">
     <w:nsid w:val="17AC56B6"/>
     <w:multiLevelType w:val="hybridMultilevel"/>
     <w:tmpl w:val="67A47F7E"/>
@@ -6796,7 +6962,7 @@
       </w:pPr>
     </w:lvl>
   </w:abstractNum>
-  <w:abstractNum w:abstractNumId="8">
+  <w:abstractNum w:abstractNumId="10">
     <w:nsid w:val="18D312C8"/>
     <w:multiLevelType w:val="hybridMultilevel"/>
     <w:tmpl w:val="87F2CF30"/>
@@ -6882,7 +7048,7 @@
       </w:pPr>
     </w:lvl>
   </w:abstractNum>
-  <w:abstractNum w:abstractNumId="9">
+  <w:abstractNum w:abstractNumId="11">
     <w:nsid w:val="1AE3286E"/>
     <w:multiLevelType w:val="hybridMultilevel"/>
     <w:tmpl w:val="67A47F7E"/>
@@ -6968,7 +7134,7 @@
       </w:pPr>
     </w:lvl>
   </w:abstractNum>
-  <w:abstractNum w:abstractNumId="10">
+  <w:abstractNum w:abstractNumId="12">
     <w:nsid w:val="1FD744C5"/>
     <w:multiLevelType w:val="hybridMultilevel"/>
     <w:tmpl w:val="67A47F7E"/>
@@ -7054,7 +7220,7 @@
       </w:pPr>
     </w:lvl>
   </w:abstractNum>
-  <w:abstractNum w:abstractNumId="11">
+  <w:abstractNum w:abstractNumId="13">
     <w:nsid w:val="23367512"/>
     <w:multiLevelType w:val="hybridMultilevel"/>
     <w:tmpl w:val="222090CC"/>
@@ -7140,7 +7306,7 @@
       </w:pPr>
     </w:lvl>
   </w:abstractNum>
-  <w:abstractNum w:abstractNumId="12">
+  <w:abstractNum w:abstractNumId="14">
     <w:nsid w:val="238D1B87"/>
     <w:multiLevelType w:val="hybridMultilevel"/>
     <w:tmpl w:val="6D26BFC8"/>
@@ -7226,7 +7392,7 @@
       </w:pPr>
     </w:lvl>
   </w:abstractNum>
-  <w:abstractNum w:abstractNumId="13">
+  <w:abstractNum w:abstractNumId="15">
     <w:nsid w:val="243D700E"/>
     <w:multiLevelType w:val="hybridMultilevel"/>
     <w:tmpl w:val="67A47F7E"/>
@@ -7312,7 +7478,7 @@
       </w:pPr>
     </w:lvl>
   </w:abstractNum>
-  <w:abstractNum w:abstractNumId="14">
+  <w:abstractNum w:abstractNumId="16">
     <w:nsid w:val="2953019E"/>
     <w:multiLevelType w:val="hybridMultilevel"/>
     <w:tmpl w:val="67A47F7E"/>
@@ -7398,7 +7564,7 @@
       </w:pPr>
     </w:lvl>
   </w:abstractNum>
-  <w:abstractNum w:abstractNumId="15">
+  <w:abstractNum w:abstractNumId="17">
     <w:nsid w:val="2CAD2CF3"/>
     <w:multiLevelType w:val="hybridMultilevel"/>
     <w:tmpl w:val="542EF87E"/>
@@ -7484,7 +7650,7 @@
       </w:pPr>
     </w:lvl>
   </w:abstractNum>
-  <w:abstractNum w:abstractNumId="16">
+  <w:abstractNum w:abstractNumId="18">
     <w:nsid w:val="2E4245D6"/>
     <w:multiLevelType w:val="hybridMultilevel"/>
     <w:tmpl w:val="F0EC1CD8"/>
@@ -7570,7 +7736,7 @@
       </w:pPr>
     </w:lvl>
   </w:abstractNum>
-  <w:abstractNum w:abstractNumId="17">
+  <w:abstractNum w:abstractNumId="19">
     <w:nsid w:val="31455429"/>
     <w:multiLevelType w:val="hybridMultilevel"/>
     <w:tmpl w:val="F0EC1CD8"/>
@@ -7656,7 +7822,7 @@
       </w:pPr>
     </w:lvl>
   </w:abstractNum>
-  <w:abstractNum w:abstractNumId="18">
+  <w:abstractNum w:abstractNumId="20">
     <w:nsid w:val="36743F1B"/>
     <w:multiLevelType w:val="hybridMultilevel"/>
     <w:tmpl w:val="6D26BFC8"/>
@@ -7742,7 +7908,7 @@
       </w:pPr>
     </w:lvl>
   </w:abstractNum>
-  <w:abstractNum w:abstractNumId="19">
+  <w:abstractNum w:abstractNumId="21">
     <w:nsid w:val="3A383E9F"/>
     <w:multiLevelType w:val="hybridMultilevel"/>
     <w:tmpl w:val="87F2CF30"/>
@@ -7828,7 +7994,7 @@
       </w:pPr>
     </w:lvl>
   </w:abstractNum>
-  <w:abstractNum w:abstractNumId="20">
+  <w:abstractNum w:abstractNumId="22">
     <w:nsid w:val="3BDA5D7C"/>
     <w:multiLevelType w:val="hybridMultilevel"/>
     <w:tmpl w:val="542EF87E"/>
@@ -7914,7 +8080,7 @@
       </w:pPr>
     </w:lvl>
   </w:abstractNum>
-  <w:abstractNum w:abstractNumId="21">
+  <w:abstractNum w:abstractNumId="23">
     <w:nsid w:val="41AC1FFF"/>
     <w:multiLevelType w:val="hybridMultilevel"/>
     <w:tmpl w:val="6D26BFC8"/>
@@ -8000,7 +8166,7 @@
       </w:pPr>
     </w:lvl>
   </w:abstractNum>
-  <w:abstractNum w:abstractNumId="22">
+  <w:abstractNum w:abstractNumId="24">
     <w:nsid w:val="4201636B"/>
     <w:multiLevelType w:val="hybridMultilevel"/>
     <w:tmpl w:val="99A6E112"/>
@@ -8086,7 +8252,7 @@
       </w:pPr>
     </w:lvl>
   </w:abstractNum>
-  <w:abstractNum w:abstractNumId="23">
+  <w:abstractNum w:abstractNumId="25">
     <w:nsid w:val="473175A8"/>
     <w:multiLevelType w:val="hybridMultilevel"/>
     <w:tmpl w:val="6D26BFC8"/>
@@ -8172,7 +8338,7 @@
       </w:pPr>
     </w:lvl>
   </w:abstractNum>
-  <w:abstractNum w:abstractNumId="24">
+  <w:abstractNum w:abstractNumId="26">
     <w:nsid w:val="48A70534"/>
     <w:multiLevelType w:val="hybridMultilevel"/>
     <w:tmpl w:val="F0EC1CD8"/>
@@ -8258,7 +8424,7 @@
       </w:pPr>
     </w:lvl>
   </w:abstractNum>
-  <w:abstractNum w:abstractNumId="25">
+  <w:abstractNum w:abstractNumId="27">
     <w:nsid w:val="5A234CEA"/>
     <w:multiLevelType w:val="hybridMultilevel"/>
     <w:tmpl w:val="F0EC1CD8"/>
@@ -8344,7 +8510,7 @@
       </w:pPr>
     </w:lvl>
   </w:abstractNum>
-  <w:abstractNum w:abstractNumId="26">
+  <w:abstractNum w:abstractNumId="28">
     <w:nsid w:val="5B70100D"/>
     <w:multiLevelType w:val="hybridMultilevel"/>
     <w:tmpl w:val="542EF87E"/>
@@ -8430,7 +8596,7 @@
       </w:pPr>
     </w:lvl>
   </w:abstractNum>
-  <w:abstractNum w:abstractNumId="27">
+  <w:abstractNum w:abstractNumId="29">
     <w:nsid w:val="79BD1DA5"/>
     <w:multiLevelType w:val="hybridMultilevel"/>
     <w:tmpl w:val="67A47F7E"/>
@@ -8516,7 +8682,7 @@
       </w:pPr>
     </w:lvl>
   </w:abstractNum>
-  <w:abstractNum w:abstractNumId="28">
+  <w:abstractNum w:abstractNumId="30">
     <w:nsid w:val="7BF82DA7"/>
     <w:multiLevelType w:val="hybridMultilevel"/>
     <w:tmpl w:val="67A47F7E"/>
@@ -8603,73 +8769,73 @@
     </w:lvl>
   </w:abstractNum>
   <w:num w:numId="1">
-    <w:abstractNumId w:val="5"/>
+    <w:abstractNumId w:val="7"/>
   </w:num>
   <w:num w:numId="2">
+    <w:abstractNumId w:val="24"/>
+  </w:num>
+  <w:num w:numId="3">
+    <w:abstractNumId w:val="13"/>
+  </w:num>
+  <w:num w:numId="4">
+    <w:abstractNumId w:val="14"/>
+  </w:num>
+  <w:num w:numId="5">
+    <w:abstractNumId w:val="23"/>
+  </w:num>
+  <w:num w:numId="6">
+    <w:abstractNumId w:val="4"/>
+  </w:num>
+  <w:num w:numId="7">
+    <w:abstractNumId w:val="20"/>
+  </w:num>
+  <w:num w:numId="8">
+    <w:abstractNumId w:val="6"/>
+  </w:num>
+  <w:num w:numId="9">
+    <w:abstractNumId w:val="25"/>
+  </w:num>
+  <w:num w:numId="10">
+    <w:abstractNumId w:val="8"/>
+  </w:num>
+  <w:num w:numId="11">
+    <w:abstractNumId w:val="27"/>
+  </w:num>
+  <w:num w:numId="12">
+    <w:abstractNumId w:val="17"/>
+  </w:num>
+  <w:num w:numId="13">
+    <w:abstractNumId w:val="11"/>
+  </w:num>
+  <w:num w:numId="14">
+    <w:abstractNumId w:val="26"/>
+  </w:num>
+  <w:num w:numId="15">
+    <w:abstractNumId w:val="28"/>
+  </w:num>
+  <w:num w:numId="16">
+    <w:abstractNumId w:val="29"/>
+  </w:num>
+  <w:num w:numId="17">
+    <w:abstractNumId w:val="19"/>
+  </w:num>
+  <w:num w:numId="18">
     <w:abstractNumId w:val="22"/>
   </w:num>
-  <w:num w:numId="3">
-    <w:abstractNumId w:val="11"/>
+  <w:num w:numId="19">
+    <w:abstractNumId w:val="3"/>
   </w:num>
-  <w:num w:numId="4">
-    <w:abstractNumId w:val="12"/>
+  <w:num w:numId="20">
+    <w:abstractNumId w:val="18"/>
   </w:num>
-  <w:num w:numId="5">
+  <w:num w:numId="21">
     <w:abstractNumId w:val="21"/>
   </w:num>
-  <w:num w:numId="6">
-    <w:abstractNumId w:val="3"/>
-  </w:num>
-  <w:num w:numId="7">
-    <w:abstractNumId w:val="18"/>
-  </w:num>
-  <w:num w:numId="8">
-    <w:abstractNumId w:val="4"/>
-  </w:num>
-  <w:num w:numId="9">
-    <w:abstractNumId w:val="23"/>
-  </w:num>
-  <w:num w:numId="10">
-    <w:abstractNumId w:val="6"/>
-  </w:num>
-  <w:num w:numId="11">
-    <w:abstractNumId w:val="25"/>
-  </w:num>
-  <w:num w:numId="12">
-    <w:abstractNumId w:val="15"/>
-  </w:num>
-  <w:num w:numId="13">
-    <w:abstractNumId w:val="9"/>
-  </w:num>
-  <w:num w:numId="14">
-    <w:abstractNumId w:val="24"/>
-  </w:num>
-  <w:num w:numId="15">
-    <w:abstractNumId w:val="26"/>
-  </w:num>
-  <w:num w:numId="16">
-    <w:abstractNumId w:val="27"/>
-  </w:num>
-  <w:num w:numId="17">
-    <w:abstractNumId w:val="17"/>
-  </w:num>
-  <w:num w:numId="18">
-    <w:abstractNumId w:val="20"/>
-  </w:num>
-  <w:num w:numId="19">
-    <w:abstractNumId w:val="2"/>
-  </w:num>
-  <w:num w:numId="20">
-    <w:abstractNumId w:val="16"/>
-  </w:num>
-  <w:num w:numId="21">
-    <w:abstractNumId w:val="19"/>
-  </w:num>
   <w:num w:numId="22">
-    <w:abstractNumId w:val="8"/>
+    <w:abstractNumId w:val="10"/>
   </w:num>
   <w:num w:numId="23">
-    <w:abstractNumId w:val="14"/>
+    <w:abstractNumId w:val="16"/>
   </w:num>
   <w:num w:numId="24">
     <w:abstractNumId w:val="1"/>
@@ -8678,22 +8844,28 @@
     <w:abstractNumId w:val="0"/>
   </w:num>
   <w:num w:numId="26">
-    <w:abstractNumId w:val="13"/>
+    <w:abstractNumId w:val="15"/>
   </w:num>
   <w:num w:numId="27">
-    <w:abstractNumId w:val="28"/>
+    <w:abstractNumId w:val="30"/>
   </w:num>
   <w:num w:numId="28">
-    <w:abstractNumId w:val="10"/>
+    <w:abstractNumId w:val="12"/>
   </w:num>
   <w:num w:numId="29">
-    <w:abstractNumId w:val="7"/>
+    <w:abstractNumId w:val="9"/>
+  </w:num>
+  <w:num w:numId="30">
+    <w:abstractNumId w:val="2"/>
+  </w:num>
+  <w:num w:numId="31">
+    <w:abstractNumId w:val="5"/>
   </w:num>
 </w:numbering>
 </file>
 
 <file path=word/styles.xml><?xml version="1.0" encoding="utf-8"?>
-<w:styles xmlns:mc="http://schemas.openxmlformats.org/markup-compatibility/2006" xmlns:r="http://schemas.openxmlformats.org/officeDocument/2006/relationships" xmlns:w="http://schemas.openxmlformats.org/wordprocessingml/2006/main" xmlns:w14="http://schemas.microsoft.com/office/word/2010/wordml" xmlns:w15="http://schemas.microsoft.com/office/word/2012/wordml" mc:Ignorable="w14 w15">
+<w:styles xmlns:mc="http://schemas.openxmlformats.org/markup-compatibility/2006" xmlns:r="http://schemas.openxmlformats.org/officeDocument/2006/relationships" xmlns:w="http://schemas.openxmlformats.org/wordprocessingml/2006/main" xmlns:w14="http://schemas.microsoft.com/office/word/2010/wordml" mc:Ignorable="w14">
   <w:docDefaults>
     <w:rPrDefault>
       <w:rPr>
@@ -8709,387 +8881,1024 @@
       </w:pPr>
     </w:pPrDefault>
   </w:docDefaults>
-  <w:latentStyles w:defLockedState="0" w:defUIPriority="99" w:defSemiHidden="0" w:defUnhideWhenUsed="0" w:defQFormat="0" w:count="380">
-    <w:lsdException w:name="Normal" w:uiPriority="0" w:qFormat="1"/>
-    <w:lsdException w:name="heading 1" w:uiPriority="9" w:qFormat="1"/>
-    <w:lsdException w:name="heading 2" w:semiHidden="1" w:uiPriority="9" w:unhideWhenUsed="1" w:qFormat="1"/>
-    <w:lsdException w:name="heading 3" w:semiHidden="1" w:uiPriority="9" w:unhideWhenUsed="1" w:qFormat="1"/>
-    <w:lsdException w:name="heading 4" w:semiHidden="1" w:uiPriority="9" w:unhideWhenUsed="1" w:qFormat="1"/>
-    <w:lsdException w:name="heading 5" w:semiHidden="1" w:uiPriority="9" w:unhideWhenUsed="1" w:qFormat="1"/>
-    <w:lsdException w:name="heading 6" w:semiHidden="1" w:uiPriority="9" w:unhideWhenUsed="1" w:qFormat="1"/>
-    <w:lsdException w:name="heading 7" w:semiHidden="1" w:uiPriority="9" w:unhideWhenUsed="1" w:qFormat="1"/>
-    <w:lsdException w:name="heading 8" w:semiHidden="1" w:uiPriority="9" w:unhideWhenUsed="1" w:qFormat="1"/>
-    <w:lsdException w:name="heading 9" w:semiHidden="1" w:uiPriority="9" w:unhideWhenUsed="1" w:qFormat="1"/>
-    <w:lsdException w:name="index 1" w:semiHidden="1" w:unhideWhenUsed="1"/>
-    <w:lsdException w:name="index 2" w:semiHidden="1" w:unhideWhenUsed="1"/>
-    <w:lsdException w:name="index 3" w:semiHidden="1" w:unhideWhenUsed="1"/>
-    <w:lsdException w:name="index 4" w:semiHidden="1" w:unhideWhenUsed="1"/>
-    <w:lsdException w:name="index 5" w:semiHidden="1" w:unhideWhenUsed="1"/>
-    <w:lsdException w:name="index 6" w:semiHidden="1" w:unhideWhenUsed="1"/>
-    <w:lsdException w:name="index 7" w:semiHidden="1" w:unhideWhenUsed="1"/>
-    <w:lsdException w:name="index 8" w:semiHidden="1" w:unhideWhenUsed="1"/>
-    <w:lsdException w:name="index 9" w:semiHidden="1" w:unhideWhenUsed="1"/>
-    <w:lsdException w:name="toc 1" w:semiHidden="1" w:uiPriority="39" w:unhideWhenUsed="1"/>
-    <w:lsdException w:name="toc 2" w:semiHidden="1" w:uiPriority="39" w:unhideWhenUsed="1"/>
-    <w:lsdException w:name="toc 3" w:semiHidden="1" w:uiPriority="39" w:unhideWhenUsed="1"/>
-    <w:lsdException w:name="toc 4" w:semiHidden="1" w:uiPriority="39" w:unhideWhenUsed="1"/>
-    <w:lsdException w:name="toc 5" w:semiHidden="1" w:uiPriority="39" w:unhideWhenUsed="1"/>
-    <w:lsdException w:name="toc 6" w:semiHidden="1" w:uiPriority="39" w:unhideWhenUsed="1"/>
-    <w:lsdException w:name="toc 7" w:semiHidden="1" w:uiPriority="39" w:unhideWhenUsed="1"/>
-    <w:lsdException w:name="toc 8" w:semiHidden="1" w:uiPriority="39" w:unhideWhenUsed="1"/>
-    <w:lsdException w:name="toc 9" w:semiHidden="1" w:uiPriority="39" w:unhideWhenUsed="1"/>
-    <w:lsdException w:name="Normal Indent" w:semiHidden="1" w:unhideWhenUsed="1"/>
-    <w:lsdException w:name="footnote text" w:semiHidden="1" w:unhideWhenUsed="1"/>
-    <w:lsdException w:name="annotation text" w:semiHidden="1" w:unhideWhenUsed="1"/>
-    <w:lsdException w:name="header" w:semiHidden="1" w:unhideWhenUsed="1"/>
-    <w:lsdException w:name="footer" w:semiHidden="1" w:unhideWhenUsed="1"/>
-    <w:lsdException w:name="index heading" w:semiHidden="1" w:unhideWhenUsed="1"/>
-    <w:lsdException w:name="caption" w:semiHidden="1" w:uiPriority="35" w:unhideWhenUsed="1" w:qFormat="1"/>
-    <w:lsdException w:name="table of figures" w:semiHidden="1" w:unhideWhenUsed="1"/>
-    <w:lsdException w:name="envelope address" w:semiHidden="1" w:unhideWhenUsed="1"/>
-    <w:lsdException w:name="envelope return" w:semiHidden="1" w:unhideWhenUsed="1"/>
-    <w:lsdException w:name="footnote reference" w:semiHidden="1" w:unhideWhenUsed="1"/>
-    <w:lsdException w:name="annotation reference" w:semiHidden="1" w:unhideWhenUsed="1"/>
-    <w:lsdException w:name="line number" w:semiHidden="1" w:unhideWhenUsed="1"/>
-    <w:lsdException w:name="page number" w:semiHidden="1" w:unhideWhenUsed="1"/>
-    <w:lsdException w:name="endnote reference" w:semiHidden="1" w:unhideWhenUsed="1"/>
-    <w:lsdException w:name="endnote text" w:semiHidden="1" w:unhideWhenUsed="1"/>
-    <w:lsdException w:name="table of authorities" w:semiHidden="1" w:unhideWhenUsed="1"/>
-    <w:lsdException w:name="macro" w:semiHidden="1" w:unhideWhenUsed="1"/>
-    <w:lsdException w:name="toa heading" w:semiHidden="1" w:unhideWhenUsed="1"/>
-    <w:lsdException w:name="List" w:semiHidden="1" w:unhideWhenUsed="1"/>
-    <w:lsdException w:name="List Bullet" w:semiHidden="1" w:unhideWhenUsed="1"/>
-    <w:lsdException w:name="List Number" w:semiHidden="1" w:unhideWhenUsed="1"/>
-    <w:lsdException w:name="List 2" w:semiHidden="1" w:unhideWhenUsed="1"/>
-    <w:lsdException w:name="List 3" w:semiHidden="1" w:unhideWhenUsed="1"/>
-    <w:lsdException w:name="List 4" w:semiHidden="1" w:unhideWhenUsed="1"/>
-    <w:lsdException w:name="List 5" w:semiHidden="1" w:unhideWhenUsed="1"/>
-    <w:lsdException w:name="List Bullet 2" w:semiHidden="1" w:unhideWhenUsed="1"/>
-    <w:lsdException w:name="List Bullet 3" w:semiHidden="1" w:unhideWhenUsed="1"/>
-    <w:lsdException w:name="List Bullet 4" w:semiHidden="1" w:unhideWhenUsed="1"/>
-    <w:lsdException w:name="List Bullet 5" w:semiHidden="1" w:unhideWhenUsed="1"/>
-    <w:lsdException w:name="List Number 2" w:semiHidden="1" w:unhideWhenUsed="1"/>
-    <w:lsdException w:name="List Number 3" w:semiHidden="1" w:unhideWhenUsed="1"/>
-    <w:lsdException w:name="List Number 4" w:semiHidden="1" w:unhideWhenUsed="1"/>
-    <w:lsdException w:name="List Number 5" w:semiHidden="1" w:unhideWhenUsed="1"/>
-    <w:lsdException w:name="Title" w:uiPriority="10" w:qFormat="1"/>
-    <w:lsdException w:name="Closing" w:semiHidden="1" w:unhideWhenUsed="1"/>
-    <w:lsdException w:name="Signature" w:semiHidden="1" w:unhideWhenUsed="1"/>
-    <w:lsdException w:name="Default Paragraph Font" w:semiHidden="1" w:uiPriority="1" w:unhideWhenUsed="1"/>
-    <w:lsdException w:name="Body Text" w:semiHidden="1" w:unhideWhenUsed="1"/>
-    <w:lsdException w:name="Body Text Indent" w:semiHidden="1" w:unhideWhenUsed="1"/>
-    <w:lsdException w:name="List Continue" w:semiHidden="1" w:unhideWhenUsed="1"/>
-    <w:lsdException w:name="List Continue 2" w:semiHidden="1" w:unhideWhenUsed="1"/>
-    <w:lsdException w:name="List Continue 3" w:semiHidden="1" w:unhideWhenUsed="1"/>
-    <w:lsdException w:name="List Continue 4" w:semiHidden="1" w:unhideWhenUsed="1"/>
-    <w:lsdException w:name="List Continue 5" w:semiHidden="1" w:unhideWhenUsed="1"/>
-    <w:lsdException w:name="Message Header" w:semiHidden="1" w:unhideWhenUsed="1"/>
-    <w:lsdException w:name="Subtitle" w:uiPriority="11" w:qFormat="1"/>
-    <w:lsdException w:name="Salutation" w:semiHidden="1" w:unhideWhenUsed="1"/>
-    <w:lsdException w:name="Date" w:semiHidden="1" w:unhideWhenUsed="1"/>
-    <w:lsdException w:name="Body Text First Indent" w:semiHidden="1" w:unhideWhenUsed="1"/>
-    <w:lsdException w:name="Body Text First Indent 2" w:semiHidden="1" w:unhideWhenUsed="1"/>
-    <w:lsdException w:name="Note Heading" w:semiHidden="1" w:unhideWhenUsed="1"/>
-    <w:lsdException w:name="Body Text 2" w:semiHidden="1" w:unhideWhenUsed="1"/>
-    <w:lsdException w:name="Body Text 3" w:semiHidden="1" w:unhideWhenUsed="1"/>
-    <w:lsdException w:name="Body Text Indent 2" w:semiHidden="1" w:unhideWhenUsed="1"/>
-    <w:lsdException w:name="Body Text Indent 3" w:semiHidden="1" w:unhideWhenUsed="1"/>
-    <w:lsdException w:name="Block Text" w:semiHidden="1" w:unhideWhenUsed="1"/>
-    <w:lsdException w:name="Hyperlink" w:semiHidden="1" w:unhideWhenUsed="1"/>
-    <w:lsdException w:name="FollowedHyperlink" w:semiHidden="1" w:unhideWhenUsed="1"/>
-    <w:lsdException w:name="Strong" w:uiPriority="22" w:qFormat="1"/>
-    <w:lsdException w:name="Emphasis" w:uiPriority="20" w:qFormat="1"/>
-    <w:lsdException w:name="Document Map" w:semiHidden="1" w:unhideWhenUsed="1"/>
-    <w:lsdException w:name="Plain Text" w:semiHidden="1" w:unhideWhenUsed="1"/>
-    <w:lsdException w:name="E-mail Signature" w:semiHidden="1" w:unhideWhenUsed="1"/>
-    <w:lsdException w:name="HTML Top of Form" w:semiHidden="1" w:unhideWhenUsed="1"/>
-    <w:lsdException w:name="HTML Bottom of Form" w:semiHidden="1" w:unhideWhenUsed="1"/>
-    <w:lsdException w:name="Normal (Web)" w:semiHidden="1" w:unhideWhenUsed="1"/>
-    <w:lsdException w:name="HTML Acronym" w:semiHidden="1" w:unhideWhenUsed="1"/>
-    <w:lsdException w:name="HTML Address" w:semiHidden="1" w:unhideWhenUsed="1"/>
-    <w:lsdException w:name="HTML Cite" w:semiHidden="1" w:unhideWhenUsed="1"/>
-    <w:lsdException w:name="HTML Code" w:semiHidden="1" w:unhideWhenUsed="1"/>
-    <w:lsdException w:name="HTML Definition" w:semiHidden="1" w:unhideWhenUsed="1"/>
-    <w:lsdException w:name="HTML Keyboard" w:semiHidden="1" w:unhideWhenUsed="1"/>
-    <w:lsdException w:name="HTML Preformatted" w:semiHidden="1" w:unhideWhenUsed="1"/>
-    <w:lsdException w:name="HTML Sample" w:semiHidden="1" w:unhideWhenUsed="1"/>
-    <w:lsdException w:name="HTML Typewriter" w:semiHidden="1" w:unhideWhenUsed="1"/>
-    <w:lsdException w:name="HTML Variable" w:semiHidden="1" w:unhideWhenUsed="1"/>
-    <w:lsdException w:name="Normal Table" w:semiHidden="1" w:unhideWhenUsed="1"/>
-    <w:lsdException w:name="annotation subject" w:semiHidden="1" w:unhideWhenUsed="1"/>
-    <w:lsdException w:name="No List" w:semiHidden="1" w:unhideWhenUsed="1"/>
-    <w:lsdException w:name="Outline List 1" w:semiHidden="1" w:unhideWhenUsed="1"/>
-    <w:lsdException w:name="Outline List 2" w:semiHidden="1" w:unhideWhenUsed="1"/>
-    <w:lsdException w:name="Outline List 3" w:semiHidden="1" w:unhideWhenUsed="1"/>
-    <w:lsdException w:name="Table Simple 1" w:semiHidden="1" w:unhideWhenUsed="1"/>
-    <w:lsdException w:name="Table Simple 2" w:semiHidden="1" w:unhideWhenUsed="1"/>
-    <w:lsdException w:name="Table Simple 3" w:semiHidden="1" w:unhideWhenUsed="1"/>
-    <w:lsdException w:name="Table Classic 1" w:semiHidden="1" w:unhideWhenUsed="1"/>
-    <w:lsdException w:name="Table Classic 2" w:semiHidden="1" w:unhideWhenUsed="1"/>
-    <w:lsdException w:name="Table Classic 3" w:semiHidden="1" w:unhideWhenUsed="1"/>
-    <w:lsdException w:name="Table Classic 4" w:semiHidden="1" w:unhideWhenUsed="1"/>
-    <w:lsdException w:name="Table Colorful 1" w:semiHidden="1" w:unhideWhenUsed="1"/>
-    <w:lsdException w:name="Table Colorful 2" w:semiHidden="1" w:unhideWhenUsed="1"/>
-    <w:lsdException w:name="Table Colorful 3" w:semiHidden="1" w:unhideWhenUsed="1"/>
-    <w:lsdException w:name="Table Columns 1" w:semiHidden="1" w:unhideWhenUsed="1"/>
-    <w:lsdException w:name="Table Columns 2" w:semiHidden="1" w:unhideWhenUsed="1"/>
-    <w:lsdException w:name="Table Columns 3" w:semiHidden="1" w:unhideWhenUsed="1"/>
-    <w:lsdException w:name="Table Columns 4" w:semiHidden="1" w:unhideWhenUsed="1"/>
-    <w:lsdException w:name="Table Columns 5" w:semiHidden="1" w:unhideWhenUsed="1"/>
-    <w:lsdException w:name="Table Grid 1" w:semiHidden="1" w:unhideWhenUsed="1"/>
-    <w:lsdException w:name="Table Grid 2" w:semiHidden="1" w:unhideWhenUsed="1"/>
-    <w:lsdException w:name="Table Grid 3" w:semiHidden="1" w:unhideWhenUsed="1"/>
-    <w:lsdException w:name="Table Grid 4" w:semiHidden="1" w:unhideWhenUsed="1"/>
-    <w:lsdException w:name="Table Grid 5" w:semiHidden="1" w:unhideWhenUsed="1"/>
-    <w:lsdException w:name="Table Grid 6" w:semiHidden="1" w:unhideWhenUsed="1"/>
-    <w:lsdException w:name="Table Grid 7" w:semiHidden="1" w:unhideWhenUsed="1"/>
-    <w:lsdException w:name="Table Grid 8" w:semiHidden="1" w:unhideWhenUsed="1"/>
-    <w:lsdException w:name="Table List 1" w:semiHidden="1" w:unhideWhenUsed="1"/>
-    <w:lsdException w:name="Table List 2" w:semiHidden="1" w:unhideWhenUsed="1"/>
-    <w:lsdException w:name="Table List 3" w:semiHidden="1" w:unhideWhenUsed="1"/>
-    <w:lsdException w:name="Table List 4" w:semiHidden="1" w:unhideWhenUsed="1"/>
-    <w:lsdException w:name="Table List 5" w:semiHidden="1" w:unhideWhenUsed="1"/>
-    <w:lsdException w:name="Table List 6" w:semiHidden="1" w:unhideWhenUsed="1"/>
-    <w:lsdException w:name="Table List 7" w:semiHidden="1" w:unhideWhenUsed="1"/>
-    <w:lsdException w:name="Table List 8" w:semiHidden="1" w:unhideWhenUsed="1"/>
-    <w:lsdException w:name="Table 3D effects 1" w:semiHidden="1" w:unhideWhenUsed="1"/>
-    <w:lsdException w:name="Table 3D effects 2" w:semiHidden="1" w:unhideWhenUsed="1"/>
-    <w:lsdException w:name="Table 3D effects 3" w:semiHidden="1" w:unhideWhenUsed="1"/>
-    <w:lsdException w:name="Table Contemporary" w:semiHidden="1" w:unhideWhenUsed="1"/>
-    <w:lsdException w:name="Table Elegant" w:semiHidden="1" w:unhideWhenUsed="1"/>
-    <w:lsdException w:name="Table Professional" w:semiHidden="1" w:unhideWhenUsed="1"/>
-    <w:lsdException w:name="Table Subtle 1" w:semiHidden="1" w:unhideWhenUsed="1"/>
-    <w:lsdException w:name="Table Subtle 2" w:semiHidden="1" w:unhideWhenUsed="1"/>
-    <w:lsdException w:name="Table Web 1" w:semiHidden="1" w:unhideWhenUsed="1"/>
-    <w:lsdException w:name="Table Web 2" w:semiHidden="1" w:unhideWhenUsed="1"/>
-    <w:lsdException w:name="Table Web 3" w:semiHidden="1" w:unhideWhenUsed="1"/>
-    <w:lsdException w:name="Balloon Text" w:semiHidden="1" w:unhideWhenUsed="1"/>
-    <w:lsdException w:name="Table Grid" w:uiPriority="39"/>
-    <w:lsdException w:name="Table Theme" w:semiHidden="1" w:unhideWhenUsed="1"/>
-    <w:lsdException w:name="Note Level 1" w:semiHidden="1" w:unhideWhenUsed="1"/>
-    <w:lsdException w:name="Note Level 2" w:semiHidden="1" w:unhideWhenUsed="1"/>
-    <w:lsdException w:name="Note Level 3" w:semiHidden="1" w:unhideWhenUsed="1"/>
-    <w:lsdException w:name="Note Level 4" w:semiHidden="1" w:unhideWhenUsed="1"/>
-    <w:lsdException w:name="Note Level 5" w:semiHidden="1" w:unhideWhenUsed="1"/>
-    <w:lsdException w:name="Note Level 6" w:semiHidden="1" w:unhideWhenUsed="1"/>
-    <w:lsdException w:name="Note Level 7" w:semiHidden="1" w:unhideWhenUsed="1"/>
-    <w:lsdException w:name="Note Level 8" w:semiHidden="1" w:unhideWhenUsed="1"/>
-    <w:lsdException w:name="Note Level 9" w:semiHidden="1" w:unhideWhenUsed="1"/>
-    <w:lsdException w:name="Placeholder Text" w:semiHidden="1"/>
-    <w:lsdException w:name="No Spacing" w:uiPriority="1" w:qFormat="1"/>
-    <w:lsdException w:name="Light Shading" w:uiPriority="60"/>
-    <w:lsdException w:name="Light List" w:uiPriority="61"/>
-    <w:lsdException w:name="Light Grid" w:uiPriority="62"/>
-    <w:lsdException w:name="Medium Shading 1" w:uiPriority="63"/>
-    <w:lsdException w:name="Medium Shading 2" w:uiPriority="64"/>
-    <w:lsdException w:name="Medium List 1" w:uiPriority="65"/>
-    <w:lsdException w:name="Medium List 2" w:uiPriority="66"/>
-    <w:lsdException w:name="Medium Grid 1" w:uiPriority="67"/>
-    <w:lsdException w:name="Medium Grid 2" w:uiPriority="68"/>
-    <w:lsdException w:name="Medium Grid 3" w:uiPriority="69"/>
-    <w:lsdException w:name="Dark List" w:uiPriority="70"/>
-    <w:lsdException w:name="Colorful Shading" w:uiPriority="71"/>
-    <w:lsdException w:name="Colorful List" w:uiPriority="72"/>
-    <w:lsdException w:name="Colorful Grid" w:uiPriority="73"/>
-    <w:lsdException w:name="Light Shading Accent 1" w:uiPriority="60"/>
-    <w:lsdException w:name="Light List Accent 1" w:uiPriority="61"/>
-    <w:lsdException w:name="Light Grid Accent 1" w:uiPriority="62"/>
-    <w:lsdException w:name="Medium Shading 1 Accent 1" w:uiPriority="63"/>
-    <w:lsdException w:name="Medium Shading 2 Accent 1" w:uiPriority="64"/>
-    <w:lsdException w:name="Medium List 1 Accent 1" w:uiPriority="65"/>
-    <w:lsdException w:name="Revision" w:semiHidden="1"/>
-    <w:lsdException w:name="List Paragraph" w:uiPriority="34" w:qFormat="1"/>
-    <w:lsdException w:name="Quote" w:uiPriority="29" w:qFormat="1"/>
-    <w:lsdException w:name="Intense Quote" w:uiPriority="30" w:qFormat="1"/>
-    <w:lsdException w:name="Medium List 2 Accent 1" w:uiPriority="66"/>
-    <w:lsdException w:name="Medium Grid 1 Accent 1" w:uiPriority="67"/>
-    <w:lsdException w:name="Medium Grid 2 Accent 1" w:uiPriority="68"/>
-    <w:lsdException w:name="Medium Grid 3 Accent 1" w:uiPriority="69"/>
-    <w:lsdException w:name="Dark List Accent 1" w:uiPriority="70"/>
-    <w:lsdException w:name="Colorful Shading Accent 1" w:uiPriority="71"/>
-    <w:lsdException w:name="Colorful List Accent 1" w:uiPriority="72"/>
-    <w:lsdException w:name="Colorful Grid Accent 1" w:uiPriority="73"/>
-    <w:lsdException w:name="Light Shading Accent 2" w:uiPriority="60"/>
-    <w:lsdException w:name="Light List Accent 2" w:uiPriority="61"/>
-    <w:lsdException w:name="Light Grid Accent 2" w:uiPriority="62"/>
-    <w:lsdException w:name="Medium Shading 1 Accent 2" w:uiPriority="63"/>
-    <w:lsdException w:name="Medium Shading 2 Accent 2" w:uiPriority="64"/>
-    <w:lsdException w:name="Medium List 1 Accent 2" w:uiPriority="65"/>
-    <w:lsdException w:name="Medium List 2 Accent 2" w:uiPriority="66"/>
-    <w:lsdException w:name="Medium Grid 1 Accent 2" w:uiPriority="67"/>
-    <w:lsdException w:name="Medium Grid 2 Accent 2" w:uiPriority="68"/>
-    <w:lsdException w:name="Medium Grid 3 Accent 2" w:uiPriority="69"/>
-    <w:lsdException w:name="Dark List Accent 2" w:uiPriority="70"/>
-    <w:lsdException w:name="Colorful Shading Accent 2" w:uiPriority="71"/>
-    <w:lsdException w:name="Colorful List Accent 2" w:uiPriority="72"/>
-    <w:lsdException w:name="Colorful Grid Accent 2" w:uiPriority="73"/>
-    <w:lsdException w:name="Light Shading Accent 3" w:uiPriority="60"/>
-    <w:lsdException w:name="Light List Accent 3" w:uiPriority="61"/>
-    <w:lsdException w:name="Light Grid Accent 3" w:uiPriority="62"/>
-    <w:lsdException w:name="Medium Shading 1 Accent 3" w:uiPriority="63"/>
-    <w:lsdException w:name="Medium Shading 2 Accent 3" w:uiPriority="64"/>
-    <w:lsdException w:name="Medium List 1 Accent 3" w:uiPriority="65"/>
-    <w:lsdException w:name="Medium List 2 Accent 3" w:uiPriority="66"/>
-    <w:lsdException w:name="Medium Grid 1 Accent 3" w:uiPriority="67"/>
-    <w:lsdException w:name="Medium Grid 2 Accent 3" w:uiPriority="68"/>
-    <w:lsdException w:name="Medium Grid 3 Accent 3" w:uiPriority="69"/>
-    <w:lsdException w:name="Dark List Accent 3" w:uiPriority="70"/>
-    <w:lsdException w:name="Colorful Shading Accent 3" w:uiPriority="71"/>
-    <w:lsdException w:name="Colorful List Accent 3" w:uiPriority="72"/>
-    <w:lsdException w:name="Colorful Grid Accent 3" w:uiPriority="73"/>
-    <w:lsdException w:name="Light Shading Accent 4" w:uiPriority="60"/>
-    <w:lsdException w:name="Light List Accent 4" w:uiPriority="61"/>
-    <w:lsdException w:name="Light Grid Accent 4" w:uiPriority="62"/>
-    <w:lsdException w:name="Medium Shading 1 Accent 4" w:uiPriority="63"/>
-    <w:lsdException w:name="Medium Shading 2 Accent 4" w:uiPriority="64"/>
-    <w:lsdException w:name="Medium List 1 Accent 4" w:uiPriority="65"/>
-    <w:lsdException w:name="Medium List 2 Accent 4" w:uiPriority="66"/>
-    <w:lsdException w:name="Medium Grid 1 Accent 4" w:uiPriority="67"/>
-    <w:lsdException w:name="Medium Grid 2 Accent 4" w:uiPriority="68"/>
-    <w:lsdException w:name="Medium Grid 3 Accent 4" w:uiPriority="69"/>
-    <w:lsdException w:name="Dark List Accent 4" w:uiPriority="70"/>
-    <w:lsdException w:name="Colorful Shading Accent 4" w:uiPriority="71"/>
-    <w:lsdException w:name="Colorful List Accent 4" w:uiPriority="72"/>
-    <w:lsdException w:name="Colorful Grid Accent 4" w:uiPriority="73"/>
-    <w:lsdException w:name="Light Shading Accent 5" w:uiPriority="60"/>
-    <w:lsdException w:name="Light List Accent 5" w:uiPriority="61"/>
-    <w:lsdException w:name="Light Grid Accent 5" w:uiPriority="62"/>
-    <w:lsdException w:name="Medium Shading 1 Accent 5" w:uiPriority="63"/>
-    <w:lsdException w:name="Medium Shading 2 Accent 5" w:uiPriority="64"/>
-    <w:lsdException w:name="Medium List 1 Accent 5" w:uiPriority="65"/>
-    <w:lsdException w:name="Medium List 2 Accent 5" w:uiPriority="66"/>
-    <w:lsdException w:name="Medium Grid 1 Accent 5" w:uiPriority="67"/>
-    <w:lsdException w:name="Medium Grid 2 Accent 5" w:uiPriority="68"/>
-    <w:lsdException w:name="Medium Grid 3 Accent 5" w:uiPriority="69"/>
-    <w:lsdException w:name="Dark List Accent 5" w:uiPriority="70"/>
-    <w:lsdException w:name="Colorful Shading Accent 5" w:uiPriority="71"/>
-    <w:lsdException w:name="Colorful List Accent 5" w:uiPriority="72"/>
-    <w:lsdException w:name="Colorful Grid Accent 5" w:uiPriority="73"/>
-    <w:lsdException w:name="Light Shading Accent 6" w:uiPriority="60"/>
-    <w:lsdException w:name="Light List Accent 6" w:uiPriority="61"/>
-    <w:lsdException w:name="Light Grid Accent 6" w:uiPriority="62"/>
-    <w:lsdException w:name="Medium Shading 1 Accent 6" w:uiPriority="63"/>
-    <w:lsdException w:name="Medium Shading 2 Accent 6" w:uiPriority="64"/>
-    <w:lsdException w:name="Medium List 1 Accent 6" w:uiPriority="65"/>
-    <w:lsdException w:name="Medium List 2 Accent 6" w:uiPriority="66"/>
-    <w:lsdException w:name="Medium Grid 1 Accent 6" w:uiPriority="67"/>
-    <w:lsdException w:name="Medium Grid 2 Accent 6" w:uiPriority="68"/>
-    <w:lsdException w:name="Medium Grid 3 Accent 6" w:uiPriority="69"/>
-    <w:lsdException w:name="Dark List Accent 6" w:uiPriority="70"/>
-    <w:lsdException w:name="Colorful Shading Accent 6" w:uiPriority="71"/>
-    <w:lsdException w:name="Colorful List Accent 6" w:uiPriority="72"/>
-    <w:lsdException w:name="Colorful Grid Accent 6" w:uiPriority="73"/>
-    <w:lsdException w:name="Subtle Emphasis" w:uiPriority="19" w:qFormat="1"/>
-    <w:lsdException w:name="Intense Emphasis" w:uiPriority="21" w:qFormat="1"/>
-    <w:lsdException w:name="Subtle Reference" w:uiPriority="31" w:qFormat="1"/>
-    <w:lsdException w:name="Intense Reference" w:uiPriority="32" w:qFormat="1"/>
-    <w:lsdException w:name="Book Title" w:uiPriority="33" w:qFormat="1"/>
-    <w:lsdException w:name="Bibliography" w:semiHidden="1" w:uiPriority="37" w:unhideWhenUsed="1"/>
-    <w:lsdException w:name="TOC Heading" w:semiHidden="1" w:uiPriority="39" w:unhideWhenUsed="1" w:qFormat="1"/>
-    <w:lsdException w:name="Plain Table 1" w:uiPriority="41"/>
-    <w:lsdException w:name="Plain Table 2" w:uiPriority="42"/>
-    <w:lsdException w:name="Plain Table 3" w:uiPriority="43"/>
-    <w:lsdException w:name="Plain Table 4" w:uiPriority="44"/>
-    <w:lsdException w:name="Plain Table 5" w:uiPriority="45"/>
-    <w:lsdException w:name="Grid Table Light" w:uiPriority="40"/>
-    <w:lsdException w:name="Grid Table 1 Light" w:uiPriority="46"/>
-    <w:lsdException w:name="Grid Table 2" w:uiPriority="47"/>
-    <w:lsdException w:name="Grid Table 3" w:uiPriority="48"/>
-    <w:lsdException w:name="Grid Table 4" w:uiPriority="49"/>
-    <w:lsdException w:name="Grid Table 5 Dark" w:uiPriority="50"/>
-    <w:lsdException w:name="Grid Table 6 Colorful" w:uiPriority="51"/>
-    <w:lsdException w:name="Grid Table 7 Colorful" w:uiPriority="52"/>
-    <w:lsdException w:name="Grid Table 1 Light Accent 1" w:uiPriority="46"/>
-    <w:lsdException w:name="Grid Table 2 Accent 1" w:uiPriority="47"/>
-    <w:lsdException w:name="Grid Table 3 Accent 1" w:uiPriority="48"/>
-    <w:lsdException w:name="Grid Table 4 Accent 1" w:uiPriority="49"/>
-    <w:lsdException w:name="Grid Table 5 Dark Accent 1" w:uiPriority="50"/>
-    <w:lsdException w:name="Grid Table 6 Colorful Accent 1" w:uiPriority="51"/>
-    <w:lsdException w:name="Grid Table 7 Colorful Accent 1" w:uiPriority="52"/>
-    <w:lsdException w:name="Grid Table 1 Light Accent 2" w:uiPriority="46"/>
-    <w:lsdException w:name="Grid Table 2 Accent 2" w:uiPriority="47"/>
-    <w:lsdException w:name="Grid Table 3 Accent 2" w:uiPriority="48"/>
-    <w:lsdException w:name="Grid Table 4 Accent 2" w:uiPriority="49"/>
-    <w:lsdException w:name="Grid Table 5 Dark Accent 2" w:uiPriority="50"/>
-    <w:lsdException w:name="Grid Table 6 Colorful Accent 2" w:uiPriority="51"/>
-    <w:lsdException w:name="Grid Table 7 Colorful Accent 2" w:uiPriority="52"/>
-    <w:lsdException w:name="Grid Table 1 Light Accent 3" w:uiPriority="46"/>
-    <w:lsdException w:name="Grid Table 2 Accent 3" w:uiPriority="47"/>
-    <w:lsdException w:name="Grid Table 3 Accent 3" w:uiPriority="48"/>
-    <w:lsdException w:name="Grid Table 4 Accent 3" w:uiPriority="49"/>
-    <w:lsdException w:name="Grid Table 5 Dark Accent 3" w:uiPriority="50"/>
-    <w:lsdException w:name="Grid Table 6 Colorful Accent 3" w:uiPriority="51"/>
-    <w:lsdException w:name="Grid Table 7 Colorful Accent 3" w:uiPriority="52"/>
-    <w:lsdException w:name="Grid Table 1 Light Accent 4" w:uiPriority="46"/>
-    <w:lsdException w:name="Grid Table 2 Accent 4" w:uiPriority="47"/>
-    <w:lsdException w:name="Grid Table 3 Accent 4" w:uiPriority="48"/>
-    <w:lsdException w:name="Grid Table 4 Accent 4" w:uiPriority="49"/>
-    <w:lsdException w:name="Grid Table 5 Dark Accent 4" w:uiPriority="50"/>
-    <w:lsdException w:name="Grid Table 6 Colorful Accent 4" w:uiPriority="51"/>
-    <w:lsdException w:name="Grid Table 7 Colorful Accent 4" w:uiPriority="52"/>
-    <w:lsdException w:name="Grid Table 1 Light Accent 5" w:uiPriority="46"/>
-    <w:lsdException w:name="Grid Table 2 Accent 5" w:uiPriority="47"/>
-    <w:lsdException w:name="Grid Table 3 Accent 5" w:uiPriority="48"/>
-    <w:lsdException w:name="Grid Table 4 Accent 5" w:uiPriority="49"/>
-    <w:lsdException w:name="Grid Table 5 Dark Accent 5" w:uiPriority="50"/>
-    <w:lsdException w:name="Grid Table 6 Colorful Accent 5" w:uiPriority="51"/>
-    <w:lsdException w:name="Grid Table 7 Colorful Accent 5" w:uiPriority="52"/>
-    <w:lsdException w:name="Grid Table 1 Light Accent 6" w:uiPriority="46"/>
-    <w:lsdException w:name="Grid Table 2 Accent 6" w:uiPriority="47"/>
-    <w:lsdException w:name="Grid Table 3 Accent 6" w:uiPriority="48"/>
-    <w:lsdException w:name="Grid Table 4 Accent 6" w:uiPriority="49"/>
-    <w:lsdException w:name="Grid Table 5 Dark Accent 6" w:uiPriority="50"/>
-    <w:lsdException w:name="Grid Table 6 Colorful Accent 6" w:uiPriority="51"/>
-    <w:lsdException w:name="Grid Table 7 Colorful Accent 6" w:uiPriority="52"/>
-    <w:lsdException w:name="List Table 1 Light" w:uiPriority="46"/>
-    <w:lsdException w:name="List Table 2" w:uiPriority="47"/>
-    <w:lsdException w:name="List Table 3" w:uiPriority="48"/>
-    <w:lsdException w:name="List Table 4" w:uiPriority="49"/>
-    <w:lsdException w:name="List Table 5 Dark" w:uiPriority="50"/>
-    <w:lsdException w:name="List Table 6 Colorful" w:uiPriority="51"/>
-    <w:lsdException w:name="List Table 7 Colorful" w:uiPriority="52"/>
-    <w:lsdException w:name="List Table 1 Light Accent 1" w:uiPriority="46"/>
-    <w:lsdException w:name="List Table 2 Accent 1" w:uiPriority="47"/>
-    <w:lsdException w:name="List Table 3 Accent 1" w:uiPriority="48"/>
-    <w:lsdException w:name="List Table 4 Accent 1" w:uiPriority="49"/>
-    <w:lsdException w:name="List Table 5 Dark Accent 1" w:uiPriority="50"/>
-    <w:lsdException w:name="List Table 6 Colorful Accent 1" w:uiPriority="51"/>
-    <w:lsdException w:name="List Table 7 Colorful Accent 1" w:uiPriority="52"/>
-    <w:lsdException w:name="List Table 1 Light Accent 2" w:uiPriority="46"/>
-    <w:lsdException w:name="List Table 2 Accent 2" w:uiPriority="47"/>
-    <w:lsdException w:name="List Table 3 Accent 2" w:uiPriority="48"/>
-    <w:lsdException w:name="List Table 4 Accent 2" w:uiPriority="49"/>
-    <w:lsdException w:name="List Table 5 Dark Accent 2" w:uiPriority="50"/>
-    <w:lsdException w:name="List Table 6 Colorful Accent 2" w:uiPriority="51"/>
-    <w:lsdException w:name="List Table 7 Colorful Accent 2" w:uiPriority="52"/>
-    <w:lsdException w:name="List Table 1 Light Accent 3" w:uiPriority="46"/>
-    <w:lsdException w:name="List Table 2 Accent 3" w:uiPriority="47"/>
-    <w:lsdException w:name="List Table 3 Accent 3" w:uiPriority="48"/>
-    <w:lsdException w:name="List Table 4 Accent 3" w:uiPriority="49"/>
-    <w:lsdException w:name="List Table 5 Dark Accent 3" w:uiPriority="50"/>
-    <w:lsdException w:name="List Table 6 Colorful Accent 3" w:uiPriority="51"/>
-    <w:lsdException w:name="List Table 7 Colorful Accent 3" w:uiPriority="52"/>
-    <w:lsdException w:name="List Table 1 Light Accent 4" w:uiPriority="46"/>
-    <w:lsdException w:name="List Table 2 Accent 4" w:uiPriority="47"/>
-    <w:lsdException w:name="List Table 3 Accent 4" w:uiPriority="48"/>
-    <w:lsdException w:name="List Table 4 Accent 4" w:uiPriority="49"/>
-    <w:lsdException w:name="List Table 5 Dark Accent 4" w:uiPriority="50"/>
-    <w:lsdException w:name="List Table 6 Colorful Accent 4" w:uiPriority="51"/>
-    <w:lsdException w:name="List Table 7 Colorful Accent 4" w:uiPriority="52"/>
-    <w:lsdException w:name="List Table 1 Light Accent 5" w:uiPriority="46"/>
-    <w:lsdException w:name="List Table 2 Accent 5" w:uiPriority="47"/>
-    <w:lsdException w:name="List Table 3 Accent 5" w:uiPriority="48"/>
-    <w:lsdException w:name="List Table 4 Accent 5" w:uiPriority="49"/>
-    <w:lsdException w:name="List Table 5 Dark Accent 5" w:uiPriority="50"/>
-    <w:lsdException w:name="List Table 6 Colorful Accent 5" w:uiPriority="51"/>
-    <w:lsdException w:name="List Table 7 Colorful Accent 5" w:uiPriority="52"/>
-    <w:lsdException w:name="List Table 1 Light Accent 6" w:uiPriority="46"/>
-    <w:lsdException w:name="List Table 2 Accent 6" w:uiPriority="47"/>
-    <w:lsdException w:name="List Table 3 Accent 6" w:uiPriority="48"/>
-    <w:lsdException w:name="List Table 4 Accent 6" w:uiPriority="49"/>
-    <w:lsdException w:name="List Table 5 Dark Accent 6" w:uiPriority="50"/>
-    <w:lsdException w:name="List Table 6 Colorful Accent 6" w:uiPriority="51"/>
-    <w:lsdException w:name="List Table 7 Colorful Accent 6" w:uiPriority="52"/>
+  <w:latentStyles w:defLockedState="0" w:defUIPriority="99" w:defSemiHidden="1" w:defUnhideWhenUsed="1" w:defQFormat="0" w:count="276">
+    <w:lsdException w:name="Normal" w:semiHidden="0" w:uiPriority="0" w:unhideWhenUsed="0" w:qFormat="1"/>
+    <w:lsdException w:name="heading 1" w:semiHidden="0" w:uiPriority="9" w:unhideWhenUsed="0" w:qFormat="1"/>
+    <w:lsdException w:name="heading 2" w:uiPriority="9" w:qFormat="1"/>
+    <w:lsdException w:name="heading 3" w:uiPriority="9" w:qFormat="1"/>
+    <w:lsdException w:name="heading 4" w:uiPriority="9" w:qFormat="1"/>
+    <w:lsdException w:name="heading 5" w:uiPriority="9" w:qFormat="1"/>
+    <w:lsdException w:name="heading 6" w:uiPriority="9" w:qFormat="1"/>
+    <w:lsdException w:name="heading 7" w:uiPriority="9" w:qFormat="1"/>
+    <w:lsdException w:name="heading 8" w:uiPriority="9" w:qFormat="1"/>
+    <w:lsdException w:name="heading 9" w:uiPriority="9" w:qFormat="1"/>
+    <w:lsdException w:name="toc 1" w:uiPriority="39"/>
+    <w:lsdException w:name="toc 2" w:uiPriority="39"/>
+    <w:lsdException w:name="toc 3" w:uiPriority="39"/>
+    <w:lsdException w:name="toc 4" w:uiPriority="39"/>
+    <w:lsdException w:name="toc 5" w:uiPriority="39"/>
+    <w:lsdException w:name="toc 6" w:uiPriority="39"/>
+    <w:lsdException w:name="toc 7" w:uiPriority="39"/>
+    <w:lsdException w:name="toc 8" w:uiPriority="39"/>
+    <w:lsdException w:name="toc 9" w:uiPriority="39"/>
+    <w:lsdException w:name="caption" w:uiPriority="35" w:qFormat="1"/>
+    <w:lsdException w:name="Title" w:semiHidden="0" w:uiPriority="10" w:unhideWhenUsed="0" w:qFormat="1"/>
+    <w:lsdException w:name="Default Paragraph Font" w:uiPriority="1"/>
+    <w:lsdException w:name="Subtitle" w:semiHidden="0" w:uiPriority="11" w:unhideWhenUsed="0" w:qFormat="1"/>
+    <w:lsdException w:name="Strong" w:semiHidden="0" w:uiPriority="22" w:unhideWhenUsed="0" w:qFormat="1"/>
+    <w:lsdException w:name="Emphasis" w:semiHidden="0" w:uiPriority="20" w:unhideWhenUsed="0" w:qFormat="1"/>
+    <w:lsdException w:name="Table Grid" w:semiHidden="0" w:uiPriority="39" w:unhideWhenUsed="0"/>
+    <w:lsdException w:name="Placeholder Text" w:unhideWhenUsed="0"/>
+    <w:lsdException w:name="No Spacing" w:semiHidden="0" w:uiPriority="1" w:unhideWhenUsed="0" w:qFormat="1"/>
+    <w:lsdException w:name="Light Shading" w:semiHidden="0" w:uiPriority="60" w:unhideWhenUsed="0"/>
+    <w:lsdException w:name="Light List" w:semiHidden="0" w:uiPriority="61" w:unhideWhenUsed="0"/>
+    <w:lsdException w:name="Light Grid" w:semiHidden="0" w:uiPriority="62" w:unhideWhenUsed="0"/>
+    <w:lsdException w:name="Medium Shading 1" w:semiHidden="0" w:uiPriority="63" w:unhideWhenUsed="0"/>
+    <w:lsdException w:name="Medium Shading 2" w:semiHidden="0" w:uiPriority="64" w:unhideWhenUsed="0"/>
+    <w:lsdException w:name="Medium List 1" w:semiHidden="0" w:uiPriority="65" w:unhideWhenUsed="0"/>
+    <w:lsdException w:name="Medium List 2" w:semiHidden="0" w:uiPriority="66" w:unhideWhenUsed="0"/>
+    <w:lsdException w:name="Medium Grid 1" w:semiHidden="0" w:uiPriority="67" w:unhideWhenUsed="0"/>
+    <w:lsdException w:name="Medium Grid 2" w:semiHidden="0" w:uiPriority="68" w:unhideWhenUsed="0"/>
+    <w:lsdException w:name="Medium Grid 3" w:semiHidden="0" w:uiPriority="69" w:unhideWhenUsed="0"/>
+    <w:lsdException w:name="Dark List" w:semiHidden="0" w:uiPriority="70" w:unhideWhenUsed="0"/>
+    <w:lsdException w:name="Colorful Shading" w:semiHidden="0" w:uiPriority="71" w:unhideWhenUsed="0"/>
+    <w:lsdException w:name="Colorful List" w:semiHidden="0" w:uiPriority="72" w:unhideWhenUsed="0"/>
+    <w:lsdException w:name="Colorful Grid" w:semiHidden="0" w:uiPriority="73" w:unhideWhenUsed="0"/>
+    <w:lsdException w:name="Light Shading Accent 1" w:semiHidden="0" w:uiPriority="60" w:unhideWhenUsed="0"/>
+    <w:lsdException w:name="Light List Accent 1" w:semiHidden="0" w:uiPriority="61" w:unhideWhenUsed="0"/>
+    <w:lsdException w:name="Light Grid Accent 1" w:semiHidden="0" w:uiPriority="62" w:unhideWhenUsed="0"/>
+    <w:lsdException w:name="Medium Shading 1 Accent 1" w:semiHidden="0" w:uiPriority="63" w:unhideWhenUsed="0"/>
+    <w:lsdException w:name="Medium Shading 2 Accent 1" w:semiHidden="0" w:uiPriority="64" w:unhideWhenUsed="0"/>
+    <w:lsdException w:name="Medium List 1 Accent 1" w:semiHidden="0" w:uiPriority="65" w:unhideWhenUsed="0"/>
+    <w:lsdException w:name="Revision" w:unhideWhenUsed="0"/>
+    <w:lsdException w:name="List Paragraph" w:semiHidden="0" w:uiPriority="34" w:unhideWhenUsed="0" w:qFormat="1"/>
+    <w:lsdException w:name="Quote" w:semiHidden="0" w:uiPriority="29" w:unhideWhenUsed="0" w:qFormat="1"/>
+    <w:lsdException w:name="Intense Quote" w:semiHidden="0" w:uiPriority="30" w:unhideWhenUsed="0" w:qFormat="1"/>
+    <w:lsdException w:name="Medium List 2 Accent 1" w:semiHidden="0" w:uiPriority="66" w:unhideWhenUsed="0"/>
+    <w:lsdException w:name="Medium Grid 1 Accent 1" w:semiHidden="0" w:uiPriority="67" w:unhideWhenUsed="0"/>
+    <w:lsdException w:name="Medium Grid 2 Accent 1" w:semiHidden="0" w:uiPriority="68" w:unhideWhenUsed="0"/>
+    <w:lsdException w:name="Medium Grid 3 Accent 1" w:semiHidden="0" w:uiPriority="69" w:unhideWhenUsed="0"/>
+    <w:lsdException w:name="Dark List Accent 1" w:semiHidden="0" w:uiPriority="70" w:unhideWhenUsed="0"/>
+    <w:lsdException w:name="Colorful Shading Accent 1" w:semiHidden="0" w:uiPriority="71" w:unhideWhenUsed="0"/>
+    <w:lsdException w:name="Colorful List Accent 1" w:semiHidden="0" w:uiPriority="72" w:unhideWhenUsed="0"/>
+    <w:lsdException w:name="Colorful Grid Accent 1" w:semiHidden="0" w:uiPriority="73" w:unhideWhenUsed="0"/>
+    <w:lsdException w:name="Light Shading Accent 2" w:semiHidden="0" w:uiPriority="60" w:unhideWhenUsed="0"/>
+    <w:lsdException w:name="Light List Accent 2" w:semiHidden="0" w:uiPriority="61" w:unhideWhenUsed="0"/>
+    <w:lsdException w:name="Light Grid Accent 2" w:semiHidden="0" w:uiPriority="62" w:unhideWhenUsed="0"/>
+    <w:lsdException w:name="Medium Shading 1 Accent 2" w:semiHidden="0" w:uiPriority="63" w:unhideWhenUsed="0"/>
+    <w:lsdException w:name="Medium Shading 2 Accent 2" w:semiHidden="0" w:uiPriority="64" w:unhideWhenUsed="0"/>
+    <w:lsdException w:name="Medium List 1 Accent 2" w:semiHidden="0" w:uiPriority="65" w:unhideWhenUsed="0"/>
+    <w:lsdException w:name="Medium List 2 Accent 2" w:semiHidden="0" w:uiPriority="66" w:unhideWhenUsed="0"/>
+    <w:lsdException w:name="Medium Grid 1 Accent 2" w:semiHidden="0" w:uiPriority="67" w:unhideWhenUsed="0"/>
+    <w:lsdException w:name="Medium Grid 2 Accent 2" w:semiHidden="0" w:uiPriority="68" w:unhideWhenUsed="0"/>
+    <w:lsdException w:name="Medium Grid 3 Accent 2" w:semiHidden="0" w:uiPriority="69" w:unhideWhenUsed="0"/>
+    <w:lsdException w:name="Dark List Accent 2" w:semiHidden="0" w:uiPriority="70" w:unhideWhenUsed="0"/>
+    <w:lsdException w:name="Colorful Shading Accent 2" w:semiHidden="0" w:uiPriority="71" w:unhideWhenUsed="0"/>
+    <w:lsdException w:name="Colorful List Accent 2" w:semiHidden="0" w:uiPriority="72" w:unhideWhenUsed="0"/>
+    <w:lsdException w:name="Colorful Grid Accent 2" w:semiHidden="0" w:uiPriority="73" w:unhideWhenUsed="0"/>
+    <w:lsdException w:name="Light Shading Accent 3" w:semiHidden="0" w:uiPriority="60" w:unhideWhenUsed="0"/>
+    <w:lsdException w:name="Light List Accent 3" w:semiHidden="0" w:uiPriority="61" w:unhideWhenUsed="0"/>
+    <w:lsdException w:name="Light Grid Accent 3" w:semiHidden="0" w:uiPriority="62" w:unhideWhenUsed="0"/>
+    <w:lsdException w:name="Medium Shading 1 Accent 3" w:semiHidden="0" w:uiPriority="63" w:unhideWhenUsed="0"/>
+    <w:lsdException w:name="Medium Shading 2 Accent 3" w:semiHidden="0" w:uiPriority="64" w:unhideWhenUsed="0"/>
+    <w:lsdException w:name="Medium List 1 Accent 3" w:semiHidden="0" w:uiPriority="65" w:unhideWhenUsed="0"/>
+    <w:lsdException w:name="Medium List 2 Accent 3" w:semiHidden="0" w:uiPriority="66" w:unhideWhenUsed="0"/>
+    <w:lsdException w:name="Medium Grid 1 Accent 3" w:semiHidden="0" w:uiPriority="67" w:unhideWhenUsed="0"/>
+    <w:lsdException w:name="Medium Grid 2 Accent 3" w:semiHidden="0" w:uiPriority="68" w:unhideWhenUsed="0"/>
+    <w:lsdException w:name="Medium Grid 3 Accent 3" w:semiHidden="0" w:uiPriority="69" w:unhideWhenUsed="0"/>
+    <w:lsdException w:name="Dark List Accent 3" w:semiHidden="0" w:uiPriority="70" w:unhideWhenUsed="0"/>
+    <w:lsdException w:name="Colorful Shading Accent 3" w:semiHidden="0" w:uiPriority="71" w:unhideWhenUsed="0"/>
+    <w:lsdException w:name="Colorful List Accent 3" w:semiHidden="0" w:uiPriority="72" w:unhideWhenUsed="0"/>
+    <w:lsdException w:name="Colorful Grid Accent 3" w:semiHidden="0" w:uiPriority="73" w:unhideWhenUsed="0"/>
+    <w:lsdException w:name="Light Shading Accent 4" w:semiHidden="0" w:uiPriority="60" w:unhideWhenUsed="0"/>
+    <w:lsdException w:name="Light List Accent 4" w:semiHidden="0" w:uiPriority="61" w:unhideWhenUsed="0"/>
+    <w:lsdException w:name="Light Grid Accent 4" w:semiHidden="0" w:uiPriority="62" w:unhideWhenUsed="0"/>
+    <w:lsdException w:name="Medium Shading 1 Accent 4" w:semiHidden="0" w:uiPriority="63" w:unhideWhenUsed="0"/>
+    <w:lsdException w:name="Medium Shading 2 Accent 4" w:semiHidden="0" w:uiPriority="64" w:unhideWhenUsed="0"/>
+    <w:lsdException w:name="Medium List 1 Accent 4" w:semiHidden="0" w:uiPriority="65" w:unhideWhenUsed="0"/>
+    <w:lsdException w:name="Medium List 2 Accent 4" w:semiHidden="0" w:uiPriority="66" w:unhideWhenUsed="0"/>
+    <w:lsdException w:name="Medium Grid 1 Accent 4" w:semiHidden="0" w:uiPriority="67" w:unhideWhenUsed="0"/>
+    <w:lsdException w:name="Medium Grid 2 Accent 4" w:semiHidden="0" w:uiPriority="68" w:unhideWhenUsed="0"/>
+    <w:lsdException w:name="Medium Grid 3 Accent 4" w:semiHidden="0" w:uiPriority="69" w:unhideWhenUsed="0"/>
+    <w:lsdException w:name="Dark List Accent 4" w:semiHidden="0" w:uiPriority="70" w:unhideWhenUsed="0"/>
+    <w:lsdException w:name="Colorful Shading Accent 4" w:semiHidden="0" w:uiPriority="71" w:unhideWhenUsed="0"/>
+    <w:lsdException w:name="Colorful List Accent 4" w:semiHidden="0" w:uiPriority="72" w:unhideWhenUsed="0"/>
+    <w:lsdException w:name="Colorful Grid Accent 4" w:semiHidden="0" w:uiPriority="73" w:unhideWhenUsed="0"/>
+    <w:lsdException w:name="Light Shading Accent 5" w:semiHidden="0" w:uiPriority="60" w:unhideWhenUsed="0"/>
+    <w:lsdException w:name="Light List Accent 5" w:semiHidden="0" w:uiPriority="61" w:unhideWhenUsed="0"/>
+    <w:lsdException w:name="Light Grid Accent 5" w:semiHidden="0" w:uiPriority="62" w:unhideWhenUsed="0"/>
+    <w:lsdException w:name="Medium Shading 1 Accent 5" w:semiHidden="0" w:uiPriority="63" w:unhideWhenUsed="0"/>
+    <w:lsdException w:name="Medium Shading 2 Accent 5" w:semiHidden="0" w:uiPriority="64" w:unhideWhenUsed="0"/>
+    <w:lsdException w:name="Medium List 1 Accent 5" w:semiHidden="0" w:uiPriority="65" w:unhideWhenUsed="0"/>
+    <w:lsdException w:name="Medium List 2 Accent 5" w:semiHidden="0" w:uiPriority="66" w:unhideWhenUsed="0"/>
+    <w:lsdException w:name="Medium Grid 1 Accent 5" w:semiHidden="0" w:uiPriority="67" w:unhideWhenUsed="0"/>
+    <w:lsdException w:name="Medium Grid 2 Accent 5" w:semiHidden="0" w:uiPriority="68" w:unhideWhenUsed="0"/>
+    <w:lsdException w:name="Medium Grid 3 Accent 5" w:semiHidden="0" w:uiPriority="69" w:unhideWhenUsed="0"/>
+    <w:lsdException w:name="Dark List Accent 5" w:semiHidden="0" w:uiPriority="70" w:unhideWhenUsed="0"/>
+    <w:lsdException w:name="Colorful Shading Accent 5" w:semiHidden="0" w:uiPriority="71" w:unhideWhenUsed="0"/>
+    <w:lsdException w:name="Colorful List Accent 5" w:semiHidden="0" w:uiPriority="72" w:unhideWhenUsed="0"/>
+    <w:lsdException w:name="Colorful Grid Accent 5" w:semiHidden="0" w:uiPriority="73" w:unhideWhenUsed="0"/>
+    <w:lsdException w:name="Light Shading Accent 6" w:semiHidden="0" w:uiPriority="60" w:unhideWhenUsed="0"/>
+    <w:lsdException w:name="Light List Accent 6" w:semiHidden="0" w:uiPriority="61" w:unhideWhenUsed="0"/>
+    <w:lsdException w:name="Light Grid Accent 6" w:semiHidden="0" w:uiPriority="62" w:unhideWhenUsed="0"/>
+    <w:lsdException w:name="Medium Shading 1 Accent 6" w:semiHidden="0" w:uiPriority="63" w:unhideWhenUsed="0"/>
+    <w:lsdException w:name="Medium Shading 2 Accent 6" w:semiHidden="0" w:uiPriority="64" w:unhideWhenUsed="0"/>
+    <w:lsdException w:name="Medium List 1 Accent 6" w:semiHidden="0" w:uiPriority="65" w:unhideWhenUsed="0"/>
+    <w:lsdException w:name="Medium List 2 Accent 6" w:semiHidden="0" w:uiPriority="66" w:unhideWhenUsed="0"/>
+    <w:lsdException w:name="Medium Grid 1 Accent 6" w:semiHidden="0" w:uiPriority="67" w:unhideWhenUsed="0"/>
+    <w:lsdException w:name="Medium Grid 2 Accent 6" w:semiHidden="0" w:uiPriority="68" w:unhideWhenUsed="0"/>
+    <w:lsdException w:name="Medium Grid 3 Accent 6" w:semiHidden="0" w:uiPriority="69" w:unhideWhenUsed="0"/>
+    <w:lsdException w:name="Dark List Accent 6" w:semiHidden="0" w:uiPriority="70" w:unhideWhenUsed="0"/>
+    <w:lsdException w:name="Colorful Shading Accent 6" w:semiHidden="0" w:uiPriority="71" w:unhideWhenUsed="0"/>
+    <w:lsdException w:name="Colorful List Accent 6" w:semiHidden="0" w:uiPriority="72" w:unhideWhenUsed="0"/>
+    <w:lsdException w:name="Colorful Grid Accent 6" w:semiHidden="0" w:uiPriority="73" w:unhideWhenUsed="0"/>
+    <w:lsdException w:name="Subtle Emphasis" w:semiHidden="0" w:uiPriority="19" w:unhideWhenUsed="0" w:qFormat="1"/>
+    <w:lsdException w:name="Intense Emphasis" w:semiHidden="0" w:uiPriority="21" w:unhideWhenUsed="0" w:qFormat="1"/>
+    <w:lsdException w:name="Subtle Reference" w:semiHidden="0" w:uiPriority="31" w:unhideWhenUsed="0" w:qFormat="1"/>
+    <w:lsdException w:name="Intense Reference" w:semiHidden="0" w:uiPriority="32" w:unhideWhenUsed="0" w:qFormat="1"/>
+    <w:lsdException w:name="Book Title" w:semiHidden="0" w:uiPriority="33" w:unhideWhenUsed="0" w:qFormat="1"/>
+    <w:lsdException w:name="Bibliography" w:uiPriority="37"/>
+    <w:lsdException w:name="TOC Heading" w:uiPriority="39" w:qFormat="1"/>
+  </w:latentStyles>
+  <w:style w:type="paragraph" w:default="1" w:styleId="Normal">
+    <w:name w:val="Normal"/>
+    <w:qFormat/>
+    <w:rsid w:val="00BF64E2"/>
+    <w:pPr>
+      <w:spacing w:after="180" w:line="274" w:lineRule="auto"/>
+    </w:pPr>
+    <w:rPr>
+      <w:sz w:val="21"/>
+    </w:rPr>
+  </w:style>
+  <w:style w:type="paragraph" w:styleId="Heading1">
+    <w:name w:val="heading 1"/>
+    <w:basedOn w:val="Normal"/>
+    <w:next w:val="Normal"/>
+    <w:link w:val="Heading1Char"/>
+    <w:uiPriority w:val="9"/>
+    <w:qFormat/>
+    <w:rsid w:val="00BF64E2"/>
+    <w:pPr>
+      <w:keepNext/>
+      <w:keepLines/>
+      <w:spacing w:before="360" w:after="0" w:line="240" w:lineRule="auto"/>
+      <w:outlineLvl w:val="0"/>
+    </w:pPr>
+    <w:rPr>
+      <w:rFonts w:asciiTheme="majorHAnsi" w:eastAsiaTheme="majorEastAsia" w:hAnsiTheme="majorHAnsi" w:cstheme="majorBidi"/>
+      <w:bCs/>
+      <w:color w:val="5B9BD5" w:themeColor="accent1"/>
+      <w:spacing w:val="20"/>
+      <w:sz w:val="32"/>
+      <w:szCs w:val="28"/>
+    </w:rPr>
+  </w:style>
+  <w:style w:type="paragraph" w:styleId="Heading2">
+    <w:name w:val="heading 2"/>
+    <w:basedOn w:val="Normal"/>
+    <w:next w:val="Normal"/>
+    <w:link w:val="Heading2Char"/>
+    <w:uiPriority w:val="9"/>
+    <w:unhideWhenUsed/>
+    <w:qFormat/>
+    <w:rsid w:val="00BF64E2"/>
+    <w:pPr>
+      <w:keepNext/>
+      <w:keepLines/>
+      <w:spacing w:before="120" w:after="0" w:line="240" w:lineRule="auto"/>
+      <w:outlineLvl w:val="1"/>
+    </w:pPr>
+    <w:rPr>
+      <w:rFonts w:eastAsiaTheme="majorEastAsia" w:cstheme="majorBidi"/>
+      <w:b/>
+      <w:bCs/>
+      <w:color w:val="5B9BD5" w:themeColor="accent1"/>
+      <w:sz w:val="28"/>
+      <w:szCs w:val="26"/>
+    </w:rPr>
+  </w:style>
+  <w:style w:type="paragraph" w:styleId="Heading3">
+    <w:name w:val="heading 3"/>
+    <w:basedOn w:val="Normal"/>
+    <w:next w:val="Normal"/>
+    <w:link w:val="Heading3Char"/>
+    <w:uiPriority w:val="9"/>
+    <w:unhideWhenUsed/>
+    <w:qFormat/>
+    <w:rsid w:val="00BF64E2"/>
+    <w:pPr>
+      <w:keepNext/>
+      <w:keepLines/>
+      <w:spacing w:before="20" w:after="0" w:line="240" w:lineRule="auto"/>
+      <w:outlineLvl w:val="2"/>
+    </w:pPr>
+    <w:rPr>
+      <w:rFonts w:asciiTheme="majorHAnsi" w:eastAsiaTheme="majorEastAsia" w:hAnsiTheme="majorHAnsi" w:cstheme="majorBidi"/>
+      <w:bCs/>
+      <w:color w:val="44546A" w:themeColor="text2"/>
+      <w:spacing w:val="14"/>
+      <w:sz w:val="24"/>
+    </w:rPr>
+  </w:style>
+  <w:style w:type="paragraph" w:styleId="Heading4">
+    <w:name w:val="heading 4"/>
+    <w:basedOn w:val="Normal"/>
+    <w:next w:val="Normal"/>
+    <w:link w:val="Heading4Char"/>
+    <w:uiPriority w:val="9"/>
+    <w:unhideWhenUsed/>
+    <w:qFormat/>
+    <w:rsid w:val="00BF64E2"/>
+    <w:pPr>
+      <w:keepNext/>
+      <w:keepLines/>
+      <w:spacing w:before="200" w:after="0"/>
+      <w:outlineLvl w:val="3"/>
+    </w:pPr>
+    <w:rPr>
+      <w:rFonts w:eastAsiaTheme="majorEastAsia" w:cstheme="majorBidi"/>
+      <w:b/>
+      <w:bCs/>
+      <w:i/>
+      <w:iCs/>
+      <w:color w:val="000000"/>
+      <w:sz w:val="24"/>
+    </w:rPr>
+  </w:style>
+  <w:style w:type="paragraph" w:styleId="Heading5">
+    <w:name w:val="heading 5"/>
+    <w:basedOn w:val="Normal"/>
+    <w:next w:val="Normal"/>
+    <w:link w:val="Heading5Char"/>
+    <w:uiPriority w:val="9"/>
+    <w:unhideWhenUsed/>
+    <w:qFormat/>
+    <w:rsid w:val="00BF64E2"/>
+    <w:pPr>
+      <w:keepNext/>
+      <w:keepLines/>
+      <w:spacing w:before="200" w:after="0"/>
+      <w:outlineLvl w:val="4"/>
+    </w:pPr>
+    <w:rPr>
+      <w:rFonts w:asciiTheme="majorHAnsi" w:eastAsiaTheme="majorEastAsia" w:hAnsiTheme="majorHAnsi" w:cstheme="majorBidi"/>
+      <w:color w:val="000000"/>
+      <w:sz w:val="22"/>
+    </w:rPr>
+  </w:style>
+  <w:style w:type="paragraph" w:styleId="Heading6">
+    <w:name w:val="heading 6"/>
+    <w:basedOn w:val="Normal"/>
+    <w:next w:val="Normal"/>
+    <w:link w:val="Heading6Char"/>
+    <w:uiPriority w:val="9"/>
+    <w:semiHidden/>
+    <w:unhideWhenUsed/>
+    <w:qFormat/>
+    <w:rsid w:val="00BF64E2"/>
+    <w:pPr>
+      <w:keepNext/>
+      <w:keepLines/>
+      <w:spacing w:before="200" w:after="0"/>
+      <w:outlineLvl w:val="5"/>
+    </w:pPr>
+    <w:rPr>
+      <w:rFonts w:asciiTheme="majorHAnsi" w:eastAsiaTheme="majorEastAsia" w:hAnsiTheme="majorHAnsi" w:cstheme="majorBidi"/>
+      <w:iCs/>
+      <w:color w:val="5B9BD5" w:themeColor="accent1"/>
+      <w:sz w:val="22"/>
+    </w:rPr>
+  </w:style>
+  <w:style w:type="paragraph" w:styleId="Heading7">
+    <w:name w:val="heading 7"/>
+    <w:basedOn w:val="Normal"/>
+    <w:next w:val="Normal"/>
+    <w:link w:val="Heading7Char"/>
+    <w:uiPriority w:val="9"/>
+    <w:semiHidden/>
+    <w:unhideWhenUsed/>
+    <w:qFormat/>
+    <w:rsid w:val="00BF64E2"/>
+    <w:pPr>
+      <w:keepNext/>
+      <w:keepLines/>
+      <w:spacing w:before="200" w:after="0"/>
+      <w:outlineLvl w:val="6"/>
+    </w:pPr>
+    <w:rPr>
+      <w:rFonts w:asciiTheme="majorHAnsi" w:eastAsiaTheme="majorEastAsia" w:hAnsiTheme="majorHAnsi" w:cstheme="majorBidi"/>
+      <w:i/>
+      <w:iCs/>
+      <w:color w:val="000000"/>
+      <w:sz w:val="22"/>
+    </w:rPr>
+  </w:style>
+  <w:style w:type="paragraph" w:styleId="Heading8">
+    <w:name w:val="heading 8"/>
+    <w:basedOn w:val="Normal"/>
+    <w:next w:val="Normal"/>
+    <w:link w:val="Heading8Char"/>
+    <w:uiPriority w:val="9"/>
+    <w:semiHidden/>
+    <w:unhideWhenUsed/>
+    <w:qFormat/>
+    <w:rsid w:val="00BF64E2"/>
+    <w:pPr>
+      <w:keepNext/>
+      <w:keepLines/>
+      <w:spacing w:before="200" w:after="0"/>
+      <w:outlineLvl w:val="7"/>
+    </w:pPr>
+    <w:rPr>
+      <w:rFonts w:asciiTheme="majorHAnsi" w:eastAsiaTheme="majorEastAsia" w:hAnsiTheme="majorHAnsi" w:cstheme="majorBidi"/>
+      <w:color w:val="000000"/>
+      <w:sz w:val="20"/>
+      <w:szCs w:val="20"/>
+    </w:rPr>
+  </w:style>
+  <w:style w:type="paragraph" w:styleId="Heading9">
+    <w:name w:val="heading 9"/>
+    <w:basedOn w:val="Normal"/>
+    <w:next w:val="Normal"/>
+    <w:link w:val="Heading9Char"/>
+    <w:uiPriority w:val="9"/>
+    <w:semiHidden/>
+    <w:unhideWhenUsed/>
+    <w:qFormat/>
+    <w:rsid w:val="00BF64E2"/>
+    <w:pPr>
+      <w:keepNext/>
+      <w:keepLines/>
+      <w:spacing w:before="200" w:after="0"/>
+      <w:outlineLvl w:val="8"/>
+    </w:pPr>
+    <w:rPr>
+      <w:rFonts w:asciiTheme="majorHAnsi" w:eastAsiaTheme="majorEastAsia" w:hAnsiTheme="majorHAnsi" w:cstheme="majorBidi"/>
+      <w:i/>
+      <w:iCs/>
+      <w:color w:val="000000"/>
+      <w:sz w:val="20"/>
+      <w:szCs w:val="20"/>
+    </w:rPr>
+  </w:style>
+  <w:style w:type="character" w:default="1" w:styleId="DefaultParagraphFont">
+    <w:name w:val="Default Paragraph Font"/>
+    <w:uiPriority w:val="1"/>
+    <w:semiHidden/>
+    <w:unhideWhenUsed/>
+  </w:style>
+  <w:style w:type="table" w:default="1" w:styleId="TableNormal">
+    <w:name w:val="Normal Table"/>
+    <w:uiPriority w:val="99"/>
+    <w:semiHidden/>
+    <w:unhideWhenUsed/>
+    <w:tblPr>
+      <w:tblInd w:w="0" w:type="dxa"/>
+      <w:tblCellMar>
+        <w:top w:w="0" w:type="dxa"/>
+        <w:left w:w="108" w:type="dxa"/>
+        <w:bottom w:w="0" w:type="dxa"/>
+        <w:right w:w="108" w:type="dxa"/>
+      </w:tblCellMar>
+    </w:tblPr>
+  </w:style>
+  <w:style w:type="numbering" w:default="1" w:styleId="NoList">
+    <w:name w:val="No List"/>
+    <w:uiPriority w:val="99"/>
+    <w:semiHidden/>
+    <w:unhideWhenUsed/>
+  </w:style>
+  <w:style w:type="paragraph" w:styleId="Title">
+    <w:name w:val="Title"/>
+    <w:basedOn w:val="Normal"/>
+    <w:next w:val="Normal"/>
+    <w:link w:val="TitleChar"/>
+    <w:uiPriority w:val="10"/>
+    <w:qFormat/>
+    <w:rsid w:val="00BF64E2"/>
+    <w:pPr>
+      <w:spacing w:after="120" w:line="240" w:lineRule="auto"/>
+      <w:contextualSpacing/>
+    </w:pPr>
+    <w:rPr>
+      <w:rFonts w:asciiTheme="majorHAnsi" w:eastAsiaTheme="majorEastAsia" w:hAnsiTheme="majorHAnsi" w:cstheme="majorBidi"/>
+      <w:color w:val="44546A" w:themeColor="text2"/>
+      <w:spacing w:val="30"/>
+      <w:kern w:val="28"/>
+      <w:sz w:val="96"/>
+      <w:szCs w:val="52"/>
+    </w:rPr>
+  </w:style>
+  <w:style w:type="character" w:customStyle="1" w:styleId="TitleChar">
+    <w:name w:val="Title Char"/>
+    <w:basedOn w:val="DefaultParagraphFont"/>
+    <w:link w:val="Title"/>
+    <w:uiPriority w:val="10"/>
+    <w:rsid w:val="00BF64E2"/>
+    <w:rPr>
+      <w:rFonts w:asciiTheme="majorHAnsi" w:eastAsiaTheme="majorEastAsia" w:hAnsiTheme="majorHAnsi" w:cstheme="majorBidi"/>
+      <w:color w:val="44546A" w:themeColor="text2"/>
+      <w:spacing w:val="30"/>
+      <w:kern w:val="28"/>
+      <w:sz w:val="96"/>
+      <w:szCs w:val="52"/>
+    </w:rPr>
+  </w:style>
+  <w:style w:type="paragraph" w:styleId="Subtitle">
+    <w:name w:val="Subtitle"/>
+    <w:basedOn w:val="Normal"/>
+    <w:next w:val="Normal"/>
+    <w:link w:val="SubtitleChar"/>
+    <w:uiPriority w:val="11"/>
+    <w:qFormat/>
+    <w:rsid w:val="00BF64E2"/>
+    <w:pPr>
+      <w:numPr>
+        <w:ilvl w:val="1"/>
+      </w:numPr>
+    </w:pPr>
+    <w:rPr>
+      <w:rFonts w:eastAsiaTheme="majorEastAsia" w:cstheme="majorBidi"/>
+      <w:iCs/>
+      <w:color w:val="44546A" w:themeColor="text2"/>
+      <w:sz w:val="40"/>
+      <w:szCs w:val="24"/>
+      <w:lang w:bidi="hi-IN"/>
+    </w:rPr>
+  </w:style>
+  <w:style w:type="character" w:customStyle="1" w:styleId="SubtitleChar">
+    <w:name w:val="Subtitle Char"/>
+    <w:basedOn w:val="DefaultParagraphFont"/>
+    <w:link w:val="Subtitle"/>
+    <w:uiPriority w:val="11"/>
+    <w:rsid w:val="00BF64E2"/>
+    <w:rPr>
+      <w:rFonts w:eastAsiaTheme="majorEastAsia" w:cstheme="majorBidi"/>
+      <w:iCs/>
+      <w:color w:val="44546A" w:themeColor="text2"/>
+      <w:sz w:val="40"/>
+      <w:szCs w:val="24"/>
+      <w:lang w:bidi="hi-IN"/>
+    </w:rPr>
+  </w:style>
+  <w:style w:type="character" w:customStyle="1" w:styleId="Heading1Char">
+    <w:name w:val="Heading 1 Char"/>
+    <w:basedOn w:val="DefaultParagraphFont"/>
+    <w:link w:val="Heading1"/>
+    <w:uiPriority w:val="9"/>
+    <w:rsid w:val="00BF64E2"/>
+    <w:rPr>
+      <w:rFonts w:asciiTheme="majorHAnsi" w:eastAsiaTheme="majorEastAsia" w:hAnsiTheme="majorHAnsi" w:cstheme="majorBidi"/>
+      <w:bCs/>
+      <w:color w:val="5B9BD5" w:themeColor="accent1"/>
+      <w:spacing w:val="20"/>
+      <w:sz w:val="32"/>
+      <w:szCs w:val="28"/>
+    </w:rPr>
+  </w:style>
+  <w:style w:type="character" w:customStyle="1" w:styleId="Heading2Char">
+    <w:name w:val="Heading 2 Char"/>
+    <w:basedOn w:val="DefaultParagraphFont"/>
+    <w:link w:val="Heading2"/>
+    <w:uiPriority w:val="9"/>
+    <w:rsid w:val="00BF64E2"/>
+    <w:rPr>
+      <w:rFonts w:eastAsiaTheme="majorEastAsia" w:cstheme="majorBidi"/>
+      <w:b/>
+      <w:bCs/>
+      <w:color w:val="5B9BD5" w:themeColor="accent1"/>
+      <w:sz w:val="28"/>
+      <w:szCs w:val="26"/>
+    </w:rPr>
+  </w:style>
+  <w:style w:type="character" w:styleId="SubtleEmphasis">
+    <w:name w:val="Subtle Emphasis"/>
+    <w:basedOn w:val="DefaultParagraphFont"/>
+    <w:uiPriority w:val="19"/>
+    <w:qFormat/>
+    <w:rsid w:val="00BF64E2"/>
+    <w:rPr>
+      <w:i/>
+      <w:iCs/>
+      <w:color w:val="000000"/>
+    </w:rPr>
+  </w:style>
+  <w:style w:type="character" w:customStyle="1" w:styleId="Heading3Char">
+    <w:name w:val="Heading 3 Char"/>
+    <w:basedOn w:val="DefaultParagraphFont"/>
+    <w:link w:val="Heading3"/>
+    <w:uiPriority w:val="9"/>
+    <w:rsid w:val="00BF64E2"/>
+    <w:rPr>
+      <w:rFonts w:asciiTheme="majorHAnsi" w:eastAsiaTheme="majorEastAsia" w:hAnsiTheme="majorHAnsi" w:cstheme="majorBidi"/>
+      <w:bCs/>
+      <w:color w:val="44546A" w:themeColor="text2"/>
+      <w:spacing w:val="14"/>
+      <w:sz w:val="24"/>
+    </w:rPr>
+  </w:style>
+  <w:style w:type="character" w:customStyle="1" w:styleId="Heading4Char">
+    <w:name w:val="Heading 4 Char"/>
+    <w:basedOn w:val="DefaultParagraphFont"/>
+    <w:link w:val="Heading4"/>
+    <w:uiPriority w:val="9"/>
+    <w:rsid w:val="00BF64E2"/>
+    <w:rPr>
+      <w:rFonts w:eastAsiaTheme="majorEastAsia" w:cstheme="majorBidi"/>
+      <w:b/>
+      <w:bCs/>
+      <w:i/>
+      <w:iCs/>
+      <w:color w:val="000000"/>
+      <w:sz w:val="24"/>
+    </w:rPr>
+  </w:style>
+  <w:style w:type="character" w:customStyle="1" w:styleId="Heading5Char">
+    <w:name w:val="Heading 5 Char"/>
+    <w:basedOn w:val="DefaultParagraphFont"/>
+    <w:link w:val="Heading5"/>
+    <w:uiPriority w:val="9"/>
+    <w:rsid w:val="00BF64E2"/>
+    <w:rPr>
+      <w:rFonts w:asciiTheme="majorHAnsi" w:eastAsiaTheme="majorEastAsia" w:hAnsiTheme="majorHAnsi" w:cstheme="majorBidi"/>
+      <w:color w:val="000000"/>
+    </w:rPr>
+  </w:style>
+  <w:style w:type="character" w:customStyle="1" w:styleId="Heading6Char">
+    <w:name w:val="Heading 6 Char"/>
+    <w:basedOn w:val="DefaultParagraphFont"/>
+    <w:link w:val="Heading6"/>
+    <w:uiPriority w:val="9"/>
+    <w:semiHidden/>
+    <w:rsid w:val="00BF64E2"/>
+    <w:rPr>
+      <w:rFonts w:asciiTheme="majorHAnsi" w:eastAsiaTheme="majorEastAsia" w:hAnsiTheme="majorHAnsi" w:cstheme="majorBidi"/>
+      <w:iCs/>
+      <w:color w:val="5B9BD5" w:themeColor="accent1"/>
+    </w:rPr>
+  </w:style>
+  <w:style w:type="character" w:customStyle="1" w:styleId="Heading7Char">
+    <w:name w:val="Heading 7 Char"/>
+    <w:basedOn w:val="DefaultParagraphFont"/>
+    <w:link w:val="Heading7"/>
+    <w:uiPriority w:val="9"/>
+    <w:semiHidden/>
+    <w:rsid w:val="00BF64E2"/>
+    <w:rPr>
+      <w:rFonts w:asciiTheme="majorHAnsi" w:eastAsiaTheme="majorEastAsia" w:hAnsiTheme="majorHAnsi" w:cstheme="majorBidi"/>
+      <w:i/>
+      <w:iCs/>
+      <w:color w:val="000000"/>
+    </w:rPr>
+  </w:style>
+  <w:style w:type="character" w:customStyle="1" w:styleId="Heading8Char">
+    <w:name w:val="Heading 8 Char"/>
+    <w:basedOn w:val="DefaultParagraphFont"/>
+    <w:link w:val="Heading8"/>
+    <w:uiPriority w:val="9"/>
+    <w:semiHidden/>
+    <w:rsid w:val="00BF64E2"/>
+    <w:rPr>
+      <w:rFonts w:asciiTheme="majorHAnsi" w:eastAsiaTheme="majorEastAsia" w:hAnsiTheme="majorHAnsi" w:cstheme="majorBidi"/>
+      <w:color w:val="000000"/>
+      <w:sz w:val="20"/>
+      <w:szCs w:val="20"/>
+    </w:rPr>
+  </w:style>
+  <w:style w:type="character" w:customStyle="1" w:styleId="Heading9Char">
+    <w:name w:val="Heading 9 Char"/>
+    <w:basedOn w:val="DefaultParagraphFont"/>
+    <w:link w:val="Heading9"/>
+    <w:uiPriority w:val="9"/>
+    <w:semiHidden/>
+    <w:rsid w:val="00BF64E2"/>
+    <w:rPr>
+      <w:rFonts w:asciiTheme="majorHAnsi" w:eastAsiaTheme="majorEastAsia" w:hAnsiTheme="majorHAnsi" w:cstheme="majorBidi"/>
+      <w:i/>
+      <w:iCs/>
+      <w:color w:val="000000"/>
+      <w:sz w:val="20"/>
+      <w:szCs w:val="20"/>
+    </w:rPr>
+  </w:style>
+  <w:style w:type="paragraph" w:styleId="Caption">
+    <w:name w:val="caption"/>
+    <w:basedOn w:val="Normal"/>
+    <w:next w:val="Normal"/>
+    <w:uiPriority w:val="35"/>
+    <w:semiHidden/>
+    <w:unhideWhenUsed/>
+    <w:qFormat/>
+    <w:rsid w:val="00BF64E2"/>
+    <w:pPr>
+      <w:spacing w:line="240" w:lineRule="auto"/>
+    </w:pPr>
+    <w:rPr>
+      <w:rFonts w:asciiTheme="majorHAnsi" w:hAnsiTheme="majorHAnsi"/>
+      <w:bCs/>
+      <w:smallCaps/>
+      <w:color w:val="44546A" w:themeColor="text2"/>
+      <w:spacing w:val="6"/>
+      <w:sz w:val="22"/>
+      <w:szCs w:val="18"/>
+      <w:lang w:bidi="hi-IN"/>
+    </w:rPr>
+  </w:style>
+  <w:style w:type="character" w:styleId="Strong">
+    <w:name w:val="Strong"/>
+    <w:basedOn w:val="DefaultParagraphFont"/>
+    <w:uiPriority w:val="22"/>
+    <w:qFormat/>
+    <w:rsid w:val="00BF64E2"/>
+    <w:rPr>
+      <w:b w:val="0"/>
+      <w:bCs/>
+      <w:i/>
+      <w:color w:val="44546A" w:themeColor="text2"/>
+    </w:rPr>
+  </w:style>
+  <w:style w:type="character" w:styleId="Emphasis">
+    <w:name w:val="Emphasis"/>
+    <w:basedOn w:val="DefaultParagraphFont"/>
+    <w:uiPriority w:val="20"/>
+    <w:qFormat/>
+    <w:rsid w:val="00BF64E2"/>
+    <w:rPr>
+      <w:b/>
+      <w:i/>
+      <w:iCs/>
+    </w:rPr>
+  </w:style>
+  <w:style w:type="paragraph" w:styleId="NoSpacing">
+    <w:name w:val="No Spacing"/>
+    <w:link w:val="NoSpacingChar"/>
+    <w:uiPriority w:val="1"/>
+    <w:qFormat/>
+    <w:rsid w:val="00BF64E2"/>
+    <w:pPr>
+      <w:spacing w:after="0" w:line="240" w:lineRule="auto"/>
+    </w:pPr>
+  </w:style>
+  <w:style w:type="paragraph" w:styleId="ListParagraph">
+    <w:name w:val="List Paragraph"/>
+    <w:basedOn w:val="Normal"/>
+    <w:uiPriority w:val="34"/>
+    <w:qFormat/>
+    <w:rsid w:val="00BF64E2"/>
+    <w:pPr>
+      <w:spacing w:line="240" w:lineRule="auto"/>
+      <w:ind w:left="720" w:hanging="288"/>
+      <w:contextualSpacing/>
+    </w:pPr>
+    <w:rPr>
+      <w:color w:val="44546A" w:themeColor="text2"/>
+    </w:rPr>
+  </w:style>
+  <w:style w:type="paragraph" w:styleId="Quote">
+    <w:name w:val="Quote"/>
+    <w:basedOn w:val="Normal"/>
+    <w:next w:val="Normal"/>
+    <w:link w:val="QuoteChar"/>
+    <w:uiPriority w:val="29"/>
+    <w:qFormat/>
+    <w:rsid w:val="00BF64E2"/>
+    <w:pPr>
+      <w:spacing w:after="0" w:line="360" w:lineRule="auto"/>
+      <w:jc w:val="center"/>
+    </w:pPr>
+    <w:rPr>
+      <w:b/>
+      <w:i/>
+      <w:iCs/>
+      <w:color w:val="5B9BD5" w:themeColor="accent1"/>
+      <w:sz w:val="26"/>
+      <w:lang w:bidi="hi-IN"/>
+    </w:rPr>
+  </w:style>
+  <w:style w:type="character" w:customStyle="1" w:styleId="QuoteChar">
+    <w:name w:val="Quote Char"/>
+    <w:basedOn w:val="DefaultParagraphFont"/>
+    <w:link w:val="Quote"/>
+    <w:uiPriority w:val="29"/>
+    <w:rsid w:val="00BF64E2"/>
+    <w:rPr>
+      <w:rFonts w:eastAsiaTheme="minorEastAsia"/>
+      <w:b/>
+      <w:i/>
+      <w:iCs/>
+      <w:color w:val="5B9BD5" w:themeColor="accent1"/>
+      <w:sz w:val="26"/>
+      <w:lang w:bidi="hi-IN"/>
+    </w:rPr>
+  </w:style>
+  <w:style w:type="paragraph" w:styleId="IntenseQuote">
+    <w:name w:val="Intense Quote"/>
+    <w:basedOn w:val="Normal"/>
+    <w:next w:val="Normal"/>
+    <w:link w:val="IntenseQuoteChar"/>
+    <w:uiPriority w:val="30"/>
+    <w:qFormat/>
+    <w:rsid w:val="00BF64E2"/>
+    <w:pPr>
+      <w:pBdr>
+        <w:top w:val="single" w:sz="36" w:space="8" w:color="5B9BD5" w:themeColor="accent1"/>
+        <w:left w:val="single" w:sz="36" w:space="8" w:color="5B9BD5" w:themeColor="accent1"/>
+        <w:bottom w:val="single" w:sz="36" w:space="8" w:color="5B9BD5" w:themeColor="accent1"/>
+        <w:right w:val="single" w:sz="36" w:space="8" w:color="5B9BD5" w:themeColor="accent1"/>
+      </w:pBdr>
+      <w:shd w:val="clear" w:color="auto" w:fill="5B9BD5" w:themeFill="accent1"/>
+      <w:spacing w:before="200" w:after="200" w:line="360" w:lineRule="auto"/>
+      <w:ind w:left="259" w:right="259"/>
+      <w:jc w:val="center"/>
+    </w:pPr>
+    <w:rPr>
+      <w:rFonts w:asciiTheme="majorHAnsi" w:hAnsiTheme="majorHAnsi"/>
+      <w:bCs/>
+      <w:iCs/>
+      <w:color w:val="FFFFFF" w:themeColor="background1"/>
+      <w:sz w:val="28"/>
+      <w:lang w:bidi="hi-IN"/>
+    </w:rPr>
+  </w:style>
+  <w:style w:type="character" w:customStyle="1" w:styleId="IntenseQuoteChar">
+    <w:name w:val="Intense Quote Char"/>
+    <w:basedOn w:val="DefaultParagraphFont"/>
+    <w:link w:val="IntenseQuote"/>
+    <w:uiPriority w:val="30"/>
+    <w:rsid w:val="00BF64E2"/>
+    <w:rPr>
+      <w:rFonts w:asciiTheme="majorHAnsi" w:eastAsiaTheme="minorEastAsia" w:hAnsiTheme="majorHAnsi"/>
+      <w:bCs/>
+      <w:iCs/>
+      <w:color w:val="FFFFFF" w:themeColor="background1"/>
+      <w:sz w:val="28"/>
+      <w:shd w:val="clear" w:color="auto" w:fill="5B9BD5" w:themeFill="accent1"/>
+      <w:lang w:bidi="hi-IN"/>
+    </w:rPr>
+  </w:style>
+  <w:style w:type="character" w:styleId="IntenseEmphasis">
+    <w:name w:val="Intense Emphasis"/>
+    <w:basedOn w:val="DefaultParagraphFont"/>
+    <w:uiPriority w:val="21"/>
+    <w:qFormat/>
+    <w:rsid w:val="00BF64E2"/>
+    <w:rPr>
+      <w:b/>
+      <w:bCs/>
+      <w:i/>
+      <w:iCs/>
+      <w:color w:val="5B9BD5" w:themeColor="accent1"/>
+    </w:rPr>
+  </w:style>
+  <w:style w:type="character" w:styleId="SubtleReference">
+    <w:name w:val="Subtle Reference"/>
+    <w:basedOn w:val="DefaultParagraphFont"/>
+    <w:uiPriority w:val="31"/>
+    <w:qFormat/>
+    <w:rsid w:val="00BF64E2"/>
+    <w:rPr>
+      <w:smallCaps/>
+      <w:color w:val="000000"/>
+      <w:u w:val="single"/>
+    </w:rPr>
+  </w:style>
+  <w:style w:type="character" w:styleId="IntenseReference">
+    <w:name w:val="Intense Reference"/>
+    <w:basedOn w:val="DefaultParagraphFont"/>
+    <w:uiPriority w:val="32"/>
+    <w:qFormat/>
+    <w:rsid w:val="00BF64E2"/>
+    <w:rPr>
+      <w:b w:val="0"/>
+      <w:bCs/>
+      <w:smallCaps/>
+      <w:color w:val="5B9BD5" w:themeColor="accent1"/>
+      <w:spacing w:val="5"/>
+      <w:u w:val="single"/>
+    </w:rPr>
+  </w:style>
+  <w:style w:type="character" w:styleId="BookTitle">
+    <w:name w:val="Book Title"/>
+    <w:basedOn w:val="DefaultParagraphFont"/>
+    <w:uiPriority w:val="33"/>
+    <w:qFormat/>
+    <w:rsid w:val="00BF64E2"/>
+    <w:rPr>
+      <w:b/>
+      <w:bCs/>
+      <w:caps/>
+      <w:smallCaps w:val="0"/>
+      <w:color w:val="44546A" w:themeColor="text2"/>
+      <w:spacing w:val="10"/>
+    </w:rPr>
+  </w:style>
+  <w:style w:type="paragraph" w:styleId="TOCHeading">
+    <w:name w:val="TOC Heading"/>
+    <w:basedOn w:val="Heading1"/>
+    <w:next w:val="Normal"/>
+    <w:uiPriority w:val="39"/>
+    <w:semiHidden/>
+    <w:unhideWhenUsed/>
+    <w:qFormat/>
+    <w:rsid w:val="00BF64E2"/>
+    <w:pPr>
+      <w:spacing w:before="480" w:line="264" w:lineRule="auto"/>
+      <w:outlineLvl w:val="9"/>
+    </w:pPr>
+    <w:rPr>
+      <w:b/>
+    </w:rPr>
+  </w:style>
+  <w:style w:type="character" w:customStyle="1" w:styleId="NoSpacingChar">
+    <w:name w:val="No Spacing Char"/>
+    <w:basedOn w:val="DefaultParagraphFont"/>
+    <w:link w:val="NoSpacing"/>
+    <w:uiPriority w:val="1"/>
+    <w:rsid w:val="00BF64E2"/>
+  </w:style>
+  <w:style w:type="paragraph" w:customStyle="1" w:styleId="PersonalName">
+    <w:name w:val="Personal Name"/>
+    <w:basedOn w:val="Title"/>
+    <w:qFormat/>
+    <w:rsid w:val="00BF64E2"/>
+    <w:rPr>
+      <w:b/>
+      <w:caps/>
+      <w:color w:val="000000"/>
+      <w:sz w:val="28"/>
+      <w:szCs w:val="28"/>
+    </w:rPr>
+  </w:style>
+  <w:style w:type="character" w:styleId="Hyperlink">
+    <w:name w:val="Hyperlink"/>
+    <w:basedOn w:val="DefaultParagraphFont"/>
+    <w:uiPriority w:val="99"/>
+    <w:unhideWhenUsed/>
+    <w:rsid w:val="0098625F"/>
+    <w:rPr>
+      <w:color w:val="0563C1" w:themeColor="hyperlink"/>
+      <w:u w:val="single"/>
+    </w:rPr>
+  </w:style>
+</w:styles>
+</file>
+
+<file path=word/stylesWithEffects.xml><?xml version="1.0" encoding="utf-8"?>
+<w:styles xmlns:wpc="http://schemas.microsoft.com/office/word/2010/wordprocessingCanvas" xmlns:mo="http://schemas.microsoft.com/office/mac/office/2008/main" xmlns:mc="http://schemas.openxmlformats.org/markup-compatibility/2006" xmlns:mv="urn:schemas-microsoft-com:mac:vml" xmlns:o="urn:schemas-microsoft-com:office:office" xmlns:r="http://schemas.openxmlformats.org/officeDocument/2006/relationships" xmlns:m="http://schemas.openxmlformats.org/officeDocument/2006/math" xmlns:v="urn:schemas-microsoft-com:vml" xmlns:wp14="http://schemas.microsoft.com/office/word/2010/wordprocessingDrawing" xmlns:wp="http://schemas.openxmlformats.org/drawingml/2006/wordprocessingDrawing" xmlns:w10="urn:schemas-microsoft-com:office:word" xmlns:w="http://schemas.openxmlformats.org/wordprocessingml/2006/main" xmlns:w14="http://schemas.microsoft.com/office/word/2010/wordml" xmlns:wpg="http://schemas.microsoft.com/office/word/2010/wordprocessingGroup" xmlns:wpi="http://schemas.microsoft.com/office/word/2010/wordprocessingInk" xmlns:wne="http://schemas.microsoft.com/office/word/2006/wordml" xmlns:wps="http://schemas.microsoft.com/office/word/2010/wordprocessingShape" mc:Ignorable="w14 wp14">
+  <w:docDefaults>
+    <w:rPrDefault>
+      <w:rPr>
+        <w:rFonts w:asciiTheme="minorHAnsi" w:eastAsiaTheme="minorEastAsia" w:hAnsiTheme="minorHAnsi" w:cstheme="minorBidi"/>
+        <w:sz w:val="22"/>
+        <w:szCs w:val="22"/>
+        <w:lang w:val="en-US" w:eastAsia="zh-CN" w:bidi="ar-SA"/>
+      </w:rPr>
+    </w:rPrDefault>
+    <w:pPrDefault>
+      <w:pPr>
+        <w:spacing w:after="200" w:line="276" w:lineRule="auto"/>
+      </w:pPr>
+    </w:pPrDefault>
+  </w:docDefaults>
+  <w:latentStyles w:defLockedState="0" w:defUIPriority="99" w:defSemiHidden="1" w:defUnhideWhenUsed="1" w:defQFormat="0" w:count="276">
+    <w:lsdException w:name="Normal" w:semiHidden="0" w:uiPriority="0" w:unhideWhenUsed="0" w:qFormat="1"/>
+    <w:lsdException w:name="heading 1" w:semiHidden="0" w:uiPriority="9" w:unhideWhenUsed="0" w:qFormat="1"/>
+    <w:lsdException w:name="heading 2" w:uiPriority="9" w:qFormat="1"/>
+    <w:lsdException w:name="heading 3" w:uiPriority="9" w:qFormat="1"/>
+    <w:lsdException w:name="heading 4" w:uiPriority="9" w:qFormat="1"/>
+    <w:lsdException w:name="heading 5" w:uiPriority="9" w:qFormat="1"/>
+    <w:lsdException w:name="heading 6" w:uiPriority="9" w:qFormat="1"/>
+    <w:lsdException w:name="heading 7" w:uiPriority="9" w:qFormat="1"/>
+    <w:lsdException w:name="heading 8" w:uiPriority="9" w:qFormat="1"/>
+    <w:lsdException w:name="heading 9" w:uiPriority="9" w:qFormat="1"/>
+    <w:lsdException w:name="toc 1" w:uiPriority="39"/>
+    <w:lsdException w:name="toc 2" w:uiPriority="39"/>
+    <w:lsdException w:name="toc 3" w:uiPriority="39"/>
+    <w:lsdException w:name="toc 4" w:uiPriority="39"/>
+    <w:lsdException w:name="toc 5" w:uiPriority="39"/>
+    <w:lsdException w:name="toc 6" w:uiPriority="39"/>
+    <w:lsdException w:name="toc 7" w:uiPriority="39"/>
+    <w:lsdException w:name="toc 8" w:uiPriority="39"/>
+    <w:lsdException w:name="toc 9" w:uiPriority="39"/>
+    <w:lsdException w:name="caption" w:uiPriority="35" w:qFormat="1"/>
+    <w:lsdException w:name="Title" w:semiHidden="0" w:uiPriority="10" w:unhideWhenUsed="0" w:qFormat="1"/>
+    <w:lsdException w:name="Default Paragraph Font" w:uiPriority="1"/>
+    <w:lsdException w:name="Subtitle" w:semiHidden="0" w:uiPriority="11" w:unhideWhenUsed="0" w:qFormat="1"/>
+    <w:lsdException w:name="Strong" w:semiHidden="0" w:uiPriority="22" w:unhideWhenUsed="0" w:qFormat="1"/>
+    <w:lsdException w:name="Emphasis" w:semiHidden="0" w:uiPriority="20" w:unhideWhenUsed="0" w:qFormat="1"/>
+    <w:lsdException w:name="Table Grid" w:semiHidden="0" w:uiPriority="39" w:unhideWhenUsed="0"/>
+    <w:lsdException w:name="Placeholder Text" w:unhideWhenUsed="0"/>
+    <w:lsdException w:name="No Spacing" w:semiHidden="0" w:uiPriority="1" w:unhideWhenUsed="0" w:qFormat="1"/>
+    <w:lsdException w:name="Light Shading" w:semiHidden="0" w:uiPriority="60" w:unhideWhenUsed="0"/>
+    <w:lsdException w:name="Light List" w:semiHidden="0" w:uiPriority="61" w:unhideWhenUsed="0"/>
+    <w:lsdException w:name="Light Grid" w:semiHidden="0" w:uiPriority="62" w:unhideWhenUsed="0"/>
+    <w:lsdException w:name="Medium Shading 1" w:semiHidden="0" w:uiPriority="63" w:unhideWhenUsed="0"/>
+    <w:lsdException w:name="Medium Shading 2" w:semiHidden="0" w:uiPriority="64" w:unhideWhenUsed="0"/>
+    <w:lsdException w:name="Medium List 1" w:semiHidden="0" w:uiPriority="65" w:unhideWhenUsed="0"/>
+    <w:lsdException w:name="Medium List 2" w:semiHidden="0" w:uiPriority="66" w:unhideWhenUsed="0"/>
+    <w:lsdException w:name="Medium Grid 1" w:semiHidden="0" w:uiPriority="67" w:unhideWhenUsed="0"/>
+    <w:lsdException w:name="Medium Grid 2" w:semiHidden="0" w:uiPriority="68" w:unhideWhenUsed="0"/>
+    <w:lsdException w:name="Medium Grid 3" w:semiHidden="0" w:uiPriority="69" w:unhideWhenUsed="0"/>
+    <w:lsdException w:name="Dark List" w:semiHidden="0" w:uiPriority="70" w:unhideWhenUsed="0"/>
+    <w:lsdException w:name="Colorful Shading" w:semiHidden="0" w:uiPriority="71" w:unhideWhenUsed="0"/>
+    <w:lsdException w:name="Colorful List" w:semiHidden="0" w:uiPriority="72" w:unhideWhenUsed="0"/>
+    <w:lsdException w:name="Colorful Grid" w:semiHidden="0" w:uiPriority="73" w:unhideWhenUsed="0"/>
+    <w:lsdException w:name="Light Shading Accent 1" w:semiHidden="0" w:uiPriority="60" w:unhideWhenUsed="0"/>
+    <w:lsdException w:name="Light List Accent 1" w:semiHidden="0" w:uiPriority="61" w:unhideWhenUsed="0"/>
+    <w:lsdException w:name="Light Grid Accent 1" w:semiHidden="0" w:uiPriority="62" w:unhideWhenUsed="0"/>
+    <w:lsdException w:name="Medium Shading 1 Accent 1" w:semiHidden="0" w:uiPriority="63" w:unhideWhenUsed="0"/>
+    <w:lsdException w:name="Medium Shading 2 Accent 1" w:semiHidden="0" w:uiPriority="64" w:unhideWhenUsed="0"/>
+    <w:lsdException w:name="Medium List 1 Accent 1" w:semiHidden="0" w:uiPriority="65" w:unhideWhenUsed="0"/>
+    <w:lsdException w:name="Revision" w:unhideWhenUsed="0"/>
+    <w:lsdException w:name="List Paragraph" w:semiHidden="0" w:uiPriority="34" w:unhideWhenUsed="0" w:qFormat="1"/>
+    <w:lsdException w:name="Quote" w:semiHidden="0" w:uiPriority="29" w:unhideWhenUsed="0" w:qFormat="1"/>
+    <w:lsdException w:name="Intense Quote" w:semiHidden="0" w:uiPriority="30" w:unhideWhenUsed="0" w:qFormat="1"/>
+    <w:lsdException w:name="Medium List 2 Accent 1" w:semiHidden="0" w:uiPriority="66" w:unhideWhenUsed="0"/>
+    <w:lsdException w:name="Medium Grid 1 Accent 1" w:semiHidden="0" w:uiPriority="67" w:unhideWhenUsed="0"/>
+    <w:lsdException w:name="Medium Grid 2 Accent 1" w:semiHidden="0" w:uiPriority="68" w:unhideWhenUsed="0"/>
+    <w:lsdException w:name="Medium Grid 3 Accent 1" w:semiHidden="0" w:uiPriority="69" w:unhideWhenUsed="0"/>
+    <w:lsdException w:name="Dark List Accent 1" w:semiHidden="0" w:uiPriority="70" w:unhideWhenUsed="0"/>
+    <w:lsdException w:name="Colorful Shading Accent 1" w:semiHidden="0" w:uiPriority="71" w:unhideWhenUsed="0"/>
+    <w:lsdException w:name="Colorful List Accent 1" w:semiHidden="0" w:uiPriority="72" w:unhideWhenUsed="0"/>
+    <w:lsdException w:name="Colorful Grid Accent 1" w:semiHidden="0" w:uiPriority="73" w:unhideWhenUsed="0"/>
+    <w:lsdException w:name="Light Shading Accent 2" w:semiHidden="0" w:uiPriority="60" w:unhideWhenUsed="0"/>
+    <w:lsdException w:name="Light List Accent 2" w:semiHidden="0" w:uiPriority="61" w:unhideWhenUsed="0"/>
+    <w:lsdException w:name="Light Grid Accent 2" w:semiHidden="0" w:uiPriority="62" w:unhideWhenUsed="0"/>
+    <w:lsdException w:name="Medium Shading 1 Accent 2" w:semiHidden="0" w:uiPriority="63" w:unhideWhenUsed="0"/>
+    <w:lsdException w:name="Medium Shading 2 Accent 2" w:semiHidden="0" w:uiPriority="64" w:unhideWhenUsed="0"/>
+    <w:lsdException w:name="Medium List 1 Accent 2" w:semiHidden="0" w:uiPriority="65" w:unhideWhenUsed="0"/>
+    <w:lsdException w:name="Medium List 2 Accent 2" w:semiHidden="0" w:uiPriority="66" w:unhideWhenUsed="0"/>
+    <w:lsdException w:name="Medium Grid 1 Accent 2" w:semiHidden="0" w:uiPriority="67" w:unhideWhenUsed="0"/>
+    <w:lsdException w:name="Medium Grid 2 Accent 2" w:semiHidden="0" w:uiPriority="68" w:unhideWhenUsed="0"/>
+    <w:lsdException w:name="Medium Grid 3 Accent 2" w:semiHidden="0" w:uiPriority="69" w:unhideWhenUsed="0"/>
+    <w:lsdException w:name="Dark List Accent 2" w:semiHidden="0" w:uiPriority="70" w:unhideWhenUsed="0"/>
+    <w:lsdException w:name="Colorful Shading Accent 2" w:semiHidden="0" w:uiPriority="71" w:unhideWhenUsed="0"/>
+    <w:lsdException w:name="Colorful List Accent 2" w:semiHidden="0" w:uiPriority="72" w:unhideWhenUsed="0"/>
+    <w:lsdException w:name="Colorful Grid Accent 2" w:semiHidden="0" w:uiPriority="73" w:unhideWhenUsed="0"/>
+    <w:lsdException w:name="Light Shading Accent 3" w:semiHidden="0" w:uiPriority="60" w:unhideWhenUsed="0"/>
+    <w:lsdException w:name="Light List Accent 3" w:semiHidden="0" w:uiPriority="61" w:unhideWhenUsed="0"/>
+    <w:lsdException w:name="Light Grid Accent 3" w:semiHidden="0" w:uiPriority="62" w:unhideWhenUsed="0"/>
+    <w:lsdException w:name="Medium Shading 1 Accent 3" w:semiHidden="0" w:uiPriority="63" w:unhideWhenUsed="0"/>
+    <w:lsdException w:name="Medium Shading 2 Accent 3" w:semiHidden="0" w:uiPriority="64" w:unhideWhenUsed="0"/>
+    <w:lsdException w:name="Medium List 1 Accent 3" w:semiHidden="0" w:uiPriority="65" w:unhideWhenUsed="0"/>
+    <w:lsdException w:name="Medium List 2 Accent 3" w:semiHidden="0" w:uiPriority="66" w:unhideWhenUsed="0"/>
+    <w:lsdException w:name="Medium Grid 1 Accent 3" w:semiHidden="0" w:uiPriority="67" w:unhideWhenUsed="0"/>
+    <w:lsdException w:name="Medium Grid 2 Accent 3" w:semiHidden="0" w:uiPriority="68" w:unhideWhenUsed="0"/>
+    <w:lsdException w:name="Medium Grid 3 Accent 3" w:semiHidden="0" w:uiPriority="69" w:unhideWhenUsed="0"/>
+    <w:lsdException w:name="Dark List Accent 3" w:semiHidden="0" w:uiPriority="70" w:unhideWhenUsed="0"/>
+    <w:lsdException w:name="Colorful Shading Accent 3" w:semiHidden="0" w:uiPriority="71" w:unhideWhenUsed="0"/>
+    <w:lsdException w:name="Colorful List Accent 3" w:semiHidden="0" w:uiPriority="72" w:unhideWhenUsed="0"/>
+    <w:lsdException w:name="Colorful Grid Accent 3" w:semiHidden="0" w:uiPriority="73" w:unhideWhenUsed="0"/>
+    <w:lsdException w:name="Light Shading Accent 4" w:semiHidden="0" w:uiPriority="60" w:unhideWhenUsed="0"/>
+    <w:lsdException w:name="Light List Accent 4" w:semiHidden="0" w:uiPriority="61" w:unhideWhenUsed="0"/>
+    <w:lsdException w:name="Light Grid Accent 4" w:semiHidden="0" w:uiPriority="62" w:unhideWhenUsed="0"/>
+    <w:lsdException w:name="Medium Shading 1 Accent 4" w:semiHidden="0" w:uiPriority="63" w:unhideWhenUsed="0"/>
+    <w:lsdException w:name="Medium Shading 2 Accent 4" w:semiHidden="0" w:uiPriority="64" w:unhideWhenUsed="0"/>
+    <w:lsdException w:name="Medium List 1 Accent 4" w:semiHidden="0" w:uiPriority="65" w:unhideWhenUsed="0"/>
+    <w:lsdException w:name="Medium List 2 Accent 4" w:semiHidden="0" w:uiPriority="66" w:unhideWhenUsed="0"/>
+    <w:lsdException w:name="Medium Grid 1 Accent 4" w:semiHidden="0" w:uiPriority="67" w:unhideWhenUsed="0"/>
+    <w:lsdException w:name="Medium Grid 2 Accent 4" w:semiHidden="0" w:uiPriority="68" w:unhideWhenUsed="0"/>
+    <w:lsdException w:name="Medium Grid 3 Accent 4" w:semiHidden="0" w:uiPriority="69" w:unhideWhenUsed="0"/>
+    <w:lsdException w:name="Dark List Accent 4" w:semiHidden="0" w:uiPriority="70" w:unhideWhenUsed="0"/>
+    <w:lsdException w:name="Colorful Shading Accent 4" w:semiHidden="0" w:uiPriority="71" w:unhideWhenUsed="0"/>
+    <w:lsdException w:name="Colorful List Accent 4" w:semiHidden="0" w:uiPriority="72" w:unhideWhenUsed="0"/>
+    <w:lsdException w:name="Colorful Grid Accent 4" w:semiHidden="0" w:uiPriority="73" w:unhideWhenUsed="0"/>
+    <w:lsdException w:name="Light Shading Accent 5" w:semiHidden="0" w:uiPriority="60" w:unhideWhenUsed="0"/>
+    <w:lsdException w:name="Light List Accent 5" w:semiHidden="0" w:uiPriority="61" w:unhideWhenUsed="0"/>
+    <w:lsdException w:name="Light Grid Accent 5" w:semiHidden="0" w:uiPriority="62" w:unhideWhenUsed="0"/>
+    <w:lsdException w:name="Medium Shading 1 Accent 5" w:semiHidden="0" w:uiPriority="63" w:unhideWhenUsed="0"/>
+    <w:lsdException w:name="Medium Shading 2 Accent 5" w:semiHidden="0" w:uiPriority="64" w:unhideWhenUsed="0"/>
+    <w:lsdException w:name="Medium List 1 Accent 5" w:semiHidden="0" w:uiPriority="65" w:unhideWhenUsed="0"/>
+    <w:lsdException w:name="Medium List 2 Accent 5" w:semiHidden="0" w:uiPriority="66" w:unhideWhenUsed="0"/>
+    <w:lsdException w:name="Medium Grid 1 Accent 5" w:semiHidden="0" w:uiPriority="67" w:unhideWhenUsed="0"/>
+    <w:lsdException w:name="Medium Grid 2 Accent 5" w:semiHidden="0" w:uiPriority="68" w:unhideWhenUsed="0"/>
+    <w:lsdException w:name="Medium Grid 3 Accent 5" w:semiHidden="0" w:uiPriority="69" w:unhideWhenUsed="0"/>
+    <w:lsdException w:name="Dark List Accent 5" w:semiHidden="0" w:uiPriority="70" w:unhideWhenUsed="0"/>
+    <w:lsdException w:name="Colorful Shading Accent 5" w:semiHidden="0" w:uiPriority="71" w:unhideWhenUsed="0"/>
+    <w:lsdException w:name="Colorful List Accent 5" w:semiHidden="0" w:uiPriority="72" w:unhideWhenUsed="0"/>
+    <w:lsdException w:name="Colorful Grid Accent 5" w:semiHidden="0" w:uiPriority="73" w:unhideWhenUsed="0"/>
+    <w:lsdException w:name="Light Shading Accent 6" w:semiHidden="0" w:uiPriority="60" w:unhideWhenUsed="0"/>
+    <w:lsdException w:name="Light List Accent 6" w:semiHidden="0" w:uiPriority="61" w:unhideWhenUsed="0"/>
+    <w:lsdException w:name="Light Grid Accent 6" w:semiHidden="0" w:uiPriority="62" w:unhideWhenUsed="0"/>
+    <w:lsdException w:name="Medium Shading 1 Accent 6" w:semiHidden="0" w:uiPriority="63" w:unhideWhenUsed="0"/>
+    <w:lsdException w:name="Medium Shading 2 Accent 6" w:semiHidden="0" w:uiPriority="64" w:unhideWhenUsed="0"/>
+    <w:lsdException w:name="Medium List 1 Accent 6" w:semiHidden="0" w:uiPriority="65" w:unhideWhenUsed="0"/>
+    <w:lsdException w:name="Medium List 2 Accent 6" w:semiHidden="0" w:uiPriority="66" w:unhideWhenUsed="0"/>
+    <w:lsdException w:name="Medium Grid 1 Accent 6" w:semiHidden="0" w:uiPriority="67" w:unhideWhenUsed="0"/>
+    <w:lsdException w:name="Medium Grid 2 Accent 6" w:semiHidden="0" w:uiPriority="68" w:unhideWhenUsed="0"/>
+    <w:lsdException w:name="Medium Grid 3 Accent 6" w:semiHidden="0" w:uiPriority="69" w:unhideWhenUsed="0"/>
+    <w:lsdException w:name="Dark List Accent 6" w:semiHidden="0" w:uiPriority="70" w:unhideWhenUsed="0"/>
+    <w:lsdException w:name="Colorful Shading Accent 6" w:semiHidden="0" w:uiPriority="71" w:unhideWhenUsed="0"/>
+    <w:lsdException w:name="Colorful List Accent 6" w:semiHidden="0" w:uiPriority="72" w:unhideWhenUsed="0"/>
+    <w:lsdException w:name="Colorful Grid Accent 6" w:semiHidden="0" w:uiPriority="73" w:unhideWhenUsed="0"/>
+    <w:lsdException w:name="Subtle Emphasis" w:semiHidden="0" w:uiPriority="19" w:unhideWhenUsed="0" w:qFormat="1"/>
+    <w:lsdException w:name="Intense Emphasis" w:semiHidden="0" w:uiPriority="21" w:unhideWhenUsed="0" w:qFormat="1"/>
+    <w:lsdException w:name="Subtle Reference" w:semiHidden="0" w:uiPriority="31" w:unhideWhenUsed="0" w:qFormat="1"/>
+    <w:lsdException w:name="Intense Reference" w:semiHidden="0" w:uiPriority="32" w:unhideWhenUsed="0" w:qFormat="1"/>
+    <w:lsdException w:name="Book Title" w:semiHidden="0" w:uiPriority="33" w:unhideWhenUsed="0" w:qFormat="1"/>
+    <w:lsdException w:name="Bibliography" w:uiPriority="37"/>
+    <w:lsdException w:name="TOC Heading" w:uiPriority="39" w:qFormat="1"/>
   </w:latentStyles>
   <w:style w:type="paragraph" w:default="1" w:styleId="Normal">
     <w:name w:val="Normal"/>
@@ -10070,7 +10879,7 @@
   <a:extraClrSchemeLst/>
   <a:extLst>
     <a:ext uri="{05A4C25C-085E-4340-85A3-A5531E510DB2}">
-      <thm15:themeFamily xmlns:thm15="http://schemas.microsoft.com/office/thememl/2012/main" name="Office Theme" id="{62F939B6-93AF-4DB8-9C6B-D6C7DFDC589F}" vid="{4A3C46E8-61CC-4603-A589-7422A47A8E4A}"/>
+      <thm15:themeFamily xmlns:thm15="http://schemas.microsoft.com/office/thememl/2012/main" xmlns="" name="Office Theme" id="{62F939B6-93AF-4DB8-9C6B-D6C7DFDC589F}" vid="{4A3C46E8-61CC-4603-A589-7422A47A8E4A}"/>
     </a:ext>
   </a:extLst>
 </a:theme>

</xml_diff>

<commit_message>
add windows install in setting
</commit_message>
<xml_diff>
--- a/金投会项目（我立方平台）的功能设计.docx
+++ b/金投会项目（我立方平台）的功能设计.docx
@@ -147,11 +147,19 @@
         </w:rPr>
         <w:t>。其中，数据库用</w:t>
       </w:r>
-      <w:r>
-        <w:rPr>
-          <w:rFonts w:hint="eastAsia"/>
-        </w:rPr>
-        <w:t xml:space="preserve">mysql, </w:t>
+      <w:proofErr w:type="spellStart"/>
+      <w:r>
+        <w:rPr>
+          <w:rFonts w:hint="eastAsia"/>
+        </w:rPr>
+        <w:t>mysql</w:t>
+      </w:r>
+      <w:proofErr w:type="spellEnd"/>
+      <w:r>
+        <w:rPr>
+          <w:rFonts w:hint="eastAsia"/>
+        </w:rPr>
+        <w:t xml:space="preserve">, </w:t>
       </w:r>
       <w:r>
         <w:rPr>
@@ -185,6 +193,7 @@
         <w:rPr>
           <w:rFonts w:hint="eastAsia"/>
           <w:noProof/>
+          <w:lang w:val="en-GB"/>
         </w:rPr>
         <mc:AlternateContent>
           <mc:Choice Requires="wpg">
@@ -673,12 +682,14 @@
                               <w:pPr>
                                 <w:jc w:val="center"/>
                               </w:pPr>
+                              <w:proofErr w:type="spellStart"/>
                               <w:r>
                                 <w:rPr>
                                   <w:rFonts w:hint="eastAsia"/>
                                 </w:rPr>
                                 <w:t>mysql</w:t>
                               </w:r>
+                              <w:proofErr w:type="spellEnd"/>
                             </w:p>
                           </w:txbxContent>
                         </wps:txbx>
@@ -2593,6 +2604,7 @@
         <w:rPr>
           <w:rFonts w:hint="eastAsia"/>
           <w:noProof/>
+          <w:lang w:val="en-GB"/>
         </w:rPr>
         <mc:AlternateContent>
           <mc:Choice Requires="wpg">
@@ -3629,11 +3641,19 @@
         </w:rPr>
         <w:t>手机端代码都在</w:t>
       </w:r>
-      <w:r>
-        <w:rPr>
-          <w:rFonts w:hint="eastAsia"/>
-        </w:rPr>
-        <w:t>jintou-ionic</w:t>
+      <w:proofErr w:type="spellStart"/>
+      <w:r>
+        <w:rPr>
+          <w:rFonts w:hint="eastAsia"/>
+        </w:rPr>
+        <w:t>jintou</w:t>
+      </w:r>
+      <w:proofErr w:type="spellEnd"/>
+      <w:r>
+        <w:rPr>
+          <w:rFonts w:hint="eastAsia"/>
+        </w:rPr>
+        <w:t>-ionic</w:t>
       </w:r>
       <w:r>
         <w:rPr>
@@ -3709,12 +3729,14 @@
         </w:rPr>
         <w:t>推荐码的格式是：</w:t>
       </w:r>
+      <w:proofErr w:type="spellStart"/>
       <w:r>
         <w:rPr>
           <w:rFonts w:hint="eastAsia"/>
         </w:rPr>
         <w:t>userId@spaceID</w:t>
       </w:r>
+      <w:proofErr w:type="spellEnd"/>
       <w:r>
         <w:rPr>
           <w:rFonts w:hint="eastAsia"/>
@@ -3733,11 +3755,19 @@
         </w:rPr>
         <w:t>符号，输入推荐码当成</w:t>
       </w:r>
-      <w:r>
-        <w:rPr>
-          <w:rFonts w:hint="eastAsia"/>
-        </w:rPr>
-        <w:t>spaceID.</w:t>
+      <w:proofErr w:type="spellStart"/>
+      <w:r>
+        <w:rPr>
+          <w:rFonts w:hint="eastAsia"/>
+        </w:rPr>
+        <w:t>spaceID</w:t>
+      </w:r>
+      <w:proofErr w:type="spellEnd"/>
+      <w:r>
+        <w:rPr>
+          <w:rFonts w:hint="eastAsia"/>
+        </w:rPr>
+        <w:t>.</w:t>
       </w:r>
     </w:p>
     <w:p>
@@ -3748,6 +3778,7 @@
           <w:numId w:val="10"/>
         </w:numPr>
       </w:pPr>
+      <w:proofErr w:type="spellStart"/>
       <w:r>
         <w:t>U</w:t>
       </w:r>
@@ -3755,7 +3786,14 @@
         <w:rPr>
           <w:rFonts w:hint="eastAsia"/>
         </w:rPr>
-        <w:t xml:space="preserve">serId </w:t>
+        <w:t>serId</w:t>
+      </w:r>
+      <w:proofErr w:type="spellEnd"/>
+      <w:r>
+        <w:rPr>
+          <w:rFonts w:hint="eastAsia"/>
+        </w:rPr>
+        <w:t xml:space="preserve"> </w:t>
       </w:r>
       <w:r>
         <w:rPr>
@@ -3763,23 +3801,33 @@
         </w:rPr>
         <w:t>可以是用户的</w:t>
       </w:r>
+      <w:proofErr w:type="spellStart"/>
       <w:r>
         <w:rPr>
           <w:rFonts w:hint="eastAsia"/>
         </w:rPr>
         <w:t>loginId</w:t>
       </w:r>
+      <w:proofErr w:type="spellEnd"/>
       <w:r>
         <w:rPr>
           <w:rFonts w:hint="eastAsia"/>
         </w:rPr>
         <w:t>或者手机号，</w:t>
       </w:r>
-      <w:r>
-        <w:rPr>
-          <w:rFonts w:hint="eastAsia"/>
-        </w:rPr>
-        <w:t xml:space="preserve">spaceId </w:t>
+      <w:proofErr w:type="spellStart"/>
+      <w:r>
+        <w:rPr>
+          <w:rFonts w:hint="eastAsia"/>
+        </w:rPr>
+        <w:t>spaceId</w:t>
+      </w:r>
+      <w:proofErr w:type="spellEnd"/>
+      <w:r>
+        <w:rPr>
+          <w:rFonts w:hint="eastAsia"/>
+        </w:rPr>
+        <w:t xml:space="preserve"> </w:t>
       </w:r>
       <w:r>
         <w:rPr>
@@ -3787,12 +3835,14 @@
         </w:rPr>
         <w:t>是机构的唯一标示符号（</w:t>
       </w:r>
+      <w:proofErr w:type="spellStart"/>
       <w:r>
         <w:rPr>
           <w:rFonts w:hint="eastAsia"/>
         </w:rPr>
         <w:t>spaceId</w:t>
       </w:r>
+      <w:proofErr w:type="spellEnd"/>
       <w:r>
         <w:rPr>
           <w:rFonts w:hint="eastAsia"/>
@@ -3858,6 +3908,7 @@
         </w:rPr>
         <w:t>端的代码在</w:t>
       </w:r>
+      <w:proofErr w:type="spellStart"/>
       <w:r>
         <w:rPr>
           <w:rFonts w:hint="eastAsia"/>
@@ -3867,6 +3918,7 @@
       <w:r>
         <w:t>Service</w:t>
       </w:r>
+      <w:proofErr w:type="spellEnd"/>
       <w:r>
         <w:rPr>
           <w:rFonts w:hint="eastAsia"/>
@@ -3882,11 +3934,19 @@
           <w:numId w:val="11"/>
         </w:numPr>
       </w:pPr>
-      <w:r>
-        <w:rPr>
-          <w:rFonts w:hint="eastAsia"/>
-        </w:rPr>
-        <w:t xml:space="preserve">AuthService.register </w:t>
+      <w:proofErr w:type="spellStart"/>
+      <w:r>
+        <w:rPr>
+          <w:rFonts w:hint="eastAsia"/>
+        </w:rPr>
+        <w:t>AuthService.register</w:t>
+      </w:r>
+      <w:proofErr w:type="spellEnd"/>
+      <w:r>
+        <w:rPr>
+          <w:rFonts w:hint="eastAsia"/>
+        </w:rPr>
+        <w:t xml:space="preserve"> </w:t>
       </w:r>
       <w:r>
         <w:rPr>
@@ -3898,8 +3958,16 @@
         <w:rPr>
           <w:rFonts w:hint="eastAsia"/>
         </w:rPr>
-        <w:t xml:space="preserve"> BApi.user.create</w:t>
-      </w:r>
+        <w:t xml:space="preserve"> </w:t>
+      </w:r>
+      <w:proofErr w:type="spellStart"/>
+      <w:r>
+        <w:rPr>
+          <w:rFonts w:hint="eastAsia"/>
+        </w:rPr>
+        <w:t>BApi.user.create</w:t>
+      </w:r>
+      <w:proofErr w:type="spellEnd"/>
       <w:r>
         <w:rPr>
           <w:rFonts w:hint="eastAsia"/>
@@ -3910,8 +3978,16 @@
         <w:rPr>
           <w:rFonts w:hint="eastAsia"/>
         </w:rPr>
-        <w:t>user, api</w:t>
-      </w:r>
+        <w:t xml:space="preserve">user, </w:t>
+      </w:r>
+      <w:proofErr w:type="spellStart"/>
+      <w:r>
+        <w:rPr>
+          <w:rFonts w:hint="eastAsia"/>
+        </w:rPr>
+        <w:t>api</w:t>
+      </w:r>
+      <w:proofErr w:type="spellEnd"/>
       <w:r>
         <w:rPr>
           <w:rFonts w:hint="eastAsia"/>
@@ -3944,11 +4020,19 @@
           <w:numId w:val="12"/>
         </w:numPr>
       </w:pPr>
-      <w:r>
-        <w:rPr>
-          <w:rFonts w:hint="eastAsia"/>
-        </w:rPr>
-        <w:t xml:space="preserve">BApi.user.create </w:t>
+      <w:proofErr w:type="spellStart"/>
+      <w:r>
+        <w:rPr>
+          <w:rFonts w:hint="eastAsia"/>
+        </w:rPr>
+        <w:t>BApi.user.create</w:t>
+      </w:r>
+      <w:proofErr w:type="spellEnd"/>
+      <w:r>
+        <w:rPr>
+          <w:rFonts w:hint="eastAsia"/>
+        </w:rPr>
+        <w:t xml:space="preserve"> </w:t>
       </w:r>
       <w:r>
         <w:rPr>
@@ -3960,7 +4044,21 @@
         <w:rPr>
           <w:rFonts w:hint="eastAsia"/>
         </w:rPr>
-        <w:t xml:space="preserve"> post api/user</w:t>
+        <w:t xml:space="preserve"> post </w:t>
+      </w:r>
+      <w:proofErr w:type="spellStart"/>
+      <w:r>
+        <w:rPr>
+          <w:rFonts w:hint="eastAsia"/>
+        </w:rPr>
+        <w:t>api</w:t>
+      </w:r>
+      <w:proofErr w:type="spellEnd"/>
+      <w:r>
+        <w:rPr>
+          <w:rFonts w:hint="eastAsia"/>
+        </w:rPr>
+        <w:t>/user</w:t>
       </w:r>
       <w:r>
         <w:t>s</w:t>
@@ -3980,24 +4078,28 @@
         </w:rPr>
         <w:t>在执行</w:t>
       </w:r>
+      <w:proofErr w:type="spellStart"/>
       <w:r>
         <w:rPr>
           <w:rFonts w:hint="eastAsia"/>
         </w:rPr>
         <w:t>api</w:t>
       </w:r>
+      <w:proofErr w:type="spellEnd"/>
       <w:r>
         <w:rPr>
           <w:rFonts w:hint="eastAsia"/>
         </w:rPr>
         <w:t>过程中，首先需要会检查推荐码中的</w:t>
       </w:r>
+      <w:proofErr w:type="spellStart"/>
       <w:r>
         <w:rPr>
           <w:rFonts w:hint="eastAsia"/>
         </w:rPr>
         <w:t>spaceId</w:t>
       </w:r>
+      <w:proofErr w:type="spellEnd"/>
       <w:r>
         <w:rPr>
           <w:rFonts w:hint="eastAsia"/>
@@ -4053,11 +4155,19 @@
         </w:rPr>
         <w:t>手机端代码都在</w:t>
       </w:r>
-      <w:r>
-        <w:rPr>
-          <w:rFonts w:hint="eastAsia"/>
-        </w:rPr>
-        <w:t>jintou-ionic</w:t>
+      <w:proofErr w:type="spellStart"/>
+      <w:r>
+        <w:rPr>
+          <w:rFonts w:hint="eastAsia"/>
+        </w:rPr>
+        <w:t>jintou</w:t>
+      </w:r>
+      <w:proofErr w:type="spellEnd"/>
+      <w:r>
+        <w:rPr>
+          <w:rFonts w:hint="eastAsia"/>
+        </w:rPr>
+        <w:t>-ionic</w:t>
       </w:r>
       <w:r>
         <w:rPr>
@@ -4156,11 +4266,19 @@
         </w:rPr>
         <w:t>发送校验码的功能在</w:t>
       </w:r>
-      <w:r>
-        <w:rPr>
-          <w:rFonts w:hint="eastAsia"/>
-        </w:rPr>
-        <w:t>BUser service</w:t>
+      <w:proofErr w:type="spellStart"/>
+      <w:r>
+        <w:rPr>
+          <w:rFonts w:hint="eastAsia"/>
+        </w:rPr>
+        <w:t>BUser</w:t>
+      </w:r>
+      <w:proofErr w:type="spellEnd"/>
+      <w:r>
+        <w:rPr>
+          <w:rFonts w:hint="eastAsia"/>
+        </w:rPr>
+        <w:t xml:space="preserve"> service</w:t>
       </w:r>
       <w:r>
         <w:rPr>
@@ -4180,12 +4298,14 @@
         </w:rPr>
         <w:t>需要获取用户手机号并调用</w:t>
       </w:r>
+      <w:proofErr w:type="spellStart"/>
       <w:r>
         <w:rPr>
           <w:rFonts w:hint="eastAsia"/>
         </w:rPr>
         <w:t>BMessage</w:t>
       </w:r>
+      <w:proofErr w:type="spellEnd"/>
       <w:r>
         <w:rPr>
           <w:rFonts w:hint="eastAsia"/>
@@ -4207,12 +4327,14 @@
         </w:rPr>
         <w:t>用户接受短信后，在输入框中输入校验码，</w:t>
       </w:r>
+      <w:proofErr w:type="spellStart"/>
       <w:r>
         <w:rPr>
           <w:rFonts w:hint="eastAsia"/>
         </w:rPr>
         <w:t>BUser</w:t>
       </w:r>
+      <w:proofErr w:type="spellEnd"/>
       <w:r>
         <w:rPr>
           <w:rFonts w:hint="eastAsia"/>
@@ -4281,11 +4403,19 @@
         </w:rPr>
         <w:t>调用</w:t>
       </w:r>
-      <w:r>
-        <w:rPr>
-          <w:rFonts w:hint="eastAsia"/>
-        </w:rPr>
-        <w:t xml:space="preserve">BApi.user.create </w:t>
+      <w:proofErr w:type="spellStart"/>
+      <w:r>
+        <w:rPr>
+          <w:rFonts w:hint="eastAsia"/>
+        </w:rPr>
+        <w:t>BApi.user.create</w:t>
+      </w:r>
+      <w:proofErr w:type="spellEnd"/>
+      <w:r>
+        <w:rPr>
+          <w:rFonts w:hint="eastAsia"/>
+        </w:rPr>
+        <w:t xml:space="preserve"> </w:t>
       </w:r>
       <w:r>
         <w:rPr>
@@ -4297,7 +4427,21 @@
         <w:rPr>
           <w:rFonts w:hint="eastAsia"/>
         </w:rPr>
-        <w:t xml:space="preserve"> post api/user</w:t>
+        <w:t xml:space="preserve"> post </w:t>
+      </w:r>
+      <w:proofErr w:type="spellStart"/>
+      <w:r>
+        <w:rPr>
+          <w:rFonts w:hint="eastAsia"/>
+        </w:rPr>
+        <w:t>api</w:t>
+      </w:r>
+      <w:proofErr w:type="spellEnd"/>
+      <w:r>
+        <w:rPr>
+          <w:rFonts w:hint="eastAsia"/>
+        </w:rPr>
+        <w:t>/user</w:t>
       </w:r>
       <w:r>
         <w:t>s</w:t>
@@ -4357,12 +4501,14 @@
         </w:rPr>
         <w:t>微信用户第一次关注微信公众号，会取出用户的信息，包括</w:t>
       </w:r>
+      <w:proofErr w:type="spellStart"/>
       <w:r>
         <w:rPr>
           <w:rFonts w:hint="eastAsia"/>
         </w:rPr>
         <w:t>openid</w:t>
       </w:r>
+      <w:proofErr w:type="spellEnd"/>
       <w:r>
         <w:rPr>
           <w:rFonts w:hint="eastAsia"/>
@@ -4515,12 +4661,14 @@
         </w:rPr>
         <w:t>调用</w:t>
       </w:r>
+      <w:proofErr w:type="spellStart"/>
       <w:r>
         <w:rPr>
           <w:rFonts w:hint="eastAsia"/>
         </w:rPr>
         <w:t>AuthService.register</w:t>
       </w:r>
+      <w:proofErr w:type="spellEnd"/>
       <w:r>
         <w:rPr>
           <w:rFonts w:hint="eastAsia"/>
@@ -4574,11 +4722,19 @@
         </w:rPr>
         <w:t>调用</w:t>
       </w:r>
-      <w:r>
-        <w:rPr>
-          <w:rFonts w:hint="eastAsia"/>
-        </w:rPr>
-        <w:t xml:space="preserve">BApi.user.create </w:t>
+      <w:proofErr w:type="spellStart"/>
+      <w:r>
+        <w:rPr>
+          <w:rFonts w:hint="eastAsia"/>
+        </w:rPr>
+        <w:t>BApi.user.create</w:t>
+      </w:r>
+      <w:proofErr w:type="spellEnd"/>
+      <w:r>
+        <w:rPr>
+          <w:rFonts w:hint="eastAsia"/>
+        </w:rPr>
+        <w:t xml:space="preserve"> </w:t>
       </w:r>
       <w:r>
         <w:rPr>
@@ -4590,7 +4746,21 @@
         <w:rPr>
           <w:rFonts w:hint="eastAsia"/>
         </w:rPr>
-        <w:t xml:space="preserve"> post api/user</w:t>
+        <w:t xml:space="preserve"> post </w:t>
+      </w:r>
+      <w:proofErr w:type="spellStart"/>
+      <w:r>
+        <w:rPr>
+          <w:rFonts w:hint="eastAsia"/>
+        </w:rPr>
+        <w:t>api</w:t>
+      </w:r>
+      <w:proofErr w:type="spellEnd"/>
+      <w:r>
+        <w:rPr>
+          <w:rFonts w:hint="eastAsia"/>
+        </w:rPr>
+        <w:t>/user</w:t>
       </w:r>
       <w:r>
         <w:t>s</w:t>
@@ -4846,21 +5016,25 @@
         </w:rPr>
         <w:t>调用</w:t>
       </w:r>
+      <w:proofErr w:type="spellStart"/>
       <w:r>
         <w:rPr>
           <w:rFonts w:hint="eastAsia"/>
         </w:rPr>
         <w:t>AuthService.register</w:t>
       </w:r>
+      <w:proofErr w:type="spellEnd"/>
       <w:r>
         <w:rPr>
           <w:rFonts w:hint="eastAsia"/>
         </w:rPr>
         <w:t>来注册新用户。</w:t>
       </w:r>
+      <w:proofErr w:type="spellStart"/>
       <w:r>
         <w:t>AuthService.login</w:t>
       </w:r>
+      <w:proofErr w:type="spellEnd"/>
       <w:r>
         <w:rPr>
           <w:rFonts w:hint="eastAsia"/>
@@ -4962,11 +5136,19 @@
           <w:numId w:val="21"/>
         </w:numPr>
       </w:pPr>
-      <w:r>
-        <w:rPr>
-          <w:rFonts w:hint="eastAsia"/>
-        </w:rPr>
-        <w:t xml:space="preserve">BApi.user </w:t>
+      <w:proofErr w:type="spellStart"/>
+      <w:r>
+        <w:rPr>
+          <w:rFonts w:hint="eastAsia"/>
+        </w:rPr>
+        <w:t>BApi.user</w:t>
+      </w:r>
+      <w:proofErr w:type="spellEnd"/>
+      <w:r>
+        <w:rPr>
+          <w:rFonts w:hint="eastAsia"/>
+        </w:rPr>
+        <w:t xml:space="preserve"> </w:t>
       </w:r>
       <w:r>
         <w:rPr>
@@ -5127,15 +5309,29 @@
         </w:rPr>
         <w:t>我立方创建后，</w:t>
       </w:r>
-      <w:hyperlink r:id="rId6" w:history="1">
-        <w:r>
-          <w:rPr>
-            <w:rStyle w:val="Hyperlink"/>
-            <w:rFonts w:asciiTheme="majorHAnsi" w:eastAsiaTheme="majorEastAsia" w:hAnsiTheme="majorHAnsi" w:cstheme="majorBidi" w:hint="eastAsia"/>
-          </w:rPr>
-          <w:t>admin@wolifang.com</w:t>
-        </w:r>
-      </w:hyperlink>
+      <w:r>
+        <w:fldChar w:fldCharType="begin"/>
+      </w:r>
+      <w:r>
+        <w:instrText xml:space="preserve"> HYPERLINK "mailto:admin@wolifang.com" </w:instrText>
+      </w:r>
+      <w:r>
+        <w:fldChar w:fldCharType="separate"/>
+      </w:r>
+      <w:r>
+        <w:rPr>
+          <w:rStyle w:val="Hyperlink"/>
+          <w:rFonts w:asciiTheme="majorHAnsi" w:eastAsiaTheme="majorEastAsia" w:hAnsiTheme="majorHAnsi" w:cstheme="majorBidi" w:hint="eastAsia"/>
+        </w:rPr>
+        <w:t>admin@wolifang.com</w:t>
+      </w:r>
+      <w:r>
+        <w:rPr>
+          <w:rStyle w:val="Hyperlink"/>
+          <w:rFonts w:asciiTheme="majorHAnsi" w:eastAsiaTheme="majorEastAsia" w:hAnsiTheme="majorHAnsi" w:cstheme="majorBidi"/>
+        </w:rPr>
+        <w:fldChar w:fldCharType="end"/>
+      </w:r>
       <w:r>
         <w:rPr>
           <w:rStyle w:val="Heading5Char"/>
@@ -5246,11 +5442,19 @@
         </w:rPr>
         <w:t>主要通过</w:t>
       </w:r>
-      <w:r>
-        <w:rPr>
-          <w:rFonts w:hint="eastAsia"/>
-        </w:rPr>
-        <w:t xml:space="preserve">BSpace service </w:t>
+      <w:proofErr w:type="spellStart"/>
+      <w:r>
+        <w:rPr>
+          <w:rFonts w:hint="eastAsia"/>
+        </w:rPr>
+        <w:t>BSpace</w:t>
+      </w:r>
+      <w:proofErr w:type="spellEnd"/>
+      <w:r>
+        <w:rPr>
+          <w:rFonts w:hint="eastAsia"/>
+        </w:rPr>
+        <w:t xml:space="preserve"> service </w:t>
       </w:r>
       <w:r>
         <w:rPr>
@@ -5658,12 +5862,14 @@
         </w:rPr>
         <w:t>将会有一个</w:t>
       </w:r>
+      <w:proofErr w:type="spellStart"/>
       <w:r>
         <w:rPr>
           <w:rFonts w:hint="eastAsia"/>
         </w:rPr>
         <w:t>ProductServie</w:t>
       </w:r>
+      <w:proofErr w:type="spellEnd"/>
       <w:r>
         <w:rPr>
           <w:rFonts w:hint="eastAsia"/>
@@ -5701,6 +5907,7 @@
         </w:rPr>
         <w:t>调用</w:t>
       </w:r>
+      <w:proofErr w:type="spellStart"/>
       <w:r>
         <w:rPr>
           <w:rFonts w:hint="eastAsia"/>
@@ -5717,7 +5924,19 @@
         <w:t>.</w:t>
       </w:r>
       <w:r>
-        <w:t xml:space="preserve">xxx api </w:t>
+        <w:t>xxx</w:t>
+      </w:r>
+      <w:proofErr w:type="spellEnd"/>
+      <w:r>
+        <w:t xml:space="preserve"> </w:t>
+      </w:r>
+      <w:proofErr w:type="spellStart"/>
+      <w:r>
+        <w:t>api</w:t>
+      </w:r>
+      <w:proofErr w:type="spellEnd"/>
+      <w:r>
+        <w:t xml:space="preserve"> </w:t>
       </w:r>
       <w:r>
         <w:rPr>
@@ -5846,9 +6065,6 @@
           <w:ilvl w:val="0"/>
           <w:numId w:val="32"/>
         </w:numPr>
-        <w:rPr>
-          <w:rFonts w:hint="eastAsia"/>
-        </w:rPr>
       </w:pPr>
       <w:r>
         <w:rPr>
@@ -5856,6 +6072,7 @@
         </w:rPr>
         <w:t>将会有一个</w:t>
       </w:r>
+      <w:proofErr w:type="spellStart"/>
       <w:r>
         <w:rPr>
           <w:rFonts w:hint="eastAsia"/>
@@ -5880,6 +6097,7 @@
         </w:rPr>
         <w:t>e</w:t>
       </w:r>
+      <w:proofErr w:type="spellEnd"/>
       <w:r>
         <w:rPr>
           <w:rFonts w:hint="eastAsia"/>
@@ -5923,6 +6141,7 @@
         </w:rPr>
         <w:t>调用</w:t>
       </w:r>
+      <w:proofErr w:type="spellStart"/>
       <w:r>
         <w:rPr>
           <w:rFonts w:hint="eastAsia"/>
@@ -5939,7 +6158,19 @@
         <w:t>.</w:t>
       </w:r>
       <w:r>
-        <w:t xml:space="preserve">xxx api </w:t>
+        <w:t>xxx</w:t>
+      </w:r>
+      <w:proofErr w:type="spellEnd"/>
+      <w:r>
+        <w:t xml:space="preserve"> </w:t>
+      </w:r>
+      <w:proofErr w:type="spellStart"/>
+      <w:r>
+        <w:t>api</w:t>
+      </w:r>
+      <w:proofErr w:type="spellEnd"/>
+      <w:r>
+        <w:t xml:space="preserve"> </w:t>
       </w:r>
       <w:r>
         <w:rPr>
@@ -5957,9 +6188,6 @@
     <w:p>
       <w:pPr>
         <w:pStyle w:val="Heading2"/>
-        <w:rPr>
-          <w:rFonts w:hint="eastAsia"/>
-        </w:rPr>
       </w:pPr>
       <w:r>
         <w:rPr>
@@ -5973,25 +6201,7 @@
         <w:rPr>
           <w:rFonts w:hint="eastAsia"/>
         </w:rPr>
-        <w:t>金融</w:t>
-      </w:r>
-      <w:r>
-        <w:rPr>
-          <w:rFonts w:hint="eastAsia"/>
-        </w:rPr>
-        <w:t>模块用于</w:t>
-      </w:r>
-      <w:r>
-        <w:rPr>
-          <w:rFonts w:hint="eastAsia"/>
-        </w:rPr>
-        <w:t>管理机构的和个人的账号</w:t>
-      </w:r>
-      <w:r>
-        <w:rPr>
-          <w:rFonts w:hint="eastAsia"/>
-        </w:rPr>
-        <w:t>。</w:t>
+        <w:t>金融模块用于管理机构的和个人的账号。</w:t>
       </w:r>
       <w:r>
         <w:rPr>
@@ -6030,9 +6240,6 @@
           <w:ilvl w:val="0"/>
           <w:numId w:val="33"/>
         </w:numPr>
-        <w:rPr>
-          <w:rFonts w:hint="eastAsia"/>
-        </w:rPr>
       </w:pPr>
       <w:r>
         <w:rPr>
@@ -6054,9 +6261,6 @@
           <w:ilvl w:val="1"/>
           <w:numId w:val="33"/>
         </w:numPr>
-        <w:rPr>
-          <w:rFonts w:hint="eastAsia"/>
-        </w:rPr>
       </w:pPr>
       <w:r>
         <w:rPr>
@@ -6090,9 +6294,6 @@
           <w:ilvl w:val="1"/>
           <w:numId w:val="33"/>
         </w:numPr>
-        <w:rPr>
-          <w:rFonts w:hint="eastAsia"/>
-        </w:rPr>
       </w:pPr>
       <w:r>
         <w:rPr>
@@ -6126,21 +6327,12 @@
           <w:ilvl w:val="0"/>
           <w:numId w:val="33"/>
         </w:numPr>
-        <w:rPr>
-          <w:rFonts w:hint="eastAsia"/>
-        </w:rPr>
-      </w:pPr>
-      <w:r>
-        <w:rPr>
-          <w:rFonts w:hint="eastAsia"/>
-        </w:rPr>
-        <w:t>个人</w:t>
-      </w:r>
-      <w:r>
-        <w:rPr>
-          <w:rFonts w:hint="eastAsia"/>
-        </w:rPr>
-        <w:t>金融账号模块首页：</w:t>
+      </w:pPr>
+      <w:r>
+        <w:rPr>
+          <w:rFonts w:hint="eastAsia"/>
+        </w:rPr>
+        <w:t>个人金融账号模块首页：</w:t>
       </w:r>
     </w:p>
     <w:p>
@@ -6150,9 +6342,6 @@
           <w:ilvl w:val="1"/>
           <w:numId w:val="33"/>
         </w:numPr>
-        <w:rPr>
-          <w:rFonts w:hint="eastAsia"/>
-        </w:rPr>
       </w:pPr>
       <w:r>
         <w:rPr>
@@ -6192,9 +6381,6 @@
           <w:ilvl w:val="1"/>
           <w:numId w:val="33"/>
         </w:numPr>
-        <w:rPr>
-          <w:rFonts w:hint="eastAsia"/>
-        </w:rPr>
       </w:pPr>
       <w:r>
         <w:rPr>
@@ -6216,9 +6402,6 @@
           <w:ilvl w:val="1"/>
           <w:numId w:val="33"/>
         </w:numPr>
-        <w:rPr>
-          <w:rFonts w:hint="eastAsia"/>
-        </w:rPr>
       </w:pPr>
       <w:r>
         <w:rPr>
@@ -6261,12 +6444,14 @@
         </w:rPr>
         <w:t>将会有一个</w:t>
       </w:r>
+      <w:proofErr w:type="spellStart"/>
       <w:r>
         <w:rPr>
           <w:rFonts w:hint="eastAsia"/>
         </w:rPr>
         <w:t>ProductServie</w:t>
       </w:r>
+      <w:proofErr w:type="spellEnd"/>
       <w:r>
         <w:rPr>
           <w:rFonts w:hint="eastAsia"/>
@@ -6292,17 +6477,13 @@
       </w:r>
     </w:p>
     <w:p>
-      <w:pPr>
-        <w:rPr>
-          <w:rFonts w:hint="eastAsia"/>
-        </w:rPr>
-      </w:pPr>
       <w:r>
         <w:rPr>
           <w:rFonts w:hint="eastAsia"/>
         </w:rPr>
         <w:t>调用</w:t>
       </w:r>
+      <w:proofErr w:type="spellStart"/>
       <w:r>
         <w:rPr>
           <w:rFonts w:hint="eastAsia"/>
@@ -6319,7 +6500,19 @@
         <w:t>.</w:t>
       </w:r>
       <w:r>
-        <w:t xml:space="preserve">xxx api </w:t>
+        <w:t>xxx</w:t>
+      </w:r>
+      <w:proofErr w:type="spellEnd"/>
+      <w:r>
+        <w:t xml:space="preserve"> </w:t>
+      </w:r>
+      <w:proofErr w:type="spellStart"/>
+      <w:r>
+        <w:t>api</w:t>
+      </w:r>
+      <w:proofErr w:type="spellEnd"/>
+      <w:r>
+        <w:t xml:space="preserve"> </w:t>
       </w:r>
       <w:r>
         <w:rPr>
@@ -6349,117 +6542,10 @@
         </w:rPr>
         <w:t>手机界面概述</w:t>
       </w:r>
+    </w:p>
+    <w:p>
       <w:bookmarkStart w:id="0" w:name="_GoBack"/>
       <w:bookmarkEnd w:id="0"/>
-    </w:p>
-    <w:p>
-      <w:r>
-        <w:rPr>
-          <w:rFonts w:hint="eastAsia"/>
-          <w:noProof/>
-        </w:rPr>
-        <mc:AlternateContent>
-          <mc:Choice Requires="wps">
-            <w:drawing>
-              <wp:anchor distT="0" distB="0" distL="114300" distR="114300" simplePos="0" relativeHeight="251677696" behindDoc="0" locked="0" layoutInCell="1" allowOverlap="1" wp14:anchorId="5BE3B80C" wp14:editId="306E3B25">
-                <wp:simplePos x="0" y="0"/>
-                <wp:positionH relativeFrom="column">
-                  <wp:posOffset>741045</wp:posOffset>
-                </wp:positionH>
-                <wp:positionV relativeFrom="paragraph">
-                  <wp:posOffset>263525</wp:posOffset>
-                </wp:positionV>
-                <wp:extent cx="685800" cy="228600"/>
-                <wp:effectExtent l="0" t="0" r="0" b="0"/>
-                <wp:wrapSquare wrapText="bothSides"/>
-                <wp:docPr id="19" name="Text Box 19"/>
-                <wp:cNvGraphicFramePr/>
-                <a:graphic xmlns:a="http://schemas.openxmlformats.org/drawingml/2006/main">
-                  <a:graphicData uri="http://schemas.microsoft.com/office/word/2010/wordprocessingShape">
-                    <wps:wsp>
-                      <wps:cNvSpPr txBox="1"/>
-                      <wps:spPr>
-                        <a:xfrm>
-                          <a:off x="0" y="0"/>
-                          <a:ext cx="685800" cy="228600"/>
-                        </a:xfrm>
-                        <a:prstGeom prst="rect">
-                          <a:avLst/>
-                        </a:prstGeom>
-                        <a:noFill/>
-                        <a:ln>
-                          <a:noFill/>
-                        </a:ln>
-                        <a:effectLst/>
-                      </wps:spPr>
-                      <wps:style>
-                        <a:lnRef idx="0">
-                          <a:schemeClr val="accent1"/>
-                        </a:lnRef>
-                        <a:fillRef idx="0">
-                          <a:schemeClr val="accent1"/>
-                        </a:fillRef>
-                        <a:effectRef idx="0">
-                          <a:schemeClr val="accent1"/>
-                        </a:effectRef>
-                        <a:fontRef idx="minor">
-                          <a:schemeClr val="dk1"/>
-                        </a:fontRef>
-                      </wps:style>
-                      <wps:txbx>
-                        <w:txbxContent>
-                          <w:p>
-                            <w:r>
-                              <w:rPr>
-                                <w:rFonts w:hint="eastAsia"/>
-                              </w:rPr>
-                              <w:t>登录</w:t>
-                            </w:r>
-                          </w:p>
-                        </w:txbxContent>
-                      </wps:txbx>
-                      <wps:bodyPr rot="0" spcFirstLastPara="0" vertOverflow="overflow" horzOverflow="overflow" vert="horz" wrap="square" lIns="91440" tIns="45720" rIns="91440" bIns="45720" numCol="1" spcCol="0" rtlCol="0" fromWordArt="0" anchor="t" anchorCtr="0" forceAA="0" compatLnSpc="1">
-                        <a:prstTxWarp prst="textNoShape">
-                          <a:avLst/>
-                        </a:prstTxWarp>
-                        <a:noAutofit/>
-                      </wps:bodyPr>
-                    </wps:wsp>
-                  </a:graphicData>
-                </a:graphic>
-              </wp:anchor>
-            </w:drawing>
-          </mc:Choice>
-          <mc:Fallback>
-            <w:pict>
-              <v:shapetype w14:anchorId="5BE3B80C" id="_x0000_t202" coordsize="21600,21600" o:spt="202" path="m0,0l0,21600,21600,21600,21600,0xe">
-                <v:stroke joinstyle="miter"/>
-                <v:path gradientshapeok="t" o:connecttype="rect"/>
-              </v:shapetype>
-              <v:shape id="Text_x0020_Box_x0020_19" o:spid="_x0000_s1055" type="#_x0000_t202" style="position:absolute;margin-left:58.35pt;margin-top:20.75pt;width:54pt;height:18pt;z-index:251677696;visibility:visible;mso-wrap-style:square;mso-wrap-distance-left:9pt;mso-wrap-distance-top:0;mso-wrap-distance-right:9pt;mso-wrap-distance-bottom:0;mso-position-horizontal:absolute;mso-position-horizontal-relative:text;mso-position-vertical:absolute;mso-position-vertical-relative:text;v-text-anchor:top" o:gfxdata="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" filled="f" stroked="f">
-                <v:textbox>
-                  <w:txbxContent>
-                    <w:p>
-                      <w:pPr>
-                        <w:rPr>
-                          <w:rFonts w:hint="eastAsia"/>
-                        </w:rPr>
-                      </w:pPr>
-                      <w:r>
-                        <w:rPr>
-                          <w:rFonts w:hint="eastAsia"/>
-                        </w:rPr>
-                        <w:t>登录</w:t>
-                      </w:r>
-                    </w:p>
-                  </w:txbxContent>
-                </v:textbox>
-                <w10:wrap type="square"/>
-              </v:shape>
-            </w:pict>
-          </mc:Fallback>
-        </mc:AlternateContent>
-      </w:r>
     </w:p>
     <w:p/>
     <w:p/>

</xml_diff>